<commit_message>
Aggiunta scenario accesso backend #7187
</commit_message>
<xml_diff>
--- a/Documentazione progetto/2_SC_001.docx
+++ b/Documentazione progetto/2_SC_001.docx
@@ -2358,8 +2358,340 @@
         </w:rPr>
         <w:t>Visualizza il messaggio “E-mail già presente!”</w:t>
       </w:r>
+    </w:p>
+    <w:p>
+      <w:pPr>
+        <w:rPr>
+          <w:sz w:val="28"/>
+          <w:szCs w:val="28"/>
+        </w:rPr>
+      </w:pPr>
+    </w:p>
+    <w:p>
+      <w:pPr>
+        <w:rPr>
+          <w:sz w:val="32"/>
+          <w:szCs w:val="32"/>
+        </w:rPr>
+      </w:pPr>
+      <w:r>
+        <w:rPr>
+          <w:b/>
+          <w:sz w:val="32"/>
+          <w:szCs w:val="32"/>
+        </w:rPr>
+        <w:t xml:space="preserve">Accesso al </w:t>
+      </w:r>
+      <w:proofErr w:type="spellStart"/>
+      <w:r>
+        <w:rPr>
+          <w:b/>
+          <w:sz w:val="32"/>
+          <w:szCs w:val="32"/>
+        </w:rPr>
+        <w:t>backend</w:t>
+      </w:r>
+      <w:proofErr w:type="spellEnd"/>
+      <w:r>
+        <w:rPr>
+          <w:b/>
+          <w:sz w:val="32"/>
+          <w:szCs w:val="32"/>
+        </w:rPr>
+        <w:t xml:space="preserve">: </w:t>
+      </w:r>
+      <w:r>
+        <w:rPr>
+          <w:sz w:val="32"/>
+          <w:szCs w:val="32"/>
+        </w:rPr>
+        <w:t>scenario di base</w:t>
+      </w:r>
+    </w:p>
+    <w:p>
+      <w:pPr>
+        <w:pStyle w:val="Paragrafoelenco"/>
+        <w:numPr>
+          <w:ilvl w:val="0"/>
+          <w:numId w:val="18"/>
+        </w:numPr>
+        <w:spacing w:after="200" w:line="276" w:lineRule="auto"/>
+        <w:jc w:val="both"/>
+        <w:rPr>
+          <w:rFonts w:ascii="Calibri" w:eastAsia="Calibri" w:hAnsi="Calibri" w:cs="Calibri"/>
+          <w:sz w:val="28"/>
+          <w:szCs w:val="28"/>
+        </w:rPr>
+      </w:pPr>
+      <w:r>
+        <w:rPr>
+          <w:rFonts w:ascii="Calibri" w:eastAsia="Calibri" w:hAnsi="Calibri" w:cs="Calibri"/>
+          <w:sz w:val="28"/>
+          <w:szCs w:val="28"/>
+        </w:rPr>
+        <w:t xml:space="preserve">Il dipendente </w:t>
+      </w:r>
+      <w:r>
+        <w:rPr>
+          <w:rFonts w:ascii="Calibri" w:eastAsia="Calibri" w:hAnsi="Calibri" w:cs="Calibri"/>
+          <w:sz w:val="28"/>
+          <w:szCs w:val="28"/>
+        </w:rPr>
+        <w:t>apre il browser</w:t>
+      </w:r>
+    </w:p>
+    <w:p>
+      <w:pPr>
+        <w:pStyle w:val="Paragrafoelenco"/>
+        <w:numPr>
+          <w:ilvl w:val="0"/>
+          <w:numId w:val="18"/>
+        </w:numPr>
+        <w:spacing w:after="200" w:line="276" w:lineRule="auto"/>
+        <w:jc w:val="both"/>
+        <w:rPr>
+          <w:rFonts w:ascii="Calibri" w:eastAsia="Calibri" w:hAnsi="Calibri" w:cs="Calibri"/>
+          <w:sz w:val="28"/>
+          <w:szCs w:val="28"/>
+        </w:rPr>
+      </w:pPr>
+      <w:r>
+        <w:rPr>
+          <w:rFonts w:ascii="Calibri" w:eastAsia="Calibri" w:hAnsi="Calibri" w:cs="Calibri"/>
+          <w:sz w:val="28"/>
+          <w:szCs w:val="28"/>
+        </w:rPr>
+        <w:t>Il dipendente visualizza la pagin</w:t>
+      </w:r>
+      <w:r>
+        <w:rPr>
+          <w:rFonts w:ascii="Calibri" w:eastAsia="Calibri" w:hAnsi="Calibri" w:cs="Calibri"/>
+          <w:sz w:val="28"/>
+          <w:szCs w:val="28"/>
+        </w:rPr>
+        <w:t>a</w:t>
+      </w:r>
+      <w:r>
+        <w:rPr>
+          <w:rFonts w:ascii="Calibri" w:eastAsia="Calibri" w:hAnsi="Calibri" w:cs="Calibri"/>
+          <w:sz w:val="28"/>
+          <w:szCs w:val="28"/>
+        </w:rPr>
+        <w:t xml:space="preserve"> del browser</w:t>
+      </w:r>
+      <w:r>
+        <w:rPr>
+          <w:rFonts w:ascii="Calibri" w:eastAsia="Calibri" w:hAnsi="Calibri" w:cs="Calibri"/>
+          <w:sz w:val="28"/>
+          <w:szCs w:val="28"/>
+        </w:rPr>
+        <w:t>:</w:t>
+      </w:r>
+    </w:p>
+    <w:p>
+      <w:pPr>
+        <w:pStyle w:val="Paragrafoelenco"/>
+        <w:numPr>
+          <w:ilvl w:val="0"/>
+          <w:numId w:val="18"/>
+        </w:numPr>
+        <w:spacing w:after="200" w:line="276" w:lineRule="auto"/>
+        <w:jc w:val="both"/>
+        <w:rPr>
+          <w:rFonts w:ascii="Calibri" w:eastAsia="Calibri" w:hAnsi="Calibri" w:cs="Calibri"/>
+          <w:sz w:val="28"/>
+          <w:szCs w:val="28"/>
+        </w:rPr>
+      </w:pPr>
+      <w:r>
+        <w:rPr>
+          <w:rFonts w:ascii="Calibri" w:eastAsia="Calibri" w:hAnsi="Calibri" w:cs="Calibri"/>
+          <w:sz w:val="28"/>
+          <w:szCs w:val="28"/>
+        </w:rPr>
+        <w:t xml:space="preserve">Il dipendente accede al </w:t>
+      </w:r>
+      <w:proofErr w:type="spellStart"/>
+      <w:r>
+        <w:rPr>
+          <w:rFonts w:ascii="Calibri" w:eastAsia="Calibri" w:hAnsi="Calibri" w:cs="Calibri"/>
+          <w:sz w:val="28"/>
+          <w:szCs w:val="28"/>
+        </w:rPr>
+        <w:t>B</w:t>
+      </w:r>
+      <w:r>
+        <w:rPr>
+          <w:rFonts w:ascii="Calibri" w:eastAsia="Calibri" w:hAnsi="Calibri" w:cs="Calibri"/>
+          <w:sz w:val="28"/>
+          <w:szCs w:val="28"/>
+        </w:rPr>
+        <w:t>ackend</w:t>
+      </w:r>
+      <w:proofErr w:type="spellEnd"/>
+      <w:r>
+        <w:rPr>
+          <w:rFonts w:ascii="Calibri" w:eastAsia="Calibri" w:hAnsi="Calibri" w:cs="Calibri"/>
+          <w:sz w:val="28"/>
+          <w:szCs w:val="28"/>
+        </w:rPr>
+        <w:t xml:space="preserve"> tramite l’URL della cartella</w:t>
+      </w:r>
+    </w:p>
+    <w:p>
+      <w:pPr>
+        <w:pStyle w:val="Paragrafoelenco"/>
+        <w:numPr>
+          <w:ilvl w:val="0"/>
+          <w:numId w:val="18"/>
+        </w:numPr>
+        <w:spacing w:after="200" w:line="276" w:lineRule="auto"/>
+        <w:jc w:val="both"/>
+        <w:rPr>
+          <w:rFonts w:ascii="Calibri" w:eastAsia="Calibri" w:hAnsi="Calibri" w:cs="Calibri"/>
+          <w:sz w:val="28"/>
+          <w:szCs w:val="28"/>
+        </w:rPr>
+      </w:pPr>
+      <w:r>
+        <w:rPr>
+          <w:rFonts w:ascii="Calibri" w:eastAsia="Calibri" w:hAnsi="Calibri" w:cs="Calibri"/>
+          <w:sz w:val="28"/>
+          <w:szCs w:val="28"/>
+        </w:rPr>
+        <w:t>Inserisce i dati per effettuare il login</w:t>
+      </w:r>
+    </w:p>
+    <w:p>
+      <w:pPr>
+        <w:pStyle w:val="Paragrafoelenco"/>
+        <w:numPr>
+          <w:ilvl w:val="0"/>
+          <w:numId w:val="18"/>
+        </w:numPr>
+        <w:spacing w:after="200" w:line="276" w:lineRule="auto"/>
+        <w:jc w:val="both"/>
+        <w:rPr>
+          <w:rFonts w:ascii="Calibri" w:eastAsia="Calibri" w:hAnsi="Calibri" w:cs="Calibri"/>
+          <w:sz w:val="28"/>
+          <w:szCs w:val="28"/>
+        </w:rPr>
+      </w:pPr>
+      <w:r>
+        <w:rPr>
+          <w:rFonts w:ascii="Calibri" w:eastAsia="Calibri" w:hAnsi="Calibri" w:cs="Calibri"/>
+          <w:sz w:val="28"/>
+          <w:szCs w:val="28"/>
+        </w:rPr>
+        <w:t xml:space="preserve">Visualizza </w:t>
+      </w:r>
+      <w:proofErr w:type="spellStart"/>
+      <w:r>
+        <w:rPr>
+          <w:rFonts w:ascii="Calibri" w:eastAsia="Calibri" w:hAnsi="Calibri" w:cs="Calibri"/>
+          <w:sz w:val="28"/>
+          <w:szCs w:val="28"/>
+        </w:rPr>
+        <w:t>backend</w:t>
+      </w:r>
+      <w:proofErr w:type="spellEnd"/>
+      <w:r>
+        <w:rPr>
+          <w:rFonts w:ascii="Calibri" w:eastAsia="Calibri" w:hAnsi="Calibri" w:cs="Calibri"/>
+          <w:sz w:val="28"/>
+          <w:szCs w:val="28"/>
+        </w:rPr>
+        <w:t xml:space="preserve"> del sito</w:t>
+      </w:r>
+    </w:p>
+    <w:p>
+      <w:pPr>
+        <w:rPr>
+          <w:sz w:val="32"/>
+          <w:szCs w:val="32"/>
+        </w:rPr>
+      </w:pPr>
+      <w:r>
+        <w:rPr>
+          <w:b/>
+          <w:sz w:val="32"/>
+          <w:szCs w:val="32"/>
+        </w:rPr>
+        <w:t xml:space="preserve">Gestione scheda reperto: </w:t>
+      </w:r>
+      <w:r>
+        <w:rPr>
+          <w:sz w:val="32"/>
+          <w:szCs w:val="32"/>
+        </w:rPr>
+        <w:t>scenari alternativi</w:t>
+      </w:r>
+    </w:p>
+    <w:p>
+      <w:pPr>
+        <w:rPr>
+          <w:b/>
+          <w:sz w:val="32"/>
+          <w:szCs w:val="32"/>
+        </w:rPr>
+      </w:pPr>
+      <w:r>
+        <w:rPr>
+          <w:b/>
+          <w:sz w:val="32"/>
+          <w:szCs w:val="32"/>
+        </w:rPr>
+        <w:t>Credenziali di accesso errate</w:t>
+      </w:r>
+    </w:p>
+    <w:p>
+      <w:pPr>
+        <w:rPr>
+          <w:sz w:val="32"/>
+          <w:szCs w:val="32"/>
+        </w:rPr>
+      </w:pPr>
+      <w:r>
+        <w:rPr>
+          <w:sz w:val="32"/>
+          <w:szCs w:val="32"/>
+        </w:rPr>
+        <w:tab/>
+        <w:t>Il dipendente nel caso in cui inserisce username/password errate e si trova al punto 4:</w:t>
+      </w:r>
+    </w:p>
+    <w:p>
+      <w:pPr>
+        <w:rPr>
+          <w:sz w:val="32"/>
+          <w:szCs w:val="32"/>
+        </w:rPr>
+      </w:pPr>
+      <w:r>
+        <w:rPr>
+          <w:sz w:val="32"/>
+          <w:szCs w:val="32"/>
+        </w:rPr>
+        <w:tab/>
+        <w:t>4.1. Visualizza il messaggio: “Credenziali errate!</w:t>
+      </w:r>
       <w:bookmarkStart w:id="0" w:name="_GoBack"/>
       <w:bookmarkEnd w:id="0"/>
+      <w:r>
+        <w:rPr>
+          <w:sz w:val="32"/>
+          <w:szCs w:val="32"/>
+        </w:rPr>
+        <w:t xml:space="preserve"> Riprovare.”</w:t>
+      </w:r>
+    </w:p>
+    <w:p>
+      <w:pPr>
+        <w:rPr>
+          <w:sz w:val="28"/>
+          <w:szCs w:val="28"/>
+        </w:rPr>
+      </w:pPr>
     </w:p>
     <w:sectPr>
       <w:pgSz w:w="11906" w:h="16838"/>
@@ -2468,6 +2800,92 @@
     </w:lvl>
   </w:abstractNum>
   <w:abstractNum w:abstractNumId="1" w15:restartNumberingAfterBreak="0">
+    <w:nsid w:val="131E0DEE"/>
+    <w:multiLevelType w:val="hybridMultilevel"/>
+    <w:tmpl w:val="1F30FFD4"/>
+    <w:lvl w:ilvl="0" w:tplc="0410000F">
+      <w:start w:val="1"/>
+      <w:numFmt w:val="decimal"/>
+      <w:lvlText w:val="%1."/>
+      <w:lvlJc w:val="left"/>
+      <w:pPr>
+        <w:ind w:left="720" w:hanging="360"/>
+      </w:pPr>
+    </w:lvl>
+    <w:lvl w:ilvl="1" w:tplc="04100019" w:tentative="1">
+      <w:start w:val="1"/>
+      <w:numFmt w:val="lowerLetter"/>
+      <w:lvlText w:val="%2."/>
+      <w:lvlJc w:val="left"/>
+      <w:pPr>
+        <w:ind w:left="1440" w:hanging="360"/>
+      </w:pPr>
+    </w:lvl>
+    <w:lvl w:ilvl="2" w:tplc="0410001B" w:tentative="1">
+      <w:start w:val="1"/>
+      <w:numFmt w:val="lowerRoman"/>
+      <w:lvlText w:val="%3."/>
+      <w:lvlJc w:val="right"/>
+      <w:pPr>
+        <w:ind w:left="2160" w:hanging="180"/>
+      </w:pPr>
+    </w:lvl>
+    <w:lvl w:ilvl="3" w:tplc="0410000F" w:tentative="1">
+      <w:start w:val="1"/>
+      <w:numFmt w:val="decimal"/>
+      <w:lvlText w:val="%4."/>
+      <w:lvlJc w:val="left"/>
+      <w:pPr>
+        <w:ind w:left="2880" w:hanging="360"/>
+      </w:pPr>
+    </w:lvl>
+    <w:lvl w:ilvl="4" w:tplc="04100019" w:tentative="1">
+      <w:start w:val="1"/>
+      <w:numFmt w:val="lowerLetter"/>
+      <w:lvlText w:val="%5."/>
+      <w:lvlJc w:val="left"/>
+      <w:pPr>
+        <w:ind w:left="3600" w:hanging="360"/>
+      </w:pPr>
+    </w:lvl>
+    <w:lvl w:ilvl="5" w:tplc="0410001B" w:tentative="1">
+      <w:start w:val="1"/>
+      <w:numFmt w:val="lowerRoman"/>
+      <w:lvlText w:val="%6."/>
+      <w:lvlJc w:val="right"/>
+      <w:pPr>
+        <w:ind w:left="4320" w:hanging="180"/>
+      </w:pPr>
+    </w:lvl>
+    <w:lvl w:ilvl="6" w:tplc="0410000F" w:tentative="1">
+      <w:start w:val="1"/>
+      <w:numFmt w:val="decimal"/>
+      <w:lvlText w:val="%7."/>
+      <w:lvlJc w:val="left"/>
+      <w:pPr>
+        <w:ind w:left="5040" w:hanging="360"/>
+      </w:pPr>
+    </w:lvl>
+    <w:lvl w:ilvl="7" w:tplc="04100019" w:tentative="1">
+      <w:start w:val="1"/>
+      <w:numFmt w:val="lowerLetter"/>
+      <w:lvlText w:val="%8."/>
+      <w:lvlJc w:val="left"/>
+      <w:pPr>
+        <w:ind w:left="5760" w:hanging="360"/>
+      </w:pPr>
+    </w:lvl>
+    <w:lvl w:ilvl="8" w:tplc="0410001B" w:tentative="1">
+      <w:start w:val="1"/>
+      <w:numFmt w:val="lowerRoman"/>
+      <w:lvlText w:val="%9."/>
+      <w:lvlJc w:val="right"/>
+      <w:pPr>
+        <w:ind w:left="6480" w:hanging="180"/>
+      </w:pPr>
+    </w:lvl>
+  </w:abstractNum>
+  <w:abstractNum w:abstractNumId="2" w15:restartNumberingAfterBreak="0">
     <w:nsid w:val="164E6146"/>
     <w:multiLevelType w:val="multilevel"/>
     <w:tmpl w:val="EA6CF52A"/>
@@ -2553,7 +2971,7 @@
       </w:pPr>
     </w:lvl>
   </w:abstractNum>
-  <w:abstractNum w:abstractNumId="2" w15:restartNumberingAfterBreak="0">
+  <w:abstractNum w:abstractNumId="3" w15:restartNumberingAfterBreak="0">
     <w:nsid w:val="2A6E7DBD"/>
     <w:multiLevelType w:val="multilevel"/>
     <w:tmpl w:val="0410001F"/>
@@ -2639,7 +3057,7 @@
       </w:pPr>
     </w:lvl>
   </w:abstractNum>
-  <w:abstractNum w:abstractNumId="3" w15:restartNumberingAfterBreak="0">
+  <w:abstractNum w:abstractNumId="4" w15:restartNumberingAfterBreak="0">
     <w:nsid w:val="3238496C"/>
     <w:multiLevelType w:val="hybridMultilevel"/>
     <w:tmpl w:val="03400D94"/>
@@ -2728,7 +3146,7 @@
       </w:pPr>
     </w:lvl>
   </w:abstractNum>
-  <w:abstractNum w:abstractNumId="4" w15:restartNumberingAfterBreak="0">
+  <w:abstractNum w:abstractNumId="5" w15:restartNumberingAfterBreak="0">
     <w:nsid w:val="35315B32"/>
     <w:multiLevelType w:val="multilevel"/>
     <w:tmpl w:val="EA6CF52A"/>
@@ -2814,7 +3232,101 @@
       </w:pPr>
     </w:lvl>
   </w:abstractNum>
-  <w:abstractNum w:abstractNumId="5" w15:restartNumberingAfterBreak="0">
+  <w:abstractNum w:abstractNumId="6" w15:restartNumberingAfterBreak="0">
+    <w:nsid w:val="372F4FF4"/>
+    <w:multiLevelType w:val="multilevel"/>
+    <w:tmpl w:val="906629F6"/>
+    <w:lvl w:ilvl="0">
+      <w:start w:val="1"/>
+      <w:numFmt w:val="decimal"/>
+      <w:lvlText w:val="%1."/>
+      <w:lvlJc w:val="left"/>
+      <w:pPr>
+        <w:ind w:left="720" w:hanging="360"/>
+      </w:pPr>
+    </w:lvl>
+    <w:lvl w:ilvl="1">
+      <w:start w:val="1"/>
+      <w:numFmt w:val="decimal"/>
+      <w:isLgl/>
+      <w:lvlText w:val="%1.%2"/>
+      <w:lvlJc w:val="left"/>
+      <w:pPr>
+        <w:ind w:left="1095" w:hanging="375"/>
+      </w:pPr>
+    </w:lvl>
+    <w:lvl w:ilvl="2">
+      <w:start w:val="1"/>
+      <w:numFmt w:val="decimal"/>
+      <w:isLgl/>
+      <w:lvlText w:val="%1.%2.%3"/>
+      <w:lvlJc w:val="left"/>
+      <w:pPr>
+        <w:ind w:left="1800" w:hanging="720"/>
+      </w:pPr>
+    </w:lvl>
+    <w:lvl w:ilvl="3">
+      <w:start w:val="1"/>
+      <w:numFmt w:val="decimal"/>
+      <w:isLgl/>
+      <w:lvlText w:val="%1.%2.%3.%4"/>
+      <w:lvlJc w:val="left"/>
+      <w:pPr>
+        <w:ind w:left="2520" w:hanging="1080"/>
+      </w:pPr>
+    </w:lvl>
+    <w:lvl w:ilvl="4">
+      <w:start w:val="1"/>
+      <w:numFmt w:val="decimal"/>
+      <w:isLgl/>
+      <w:lvlText w:val="%1.%2.%3.%4.%5"/>
+      <w:lvlJc w:val="left"/>
+      <w:pPr>
+        <w:ind w:left="2880" w:hanging="1080"/>
+      </w:pPr>
+    </w:lvl>
+    <w:lvl w:ilvl="5">
+      <w:start w:val="1"/>
+      <w:numFmt w:val="decimal"/>
+      <w:isLgl/>
+      <w:lvlText w:val="%1.%2.%3.%4.%5.%6"/>
+      <w:lvlJc w:val="left"/>
+      <w:pPr>
+        <w:ind w:left="3600" w:hanging="1440"/>
+      </w:pPr>
+    </w:lvl>
+    <w:lvl w:ilvl="6">
+      <w:start w:val="1"/>
+      <w:numFmt w:val="decimal"/>
+      <w:isLgl/>
+      <w:lvlText w:val="%1.%2.%3.%4.%5.%6.%7"/>
+      <w:lvlJc w:val="left"/>
+      <w:pPr>
+        <w:ind w:left="3960" w:hanging="1440"/>
+      </w:pPr>
+    </w:lvl>
+    <w:lvl w:ilvl="7">
+      <w:start w:val="1"/>
+      <w:numFmt w:val="decimal"/>
+      <w:isLgl/>
+      <w:lvlText w:val="%1.%2.%3.%4.%5.%6.%7.%8"/>
+      <w:lvlJc w:val="left"/>
+      <w:pPr>
+        <w:ind w:left="4680" w:hanging="1800"/>
+      </w:pPr>
+    </w:lvl>
+    <w:lvl w:ilvl="8">
+      <w:start w:val="1"/>
+      <w:numFmt w:val="decimal"/>
+      <w:isLgl/>
+      <w:lvlText w:val="%1.%2.%3.%4.%5.%6.%7.%8.%9"/>
+      <w:lvlJc w:val="left"/>
+      <w:pPr>
+        <w:ind w:left="5400" w:hanging="2160"/>
+      </w:pPr>
+    </w:lvl>
+  </w:abstractNum>
+  <w:abstractNum w:abstractNumId="7" w15:restartNumberingAfterBreak="0">
     <w:nsid w:val="37B54E09"/>
     <w:multiLevelType w:val="multilevel"/>
     <w:tmpl w:val="0410001F"/>
@@ -2900,7 +3412,7 @@
       </w:pPr>
     </w:lvl>
   </w:abstractNum>
-  <w:abstractNum w:abstractNumId="6" w15:restartNumberingAfterBreak="0">
+  <w:abstractNum w:abstractNumId="8" w15:restartNumberingAfterBreak="0">
     <w:nsid w:val="442F040E"/>
     <w:multiLevelType w:val="hybridMultilevel"/>
     <w:tmpl w:val="8B5A7C28"/>
@@ -2989,7 +3501,7 @@
       </w:pPr>
     </w:lvl>
   </w:abstractNum>
-  <w:abstractNum w:abstractNumId="7" w15:restartNumberingAfterBreak="0">
+  <w:abstractNum w:abstractNumId="9" w15:restartNumberingAfterBreak="0">
     <w:nsid w:val="46061DCB"/>
     <w:multiLevelType w:val="multilevel"/>
     <w:tmpl w:val="0410001F"/>
@@ -3075,7 +3587,93 @@
       </w:pPr>
     </w:lvl>
   </w:abstractNum>
-  <w:abstractNum w:abstractNumId="8" w15:restartNumberingAfterBreak="0">
+  <w:abstractNum w:abstractNumId="10" w15:restartNumberingAfterBreak="0">
+    <w:nsid w:val="53AE6FC8"/>
+    <w:multiLevelType w:val="hybridMultilevel"/>
+    <w:tmpl w:val="4F526564"/>
+    <w:lvl w:ilvl="0" w:tplc="0410000F">
+      <w:start w:val="1"/>
+      <w:numFmt w:val="decimal"/>
+      <w:lvlText w:val="%1."/>
+      <w:lvlJc w:val="left"/>
+      <w:pPr>
+        <w:ind w:left="1428" w:hanging="360"/>
+      </w:pPr>
+    </w:lvl>
+    <w:lvl w:ilvl="1" w:tplc="04100019" w:tentative="1">
+      <w:start w:val="1"/>
+      <w:numFmt w:val="lowerLetter"/>
+      <w:lvlText w:val="%2."/>
+      <w:lvlJc w:val="left"/>
+      <w:pPr>
+        <w:ind w:left="2148" w:hanging="360"/>
+      </w:pPr>
+    </w:lvl>
+    <w:lvl w:ilvl="2" w:tplc="0410001B" w:tentative="1">
+      <w:start w:val="1"/>
+      <w:numFmt w:val="lowerRoman"/>
+      <w:lvlText w:val="%3."/>
+      <w:lvlJc w:val="right"/>
+      <w:pPr>
+        <w:ind w:left="2868" w:hanging="180"/>
+      </w:pPr>
+    </w:lvl>
+    <w:lvl w:ilvl="3" w:tplc="0410000F" w:tentative="1">
+      <w:start w:val="1"/>
+      <w:numFmt w:val="decimal"/>
+      <w:lvlText w:val="%4."/>
+      <w:lvlJc w:val="left"/>
+      <w:pPr>
+        <w:ind w:left="3588" w:hanging="360"/>
+      </w:pPr>
+    </w:lvl>
+    <w:lvl w:ilvl="4" w:tplc="04100019" w:tentative="1">
+      <w:start w:val="1"/>
+      <w:numFmt w:val="lowerLetter"/>
+      <w:lvlText w:val="%5."/>
+      <w:lvlJc w:val="left"/>
+      <w:pPr>
+        <w:ind w:left="4308" w:hanging="360"/>
+      </w:pPr>
+    </w:lvl>
+    <w:lvl w:ilvl="5" w:tplc="0410001B" w:tentative="1">
+      <w:start w:val="1"/>
+      <w:numFmt w:val="lowerRoman"/>
+      <w:lvlText w:val="%6."/>
+      <w:lvlJc w:val="right"/>
+      <w:pPr>
+        <w:ind w:left="5028" w:hanging="180"/>
+      </w:pPr>
+    </w:lvl>
+    <w:lvl w:ilvl="6" w:tplc="0410000F" w:tentative="1">
+      <w:start w:val="1"/>
+      <w:numFmt w:val="decimal"/>
+      <w:lvlText w:val="%7."/>
+      <w:lvlJc w:val="left"/>
+      <w:pPr>
+        <w:ind w:left="5748" w:hanging="360"/>
+      </w:pPr>
+    </w:lvl>
+    <w:lvl w:ilvl="7" w:tplc="04100019" w:tentative="1">
+      <w:start w:val="1"/>
+      <w:numFmt w:val="lowerLetter"/>
+      <w:lvlText w:val="%8."/>
+      <w:lvlJc w:val="left"/>
+      <w:pPr>
+        <w:ind w:left="6468" w:hanging="360"/>
+      </w:pPr>
+    </w:lvl>
+    <w:lvl w:ilvl="8" w:tplc="0410001B" w:tentative="1">
+      <w:start w:val="1"/>
+      <w:numFmt w:val="lowerRoman"/>
+      <w:lvlText w:val="%9."/>
+      <w:lvlJc w:val="right"/>
+      <w:pPr>
+        <w:ind w:left="7188" w:hanging="180"/>
+      </w:pPr>
+    </w:lvl>
+  </w:abstractNum>
+  <w:abstractNum w:abstractNumId="11" w15:restartNumberingAfterBreak="0">
     <w:nsid w:val="58C11C08"/>
     <w:multiLevelType w:val="multilevel"/>
     <w:tmpl w:val="EA6CF52A"/>
@@ -3161,7 +3759,7 @@
       </w:pPr>
     </w:lvl>
   </w:abstractNum>
-  <w:abstractNum w:abstractNumId="9" w15:restartNumberingAfterBreak="0">
+  <w:abstractNum w:abstractNumId="12" w15:restartNumberingAfterBreak="0">
     <w:nsid w:val="58FE62CA"/>
     <w:multiLevelType w:val="multilevel"/>
     <w:tmpl w:val="0410001F"/>
@@ -3247,7 +3845,7 @@
       </w:pPr>
     </w:lvl>
   </w:abstractNum>
-  <w:abstractNum w:abstractNumId="10" w15:restartNumberingAfterBreak="0">
+  <w:abstractNum w:abstractNumId="13" w15:restartNumberingAfterBreak="0">
     <w:nsid w:val="5FFE4E31"/>
     <w:multiLevelType w:val="multilevel"/>
     <w:tmpl w:val="EA6CF52A"/>
@@ -3333,7 +3931,7 @@
       </w:pPr>
     </w:lvl>
   </w:abstractNum>
-  <w:abstractNum w:abstractNumId="11" w15:restartNumberingAfterBreak="0">
+  <w:abstractNum w:abstractNumId="14" w15:restartNumberingAfterBreak="0">
     <w:nsid w:val="62546A9B"/>
     <w:multiLevelType w:val="multilevel"/>
     <w:tmpl w:val="EA6CF52A"/>
@@ -3419,7 +4017,7 @@
       </w:pPr>
     </w:lvl>
   </w:abstractNum>
-  <w:abstractNum w:abstractNumId="12" w15:restartNumberingAfterBreak="0">
+  <w:abstractNum w:abstractNumId="15" w15:restartNumberingAfterBreak="0">
     <w:nsid w:val="69482F4C"/>
     <w:multiLevelType w:val="hybridMultilevel"/>
     <w:tmpl w:val="99F8565E"/>
@@ -3509,7 +4107,93 @@
       </w:pPr>
     </w:lvl>
   </w:abstractNum>
-  <w:abstractNum w:abstractNumId="13" w15:restartNumberingAfterBreak="0">
+  <w:abstractNum w:abstractNumId="16" w15:restartNumberingAfterBreak="0">
+    <w:nsid w:val="69E8291C"/>
+    <w:multiLevelType w:val="hybridMultilevel"/>
+    <w:tmpl w:val="AEAA4B4C"/>
+    <w:lvl w:ilvl="0" w:tplc="0410000F">
+      <w:start w:val="1"/>
+      <w:numFmt w:val="decimal"/>
+      <w:lvlText w:val="%1."/>
+      <w:lvlJc w:val="left"/>
+      <w:pPr>
+        <w:ind w:left="1428" w:hanging="360"/>
+      </w:pPr>
+    </w:lvl>
+    <w:lvl w:ilvl="1" w:tplc="04100019" w:tentative="1">
+      <w:start w:val="1"/>
+      <w:numFmt w:val="lowerLetter"/>
+      <w:lvlText w:val="%2."/>
+      <w:lvlJc w:val="left"/>
+      <w:pPr>
+        <w:ind w:left="2148" w:hanging="360"/>
+      </w:pPr>
+    </w:lvl>
+    <w:lvl w:ilvl="2" w:tplc="0410001B" w:tentative="1">
+      <w:start w:val="1"/>
+      <w:numFmt w:val="lowerRoman"/>
+      <w:lvlText w:val="%3."/>
+      <w:lvlJc w:val="right"/>
+      <w:pPr>
+        <w:ind w:left="2868" w:hanging="180"/>
+      </w:pPr>
+    </w:lvl>
+    <w:lvl w:ilvl="3" w:tplc="0410000F" w:tentative="1">
+      <w:start w:val="1"/>
+      <w:numFmt w:val="decimal"/>
+      <w:lvlText w:val="%4."/>
+      <w:lvlJc w:val="left"/>
+      <w:pPr>
+        <w:ind w:left="3588" w:hanging="360"/>
+      </w:pPr>
+    </w:lvl>
+    <w:lvl w:ilvl="4" w:tplc="04100019" w:tentative="1">
+      <w:start w:val="1"/>
+      <w:numFmt w:val="lowerLetter"/>
+      <w:lvlText w:val="%5."/>
+      <w:lvlJc w:val="left"/>
+      <w:pPr>
+        <w:ind w:left="4308" w:hanging="360"/>
+      </w:pPr>
+    </w:lvl>
+    <w:lvl w:ilvl="5" w:tplc="0410001B" w:tentative="1">
+      <w:start w:val="1"/>
+      <w:numFmt w:val="lowerRoman"/>
+      <w:lvlText w:val="%6."/>
+      <w:lvlJc w:val="right"/>
+      <w:pPr>
+        <w:ind w:left="5028" w:hanging="180"/>
+      </w:pPr>
+    </w:lvl>
+    <w:lvl w:ilvl="6" w:tplc="0410000F" w:tentative="1">
+      <w:start w:val="1"/>
+      <w:numFmt w:val="decimal"/>
+      <w:lvlText w:val="%7."/>
+      <w:lvlJc w:val="left"/>
+      <w:pPr>
+        <w:ind w:left="5748" w:hanging="360"/>
+      </w:pPr>
+    </w:lvl>
+    <w:lvl w:ilvl="7" w:tplc="04100019" w:tentative="1">
+      <w:start w:val="1"/>
+      <w:numFmt w:val="lowerLetter"/>
+      <w:lvlText w:val="%8."/>
+      <w:lvlJc w:val="left"/>
+      <w:pPr>
+        <w:ind w:left="6468" w:hanging="360"/>
+      </w:pPr>
+    </w:lvl>
+    <w:lvl w:ilvl="8" w:tplc="0410001B" w:tentative="1">
+      <w:start w:val="1"/>
+      <w:numFmt w:val="lowerRoman"/>
+      <w:lvlText w:val="%9."/>
+      <w:lvlJc w:val="right"/>
+      <w:pPr>
+        <w:ind w:left="7188" w:hanging="180"/>
+      </w:pPr>
+    </w:lvl>
+  </w:abstractNum>
+  <w:abstractNum w:abstractNumId="17" w15:restartNumberingAfterBreak="0">
     <w:nsid w:val="6BD34E76"/>
     <w:multiLevelType w:val="multilevel"/>
     <w:tmpl w:val="0410001F"/>
@@ -3595,7 +4279,7 @@
       </w:pPr>
     </w:lvl>
   </w:abstractNum>
-  <w:abstractNum w:abstractNumId="14" w15:restartNumberingAfterBreak="0">
+  <w:abstractNum w:abstractNumId="18" w15:restartNumberingAfterBreak="0">
     <w:nsid w:val="70286E27"/>
     <w:multiLevelType w:val="multilevel"/>
     <w:tmpl w:val="906629F6"/>
@@ -3689,7 +4373,93 @@
       </w:pPr>
     </w:lvl>
   </w:abstractNum>
-  <w:abstractNum w:abstractNumId="15" w15:restartNumberingAfterBreak="0">
+  <w:abstractNum w:abstractNumId="19" w15:restartNumberingAfterBreak="0">
+    <w:nsid w:val="71B15C5B"/>
+    <w:multiLevelType w:val="hybridMultilevel"/>
+    <w:tmpl w:val="9006AD32"/>
+    <w:lvl w:ilvl="0" w:tplc="0410000F">
+      <w:start w:val="1"/>
+      <w:numFmt w:val="decimal"/>
+      <w:lvlText w:val="%1."/>
+      <w:lvlJc w:val="left"/>
+      <w:pPr>
+        <w:ind w:left="1428" w:hanging="360"/>
+      </w:pPr>
+    </w:lvl>
+    <w:lvl w:ilvl="1" w:tplc="04100019" w:tentative="1">
+      <w:start w:val="1"/>
+      <w:numFmt w:val="lowerLetter"/>
+      <w:lvlText w:val="%2."/>
+      <w:lvlJc w:val="left"/>
+      <w:pPr>
+        <w:ind w:left="2148" w:hanging="360"/>
+      </w:pPr>
+    </w:lvl>
+    <w:lvl w:ilvl="2" w:tplc="0410001B" w:tentative="1">
+      <w:start w:val="1"/>
+      <w:numFmt w:val="lowerRoman"/>
+      <w:lvlText w:val="%3."/>
+      <w:lvlJc w:val="right"/>
+      <w:pPr>
+        <w:ind w:left="2868" w:hanging="180"/>
+      </w:pPr>
+    </w:lvl>
+    <w:lvl w:ilvl="3" w:tplc="0410000F" w:tentative="1">
+      <w:start w:val="1"/>
+      <w:numFmt w:val="decimal"/>
+      <w:lvlText w:val="%4."/>
+      <w:lvlJc w:val="left"/>
+      <w:pPr>
+        <w:ind w:left="3588" w:hanging="360"/>
+      </w:pPr>
+    </w:lvl>
+    <w:lvl w:ilvl="4" w:tplc="04100019" w:tentative="1">
+      <w:start w:val="1"/>
+      <w:numFmt w:val="lowerLetter"/>
+      <w:lvlText w:val="%5."/>
+      <w:lvlJc w:val="left"/>
+      <w:pPr>
+        <w:ind w:left="4308" w:hanging="360"/>
+      </w:pPr>
+    </w:lvl>
+    <w:lvl w:ilvl="5" w:tplc="0410001B" w:tentative="1">
+      <w:start w:val="1"/>
+      <w:numFmt w:val="lowerRoman"/>
+      <w:lvlText w:val="%6."/>
+      <w:lvlJc w:val="right"/>
+      <w:pPr>
+        <w:ind w:left="5028" w:hanging="180"/>
+      </w:pPr>
+    </w:lvl>
+    <w:lvl w:ilvl="6" w:tplc="0410000F" w:tentative="1">
+      <w:start w:val="1"/>
+      <w:numFmt w:val="decimal"/>
+      <w:lvlText w:val="%7."/>
+      <w:lvlJc w:val="left"/>
+      <w:pPr>
+        <w:ind w:left="5748" w:hanging="360"/>
+      </w:pPr>
+    </w:lvl>
+    <w:lvl w:ilvl="7" w:tplc="04100019" w:tentative="1">
+      <w:start w:val="1"/>
+      <w:numFmt w:val="lowerLetter"/>
+      <w:lvlText w:val="%8."/>
+      <w:lvlJc w:val="left"/>
+      <w:pPr>
+        <w:ind w:left="6468" w:hanging="360"/>
+      </w:pPr>
+    </w:lvl>
+    <w:lvl w:ilvl="8" w:tplc="0410001B" w:tentative="1">
+      <w:start w:val="1"/>
+      <w:numFmt w:val="lowerRoman"/>
+      <w:lvlText w:val="%9."/>
+      <w:lvlJc w:val="right"/>
+      <w:pPr>
+        <w:ind w:left="7188" w:hanging="180"/>
+      </w:pPr>
+    </w:lvl>
+  </w:abstractNum>
+  <w:abstractNum w:abstractNumId="20" w15:restartNumberingAfterBreak="0">
     <w:nsid w:val="7C2A39C8"/>
     <w:multiLevelType w:val="multilevel"/>
     <w:tmpl w:val="0410001F"/>
@@ -3776,34 +4546,34 @@
     </w:lvl>
   </w:abstractNum>
   <w:num w:numId="1">
+    <w:abstractNumId w:val="15"/>
+  </w:num>
+  <w:num w:numId="2">
+    <w:abstractNumId w:val="20"/>
+  </w:num>
+  <w:num w:numId="3">
+    <w:abstractNumId w:val="7"/>
+  </w:num>
+  <w:num w:numId="4">
+    <w:abstractNumId w:val="8"/>
+  </w:num>
+  <w:num w:numId="5">
+    <w:abstractNumId w:val="4"/>
+  </w:num>
+  <w:num w:numId="6">
     <w:abstractNumId w:val="12"/>
   </w:num>
-  <w:num w:numId="2">
-    <w:abstractNumId w:val="15"/>
-  </w:num>
-  <w:num w:numId="3">
-    <w:abstractNumId w:val="5"/>
-  </w:num>
-  <w:num w:numId="4">
-    <w:abstractNumId w:val="6"/>
-  </w:num>
-  <w:num w:numId="5">
+  <w:num w:numId="7">
     <w:abstractNumId w:val="3"/>
   </w:num>
-  <w:num w:numId="6">
+  <w:num w:numId="8">
     <w:abstractNumId w:val="9"/>
   </w:num>
-  <w:num w:numId="7">
-    <w:abstractNumId w:val="2"/>
-  </w:num>
-  <w:num w:numId="8">
-    <w:abstractNumId w:val="7"/>
-  </w:num>
   <w:num w:numId="9">
-    <w:abstractNumId w:val="13"/>
+    <w:abstractNumId w:val="17"/>
   </w:num>
   <w:num w:numId="10">
-    <w:abstractNumId w:val="9"/>
+    <w:abstractNumId w:val="12"/>
     <w:lvlOverride w:ilvl="0">
       <w:startOverride w:val="1"/>
     </w:lvlOverride>
@@ -3833,7 +4603,7 @@
     </w:lvlOverride>
   </w:num>
   <w:num w:numId="11">
-    <w:abstractNumId w:val="1"/>
+    <w:abstractNumId w:val="2"/>
     <w:lvlOverride w:ilvl="0">
       <w:startOverride w:val="1"/>
     </w:lvlOverride>
@@ -3863,7 +4633,7 @@
     </w:lvlOverride>
   </w:num>
   <w:num w:numId="12">
-    <w:abstractNumId w:val="14"/>
+    <w:abstractNumId w:val="18"/>
     <w:lvlOverride w:ilvl="0">
       <w:startOverride w:val="1"/>
     </w:lvlOverride>
@@ -3893,7 +4663,7 @@
     </w:lvlOverride>
   </w:num>
   <w:num w:numId="13">
-    <w:abstractNumId w:val="8"/>
+    <w:abstractNumId w:val="11"/>
     <w:lvlOverride w:ilvl="0">
       <w:startOverride w:val="1"/>
     </w:lvlOverride>
@@ -3923,7 +4693,7 @@
     </w:lvlOverride>
   </w:num>
   <w:num w:numId="14">
-    <w:abstractNumId w:val="11"/>
+    <w:abstractNumId w:val="14"/>
     <w:lvlOverride w:ilvl="0">
       <w:startOverride w:val="1"/>
     </w:lvlOverride>
@@ -3983,7 +4753,7 @@
     </w:lvlOverride>
   </w:num>
   <w:num w:numId="16">
-    <w:abstractNumId w:val="4"/>
+    <w:abstractNumId w:val="5"/>
     <w:lvlOverride w:ilvl="0">
       <w:startOverride w:val="1"/>
     </w:lvlOverride>
@@ -4013,34 +4783,49 @@
     </w:lvlOverride>
   </w:num>
   <w:num w:numId="17">
+    <w:abstractNumId w:val="13"/>
+    <w:lvlOverride w:ilvl="0">
+      <w:startOverride w:val="1"/>
+    </w:lvlOverride>
+    <w:lvlOverride w:ilvl="1">
+      <w:startOverride w:val="1"/>
+    </w:lvlOverride>
+    <w:lvlOverride w:ilvl="2">
+      <w:startOverride w:val="1"/>
+    </w:lvlOverride>
+    <w:lvlOverride w:ilvl="3">
+      <w:startOverride w:val="1"/>
+    </w:lvlOverride>
+    <w:lvlOverride w:ilvl="4">
+      <w:startOverride w:val="1"/>
+    </w:lvlOverride>
+    <w:lvlOverride w:ilvl="5">
+      <w:startOverride w:val="1"/>
+    </w:lvlOverride>
+    <w:lvlOverride w:ilvl="6">
+      <w:startOverride w:val="1"/>
+    </w:lvlOverride>
+    <w:lvlOverride w:ilvl="7">
+      <w:startOverride w:val="1"/>
+    </w:lvlOverride>
+    <w:lvlOverride w:ilvl="8">
+      <w:startOverride w:val="1"/>
+    </w:lvlOverride>
+  </w:num>
+  <w:num w:numId="18">
+    <w:abstractNumId w:val="6"/>
+  </w:num>
+  <w:num w:numId="19">
+    <w:abstractNumId w:val="19"/>
+  </w:num>
+  <w:num w:numId="20">
+    <w:abstractNumId w:val="1"/>
+  </w:num>
+  <w:num w:numId="21">
+    <w:abstractNumId w:val="16"/>
+  </w:num>
+  <w:num w:numId="22">
     <w:abstractNumId w:val="10"/>
-    <w:lvlOverride w:ilvl="0">
-      <w:startOverride w:val="1"/>
-    </w:lvlOverride>
-    <w:lvlOverride w:ilvl="1">
-      <w:startOverride w:val="1"/>
-    </w:lvlOverride>
-    <w:lvlOverride w:ilvl="2">
-      <w:startOverride w:val="1"/>
-    </w:lvlOverride>
-    <w:lvlOverride w:ilvl="3">
-      <w:startOverride w:val="1"/>
-    </w:lvlOverride>
-    <w:lvlOverride w:ilvl="4">
-      <w:startOverride w:val="1"/>
-    </w:lvlOverride>
-    <w:lvlOverride w:ilvl="5">
-      <w:startOverride w:val="1"/>
-    </w:lvlOverride>
-    <w:lvlOverride w:ilvl="6">
-      <w:startOverride w:val="1"/>
-    </w:lvlOverride>
-    <w:lvlOverride w:ilvl="7">
-      <w:startOverride w:val="1"/>
-    </w:lvlOverride>
-    <w:lvlOverride w:ilvl="8">
-      <w:startOverride w:val="1"/>
-    </w:lvlOverride>
   </w:num>
 </w:numbering>
 </file>

</xml_diff>

<commit_message>
Sistemazione scenario accesso backend #7187
</commit_message>
<xml_diff>
--- a/Documentazione progetto/2_SC_001.docx
+++ b/Documentazione progetto/2_SC_001.docx
@@ -539,985 +539,25 @@
           <w:szCs w:val="32"/>
         </w:rPr>
         <w:lastRenderedPageBreak/>
-        <w:t xml:space="preserve">Gestione scheda reperto: </w:t>
-      </w:r>
-      <w:r>
-        <w:rPr>
-          <w:sz w:val="32"/>
-          <w:szCs w:val="32"/>
-        </w:rPr>
-        <w:t>scenario di base</w:t>
-      </w:r>
-    </w:p>
-    <w:p>
-      <w:pPr>
-        <w:pStyle w:val="Paragrafoelenco"/>
-        <w:numPr>
-          <w:ilvl w:val="0"/>
-          <w:numId w:val="12"/>
-        </w:numPr>
-        <w:spacing w:after="200" w:line="276" w:lineRule="auto"/>
-        <w:jc w:val="both"/>
-        <w:rPr>
-          <w:rFonts w:ascii="Calibri" w:eastAsia="Calibri" w:hAnsi="Calibri" w:cs="Calibri"/>
-          <w:sz w:val="28"/>
-          <w:szCs w:val="28"/>
-        </w:rPr>
-      </w:pPr>
-      <w:r>
-        <w:rPr>
-          <w:rFonts w:ascii="Calibri" w:eastAsia="Calibri" w:hAnsi="Calibri" w:cs="Calibri"/>
-          <w:sz w:val="28"/>
-          <w:szCs w:val="28"/>
-        </w:rPr>
-        <w:t xml:space="preserve">Il dipendente effettua il login al </w:t>
+        <w:t xml:space="preserve">Accesso al </w:t>
       </w:r>
       <w:proofErr w:type="spellStart"/>
-      <w:r>
-        <w:rPr>
-          <w:rFonts w:ascii="Calibri" w:eastAsia="Calibri" w:hAnsi="Calibri" w:cs="Calibri"/>
-          <w:sz w:val="28"/>
-          <w:szCs w:val="28"/>
-        </w:rPr>
-        <w:t>backend</w:t>
-      </w:r>
-      <w:proofErr w:type="spellEnd"/>
-    </w:p>
-    <w:p>
-      <w:pPr>
-        <w:pStyle w:val="Paragrafoelenco"/>
-        <w:numPr>
-          <w:ilvl w:val="0"/>
-          <w:numId w:val="12"/>
-        </w:numPr>
-        <w:spacing w:after="200" w:line="276" w:lineRule="auto"/>
-        <w:jc w:val="both"/>
-        <w:rPr>
-          <w:rFonts w:ascii="Calibri" w:eastAsia="Calibri" w:hAnsi="Calibri" w:cs="Calibri"/>
-          <w:sz w:val="28"/>
-          <w:szCs w:val="28"/>
-        </w:rPr>
-      </w:pPr>
-      <w:r>
-        <w:rPr>
-          <w:rFonts w:ascii="Calibri" w:eastAsia="Calibri" w:hAnsi="Calibri" w:cs="Calibri"/>
-          <w:sz w:val="28"/>
-          <w:szCs w:val="28"/>
-        </w:rPr>
-        <w:t>Il dipendente può effettuare una delle seguenti azioni:</w:t>
-      </w:r>
-    </w:p>
-    <w:p>
-      <w:pPr>
-        <w:pStyle w:val="Paragrafoelenco"/>
-        <w:numPr>
-          <w:ilvl w:val="1"/>
-          <w:numId w:val="12"/>
-        </w:numPr>
-        <w:spacing w:after="200" w:line="276" w:lineRule="auto"/>
-        <w:jc w:val="both"/>
-        <w:rPr>
-          <w:rFonts w:ascii="Calibri" w:eastAsia="Calibri" w:hAnsi="Calibri" w:cs="Calibri"/>
-          <w:sz w:val="28"/>
-          <w:szCs w:val="28"/>
-        </w:rPr>
-      </w:pPr>
-      <w:r>
-        <w:rPr>
-          <w:rFonts w:ascii="Calibri" w:eastAsia="Calibri" w:hAnsi="Calibri" w:cs="Calibri"/>
-          <w:sz w:val="28"/>
-          <w:szCs w:val="28"/>
-        </w:rPr>
-        <w:t xml:space="preserve"> Inserire una nuova scheda reperto</w:t>
-      </w:r>
-    </w:p>
-    <w:p>
-      <w:pPr>
-        <w:pStyle w:val="Paragrafoelenco"/>
-        <w:numPr>
-          <w:ilvl w:val="2"/>
-          <w:numId w:val="12"/>
-        </w:numPr>
-        <w:spacing w:after="200" w:line="276" w:lineRule="auto"/>
-        <w:jc w:val="both"/>
-        <w:rPr>
-          <w:rFonts w:ascii="Calibri" w:eastAsia="Calibri" w:hAnsi="Calibri" w:cs="Calibri"/>
-          <w:sz w:val="28"/>
-          <w:szCs w:val="28"/>
-        </w:rPr>
-      </w:pPr>
-      <w:r>
-        <w:rPr>
-          <w:rFonts w:ascii="Calibri" w:eastAsia="Calibri" w:hAnsi="Calibri" w:cs="Calibri"/>
-          <w:sz w:val="28"/>
-          <w:szCs w:val="28"/>
-        </w:rPr>
-        <w:t>Entra nella sezione dedicata alla registrazione di un nuovo reperto</w:t>
-      </w:r>
-    </w:p>
-    <w:p>
-      <w:pPr>
-        <w:pStyle w:val="Paragrafoelenco"/>
-        <w:numPr>
-          <w:ilvl w:val="2"/>
-          <w:numId w:val="12"/>
-        </w:numPr>
-        <w:spacing w:after="200" w:line="276" w:lineRule="auto"/>
-        <w:jc w:val="both"/>
-        <w:rPr>
-          <w:rFonts w:ascii="Calibri" w:eastAsia="Calibri" w:hAnsi="Calibri" w:cs="Calibri"/>
-          <w:sz w:val="28"/>
-          <w:szCs w:val="28"/>
-        </w:rPr>
-      </w:pPr>
-      <w:r>
-        <w:rPr>
-          <w:rFonts w:ascii="Calibri" w:eastAsia="Calibri" w:hAnsi="Calibri" w:cs="Calibri"/>
-          <w:sz w:val="28"/>
-          <w:szCs w:val="28"/>
-        </w:rPr>
-        <w:t xml:space="preserve">Inserisce i dati (anche eventuali contenuti multimediali) del reperto, compilando il </w:t>
-      </w:r>
-      <w:proofErr w:type="spellStart"/>
-      <w:r>
-        <w:rPr>
-          <w:rFonts w:ascii="Calibri" w:eastAsia="Calibri" w:hAnsi="Calibri" w:cs="Calibri"/>
-          <w:sz w:val="28"/>
-          <w:szCs w:val="28"/>
-        </w:rPr>
-        <w:t>form</w:t>
-      </w:r>
-      <w:proofErr w:type="spellEnd"/>
-    </w:p>
-    <w:p>
-      <w:pPr>
-        <w:pStyle w:val="Paragrafoelenco"/>
-        <w:numPr>
-          <w:ilvl w:val="2"/>
-          <w:numId w:val="12"/>
-        </w:numPr>
-        <w:spacing w:after="200" w:line="276" w:lineRule="auto"/>
-        <w:jc w:val="both"/>
-        <w:rPr>
-          <w:rFonts w:ascii="Calibri" w:eastAsia="Calibri" w:hAnsi="Calibri" w:cs="Calibri"/>
-          <w:sz w:val="28"/>
-          <w:szCs w:val="28"/>
-        </w:rPr>
-      </w:pPr>
-      <w:r>
-        <w:rPr>
-          <w:rFonts w:ascii="Calibri" w:eastAsia="Calibri" w:hAnsi="Calibri" w:cs="Calibri"/>
-          <w:sz w:val="28"/>
-          <w:szCs w:val="28"/>
-        </w:rPr>
-        <w:t>Viene generato il QR code</w:t>
-      </w:r>
-    </w:p>
-    <w:p>
-      <w:pPr>
-        <w:pStyle w:val="Paragrafoelenco"/>
-        <w:numPr>
-          <w:ilvl w:val="2"/>
-          <w:numId w:val="12"/>
-        </w:numPr>
-        <w:spacing w:after="200" w:line="276" w:lineRule="auto"/>
-        <w:jc w:val="both"/>
-        <w:rPr>
-          <w:rFonts w:ascii="Calibri" w:eastAsia="Calibri" w:hAnsi="Calibri" w:cs="Calibri"/>
-          <w:sz w:val="28"/>
-          <w:szCs w:val="28"/>
-        </w:rPr>
-      </w:pPr>
-      <w:r>
-        <w:rPr>
-          <w:rFonts w:ascii="Calibri" w:eastAsia="Calibri" w:hAnsi="Calibri" w:cs="Calibri"/>
-          <w:sz w:val="28"/>
-          <w:szCs w:val="28"/>
-        </w:rPr>
-        <w:t>Al termine della compilazione, visualizza anteprima</w:t>
-      </w:r>
-    </w:p>
-    <w:p>
-      <w:pPr>
-        <w:pStyle w:val="Paragrafoelenco"/>
-        <w:numPr>
-          <w:ilvl w:val="2"/>
-          <w:numId w:val="12"/>
-        </w:numPr>
-        <w:spacing w:after="200" w:line="276" w:lineRule="auto"/>
-        <w:jc w:val="both"/>
-        <w:rPr>
-          <w:rFonts w:ascii="Calibri" w:eastAsia="Calibri" w:hAnsi="Calibri" w:cs="Calibri"/>
-          <w:sz w:val="28"/>
-          <w:szCs w:val="28"/>
-        </w:rPr>
-      </w:pPr>
-      <w:r>
-        <w:rPr>
-          <w:rFonts w:ascii="Calibri" w:eastAsia="Calibri" w:hAnsi="Calibri" w:cs="Calibri"/>
-          <w:sz w:val="28"/>
-          <w:szCs w:val="28"/>
-        </w:rPr>
-        <w:t>Conferma/annulla l’inserimento</w:t>
-      </w:r>
-    </w:p>
-    <w:p>
-      <w:pPr>
-        <w:pStyle w:val="Paragrafoelenco"/>
-        <w:numPr>
-          <w:ilvl w:val="1"/>
-          <w:numId w:val="12"/>
-        </w:numPr>
-        <w:spacing w:after="200" w:line="276" w:lineRule="auto"/>
-        <w:jc w:val="both"/>
-        <w:rPr>
-          <w:rFonts w:ascii="Calibri" w:eastAsia="Calibri" w:hAnsi="Calibri" w:cs="Calibri"/>
-          <w:sz w:val="28"/>
-          <w:szCs w:val="28"/>
-        </w:rPr>
-      </w:pPr>
-      <w:r>
-        <w:rPr>
-          <w:rFonts w:ascii="Calibri" w:eastAsia="Calibri" w:hAnsi="Calibri" w:cs="Calibri"/>
-          <w:sz w:val="28"/>
-          <w:szCs w:val="28"/>
-        </w:rPr>
-        <w:t xml:space="preserve"> Modificare una scheda reperto</w:t>
-      </w:r>
-    </w:p>
-    <w:p>
-      <w:pPr>
-        <w:pStyle w:val="Paragrafoelenco"/>
-        <w:numPr>
-          <w:ilvl w:val="2"/>
-          <w:numId w:val="12"/>
-        </w:numPr>
-        <w:spacing w:after="200" w:line="276" w:lineRule="auto"/>
-        <w:jc w:val="both"/>
-        <w:rPr>
-          <w:rFonts w:ascii="Calibri" w:eastAsia="Calibri" w:hAnsi="Calibri" w:cs="Calibri"/>
-          <w:sz w:val="28"/>
-          <w:szCs w:val="28"/>
-        </w:rPr>
-      </w:pPr>
-      <w:r>
-        <w:rPr>
-          <w:rFonts w:ascii="Calibri" w:eastAsia="Calibri" w:hAnsi="Calibri" w:cs="Calibri"/>
-          <w:sz w:val="28"/>
-          <w:szCs w:val="28"/>
-        </w:rPr>
-        <w:t>Entra nella sezione dedicata alla raccolta dei reperti</w:t>
-      </w:r>
-    </w:p>
-    <w:p>
-      <w:pPr>
-        <w:pStyle w:val="Paragrafoelenco"/>
-        <w:numPr>
-          <w:ilvl w:val="2"/>
-          <w:numId w:val="12"/>
-        </w:numPr>
-        <w:spacing w:after="200" w:line="276" w:lineRule="auto"/>
-        <w:jc w:val="both"/>
-        <w:rPr>
-          <w:rFonts w:ascii="Calibri" w:eastAsia="Calibri" w:hAnsi="Calibri" w:cs="Calibri"/>
-          <w:sz w:val="28"/>
-          <w:szCs w:val="28"/>
-        </w:rPr>
-      </w:pPr>
-      <w:r>
-        <w:rPr>
-          <w:rFonts w:ascii="Calibri" w:eastAsia="Calibri" w:hAnsi="Calibri" w:cs="Calibri"/>
-          <w:sz w:val="28"/>
-          <w:szCs w:val="28"/>
-        </w:rPr>
-        <w:t>Cerca la scheda reperto da modificare</w:t>
-      </w:r>
-    </w:p>
-    <w:p>
-      <w:pPr>
-        <w:pStyle w:val="Paragrafoelenco"/>
-        <w:numPr>
-          <w:ilvl w:val="2"/>
-          <w:numId w:val="12"/>
-        </w:numPr>
-        <w:spacing w:after="200" w:line="276" w:lineRule="auto"/>
-        <w:jc w:val="both"/>
-        <w:rPr>
-          <w:rFonts w:ascii="Calibri" w:eastAsia="Calibri" w:hAnsi="Calibri" w:cs="Calibri"/>
-          <w:sz w:val="28"/>
-          <w:szCs w:val="28"/>
-        </w:rPr>
-      </w:pPr>
-      <w:r>
-        <w:rPr>
-          <w:rFonts w:ascii="Calibri" w:eastAsia="Calibri" w:hAnsi="Calibri" w:cs="Calibri"/>
-          <w:sz w:val="28"/>
-          <w:szCs w:val="28"/>
-        </w:rPr>
-        <w:t>Seleziona la voce “Modifica”</w:t>
-      </w:r>
-    </w:p>
-    <w:p>
-      <w:pPr>
-        <w:pStyle w:val="Paragrafoelenco"/>
-        <w:numPr>
-          <w:ilvl w:val="2"/>
-          <w:numId w:val="12"/>
-        </w:numPr>
-        <w:spacing w:after="200" w:line="276" w:lineRule="auto"/>
-        <w:jc w:val="both"/>
-        <w:rPr>
-          <w:rFonts w:ascii="Calibri" w:eastAsia="Calibri" w:hAnsi="Calibri" w:cs="Calibri"/>
-          <w:sz w:val="28"/>
-          <w:szCs w:val="28"/>
-        </w:rPr>
-      </w:pPr>
-      <w:r>
-        <w:rPr>
-          <w:rFonts w:ascii="Calibri" w:eastAsia="Calibri" w:hAnsi="Calibri" w:cs="Calibri"/>
-          <w:sz w:val="28"/>
-          <w:szCs w:val="28"/>
-        </w:rPr>
-        <w:t>Modifica e/o aggiunge i dati (anche eventuali contenuti multimediali)</w:t>
-      </w:r>
-    </w:p>
-    <w:p>
-      <w:pPr>
-        <w:pStyle w:val="Paragrafoelenco"/>
-        <w:numPr>
-          <w:ilvl w:val="2"/>
-          <w:numId w:val="12"/>
-        </w:numPr>
-        <w:spacing w:after="200" w:line="276" w:lineRule="auto"/>
-        <w:jc w:val="both"/>
-        <w:rPr>
-          <w:rFonts w:ascii="Calibri" w:eastAsia="Calibri" w:hAnsi="Calibri" w:cs="Calibri"/>
-          <w:sz w:val="28"/>
-          <w:szCs w:val="28"/>
-        </w:rPr>
-      </w:pPr>
-      <w:r>
-        <w:rPr>
-          <w:rFonts w:ascii="Calibri" w:eastAsia="Calibri" w:hAnsi="Calibri" w:cs="Calibri"/>
-          <w:sz w:val="28"/>
-          <w:szCs w:val="28"/>
-        </w:rPr>
-        <w:t>Al termine della modifica, visualizza anteprima</w:t>
-      </w:r>
-    </w:p>
-    <w:p>
-      <w:pPr>
-        <w:pStyle w:val="Paragrafoelenco"/>
-        <w:numPr>
-          <w:ilvl w:val="2"/>
-          <w:numId w:val="12"/>
-        </w:numPr>
-        <w:spacing w:after="200" w:line="276" w:lineRule="auto"/>
-        <w:jc w:val="both"/>
-        <w:rPr>
-          <w:rFonts w:ascii="Calibri" w:eastAsia="Calibri" w:hAnsi="Calibri" w:cs="Calibri"/>
-          <w:sz w:val="28"/>
-          <w:szCs w:val="28"/>
-        </w:rPr>
-      </w:pPr>
-      <w:r>
-        <w:rPr>
-          <w:rFonts w:ascii="Calibri" w:eastAsia="Calibri" w:hAnsi="Calibri" w:cs="Calibri"/>
-          <w:sz w:val="28"/>
-          <w:szCs w:val="28"/>
-        </w:rPr>
-        <w:t>Conferma/annulla la modifica</w:t>
-      </w:r>
-    </w:p>
-    <w:p>
-      <w:pPr>
-        <w:pStyle w:val="Paragrafoelenco"/>
-        <w:numPr>
-          <w:ilvl w:val="1"/>
-          <w:numId w:val="12"/>
-        </w:numPr>
-        <w:spacing w:after="200" w:line="276" w:lineRule="auto"/>
-        <w:jc w:val="both"/>
-        <w:rPr>
-          <w:rFonts w:ascii="Calibri" w:eastAsia="Calibri" w:hAnsi="Calibri" w:cs="Calibri"/>
-          <w:sz w:val="28"/>
-          <w:szCs w:val="28"/>
-        </w:rPr>
-      </w:pPr>
-      <w:r>
-        <w:rPr>
-          <w:rFonts w:ascii="Calibri" w:eastAsia="Calibri" w:hAnsi="Calibri" w:cs="Calibri"/>
-          <w:sz w:val="28"/>
-          <w:szCs w:val="28"/>
-        </w:rPr>
-        <w:t xml:space="preserve"> Eliminare una scheda reperto</w:t>
-      </w:r>
-    </w:p>
-    <w:p>
-      <w:pPr>
-        <w:pStyle w:val="Paragrafoelenco"/>
-        <w:numPr>
-          <w:ilvl w:val="2"/>
-          <w:numId w:val="12"/>
-        </w:numPr>
-        <w:spacing w:after="200" w:line="276" w:lineRule="auto"/>
-        <w:jc w:val="both"/>
-        <w:rPr>
-          <w:rFonts w:ascii="Calibri" w:eastAsia="Calibri" w:hAnsi="Calibri" w:cs="Calibri"/>
-          <w:sz w:val="28"/>
-          <w:szCs w:val="28"/>
-        </w:rPr>
-      </w:pPr>
-      <w:r>
-        <w:rPr>
-          <w:rFonts w:ascii="Calibri" w:eastAsia="Calibri" w:hAnsi="Calibri" w:cs="Calibri"/>
-          <w:sz w:val="28"/>
-          <w:szCs w:val="28"/>
-        </w:rPr>
-        <w:t>Entra nella sezione dedicata alla raccolta dei reperti</w:t>
-      </w:r>
-    </w:p>
-    <w:p>
-      <w:pPr>
-        <w:pStyle w:val="Paragrafoelenco"/>
-        <w:numPr>
-          <w:ilvl w:val="2"/>
-          <w:numId w:val="12"/>
-        </w:numPr>
-        <w:spacing w:after="200" w:line="276" w:lineRule="auto"/>
-        <w:jc w:val="both"/>
-        <w:rPr>
-          <w:rFonts w:ascii="Calibri" w:eastAsia="Calibri" w:hAnsi="Calibri" w:cs="Calibri"/>
-          <w:sz w:val="28"/>
-          <w:szCs w:val="28"/>
-        </w:rPr>
-      </w:pPr>
-      <w:r>
-        <w:rPr>
-          <w:rFonts w:ascii="Calibri" w:eastAsia="Calibri" w:hAnsi="Calibri" w:cs="Calibri"/>
-          <w:sz w:val="28"/>
-          <w:szCs w:val="28"/>
-        </w:rPr>
-        <w:t>Cerca la scheda reperto da eliminare</w:t>
-      </w:r>
-    </w:p>
-    <w:p>
-      <w:pPr>
-        <w:pStyle w:val="Paragrafoelenco"/>
-        <w:numPr>
-          <w:ilvl w:val="2"/>
-          <w:numId w:val="12"/>
-        </w:numPr>
-        <w:spacing w:after="200" w:line="276" w:lineRule="auto"/>
-        <w:jc w:val="both"/>
-        <w:rPr>
-          <w:rFonts w:ascii="Calibri" w:eastAsia="Calibri" w:hAnsi="Calibri" w:cs="Calibri"/>
-          <w:sz w:val="28"/>
-          <w:szCs w:val="28"/>
-        </w:rPr>
-      </w:pPr>
-      <w:r>
-        <w:rPr>
-          <w:rFonts w:ascii="Calibri" w:eastAsia="Calibri" w:hAnsi="Calibri" w:cs="Calibri"/>
-          <w:sz w:val="28"/>
-          <w:szCs w:val="28"/>
-        </w:rPr>
-        <w:t>Seleziona la voce “Elimina”</w:t>
-      </w:r>
-    </w:p>
-    <w:p>
-      <w:pPr>
-        <w:pStyle w:val="Paragrafoelenco"/>
-        <w:numPr>
-          <w:ilvl w:val="2"/>
-          <w:numId w:val="12"/>
-        </w:numPr>
-        <w:spacing w:after="200" w:line="276" w:lineRule="auto"/>
-        <w:jc w:val="both"/>
-        <w:rPr>
-          <w:rFonts w:ascii="Calibri" w:eastAsia="Calibri" w:hAnsi="Calibri" w:cs="Calibri"/>
-          <w:sz w:val="28"/>
-          <w:szCs w:val="28"/>
-        </w:rPr>
-      </w:pPr>
-      <w:r>
-        <w:rPr>
-          <w:rFonts w:ascii="Calibri" w:eastAsia="Calibri" w:hAnsi="Calibri" w:cs="Calibri"/>
-          <w:sz w:val="28"/>
-          <w:szCs w:val="28"/>
-        </w:rPr>
-        <w:t>Conferma/annulla l’eliminazione</w:t>
-      </w:r>
-    </w:p>
-    <w:p>
-      <w:pPr>
-        <w:spacing w:after="200" w:line="276" w:lineRule="auto"/>
-        <w:jc w:val="both"/>
-        <w:rPr>
-          <w:rFonts w:ascii="Calibri" w:eastAsia="Calibri" w:hAnsi="Calibri" w:cs="Calibri"/>
-          <w:sz w:val="28"/>
-          <w:szCs w:val="28"/>
-        </w:rPr>
-      </w:pPr>
-    </w:p>
-    <w:p>
-      <w:pPr>
-        <w:rPr>
-          <w:sz w:val="32"/>
-          <w:szCs w:val="32"/>
-        </w:rPr>
-      </w:pPr>
       <w:r>
         <w:rPr>
           <w:b/>
           <w:sz w:val="32"/>
           <w:szCs w:val="32"/>
         </w:rPr>
-        <w:t xml:space="preserve">Gestione scheda reperto: </w:t>
-      </w:r>
-      <w:r>
-        <w:rPr>
-          <w:sz w:val="32"/>
-          <w:szCs w:val="32"/>
-        </w:rPr>
-        <w:t>scenari alternativi</w:t>
-      </w:r>
-    </w:p>
-    <w:p>
-      <w:pPr>
-        <w:rPr>
-          <w:b/>
-          <w:sz w:val="28"/>
-          <w:szCs w:val="28"/>
-        </w:rPr>
-      </w:pPr>
-      <w:r>
-        <w:rPr>
-          <w:b/>
-          <w:sz w:val="28"/>
-          <w:szCs w:val="28"/>
-        </w:rPr>
-        <w:t>Login errato</w:t>
-      </w:r>
-    </w:p>
-    <w:p>
-      <w:pPr>
-        <w:rPr>
-          <w:sz w:val="28"/>
-          <w:szCs w:val="28"/>
-        </w:rPr>
-      </w:pPr>
-      <w:r>
-        <w:rPr>
-          <w:sz w:val="28"/>
-          <w:szCs w:val="28"/>
-        </w:rPr>
-        <w:t>Nel caso in cui il dipendente inserisce username/password errato/a e siamo al punto 1:</w:t>
-      </w:r>
-    </w:p>
-    <w:p>
-      <w:pPr>
-        <w:pStyle w:val="Paragrafoelenco"/>
-        <w:numPr>
-          <w:ilvl w:val="1"/>
-          <w:numId w:val="13"/>
-        </w:numPr>
-        <w:rPr>
-          <w:sz w:val="28"/>
-          <w:szCs w:val="28"/>
-        </w:rPr>
-      </w:pPr>
-      <w:r>
-        <w:rPr>
-          <w:sz w:val="28"/>
-          <w:szCs w:val="28"/>
-        </w:rPr>
-        <w:t>Visualizza il messaggio “Credenziali errate! Riprovare.”</w:t>
-      </w:r>
-    </w:p>
-    <w:p>
-      <w:pPr>
-        <w:pStyle w:val="Paragrafoelenco"/>
-        <w:ind w:left="1125"/>
-        <w:rPr>
-          <w:sz w:val="28"/>
-          <w:szCs w:val="28"/>
-        </w:rPr>
-      </w:pPr>
-    </w:p>
-    <w:p>
-      <w:pPr>
-        <w:pStyle w:val="Paragrafoelenco"/>
-        <w:ind w:left="1125"/>
-        <w:rPr>
-          <w:sz w:val="28"/>
-          <w:szCs w:val="28"/>
-        </w:rPr>
-      </w:pPr>
-    </w:p>
-    <w:p>
-      <w:pPr>
-        <w:pStyle w:val="Paragrafoelenco"/>
-        <w:ind w:left="1125"/>
-        <w:rPr>
-          <w:sz w:val="28"/>
-          <w:szCs w:val="28"/>
-        </w:rPr>
-      </w:pPr>
-    </w:p>
-    <w:p>
-      <w:pPr>
-        <w:pStyle w:val="Paragrafoelenco"/>
-        <w:ind w:left="1125"/>
-        <w:rPr>
-          <w:sz w:val="28"/>
-          <w:szCs w:val="28"/>
-        </w:rPr>
-      </w:pPr>
-    </w:p>
-    <w:p>
-      <w:pPr>
-        <w:pStyle w:val="Paragrafoelenco"/>
-        <w:ind w:left="1125"/>
-        <w:rPr>
-          <w:sz w:val="28"/>
-          <w:szCs w:val="28"/>
-        </w:rPr>
-      </w:pPr>
-    </w:p>
-    <w:p>
-      <w:pPr>
-        <w:rPr>
-          <w:b/>
-          <w:sz w:val="28"/>
-          <w:szCs w:val="28"/>
-        </w:rPr>
-      </w:pPr>
-      <w:r>
-        <w:rPr>
-          <w:b/>
-          <w:sz w:val="28"/>
-          <w:szCs w:val="28"/>
-        </w:rPr>
-        <w:lastRenderedPageBreak/>
-        <w:t>Scheda reperto già presente</w:t>
-      </w:r>
-    </w:p>
-    <w:p>
-      <w:pPr>
-        <w:rPr>
-          <w:sz w:val="28"/>
-          <w:szCs w:val="28"/>
-        </w:rPr>
-      </w:pPr>
-      <w:r>
-        <w:rPr>
-          <w:sz w:val="28"/>
-          <w:szCs w:val="28"/>
-        </w:rPr>
-        <w:t>Nel caso in cui il dipendente inserisce un numero passaporto già presente e siamo al punto 2.1.2:</w:t>
-      </w:r>
-    </w:p>
-    <w:p>
-      <w:pPr>
-        <w:ind w:firstLine="708"/>
-        <w:rPr>
-          <w:sz w:val="28"/>
-          <w:szCs w:val="28"/>
-        </w:rPr>
-      </w:pPr>
-      <w:r>
-        <w:rPr>
-          <w:sz w:val="28"/>
-          <w:szCs w:val="28"/>
-        </w:rPr>
-        <w:t>2.1.2.1 Visualizza il messaggio “Reperto già inserito!”</w:t>
-      </w:r>
-    </w:p>
-    <w:p>
-      <w:pPr>
-        <w:ind w:firstLine="708"/>
-        <w:rPr>
-          <w:sz w:val="28"/>
-          <w:szCs w:val="28"/>
-        </w:rPr>
-      </w:pPr>
-    </w:p>
-    <w:p>
-      <w:pPr>
-        <w:rPr>
-          <w:b/>
-          <w:sz w:val="28"/>
-          <w:szCs w:val="28"/>
-        </w:rPr>
-      </w:pPr>
-      <w:r>
-        <w:rPr>
-          <w:b/>
-          <w:sz w:val="28"/>
-          <w:szCs w:val="28"/>
-        </w:rPr>
-        <w:t>Dato obbligatorio mancante</w:t>
-      </w:r>
-    </w:p>
-    <w:p>
-      <w:pPr>
-        <w:rPr>
-          <w:sz w:val="28"/>
-          <w:szCs w:val="28"/>
-        </w:rPr>
-      </w:pPr>
-      <w:r>
-        <w:rPr>
-          <w:sz w:val="28"/>
-          <w:szCs w:val="28"/>
-        </w:rPr>
-        <w:t xml:space="preserve">Nel caso in cui il dipendente non inserisce un dato obbligatorio nel </w:t>
-      </w:r>
-      <w:proofErr w:type="spellStart"/>
-      <w:r>
-        <w:rPr>
-          <w:sz w:val="28"/>
-          <w:szCs w:val="28"/>
-        </w:rPr>
-        <w:t>form</w:t>
+        <w:t>backend</w:t>
       </w:r>
       <w:proofErr w:type="spellEnd"/>
-      <w:r>
-        <w:rPr>
-          <w:sz w:val="28"/>
-          <w:szCs w:val="28"/>
-        </w:rPr>
-        <w:t xml:space="preserve"> della scheda reperto e siamo al punto 2.1.2:</w:t>
-      </w:r>
-    </w:p>
-    <w:p>
-      <w:pPr>
-        <w:ind w:firstLine="708"/>
-        <w:rPr>
-          <w:sz w:val="28"/>
-          <w:szCs w:val="28"/>
-        </w:rPr>
-      </w:pPr>
-      <w:r>
-        <w:rPr>
-          <w:sz w:val="28"/>
-          <w:szCs w:val="28"/>
-        </w:rPr>
-        <w:t>2.1.2.2 Visualizza il messaggio “Inserire dato mancante!”</w:t>
-      </w:r>
-    </w:p>
-    <w:p>
-      <w:pPr>
-        <w:rPr>
-          <w:sz w:val="28"/>
-          <w:szCs w:val="28"/>
-        </w:rPr>
-      </w:pPr>
-    </w:p>
-    <w:p>
-      <w:pPr>
-        <w:rPr>
-          <w:b/>
-          <w:sz w:val="28"/>
-          <w:szCs w:val="28"/>
-        </w:rPr>
-      </w:pPr>
-      <w:r>
-        <w:rPr>
-          <w:b/>
-          <w:sz w:val="28"/>
-          <w:szCs w:val="28"/>
-        </w:rPr>
-        <w:t>Dati obbligatori eliminati</w:t>
-      </w:r>
-    </w:p>
-    <w:p>
-      <w:pPr>
-        <w:rPr>
-          <w:sz w:val="28"/>
-          <w:szCs w:val="28"/>
-        </w:rPr>
-      </w:pPr>
-      <w:r>
-        <w:rPr>
-          <w:sz w:val="28"/>
-          <w:szCs w:val="28"/>
-        </w:rPr>
-        <w:t>Nel caso in cui il dipendente elimina almeno un dato obbligatorio e siamo al punto 2.2.5:</w:t>
-      </w:r>
-    </w:p>
-    <w:p>
-      <w:pPr>
-        <w:rPr>
-          <w:sz w:val="28"/>
-          <w:szCs w:val="28"/>
-        </w:rPr>
-      </w:pPr>
-      <w:r>
-        <w:rPr>
-          <w:sz w:val="28"/>
-          <w:szCs w:val="28"/>
-        </w:rPr>
-        <w:tab/>
-        <w:t>2.2.5.1 Visualizza il messaggio “Dati obbligatori mancanti!”</w:t>
-      </w:r>
-    </w:p>
-    <w:p>
-      <w:pPr>
-        <w:rPr>
-          <w:sz w:val="28"/>
-          <w:szCs w:val="28"/>
-        </w:rPr>
-      </w:pPr>
-    </w:p>
-    <w:p>
-      <w:pPr>
-        <w:rPr>
-          <w:b/>
-          <w:sz w:val="28"/>
-          <w:szCs w:val="28"/>
-        </w:rPr>
-      </w:pPr>
-      <w:r>
-        <w:rPr>
-          <w:b/>
-          <w:sz w:val="28"/>
-          <w:szCs w:val="28"/>
-        </w:rPr>
-        <w:t>Numero passaporto modificato già presente</w:t>
-      </w:r>
-    </w:p>
-    <w:p>
-      <w:pPr>
-        <w:rPr>
-          <w:sz w:val="28"/>
-          <w:szCs w:val="28"/>
-        </w:rPr>
-      </w:pPr>
-      <w:r>
-        <w:rPr>
-          <w:sz w:val="28"/>
-          <w:szCs w:val="28"/>
-        </w:rPr>
-        <w:t>Nel caso in cui il dipendente modifica il numero passaporto con uno già presente:</w:t>
-      </w:r>
-    </w:p>
-    <w:p>
-      <w:pPr>
-        <w:pStyle w:val="Paragrafoelenco"/>
-        <w:numPr>
-          <w:ilvl w:val="1"/>
-          <w:numId w:val="14"/>
-        </w:numPr>
-        <w:rPr>
-          <w:sz w:val="28"/>
-          <w:szCs w:val="28"/>
-        </w:rPr>
-      </w:pPr>
-      <w:r>
-        <w:rPr>
-          <w:sz w:val="28"/>
-          <w:szCs w:val="28"/>
-        </w:rPr>
-        <w:t>Visualizza il messaggio “Numero passaporto già presente!”</w:t>
-      </w:r>
-    </w:p>
-    <w:p>
-      <w:pPr>
-        <w:rPr>
-          <w:sz w:val="28"/>
-          <w:szCs w:val="28"/>
-        </w:rPr>
-      </w:pPr>
-    </w:p>
-    <w:p>
-      <w:pPr>
-        <w:rPr>
-          <w:sz w:val="28"/>
-          <w:szCs w:val="28"/>
-        </w:rPr>
-      </w:pPr>
-    </w:p>
-    <w:p>
-      <w:pPr>
-        <w:rPr>
-          <w:sz w:val="28"/>
-          <w:szCs w:val="28"/>
-        </w:rPr>
-      </w:pPr>
-    </w:p>
-    <w:p>
-      <w:pPr>
-        <w:rPr>
-          <w:sz w:val="28"/>
-          <w:szCs w:val="28"/>
-        </w:rPr>
-      </w:pPr>
-    </w:p>
-    <w:p>
-      <w:pPr>
-        <w:rPr>
-          <w:sz w:val="28"/>
-          <w:szCs w:val="28"/>
-        </w:rPr>
-      </w:pPr>
-    </w:p>
-    <w:p>
-      <w:pPr>
-        <w:rPr>
-          <w:sz w:val="28"/>
-          <w:szCs w:val="28"/>
-        </w:rPr>
-      </w:pPr>
-    </w:p>
-    <w:p>
-      <w:pPr>
-        <w:rPr>
-          <w:sz w:val="28"/>
-          <w:szCs w:val="28"/>
-        </w:rPr>
-      </w:pPr>
-    </w:p>
-    <w:p>
-      <w:pPr>
-        <w:rPr>
-          <w:sz w:val="28"/>
-          <w:szCs w:val="28"/>
-        </w:rPr>
-      </w:pPr>
-    </w:p>
-    <w:p>
-      <w:pPr>
-        <w:rPr>
-          <w:sz w:val="28"/>
-          <w:szCs w:val="28"/>
-        </w:rPr>
-      </w:pPr>
-    </w:p>
-    <w:p>
-      <w:pPr>
-        <w:rPr>
-          <w:sz w:val="28"/>
-          <w:szCs w:val="28"/>
-        </w:rPr>
-      </w:pPr>
-    </w:p>
-    <w:p>
-      <w:pPr>
-        <w:rPr>
-          <w:sz w:val="32"/>
-          <w:szCs w:val="32"/>
-        </w:rPr>
-      </w:pPr>
       <w:r>
         <w:rPr>
           <w:b/>
           <w:sz w:val="32"/>
           <w:szCs w:val="32"/>
         </w:rPr>
-        <w:lastRenderedPageBreak/>
-        <w:t xml:space="preserve">Gestione dipendente: </w:t>
+        <w:t xml:space="preserve">: </w:t>
       </w:r>
       <w:r>
         <w:rPr>
@@ -1532,7 +572,7 @@
         <w:pStyle w:val="Paragrafoelenco"/>
         <w:numPr>
           <w:ilvl w:val="0"/>
-          <w:numId w:val="15"/>
+          <w:numId w:val="18"/>
         </w:numPr>
         <w:spacing w:after="200" w:line="276" w:lineRule="auto"/>
         <w:jc w:val="both"/>
@@ -1548,25 +588,15 @@
           <w:sz w:val="28"/>
           <w:szCs w:val="28"/>
         </w:rPr>
-        <w:t xml:space="preserve">L'amministratore effettua il login al </w:t>
-      </w:r>
-      <w:proofErr w:type="spellStart"/>
-      <w:r>
-        <w:rPr>
-          <w:rFonts w:ascii="Calibri" w:eastAsia="Calibri" w:hAnsi="Calibri" w:cs="Calibri"/>
-          <w:sz w:val="28"/>
-          <w:szCs w:val="28"/>
-        </w:rPr>
-        <w:t>backend</w:t>
-      </w:r>
-      <w:proofErr w:type="spellEnd"/>
+        <w:t>Il dipendente apre il browser</w:t>
+      </w:r>
     </w:p>
     <w:p>
       <w:pPr>
         <w:pStyle w:val="Paragrafoelenco"/>
         <w:numPr>
           <w:ilvl w:val="0"/>
-          <w:numId w:val="15"/>
+          <w:numId w:val="18"/>
         </w:numPr>
         <w:spacing w:after="200" w:line="276" w:lineRule="auto"/>
         <w:jc w:val="both"/>
@@ -1582,15 +612,15 @@
           <w:sz w:val="28"/>
           <w:szCs w:val="28"/>
         </w:rPr>
-        <w:t>L’amministratore può effettuare una delle seguenti azioni:</w:t>
-      </w:r>
-    </w:p>
-    <w:p>
-      <w:pPr>
-        <w:pStyle w:val="Paragrafoelenco"/>
-        <w:numPr>
-          <w:ilvl w:val="1"/>
-          <w:numId w:val="15"/>
+        <w:t>Il dipendente visualizza la pagina del browser:</w:t>
+      </w:r>
+    </w:p>
+    <w:p>
+      <w:pPr>
+        <w:pStyle w:val="Paragrafoelenco"/>
+        <w:numPr>
+          <w:ilvl w:val="0"/>
+          <w:numId w:val="18"/>
         </w:numPr>
         <w:spacing w:after="200" w:line="276" w:lineRule="auto"/>
         <w:jc w:val="both"/>
@@ -1606,15 +636,33 @@
           <w:sz w:val="28"/>
           <w:szCs w:val="28"/>
         </w:rPr>
-        <w:t xml:space="preserve"> Registrare un nuovo dipendente</w:t>
-      </w:r>
-    </w:p>
-    <w:p>
-      <w:pPr>
-        <w:pStyle w:val="Paragrafoelenco"/>
-        <w:numPr>
-          <w:ilvl w:val="2"/>
-          <w:numId w:val="15"/>
+        <w:t xml:space="preserve">Il dipendente accede al </w:t>
+      </w:r>
+      <w:proofErr w:type="spellStart"/>
+      <w:r>
+        <w:rPr>
+          <w:rFonts w:ascii="Calibri" w:eastAsia="Calibri" w:hAnsi="Calibri" w:cs="Calibri"/>
+          <w:sz w:val="28"/>
+          <w:szCs w:val="28"/>
+        </w:rPr>
+        <w:t>Backend</w:t>
+      </w:r>
+      <w:proofErr w:type="spellEnd"/>
+      <w:r>
+        <w:rPr>
+          <w:rFonts w:ascii="Calibri" w:eastAsia="Calibri" w:hAnsi="Calibri" w:cs="Calibri"/>
+          <w:sz w:val="28"/>
+          <w:szCs w:val="28"/>
+        </w:rPr>
+        <w:t xml:space="preserve"> tramite l’URL della cartella</w:t>
+      </w:r>
+    </w:p>
+    <w:p>
+      <w:pPr>
+        <w:pStyle w:val="Paragrafoelenco"/>
+        <w:numPr>
+          <w:ilvl w:val="0"/>
+          <w:numId w:val="18"/>
         </w:numPr>
         <w:spacing w:after="200" w:line="276" w:lineRule="auto"/>
         <w:jc w:val="both"/>
@@ -1630,15 +678,15 @@
           <w:sz w:val="28"/>
           <w:szCs w:val="28"/>
         </w:rPr>
-        <w:t>Entra nella sezione dedicata alla gestione dei dipendenti</w:t>
-      </w:r>
-    </w:p>
-    <w:p>
-      <w:pPr>
-        <w:pStyle w:val="Paragrafoelenco"/>
-        <w:numPr>
-          <w:ilvl w:val="2"/>
-          <w:numId w:val="15"/>
+        <w:t>Inserisce i dati per effettuare il login</w:t>
+      </w:r>
+    </w:p>
+    <w:p>
+      <w:pPr>
+        <w:pStyle w:val="Paragrafoelenco"/>
+        <w:numPr>
+          <w:ilvl w:val="0"/>
+          <w:numId w:val="18"/>
         </w:numPr>
         <w:spacing w:after="200" w:line="276" w:lineRule="auto"/>
         <w:jc w:val="both"/>
@@ -1654,31 +702,7 @@
           <w:sz w:val="28"/>
           <w:szCs w:val="28"/>
         </w:rPr>
-        <w:t>Seleziona la voce “Nuovo”</w:t>
-      </w:r>
-    </w:p>
-    <w:p>
-      <w:pPr>
-        <w:pStyle w:val="Paragrafoelenco"/>
-        <w:numPr>
-          <w:ilvl w:val="2"/>
-          <w:numId w:val="15"/>
-        </w:numPr>
-        <w:spacing w:after="200" w:line="276" w:lineRule="auto"/>
-        <w:jc w:val="both"/>
-        <w:rPr>
-          <w:rFonts w:ascii="Calibri" w:eastAsia="Calibri" w:hAnsi="Calibri" w:cs="Calibri"/>
-          <w:sz w:val="28"/>
-          <w:szCs w:val="28"/>
-        </w:rPr>
-      </w:pPr>
-      <w:r>
-        <w:rPr>
-          <w:rFonts w:ascii="Calibri" w:eastAsia="Calibri" w:hAnsi="Calibri" w:cs="Calibri"/>
-          <w:sz w:val="28"/>
-          <w:szCs w:val="28"/>
-        </w:rPr>
-        <w:t xml:space="preserve">Compila il </w:t>
+        <w:t xml:space="preserve">Visualizza </w:t>
       </w:r>
       <w:proofErr w:type="spellStart"/>
       <w:r>
@@ -1687,7 +711,7 @@
           <w:sz w:val="28"/>
           <w:szCs w:val="28"/>
         </w:rPr>
-        <w:t>form</w:t>
+        <w:t>backend</w:t>
       </w:r>
       <w:proofErr w:type="spellEnd"/>
       <w:r>
@@ -1696,355 +720,8 @@
           <w:sz w:val="28"/>
           <w:szCs w:val="28"/>
         </w:rPr>
-        <w:t xml:space="preserve"> per la registrazione del nuovo dipendente</w:t>
-      </w:r>
-    </w:p>
-    <w:p>
-      <w:pPr>
-        <w:pStyle w:val="Paragrafoelenco"/>
-        <w:numPr>
-          <w:ilvl w:val="2"/>
-          <w:numId w:val="15"/>
-        </w:numPr>
-        <w:spacing w:after="200" w:line="276" w:lineRule="auto"/>
-        <w:jc w:val="both"/>
-        <w:rPr>
-          <w:rFonts w:ascii="Calibri" w:eastAsia="Calibri" w:hAnsi="Calibri" w:cs="Calibri"/>
-          <w:sz w:val="28"/>
-          <w:szCs w:val="28"/>
-        </w:rPr>
-      </w:pPr>
-      <w:r>
-        <w:rPr>
-          <w:rFonts w:ascii="Calibri" w:eastAsia="Calibri" w:hAnsi="Calibri" w:cs="Calibri"/>
-          <w:sz w:val="28"/>
-          <w:szCs w:val="28"/>
-        </w:rPr>
-        <w:t>Al termine della compilazione, visualizza anteprima</w:t>
-      </w:r>
-    </w:p>
-    <w:p>
-      <w:pPr>
-        <w:pStyle w:val="Paragrafoelenco"/>
-        <w:numPr>
-          <w:ilvl w:val="2"/>
-          <w:numId w:val="15"/>
-        </w:numPr>
-        <w:spacing w:after="200" w:line="276" w:lineRule="auto"/>
-        <w:jc w:val="both"/>
-        <w:rPr>
-          <w:rFonts w:ascii="Calibri" w:eastAsia="Calibri" w:hAnsi="Calibri" w:cs="Calibri"/>
-          <w:sz w:val="28"/>
-          <w:szCs w:val="28"/>
-        </w:rPr>
-      </w:pPr>
-      <w:r>
-        <w:rPr>
-          <w:rFonts w:ascii="Calibri" w:eastAsia="Calibri" w:hAnsi="Calibri" w:cs="Calibri"/>
-          <w:sz w:val="28"/>
-          <w:szCs w:val="28"/>
-        </w:rPr>
-        <w:t>Conferma/annulla l’inserimento</w:t>
-      </w:r>
-    </w:p>
-    <w:p>
-      <w:pPr>
-        <w:pStyle w:val="Paragrafoelenco"/>
-        <w:numPr>
-          <w:ilvl w:val="1"/>
-          <w:numId w:val="15"/>
-        </w:numPr>
-        <w:spacing w:after="200" w:line="276" w:lineRule="auto"/>
-        <w:jc w:val="both"/>
-        <w:rPr>
-          <w:rFonts w:ascii="Calibri" w:eastAsia="Calibri" w:hAnsi="Calibri" w:cs="Calibri"/>
-          <w:sz w:val="28"/>
-          <w:szCs w:val="28"/>
-        </w:rPr>
-      </w:pPr>
-      <w:r>
-        <w:rPr>
-          <w:rFonts w:ascii="Calibri" w:eastAsia="Calibri" w:hAnsi="Calibri" w:cs="Calibri"/>
-          <w:sz w:val="28"/>
-          <w:szCs w:val="28"/>
-        </w:rPr>
-        <w:t xml:space="preserve"> Modificare i dati di un dipendente</w:t>
-      </w:r>
-    </w:p>
-    <w:p>
-      <w:pPr>
-        <w:pStyle w:val="Paragrafoelenco"/>
-        <w:numPr>
-          <w:ilvl w:val="2"/>
-          <w:numId w:val="15"/>
-        </w:numPr>
-        <w:spacing w:after="200" w:line="276" w:lineRule="auto"/>
-        <w:jc w:val="both"/>
-        <w:rPr>
-          <w:rFonts w:ascii="Calibri" w:eastAsia="Calibri" w:hAnsi="Calibri" w:cs="Calibri"/>
-          <w:sz w:val="28"/>
-          <w:szCs w:val="28"/>
-        </w:rPr>
-      </w:pPr>
-      <w:r>
-        <w:rPr>
-          <w:rFonts w:ascii="Calibri" w:eastAsia="Calibri" w:hAnsi="Calibri" w:cs="Calibri"/>
-          <w:sz w:val="28"/>
-          <w:szCs w:val="28"/>
-        </w:rPr>
-        <w:t>Entra nella sezione dedicata alla gestione dei dipendenti</w:t>
-      </w:r>
-    </w:p>
-    <w:p>
-      <w:pPr>
-        <w:pStyle w:val="Paragrafoelenco"/>
-        <w:numPr>
-          <w:ilvl w:val="2"/>
-          <w:numId w:val="15"/>
-        </w:numPr>
-        <w:spacing w:after="200" w:line="276" w:lineRule="auto"/>
-        <w:jc w:val="both"/>
-        <w:rPr>
-          <w:rFonts w:ascii="Calibri" w:eastAsia="Calibri" w:hAnsi="Calibri" w:cs="Calibri"/>
-          <w:sz w:val="28"/>
-          <w:szCs w:val="28"/>
-        </w:rPr>
-      </w:pPr>
-      <w:r>
-        <w:rPr>
-          <w:rFonts w:ascii="Calibri" w:eastAsia="Calibri" w:hAnsi="Calibri" w:cs="Calibri"/>
-          <w:sz w:val="28"/>
-          <w:szCs w:val="28"/>
-        </w:rPr>
-        <w:t>Cerca il dipendente</w:t>
-      </w:r>
-    </w:p>
-    <w:p>
-      <w:pPr>
-        <w:pStyle w:val="Paragrafoelenco"/>
-        <w:numPr>
-          <w:ilvl w:val="2"/>
-          <w:numId w:val="15"/>
-        </w:numPr>
-        <w:spacing w:after="200" w:line="276" w:lineRule="auto"/>
-        <w:jc w:val="both"/>
-        <w:rPr>
-          <w:rFonts w:ascii="Calibri" w:eastAsia="Calibri" w:hAnsi="Calibri" w:cs="Calibri"/>
-          <w:sz w:val="28"/>
-          <w:szCs w:val="28"/>
-        </w:rPr>
-      </w:pPr>
-      <w:r>
-        <w:rPr>
-          <w:rFonts w:ascii="Calibri" w:eastAsia="Calibri" w:hAnsi="Calibri" w:cs="Calibri"/>
-          <w:sz w:val="28"/>
-          <w:szCs w:val="28"/>
-        </w:rPr>
-        <w:t>Seleziona la voce “Modifica”</w:t>
-      </w:r>
-    </w:p>
-    <w:p>
-      <w:pPr>
-        <w:pStyle w:val="Paragrafoelenco"/>
-        <w:numPr>
-          <w:ilvl w:val="2"/>
-          <w:numId w:val="15"/>
-        </w:numPr>
-        <w:spacing w:after="200" w:line="276" w:lineRule="auto"/>
-        <w:jc w:val="both"/>
-        <w:rPr>
-          <w:rFonts w:ascii="Calibri" w:eastAsia="Calibri" w:hAnsi="Calibri" w:cs="Calibri"/>
-          <w:sz w:val="28"/>
-          <w:szCs w:val="28"/>
-        </w:rPr>
-      </w:pPr>
-      <w:r>
-        <w:rPr>
-          <w:rFonts w:ascii="Calibri" w:eastAsia="Calibri" w:hAnsi="Calibri" w:cs="Calibri"/>
-          <w:sz w:val="28"/>
-          <w:szCs w:val="28"/>
-        </w:rPr>
-        <w:t xml:space="preserve">Modifica i dati </w:t>
-      </w:r>
-    </w:p>
-    <w:p>
-      <w:pPr>
-        <w:pStyle w:val="Paragrafoelenco"/>
-        <w:numPr>
-          <w:ilvl w:val="2"/>
-          <w:numId w:val="15"/>
-        </w:numPr>
-        <w:spacing w:after="200" w:line="276" w:lineRule="auto"/>
-        <w:jc w:val="both"/>
-        <w:rPr>
-          <w:rFonts w:ascii="Calibri" w:eastAsia="Calibri" w:hAnsi="Calibri" w:cs="Calibri"/>
-          <w:sz w:val="28"/>
-          <w:szCs w:val="28"/>
-        </w:rPr>
-      </w:pPr>
-      <w:r>
-        <w:rPr>
-          <w:rFonts w:ascii="Calibri" w:eastAsia="Calibri" w:hAnsi="Calibri" w:cs="Calibri"/>
-          <w:sz w:val="28"/>
-          <w:szCs w:val="28"/>
-        </w:rPr>
-        <w:t>Al termine della modifica, visualizza anteprima</w:t>
-      </w:r>
-    </w:p>
-    <w:p>
-      <w:pPr>
-        <w:pStyle w:val="Paragrafoelenco"/>
-        <w:numPr>
-          <w:ilvl w:val="2"/>
-          <w:numId w:val="15"/>
-        </w:numPr>
-        <w:spacing w:after="200" w:line="276" w:lineRule="auto"/>
-        <w:jc w:val="both"/>
-        <w:rPr>
-          <w:rFonts w:ascii="Calibri" w:eastAsia="Calibri" w:hAnsi="Calibri" w:cs="Calibri"/>
-          <w:sz w:val="28"/>
-          <w:szCs w:val="28"/>
-        </w:rPr>
-      </w:pPr>
-      <w:r>
-        <w:rPr>
-          <w:rFonts w:ascii="Calibri" w:eastAsia="Calibri" w:hAnsi="Calibri" w:cs="Calibri"/>
-          <w:sz w:val="28"/>
-          <w:szCs w:val="28"/>
-        </w:rPr>
-        <w:t>Conferma/annulla la modifica</w:t>
-      </w:r>
-    </w:p>
-    <w:p>
-      <w:pPr>
-        <w:pStyle w:val="Paragrafoelenco"/>
-        <w:numPr>
-          <w:ilvl w:val="1"/>
-          <w:numId w:val="15"/>
-        </w:numPr>
-        <w:spacing w:after="200" w:line="276" w:lineRule="auto"/>
-        <w:jc w:val="both"/>
-        <w:rPr>
-          <w:rFonts w:ascii="Calibri" w:eastAsia="Calibri" w:hAnsi="Calibri" w:cs="Calibri"/>
-          <w:sz w:val="28"/>
-          <w:szCs w:val="28"/>
-        </w:rPr>
-      </w:pPr>
-      <w:r>
-        <w:rPr>
-          <w:rFonts w:ascii="Calibri" w:eastAsia="Calibri" w:hAnsi="Calibri" w:cs="Calibri"/>
-          <w:sz w:val="28"/>
-          <w:szCs w:val="28"/>
-        </w:rPr>
-        <w:t xml:space="preserve"> Eliminare un dipendente</w:t>
-      </w:r>
-    </w:p>
-    <w:p>
-      <w:pPr>
-        <w:pStyle w:val="Paragrafoelenco"/>
-        <w:numPr>
-          <w:ilvl w:val="2"/>
-          <w:numId w:val="15"/>
-        </w:numPr>
-        <w:spacing w:after="200" w:line="276" w:lineRule="auto"/>
-        <w:jc w:val="both"/>
-        <w:rPr>
-          <w:rFonts w:ascii="Calibri" w:eastAsia="Calibri" w:hAnsi="Calibri" w:cs="Calibri"/>
-          <w:sz w:val="28"/>
-          <w:szCs w:val="28"/>
-        </w:rPr>
-      </w:pPr>
-      <w:r>
-        <w:rPr>
-          <w:rFonts w:ascii="Calibri" w:eastAsia="Calibri" w:hAnsi="Calibri" w:cs="Calibri"/>
-          <w:sz w:val="28"/>
-          <w:szCs w:val="28"/>
-        </w:rPr>
-        <w:t>Entra nella sezione dedicata alla gestione dei dipendenti</w:t>
-      </w:r>
-    </w:p>
-    <w:p>
-      <w:pPr>
-        <w:pStyle w:val="Paragrafoelenco"/>
-        <w:numPr>
-          <w:ilvl w:val="2"/>
-          <w:numId w:val="15"/>
-        </w:numPr>
-        <w:spacing w:after="200" w:line="276" w:lineRule="auto"/>
-        <w:jc w:val="both"/>
-        <w:rPr>
-          <w:rFonts w:ascii="Calibri" w:eastAsia="Calibri" w:hAnsi="Calibri" w:cs="Calibri"/>
-          <w:sz w:val="28"/>
-          <w:szCs w:val="28"/>
-        </w:rPr>
-      </w:pPr>
-      <w:r>
-        <w:rPr>
-          <w:rFonts w:ascii="Calibri" w:eastAsia="Calibri" w:hAnsi="Calibri" w:cs="Calibri"/>
-          <w:sz w:val="28"/>
-          <w:szCs w:val="28"/>
-        </w:rPr>
-        <w:t>Cerca il dipendente</w:t>
-      </w:r>
-    </w:p>
-    <w:p>
-      <w:pPr>
-        <w:pStyle w:val="Paragrafoelenco"/>
-        <w:numPr>
-          <w:ilvl w:val="2"/>
-          <w:numId w:val="15"/>
-        </w:numPr>
-        <w:spacing w:after="200" w:line="276" w:lineRule="auto"/>
-        <w:jc w:val="both"/>
-        <w:rPr>
-          <w:rFonts w:ascii="Calibri" w:eastAsia="Calibri" w:hAnsi="Calibri" w:cs="Calibri"/>
-          <w:sz w:val="28"/>
-          <w:szCs w:val="28"/>
-        </w:rPr>
-      </w:pPr>
-      <w:r>
-        <w:rPr>
-          <w:rFonts w:ascii="Calibri" w:eastAsia="Calibri" w:hAnsi="Calibri" w:cs="Calibri"/>
-          <w:sz w:val="28"/>
-          <w:szCs w:val="28"/>
-        </w:rPr>
-        <w:t>Seleziona la voce “Elimina”</w:t>
-      </w:r>
-    </w:p>
-    <w:p>
-      <w:pPr>
-        <w:pStyle w:val="Paragrafoelenco"/>
-        <w:numPr>
-          <w:ilvl w:val="2"/>
-          <w:numId w:val="15"/>
-        </w:numPr>
-        <w:spacing w:after="200" w:line="276" w:lineRule="auto"/>
-        <w:jc w:val="both"/>
-        <w:rPr>
-          <w:rFonts w:ascii="Calibri" w:eastAsia="Calibri" w:hAnsi="Calibri" w:cs="Calibri"/>
-          <w:sz w:val="28"/>
-          <w:szCs w:val="28"/>
-        </w:rPr>
-      </w:pPr>
-      <w:r>
-        <w:rPr>
-          <w:rFonts w:ascii="Calibri" w:eastAsia="Calibri" w:hAnsi="Calibri" w:cs="Calibri"/>
-          <w:sz w:val="28"/>
-          <w:szCs w:val="28"/>
-        </w:rPr>
-        <w:t>Conferma/annulla l’eliminazione</w:t>
-      </w:r>
-    </w:p>
-    <w:p>
-      <w:pPr>
-        <w:spacing w:after="200" w:line="276" w:lineRule="auto"/>
-        <w:jc w:val="both"/>
-        <w:rPr>
-          <w:rFonts w:ascii="Calibri" w:eastAsia="Calibri" w:hAnsi="Calibri" w:cs="Calibri"/>
-          <w:sz w:val="28"/>
-          <w:szCs w:val="28"/>
-        </w:rPr>
-      </w:pPr>
+        <w:t xml:space="preserve"> del sito</w:t>
+      </w:r>
     </w:p>
     <w:p>
       <w:pPr>
@@ -2059,346 +736,97 @@
           <w:sz w:val="32"/>
           <w:szCs w:val="32"/>
         </w:rPr>
-        <w:t xml:space="preserve">Gestione dipendente: </w:t>
+        <w:t xml:space="preserve">Gestione scheda reperto: </w:t>
       </w:r>
       <w:r>
         <w:rPr>
           <w:sz w:val="32"/>
           <w:szCs w:val="32"/>
         </w:rPr>
-        <w:t>scenario alternativi</w:t>
-      </w:r>
-    </w:p>
-    <w:p>
-      <w:pPr>
-        <w:rPr>
-          <w:b/>
-          <w:sz w:val="28"/>
-          <w:szCs w:val="28"/>
-        </w:rPr>
-      </w:pPr>
-      <w:r>
-        <w:rPr>
-          <w:b/>
-          <w:sz w:val="28"/>
-          <w:szCs w:val="28"/>
-        </w:rPr>
-        <w:t>Login errato</w:t>
-      </w:r>
-    </w:p>
-    <w:p>
-      <w:pPr>
-        <w:rPr>
-          <w:sz w:val="28"/>
-          <w:szCs w:val="28"/>
-        </w:rPr>
-      </w:pPr>
-      <w:r>
-        <w:rPr>
-          <w:sz w:val="28"/>
-          <w:szCs w:val="28"/>
-        </w:rPr>
-        <w:t>Nel caso in cui l’amministratore inserisce username/password errato/a e siamo al punto 1:</w:t>
-      </w:r>
-    </w:p>
-    <w:p>
-      <w:pPr>
-        <w:pStyle w:val="Paragrafoelenco"/>
-        <w:numPr>
-          <w:ilvl w:val="1"/>
-          <w:numId w:val="16"/>
-        </w:numPr>
-        <w:rPr>
-          <w:sz w:val="28"/>
-          <w:szCs w:val="28"/>
-        </w:rPr>
-      </w:pPr>
-      <w:r>
-        <w:rPr>
-          <w:sz w:val="28"/>
-          <w:szCs w:val="28"/>
-        </w:rPr>
-        <w:t>Visualizza il messaggio “Credenziali errate! Riprovare.”</w:t>
-      </w:r>
-    </w:p>
-    <w:p>
-      <w:pPr>
-        <w:rPr>
-          <w:sz w:val="28"/>
-          <w:szCs w:val="28"/>
-        </w:rPr>
-      </w:pPr>
-    </w:p>
-    <w:p>
-      <w:pPr>
-        <w:rPr>
-          <w:b/>
-          <w:sz w:val="28"/>
-          <w:szCs w:val="28"/>
-        </w:rPr>
-      </w:pPr>
-      <w:r>
-        <w:rPr>
-          <w:b/>
-          <w:sz w:val="28"/>
-          <w:szCs w:val="28"/>
-        </w:rPr>
-        <w:t>Dipendente già iscritto</w:t>
-      </w:r>
-    </w:p>
-    <w:p>
-      <w:pPr>
-        <w:rPr>
-          <w:sz w:val="28"/>
-          <w:szCs w:val="28"/>
-        </w:rPr>
-      </w:pPr>
-      <w:r>
-        <w:rPr>
-          <w:sz w:val="28"/>
-          <w:szCs w:val="28"/>
-        </w:rPr>
-        <w:t>Nel caso in cui l’amministratore inserisce un’e-mail già presente e siamo al punto 2.1.3:</w:t>
-      </w:r>
-    </w:p>
-    <w:p>
-      <w:pPr>
-        <w:ind w:firstLine="708"/>
-        <w:rPr>
-          <w:sz w:val="28"/>
-          <w:szCs w:val="28"/>
-        </w:rPr>
-      </w:pPr>
-      <w:r>
-        <w:rPr>
-          <w:sz w:val="28"/>
-          <w:szCs w:val="28"/>
-        </w:rPr>
-        <w:t>2.1.3.1 Visualizza il messaggio “Dipendente già iscritto!”</w:t>
-      </w:r>
-    </w:p>
-    <w:p>
-      <w:pPr>
-        <w:rPr>
-          <w:b/>
-          <w:sz w:val="28"/>
-          <w:szCs w:val="28"/>
-        </w:rPr>
-      </w:pPr>
-      <w:r>
-        <w:rPr>
-          <w:b/>
-          <w:sz w:val="28"/>
-          <w:szCs w:val="28"/>
-        </w:rPr>
-        <w:lastRenderedPageBreak/>
-        <w:t>Dato obbligatorio mancante</w:t>
-      </w:r>
-    </w:p>
-    <w:p>
-      <w:pPr>
-        <w:rPr>
-          <w:sz w:val="28"/>
-          <w:szCs w:val="28"/>
-        </w:rPr>
-      </w:pPr>
-      <w:r>
-        <w:rPr>
-          <w:sz w:val="28"/>
-          <w:szCs w:val="28"/>
-        </w:rPr>
-        <w:t xml:space="preserve">Nel caso in cui l’amministratore non inserisce un dato obbligatorio nel </w:t>
-      </w:r>
-      <w:proofErr w:type="spellStart"/>
-      <w:r>
-        <w:rPr>
-          <w:sz w:val="28"/>
-          <w:szCs w:val="28"/>
-        </w:rPr>
-        <w:t>form</w:t>
-      </w:r>
-      <w:proofErr w:type="spellEnd"/>
-      <w:r>
-        <w:rPr>
-          <w:sz w:val="28"/>
-          <w:szCs w:val="28"/>
-        </w:rPr>
-        <w:t xml:space="preserve"> del dipendente e siamo al punto 2.1.3:</w:t>
-      </w:r>
-    </w:p>
-    <w:p>
-      <w:pPr>
-        <w:ind w:firstLine="708"/>
-        <w:rPr>
-          <w:sz w:val="28"/>
-          <w:szCs w:val="28"/>
-        </w:rPr>
-      </w:pPr>
-      <w:r>
-        <w:rPr>
-          <w:sz w:val="28"/>
-          <w:szCs w:val="28"/>
-        </w:rPr>
-        <w:t>2.1.3.2 Visualizza il messaggio “Inserire dato mancante!”</w:t>
-      </w:r>
-    </w:p>
-    <w:p>
-      <w:pPr>
-        <w:ind w:firstLine="708"/>
-        <w:rPr>
-          <w:sz w:val="28"/>
-          <w:szCs w:val="28"/>
-        </w:rPr>
-      </w:pPr>
-    </w:p>
-    <w:p>
-      <w:pPr>
-        <w:rPr>
-          <w:b/>
-          <w:sz w:val="28"/>
-          <w:szCs w:val="28"/>
-        </w:rPr>
-      </w:pPr>
-      <w:r>
-        <w:rPr>
-          <w:b/>
-          <w:sz w:val="28"/>
-          <w:szCs w:val="28"/>
-        </w:rPr>
-        <w:t>Dati obbligatori eliminati</w:t>
-      </w:r>
-    </w:p>
-    <w:p>
-      <w:pPr>
-        <w:rPr>
-          <w:sz w:val="28"/>
-          <w:szCs w:val="28"/>
-        </w:rPr>
-      </w:pPr>
-      <w:r>
-        <w:rPr>
-          <w:sz w:val="28"/>
-          <w:szCs w:val="28"/>
-        </w:rPr>
-        <w:t>Nel caso in cui l’amministratore elimina almeno un dato obbligatorio e siamo al punto 2.2.4:</w:t>
-      </w:r>
-    </w:p>
-    <w:p>
-      <w:pPr>
-        <w:rPr>
-          <w:sz w:val="28"/>
-          <w:szCs w:val="28"/>
-        </w:rPr>
-      </w:pPr>
-      <w:r>
-        <w:rPr>
-          <w:sz w:val="28"/>
-          <w:szCs w:val="28"/>
-        </w:rPr>
-        <w:tab/>
-        <w:t>2.2.4.1 Visualizza il messaggio “Dati obbligatori mancanti!”</w:t>
-      </w:r>
-    </w:p>
-    <w:p>
-      <w:pPr>
-        <w:rPr>
-          <w:sz w:val="28"/>
-          <w:szCs w:val="28"/>
-        </w:rPr>
-      </w:pPr>
-    </w:p>
-    <w:p>
-      <w:pPr>
-        <w:rPr>
-          <w:b/>
-          <w:sz w:val="28"/>
-          <w:szCs w:val="28"/>
-        </w:rPr>
-      </w:pPr>
-      <w:r>
-        <w:rPr>
-          <w:b/>
-          <w:sz w:val="28"/>
-          <w:szCs w:val="28"/>
-        </w:rPr>
-        <w:t>E-mail modificata già presente</w:t>
-      </w:r>
-    </w:p>
-    <w:p>
-      <w:pPr>
-        <w:rPr>
-          <w:sz w:val="28"/>
-          <w:szCs w:val="28"/>
-        </w:rPr>
-      </w:pPr>
-      <w:r>
-        <w:rPr>
-          <w:sz w:val="28"/>
-          <w:szCs w:val="28"/>
-        </w:rPr>
-        <w:t>Nel caso in cui l’amministratore modifica l’e-mail con una già presente:</w:t>
-      </w:r>
-    </w:p>
-    <w:p>
-      <w:pPr>
-        <w:pStyle w:val="Paragrafoelenco"/>
-        <w:numPr>
-          <w:ilvl w:val="1"/>
-          <w:numId w:val="17"/>
-        </w:numPr>
-        <w:rPr>
-          <w:sz w:val="28"/>
-          <w:szCs w:val="28"/>
-        </w:rPr>
-      </w:pPr>
-      <w:r>
-        <w:rPr>
-          <w:sz w:val="28"/>
-          <w:szCs w:val="28"/>
-        </w:rPr>
-        <w:t>Visualizza il messaggio “E-mail già presente!”</w:t>
-      </w:r>
-    </w:p>
-    <w:p>
-      <w:pPr>
-        <w:rPr>
-          <w:sz w:val="28"/>
-          <w:szCs w:val="28"/>
-        </w:rPr>
-      </w:pPr>
-    </w:p>
-    <w:p>
-      <w:pPr>
-        <w:rPr>
-          <w:sz w:val="32"/>
-          <w:szCs w:val="32"/>
-        </w:rPr>
-      </w:pPr>
-      <w:r>
+        <w:t>scenari alternativi</w:t>
+      </w:r>
+    </w:p>
+    <w:p>
+      <w:pPr>
         <w:rPr>
           <w:b/>
           <w:sz w:val="32"/>
           <w:szCs w:val="32"/>
         </w:rPr>
-        <w:t xml:space="preserve">Accesso al </w:t>
-      </w:r>
-      <w:proofErr w:type="spellStart"/>
+      </w:pPr>
       <w:r>
         <w:rPr>
           <w:b/>
           <w:sz w:val="32"/>
           <w:szCs w:val="32"/>
         </w:rPr>
-        <w:t>backend</w:t>
-      </w:r>
-      <w:proofErr w:type="spellEnd"/>
+        <w:t>Credenziali di accesso errate</w:t>
+      </w:r>
+    </w:p>
+    <w:p>
+      <w:pPr>
+        <w:rPr>
+          <w:sz w:val="32"/>
+          <w:szCs w:val="32"/>
+        </w:rPr>
+      </w:pPr>
+      <w:r>
+        <w:rPr>
+          <w:sz w:val="32"/>
+          <w:szCs w:val="32"/>
+        </w:rPr>
+        <w:tab/>
+        <w:t>Il dipendente nel caso in cui inserisce username/password errate e si trova al punto 4:</w:t>
+      </w:r>
+    </w:p>
+    <w:p>
+      <w:pPr>
+        <w:rPr>
+          <w:sz w:val="32"/>
+          <w:szCs w:val="32"/>
+        </w:rPr>
+      </w:pPr>
+      <w:r>
+        <w:rPr>
+          <w:sz w:val="32"/>
+          <w:szCs w:val="32"/>
+        </w:rPr>
+        <w:tab/>
+        <w:t>4.1. Visualizza il messaggio: “Credenziali errate! Riprovare.”</w:t>
+      </w:r>
+    </w:p>
+    <w:p>
+      <w:pPr>
+        <w:rPr>
+          <w:sz w:val="28"/>
+          <w:szCs w:val="28"/>
+        </w:rPr>
+      </w:pPr>
+    </w:p>
+    <w:p>
+      <w:pPr>
+        <w:rPr>
+          <w:sz w:val="28"/>
+          <w:szCs w:val="28"/>
+        </w:rPr>
+      </w:pPr>
+      <w:bookmarkStart w:id="0" w:name="_GoBack"/>
+      <w:bookmarkEnd w:id="0"/>
+    </w:p>
+    <w:p>
+      <w:pPr>
+        <w:rPr>
+          <w:sz w:val="32"/>
+          <w:szCs w:val="32"/>
+        </w:rPr>
+      </w:pPr>
       <w:r>
         <w:rPr>
           <w:b/>
           <w:sz w:val="32"/>
           <w:szCs w:val="32"/>
         </w:rPr>
-        <w:t xml:space="preserve">: </w:t>
+        <w:t xml:space="preserve">Gestione scheda reperto: </w:t>
       </w:r>
       <w:r>
         <w:rPr>
@@ -2413,7 +841,7 @@
         <w:pStyle w:val="Paragrafoelenco"/>
         <w:numPr>
           <w:ilvl w:val="0"/>
-          <w:numId w:val="18"/>
+          <w:numId w:val="12"/>
         </w:numPr>
         <w:spacing w:after="200" w:line="276" w:lineRule="auto"/>
         <w:jc w:val="both"/>
@@ -2429,23 +857,25 @@
           <w:sz w:val="28"/>
           <w:szCs w:val="28"/>
         </w:rPr>
-        <w:t xml:space="preserve">Il dipendente </w:t>
-      </w:r>
-      <w:r>
-        <w:rPr>
-          <w:rFonts w:ascii="Calibri" w:eastAsia="Calibri" w:hAnsi="Calibri" w:cs="Calibri"/>
-          <w:sz w:val="28"/>
-          <w:szCs w:val="28"/>
-        </w:rPr>
-        <w:t>apre il browser</w:t>
-      </w:r>
+        <w:t xml:space="preserve">Il dipendente effettua il login al </w:t>
+      </w:r>
+      <w:proofErr w:type="spellStart"/>
+      <w:r>
+        <w:rPr>
+          <w:rFonts w:ascii="Calibri" w:eastAsia="Calibri" w:hAnsi="Calibri" w:cs="Calibri"/>
+          <w:sz w:val="28"/>
+          <w:szCs w:val="28"/>
+        </w:rPr>
+        <w:t>backend</w:t>
+      </w:r>
+      <w:proofErr w:type="spellEnd"/>
     </w:p>
     <w:p>
       <w:pPr>
         <w:pStyle w:val="Paragrafoelenco"/>
         <w:numPr>
           <w:ilvl w:val="0"/>
-          <w:numId w:val="18"/>
+          <w:numId w:val="12"/>
         </w:numPr>
         <w:spacing w:after="200" w:line="276" w:lineRule="auto"/>
         <w:jc w:val="both"/>
@@ -2461,39 +891,15 @@
           <w:sz w:val="28"/>
           <w:szCs w:val="28"/>
         </w:rPr>
-        <w:t>Il dipendente visualizza la pagin</w:t>
-      </w:r>
-      <w:r>
-        <w:rPr>
-          <w:rFonts w:ascii="Calibri" w:eastAsia="Calibri" w:hAnsi="Calibri" w:cs="Calibri"/>
-          <w:sz w:val="28"/>
-          <w:szCs w:val="28"/>
-        </w:rPr>
-        <w:t>a</w:t>
-      </w:r>
-      <w:r>
-        <w:rPr>
-          <w:rFonts w:ascii="Calibri" w:eastAsia="Calibri" w:hAnsi="Calibri" w:cs="Calibri"/>
-          <w:sz w:val="28"/>
-          <w:szCs w:val="28"/>
-        </w:rPr>
-        <w:t xml:space="preserve"> del browser</w:t>
-      </w:r>
-      <w:r>
-        <w:rPr>
-          <w:rFonts w:ascii="Calibri" w:eastAsia="Calibri" w:hAnsi="Calibri" w:cs="Calibri"/>
-          <w:sz w:val="28"/>
-          <w:szCs w:val="28"/>
-        </w:rPr>
-        <w:t>:</w:t>
-      </w:r>
-    </w:p>
-    <w:p>
-      <w:pPr>
-        <w:pStyle w:val="Paragrafoelenco"/>
-        <w:numPr>
-          <w:ilvl w:val="0"/>
-          <w:numId w:val="18"/>
+        <w:t>Il dipendente può effettuare una delle seguenti azioni:</w:t>
+      </w:r>
+    </w:p>
+    <w:p>
+      <w:pPr>
+        <w:pStyle w:val="Paragrafoelenco"/>
+        <w:numPr>
+          <w:ilvl w:val="1"/>
+          <w:numId w:val="12"/>
         </w:numPr>
         <w:spacing w:after="200" w:line="276" w:lineRule="auto"/>
         <w:jc w:val="both"/>
@@ -2509,41 +915,15 @@
           <w:sz w:val="28"/>
           <w:szCs w:val="28"/>
         </w:rPr>
-        <w:t xml:space="preserve">Il dipendente accede al </w:t>
-      </w:r>
-      <w:proofErr w:type="spellStart"/>
-      <w:r>
-        <w:rPr>
-          <w:rFonts w:ascii="Calibri" w:eastAsia="Calibri" w:hAnsi="Calibri" w:cs="Calibri"/>
-          <w:sz w:val="28"/>
-          <w:szCs w:val="28"/>
-        </w:rPr>
-        <w:t>B</w:t>
-      </w:r>
-      <w:r>
-        <w:rPr>
-          <w:rFonts w:ascii="Calibri" w:eastAsia="Calibri" w:hAnsi="Calibri" w:cs="Calibri"/>
-          <w:sz w:val="28"/>
-          <w:szCs w:val="28"/>
-        </w:rPr>
-        <w:t>ackend</w:t>
-      </w:r>
-      <w:proofErr w:type="spellEnd"/>
-      <w:r>
-        <w:rPr>
-          <w:rFonts w:ascii="Calibri" w:eastAsia="Calibri" w:hAnsi="Calibri" w:cs="Calibri"/>
-          <w:sz w:val="28"/>
-          <w:szCs w:val="28"/>
-        </w:rPr>
-        <w:t xml:space="preserve"> tramite l’URL della cartella</w:t>
-      </w:r>
-    </w:p>
-    <w:p>
-      <w:pPr>
-        <w:pStyle w:val="Paragrafoelenco"/>
-        <w:numPr>
-          <w:ilvl w:val="0"/>
-          <w:numId w:val="18"/>
+        <w:t xml:space="preserve"> Inserire una nuova scheda reperto</w:t>
+      </w:r>
+    </w:p>
+    <w:p>
+      <w:pPr>
+        <w:pStyle w:val="Paragrafoelenco"/>
+        <w:numPr>
+          <w:ilvl w:val="2"/>
+          <w:numId w:val="12"/>
         </w:numPr>
         <w:spacing w:after="200" w:line="276" w:lineRule="auto"/>
         <w:jc w:val="both"/>
@@ -2559,15 +939,15 @@
           <w:sz w:val="28"/>
           <w:szCs w:val="28"/>
         </w:rPr>
-        <w:t>Inserisce i dati per effettuare il login</w:t>
-      </w:r>
-    </w:p>
-    <w:p>
-      <w:pPr>
-        <w:pStyle w:val="Paragrafoelenco"/>
-        <w:numPr>
-          <w:ilvl w:val="0"/>
-          <w:numId w:val="18"/>
+        <w:t>Entra nella sezione dedicata alla registrazione di un nuovo reperto</w:t>
+      </w:r>
+    </w:p>
+    <w:p>
+      <w:pPr>
+        <w:pStyle w:val="Paragrafoelenco"/>
+        <w:numPr>
+          <w:ilvl w:val="2"/>
+          <w:numId w:val="12"/>
         </w:numPr>
         <w:spacing w:after="200" w:line="276" w:lineRule="auto"/>
         <w:jc w:val="both"/>
@@ -2583,7 +963,7 @@
           <w:sz w:val="28"/>
           <w:szCs w:val="28"/>
         </w:rPr>
-        <w:t xml:space="preserve">Visualizza </w:t>
+        <w:t xml:space="preserve">Inserisce i dati (anche eventuali contenuti multimediali) del reperto, compilando il </w:t>
       </w:r>
       <w:proofErr w:type="spellStart"/>
       <w:r>
@@ -2592,17 +972,381 @@
           <w:sz w:val="28"/>
           <w:szCs w:val="28"/>
         </w:rPr>
-        <w:t>backend</w:t>
+        <w:t>form</w:t>
       </w:r>
       <w:proofErr w:type="spellEnd"/>
-      <w:r>
-        <w:rPr>
-          <w:rFonts w:ascii="Calibri" w:eastAsia="Calibri" w:hAnsi="Calibri" w:cs="Calibri"/>
-          <w:sz w:val="28"/>
-          <w:szCs w:val="28"/>
-        </w:rPr>
-        <w:t xml:space="preserve"> del sito</w:t>
-      </w:r>
+    </w:p>
+    <w:p>
+      <w:pPr>
+        <w:pStyle w:val="Paragrafoelenco"/>
+        <w:numPr>
+          <w:ilvl w:val="2"/>
+          <w:numId w:val="12"/>
+        </w:numPr>
+        <w:spacing w:after="200" w:line="276" w:lineRule="auto"/>
+        <w:jc w:val="both"/>
+        <w:rPr>
+          <w:rFonts w:ascii="Calibri" w:eastAsia="Calibri" w:hAnsi="Calibri" w:cs="Calibri"/>
+          <w:sz w:val="28"/>
+          <w:szCs w:val="28"/>
+        </w:rPr>
+      </w:pPr>
+      <w:r>
+        <w:rPr>
+          <w:rFonts w:ascii="Calibri" w:eastAsia="Calibri" w:hAnsi="Calibri" w:cs="Calibri"/>
+          <w:sz w:val="28"/>
+          <w:szCs w:val="28"/>
+        </w:rPr>
+        <w:t>Viene generato il QR code</w:t>
+      </w:r>
+    </w:p>
+    <w:p>
+      <w:pPr>
+        <w:pStyle w:val="Paragrafoelenco"/>
+        <w:numPr>
+          <w:ilvl w:val="2"/>
+          <w:numId w:val="12"/>
+        </w:numPr>
+        <w:spacing w:after="200" w:line="276" w:lineRule="auto"/>
+        <w:jc w:val="both"/>
+        <w:rPr>
+          <w:rFonts w:ascii="Calibri" w:eastAsia="Calibri" w:hAnsi="Calibri" w:cs="Calibri"/>
+          <w:sz w:val="28"/>
+          <w:szCs w:val="28"/>
+        </w:rPr>
+      </w:pPr>
+      <w:r>
+        <w:rPr>
+          <w:rFonts w:ascii="Calibri" w:eastAsia="Calibri" w:hAnsi="Calibri" w:cs="Calibri"/>
+          <w:sz w:val="28"/>
+          <w:szCs w:val="28"/>
+        </w:rPr>
+        <w:t>Al termine della compilazione, visualizza anteprima</w:t>
+      </w:r>
+    </w:p>
+    <w:p>
+      <w:pPr>
+        <w:pStyle w:val="Paragrafoelenco"/>
+        <w:numPr>
+          <w:ilvl w:val="2"/>
+          <w:numId w:val="12"/>
+        </w:numPr>
+        <w:spacing w:after="200" w:line="276" w:lineRule="auto"/>
+        <w:jc w:val="both"/>
+        <w:rPr>
+          <w:rFonts w:ascii="Calibri" w:eastAsia="Calibri" w:hAnsi="Calibri" w:cs="Calibri"/>
+          <w:sz w:val="28"/>
+          <w:szCs w:val="28"/>
+        </w:rPr>
+      </w:pPr>
+      <w:r>
+        <w:rPr>
+          <w:rFonts w:ascii="Calibri" w:eastAsia="Calibri" w:hAnsi="Calibri" w:cs="Calibri"/>
+          <w:sz w:val="28"/>
+          <w:szCs w:val="28"/>
+        </w:rPr>
+        <w:t>Conferma/annulla l’inserimento</w:t>
+      </w:r>
+    </w:p>
+    <w:p>
+      <w:pPr>
+        <w:pStyle w:val="Paragrafoelenco"/>
+        <w:numPr>
+          <w:ilvl w:val="1"/>
+          <w:numId w:val="12"/>
+        </w:numPr>
+        <w:spacing w:after="200" w:line="276" w:lineRule="auto"/>
+        <w:jc w:val="both"/>
+        <w:rPr>
+          <w:rFonts w:ascii="Calibri" w:eastAsia="Calibri" w:hAnsi="Calibri" w:cs="Calibri"/>
+          <w:sz w:val="28"/>
+          <w:szCs w:val="28"/>
+        </w:rPr>
+      </w:pPr>
+      <w:r>
+        <w:rPr>
+          <w:rFonts w:ascii="Calibri" w:eastAsia="Calibri" w:hAnsi="Calibri" w:cs="Calibri"/>
+          <w:sz w:val="28"/>
+          <w:szCs w:val="28"/>
+        </w:rPr>
+        <w:t xml:space="preserve"> Modificare una scheda reperto</w:t>
+      </w:r>
+    </w:p>
+    <w:p>
+      <w:pPr>
+        <w:pStyle w:val="Paragrafoelenco"/>
+        <w:numPr>
+          <w:ilvl w:val="2"/>
+          <w:numId w:val="12"/>
+        </w:numPr>
+        <w:spacing w:after="200" w:line="276" w:lineRule="auto"/>
+        <w:jc w:val="both"/>
+        <w:rPr>
+          <w:rFonts w:ascii="Calibri" w:eastAsia="Calibri" w:hAnsi="Calibri" w:cs="Calibri"/>
+          <w:sz w:val="28"/>
+          <w:szCs w:val="28"/>
+        </w:rPr>
+      </w:pPr>
+      <w:r>
+        <w:rPr>
+          <w:rFonts w:ascii="Calibri" w:eastAsia="Calibri" w:hAnsi="Calibri" w:cs="Calibri"/>
+          <w:sz w:val="28"/>
+          <w:szCs w:val="28"/>
+        </w:rPr>
+        <w:t>Entra nella sezione dedicata alla raccolta dei reperti</w:t>
+      </w:r>
+    </w:p>
+    <w:p>
+      <w:pPr>
+        <w:pStyle w:val="Paragrafoelenco"/>
+        <w:numPr>
+          <w:ilvl w:val="2"/>
+          <w:numId w:val="12"/>
+        </w:numPr>
+        <w:spacing w:after="200" w:line="276" w:lineRule="auto"/>
+        <w:jc w:val="both"/>
+        <w:rPr>
+          <w:rFonts w:ascii="Calibri" w:eastAsia="Calibri" w:hAnsi="Calibri" w:cs="Calibri"/>
+          <w:sz w:val="28"/>
+          <w:szCs w:val="28"/>
+        </w:rPr>
+      </w:pPr>
+      <w:r>
+        <w:rPr>
+          <w:rFonts w:ascii="Calibri" w:eastAsia="Calibri" w:hAnsi="Calibri" w:cs="Calibri"/>
+          <w:sz w:val="28"/>
+          <w:szCs w:val="28"/>
+        </w:rPr>
+        <w:t>Cerca la scheda reperto da modificare</w:t>
+      </w:r>
+    </w:p>
+    <w:p>
+      <w:pPr>
+        <w:pStyle w:val="Paragrafoelenco"/>
+        <w:numPr>
+          <w:ilvl w:val="2"/>
+          <w:numId w:val="12"/>
+        </w:numPr>
+        <w:spacing w:after="200" w:line="276" w:lineRule="auto"/>
+        <w:jc w:val="both"/>
+        <w:rPr>
+          <w:rFonts w:ascii="Calibri" w:eastAsia="Calibri" w:hAnsi="Calibri" w:cs="Calibri"/>
+          <w:sz w:val="28"/>
+          <w:szCs w:val="28"/>
+        </w:rPr>
+      </w:pPr>
+      <w:r>
+        <w:rPr>
+          <w:rFonts w:ascii="Calibri" w:eastAsia="Calibri" w:hAnsi="Calibri" w:cs="Calibri"/>
+          <w:sz w:val="28"/>
+          <w:szCs w:val="28"/>
+        </w:rPr>
+        <w:t>Seleziona la voce “Modifica”</w:t>
+      </w:r>
+    </w:p>
+    <w:p>
+      <w:pPr>
+        <w:pStyle w:val="Paragrafoelenco"/>
+        <w:numPr>
+          <w:ilvl w:val="2"/>
+          <w:numId w:val="12"/>
+        </w:numPr>
+        <w:spacing w:after="200" w:line="276" w:lineRule="auto"/>
+        <w:jc w:val="both"/>
+        <w:rPr>
+          <w:rFonts w:ascii="Calibri" w:eastAsia="Calibri" w:hAnsi="Calibri" w:cs="Calibri"/>
+          <w:sz w:val="28"/>
+          <w:szCs w:val="28"/>
+        </w:rPr>
+      </w:pPr>
+      <w:r>
+        <w:rPr>
+          <w:rFonts w:ascii="Calibri" w:eastAsia="Calibri" w:hAnsi="Calibri" w:cs="Calibri"/>
+          <w:sz w:val="28"/>
+          <w:szCs w:val="28"/>
+        </w:rPr>
+        <w:t>Modifica e/o aggiunge i dati (anche eventuali contenuti multimediali)</w:t>
+      </w:r>
+    </w:p>
+    <w:p>
+      <w:pPr>
+        <w:pStyle w:val="Paragrafoelenco"/>
+        <w:numPr>
+          <w:ilvl w:val="2"/>
+          <w:numId w:val="12"/>
+        </w:numPr>
+        <w:spacing w:after="200" w:line="276" w:lineRule="auto"/>
+        <w:jc w:val="both"/>
+        <w:rPr>
+          <w:rFonts w:ascii="Calibri" w:eastAsia="Calibri" w:hAnsi="Calibri" w:cs="Calibri"/>
+          <w:sz w:val="28"/>
+          <w:szCs w:val="28"/>
+        </w:rPr>
+      </w:pPr>
+      <w:r>
+        <w:rPr>
+          <w:rFonts w:ascii="Calibri" w:eastAsia="Calibri" w:hAnsi="Calibri" w:cs="Calibri"/>
+          <w:sz w:val="28"/>
+          <w:szCs w:val="28"/>
+        </w:rPr>
+        <w:t>Al termine della modifica, visualizza anteprima</w:t>
+      </w:r>
+    </w:p>
+    <w:p>
+      <w:pPr>
+        <w:pStyle w:val="Paragrafoelenco"/>
+        <w:numPr>
+          <w:ilvl w:val="2"/>
+          <w:numId w:val="12"/>
+        </w:numPr>
+        <w:spacing w:after="200" w:line="276" w:lineRule="auto"/>
+        <w:jc w:val="both"/>
+        <w:rPr>
+          <w:rFonts w:ascii="Calibri" w:eastAsia="Calibri" w:hAnsi="Calibri" w:cs="Calibri"/>
+          <w:sz w:val="28"/>
+          <w:szCs w:val="28"/>
+        </w:rPr>
+      </w:pPr>
+      <w:r>
+        <w:rPr>
+          <w:rFonts w:ascii="Calibri" w:eastAsia="Calibri" w:hAnsi="Calibri" w:cs="Calibri"/>
+          <w:sz w:val="28"/>
+          <w:szCs w:val="28"/>
+        </w:rPr>
+        <w:t>Conferma/annulla la modifica</w:t>
+      </w:r>
+    </w:p>
+    <w:p>
+      <w:pPr>
+        <w:pStyle w:val="Paragrafoelenco"/>
+        <w:numPr>
+          <w:ilvl w:val="1"/>
+          <w:numId w:val="12"/>
+        </w:numPr>
+        <w:spacing w:after="200" w:line="276" w:lineRule="auto"/>
+        <w:jc w:val="both"/>
+        <w:rPr>
+          <w:rFonts w:ascii="Calibri" w:eastAsia="Calibri" w:hAnsi="Calibri" w:cs="Calibri"/>
+          <w:sz w:val="28"/>
+          <w:szCs w:val="28"/>
+        </w:rPr>
+      </w:pPr>
+      <w:r>
+        <w:rPr>
+          <w:rFonts w:ascii="Calibri" w:eastAsia="Calibri" w:hAnsi="Calibri" w:cs="Calibri"/>
+          <w:sz w:val="28"/>
+          <w:szCs w:val="28"/>
+        </w:rPr>
+        <w:t xml:space="preserve"> Eliminare una scheda reperto</w:t>
+      </w:r>
+    </w:p>
+    <w:p>
+      <w:pPr>
+        <w:pStyle w:val="Paragrafoelenco"/>
+        <w:numPr>
+          <w:ilvl w:val="2"/>
+          <w:numId w:val="12"/>
+        </w:numPr>
+        <w:spacing w:after="200" w:line="276" w:lineRule="auto"/>
+        <w:jc w:val="both"/>
+        <w:rPr>
+          <w:rFonts w:ascii="Calibri" w:eastAsia="Calibri" w:hAnsi="Calibri" w:cs="Calibri"/>
+          <w:sz w:val="28"/>
+          <w:szCs w:val="28"/>
+        </w:rPr>
+      </w:pPr>
+      <w:r>
+        <w:rPr>
+          <w:rFonts w:ascii="Calibri" w:eastAsia="Calibri" w:hAnsi="Calibri" w:cs="Calibri"/>
+          <w:sz w:val="28"/>
+          <w:szCs w:val="28"/>
+        </w:rPr>
+        <w:t>Entra nella sezione dedicata alla raccolta dei reperti</w:t>
+      </w:r>
+    </w:p>
+    <w:p>
+      <w:pPr>
+        <w:pStyle w:val="Paragrafoelenco"/>
+        <w:numPr>
+          <w:ilvl w:val="2"/>
+          <w:numId w:val="12"/>
+        </w:numPr>
+        <w:spacing w:after="200" w:line="276" w:lineRule="auto"/>
+        <w:jc w:val="both"/>
+        <w:rPr>
+          <w:rFonts w:ascii="Calibri" w:eastAsia="Calibri" w:hAnsi="Calibri" w:cs="Calibri"/>
+          <w:sz w:val="28"/>
+          <w:szCs w:val="28"/>
+        </w:rPr>
+      </w:pPr>
+      <w:r>
+        <w:rPr>
+          <w:rFonts w:ascii="Calibri" w:eastAsia="Calibri" w:hAnsi="Calibri" w:cs="Calibri"/>
+          <w:sz w:val="28"/>
+          <w:szCs w:val="28"/>
+        </w:rPr>
+        <w:lastRenderedPageBreak/>
+        <w:t>Cerca la scheda reperto da eliminare</w:t>
+      </w:r>
+    </w:p>
+    <w:p>
+      <w:pPr>
+        <w:pStyle w:val="Paragrafoelenco"/>
+        <w:numPr>
+          <w:ilvl w:val="2"/>
+          <w:numId w:val="12"/>
+        </w:numPr>
+        <w:spacing w:after="200" w:line="276" w:lineRule="auto"/>
+        <w:jc w:val="both"/>
+        <w:rPr>
+          <w:rFonts w:ascii="Calibri" w:eastAsia="Calibri" w:hAnsi="Calibri" w:cs="Calibri"/>
+          <w:sz w:val="28"/>
+          <w:szCs w:val="28"/>
+        </w:rPr>
+      </w:pPr>
+      <w:r>
+        <w:rPr>
+          <w:rFonts w:ascii="Calibri" w:eastAsia="Calibri" w:hAnsi="Calibri" w:cs="Calibri"/>
+          <w:sz w:val="28"/>
+          <w:szCs w:val="28"/>
+        </w:rPr>
+        <w:t>Seleziona la voce “Elimina”</w:t>
+      </w:r>
+    </w:p>
+    <w:p>
+      <w:pPr>
+        <w:pStyle w:val="Paragrafoelenco"/>
+        <w:numPr>
+          <w:ilvl w:val="2"/>
+          <w:numId w:val="12"/>
+        </w:numPr>
+        <w:spacing w:after="200" w:line="276" w:lineRule="auto"/>
+        <w:jc w:val="both"/>
+        <w:rPr>
+          <w:rFonts w:ascii="Calibri" w:eastAsia="Calibri" w:hAnsi="Calibri" w:cs="Calibri"/>
+          <w:sz w:val="28"/>
+          <w:szCs w:val="28"/>
+        </w:rPr>
+      </w:pPr>
+      <w:r>
+        <w:rPr>
+          <w:rFonts w:ascii="Calibri" w:eastAsia="Calibri" w:hAnsi="Calibri" w:cs="Calibri"/>
+          <w:sz w:val="28"/>
+          <w:szCs w:val="28"/>
+        </w:rPr>
+        <w:t>Conferma/annulla l’eliminazione</w:t>
+      </w:r>
+    </w:p>
+    <w:p>
+      <w:pPr>
+        <w:spacing w:after="200" w:line="276" w:lineRule="auto"/>
+        <w:jc w:val="both"/>
+        <w:rPr>
+          <w:rFonts w:ascii="Calibri" w:eastAsia="Calibri" w:hAnsi="Calibri" w:cs="Calibri"/>
+          <w:sz w:val="28"/>
+          <w:szCs w:val="28"/>
+        </w:rPr>
+      </w:pPr>
     </w:p>
     <w:p>
       <w:pPr>
@@ -2631,6 +1375,425 @@
       <w:pPr>
         <w:rPr>
           <w:b/>
+          <w:sz w:val="28"/>
+          <w:szCs w:val="28"/>
+        </w:rPr>
+      </w:pPr>
+      <w:r>
+        <w:rPr>
+          <w:b/>
+          <w:sz w:val="28"/>
+          <w:szCs w:val="28"/>
+        </w:rPr>
+        <w:t>Login errato</w:t>
+      </w:r>
+    </w:p>
+    <w:p>
+      <w:pPr>
+        <w:rPr>
+          <w:sz w:val="28"/>
+          <w:szCs w:val="28"/>
+        </w:rPr>
+      </w:pPr>
+      <w:r>
+        <w:rPr>
+          <w:sz w:val="28"/>
+          <w:szCs w:val="28"/>
+        </w:rPr>
+        <w:t>Nel caso in cui il dipendente inserisce username/password errato/a e siamo al punto 1:</w:t>
+      </w:r>
+    </w:p>
+    <w:p>
+      <w:pPr>
+        <w:pStyle w:val="Paragrafoelenco"/>
+        <w:numPr>
+          <w:ilvl w:val="1"/>
+          <w:numId w:val="13"/>
+        </w:numPr>
+        <w:rPr>
+          <w:sz w:val="28"/>
+          <w:szCs w:val="28"/>
+        </w:rPr>
+      </w:pPr>
+      <w:r>
+        <w:rPr>
+          <w:sz w:val="28"/>
+          <w:szCs w:val="28"/>
+        </w:rPr>
+        <w:t>Visualizza il messaggio “Credenziali errate! Riprovare.”</w:t>
+      </w:r>
+    </w:p>
+    <w:p>
+      <w:pPr>
+        <w:pStyle w:val="Paragrafoelenco"/>
+        <w:ind w:left="1125"/>
+        <w:rPr>
+          <w:sz w:val="28"/>
+          <w:szCs w:val="28"/>
+        </w:rPr>
+      </w:pPr>
+    </w:p>
+    <w:p>
+      <w:pPr>
+        <w:pStyle w:val="Paragrafoelenco"/>
+        <w:ind w:left="1125"/>
+        <w:rPr>
+          <w:sz w:val="28"/>
+          <w:szCs w:val="28"/>
+        </w:rPr>
+      </w:pPr>
+    </w:p>
+    <w:p>
+      <w:pPr>
+        <w:pStyle w:val="Paragrafoelenco"/>
+        <w:ind w:left="1125"/>
+        <w:rPr>
+          <w:sz w:val="28"/>
+          <w:szCs w:val="28"/>
+        </w:rPr>
+      </w:pPr>
+    </w:p>
+    <w:p>
+      <w:pPr>
+        <w:pStyle w:val="Paragrafoelenco"/>
+        <w:ind w:left="1125"/>
+        <w:rPr>
+          <w:sz w:val="28"/>
+          <w:szCs w:val="28"/>
+        </w:rPr>
+      </w:pPr>
+    </w:p>
+    <w:p>
+      <w:pPr>
+        <w:pStyle w:val="Paragrafoelenco"/>
+        <w:ind w:left="1125"/>
+        <w:rPr>
+          <w:sz w:val="28"/>
+          <w:szCs w:val="28"/>
+        </w:rPr>
+      </w:pPr>
+    </w:p>
+    <w:p>
+      <w:pPr>
+        <w:rPr>
+          <w:b/>
+          <w:sz w:val="28"/>
+          <w:szCs w:val="28"/>
+        </w:rPr>
+      </w:pPr>
+      <w:r>
+        <w:rPr>
+          <w:b/>
+          <w:sz w:val="28"/>
+          <w:szCs w:val="28"/>
+        </w:rPr>
+        <w:t>Scheda reperto già presente</w:t>
+      </w:r>
+    </w:p>
+    <w:p>
+      <w:pPr>
+        <w:rPr>
+          <w:sz w:val="28"/>
+          <w:szCs w:val="28"/>
+        </w:rPr>
+      </w:pPr>
+      <w:r>
+        <w:rPr>
+          <w:sz w:val="28"/>
+          <w:szCs w:val="28"/>
+        </w:rPr>
+        <w:t>Nel caso in cui il dipendente inserisce un numero passaporto già presente e siamo al punto 2.1.2:</w:t>
+      </w:r>
+    </w:p>
+    <w:p>
+      <w:pPr>
+        <w:ind w:firstLine="708"/>
+        <w:rPr>
+          <w:sz w:val="28"/>
+          <w:szCs w:val="28"/>
+        </w:rPr>
+      </w:pPr>
+      <w:r>
+        <w:rPr>
+          <w:sz w:val="28"/>
+          <w:szCs w:val="28"/>
+        </w:rPr>
+        <w:t>2.1.2.1 Visualizza il messaggio “Reperto già inserito!”</w:t>
+      </w:r>
+    </w:p>
+    <w:p>
+      <w:pPr>
+        <w:ind w:firstLine="708"/>
+        <w:rPr>
+          <w:sz w:val="28"/>
+          <w:szCs w:val="28"/>
+        </w:rPr>
+      </w:pPr>
+    </w:p>
+    <w:p>
+      <w:pPr>
+        <w:rPr>
+          <w:b/>
+          <w:sz w:val="28"/>
+          <w:szCs w:val="28"/>
+        </w:rPr>
+      </w:pPr>
+      <w:r>
+        <w:rPr>
+          <w:b/>
+          <w:sz w:val="28"/>
+          <w:szCs w:val="28"/>
+        </w:rPr>
+        <w:t>Dato obbligatorio mancante</w:t>
+      </w:r>
+    </w:p>
+    <w:p>
+      <w:pPr>
+        <w:rPr>
+          <w:sz w:val="28"/>
+          <w:szCs w:val="28"/>
+        </w:rPr>
+      </w:pPr>
+      <w:r>
+        <w:rPr>
+          <w:sz w:val="28"/>
+          <w:szCs w:val="28"/>
+        </w:rPr>
+        <w:t xml:space="preserve">Nel caso in cui il dipendente non inserisce un dato obbligatorio nel </w:t>
+      </w:r>
+      <w:proofErr w:type="spellStart"/>
+      <w:r>
+        <w:rPr>
+          <w:sz w:val="28"/>
+          <w:szCs w:val="28"/>
+        </w:rPr>
+        <w:t>form</w:t>
+      </w:r>
+      <w:proofErr w:type="spellEnd"/>
+      <w:r>
+        <w:rPr>
+          <w:sz w:val="28"/>
+          <w:szCs w:val="28"/>
+        </w:rPr>
+        <w:t xml:space="preserve"> della scheda reperto e siamo al punto 2.1.2:</w:t>
+      </w:r>
+    </w:p>
+    <w:p>
+      <w:pPr>
+        <w:ind w:firstLine="708"/>
+        <w:rPr>
+          <w:sz w:val="28"/>
+          <w:szCs w:val="28"/>
+        </w:rPr>
+      </w:pPr>
+      <w:r>
+        <w:rPr>
+          <w:sz w:val="28"/>
+          <w:szCs w:val="28"/>
+        </w:rPr>
+        <w:t>2.1.2.2 Visualizza il messaggio “Inserire dato mancante!”</w:t>
+      </w:r>
+    </w:p>
+    <w:p>
+      <w:pPr>
+        <w:rPr>
+          <w:sz w:val="28"/>
+          <w:szCs w:val="28"/>
+        </w:rPr>
+      </w:pPr>
+    </w:p>
+    <w:p>
+      <w:pPr>
+        <w:rPr>
+          <w:b/>
+          <w:sz w:val="28"/>
+          <w:szCs w:val="28"/>
+        </w:rPr>
+      </w:pPr>
+      <w:r>
+        <w:rPr>
+          <w:b/>
+          <w:sz w:val="28"/>
+          <w:szCs w:val="28"/>
+        </w:rPr>
+        <w:t>Dati obbligatori eliminati</w:t>
+      </w:r>
+    </w:p>
+    <w:p>
+      <w:pPr>
+        <w:rPr>
+          <w:sz w:val="28"/>
+          <w:szCs w:val="28"/>
+        </w:rPr>
+      </w:pPr>
+      <w:r>
+        <w:rPr>
+          <w:sz w:val="28"/>
+          <w:szCs w:val="28"/>
+        </w:rPr>
+        <w:t>Nel caso in cui il dipendente elimina almeno un dato obbligatorio e siamo al punto 2.2.5:</w:t>
+      </w:r>
+    </w:p>
+    <w:p>
+      <w:pPr>
+        <w:rPr>
+          <w:sz w:val="28"/>
+          <w:szCs w:val="28"/>
+        </w:rPr>
+      </w:pPr>
+      <w:r>
+        <w:rPr>
+          <w:sz w:val="28"/>
+          <w:szCs w:val="28"/>
+        </w:rPr>
+        <w:tab/>
+        <w:t>2.2.5.1 Visualizza il messaggio “Dati obbligatori mancanti!”</w:t>
+      </w:r>
+    </w:p>
+    <w:p>
+      <w:pPr>
+        <w:rPr>
+          <w:sz w:val="28"/>
+          <w:szCs w:val="28"/>
+        </w:rPr>
+      </w:pPr>
+    </w:p>
+    <w:p>
+      <w:pPr>
+        <w:rPr>
+          <w:b/>
+          <w:sz w:val="28"/>
+          <w:szCs w:val="28"/>
+        </w:rPr>
+      </w:pPr>
+      <w:r>
+        <w:rPr>
+          <w:b/>
+          <w:sz w:val="28"/>
+          <w:szCs w:val="28"/>
+        </w:rPr>
+        <w:t>Numero passaporto modificato già presente</w:t>
+      </w:r>
+    </w:p>
+    <w:p>
+      <w:pPr>
+        <w:rPr>
+          <w:sz w:val="28"/>
+          <w:szCs w:val="28"/>
+        </w:rPr>
+      </w:pPr>
+      <w:r>
+        <w:rPr>
+          <w:sz w:val="28"/>
+          <w:szCs w:val="28"/>
+        </w:rPr>
+        <w:lastRenderedPageBreak/>
+        <w:t>Nel caso in cui il dipendente modifica il numero passaporto con uno già presente:</w:t>
+      </w:r>
+    </w:p>
+    <w:p>
+      <w:pPr>
+        <w:pStyle w:val="Paragrafoelenco"/>
+        <w:numPr>
+          <w:ilvl w:val="1"/>
+          <w:numId w:val="14"/>
+        </w:numPr>
+        <w:rPr>
+          <w:sz w:val="28"/>
+          <w:szCs w:val="28"/>
+        </w:rPr>
+      </w:pPr>
+      <w:r>
+        <w:rPr>
+          <w:sz w:val="28"/>
+          <w:szCs w:val="28"/>
+        </w:rPr>
+        <w:t>Visualizza il messaggio “Numero passaporto già presente!”</w:t>
+      </w:r>
+    </w:p>
+    <w:p>
+      <w:pPr>
+        <w:rPr>
+          <w:sz w:val="28"/>
+          <w:szCs w:val="28"/>
+        </w:rPr>
+      </w:pPr>
+    </w:p>
+    <w:p>
+      <w:pPr>
+        <w:rPr>
+          <w:sz w:val="28"/>
+          <w:szCs w:val="28"/>
+        </w:rPr>
+      </w:pPr>
+    </w:p>
+    <w:p>
+      <w:pPr>
+        <w:rPr>
+          <w:sz w:val="28"/>
+          <w:szCs w:val="28"/>
+        </w:rPr>
+      </w:pPr>
+    </w:p>
+    <w:p>
+      <w:pPr>
+        <w:rPr>
+          <w:sz w:val="28"/>
+          <w:szCs w:val="28"/>
+        </w:rPr>
+      </w:pPr>
+    </w:p>
+    <w:p>
+      <w:pPr>
+        <w:rPr>
+          <w:sz w:val="28"/>
+          <w:szCs w:val="28"/>
+        </w:rPr>
+      </w:pPr>
+    </w:p>
+    <w:p>
+      <w:pPr>
+        <w:rPr>
+          <w:sz w:val="28"/>
+          <w:szCs w:val="28"/>
+        </w:rPr>
+      </w:pPr>
+    </w:p>
+    <w:p>
+      <w:pPr>
+        <w:rPr>
+          <w:sz w:val="28"/>
+          <w:szCs w:val="28"/>
+        </w:rPr>
+      </w:pPr>
+    </w:p>
+    <w:p>
+      <w:pPr>
+        <w:rPr>
+          <w:sz w:val="28"/>
+          <w:szCs w:val="28"/>
+        </w:rPr>
+      </w:pPr>
+    </w:p>
+    <w:p>
+      <w:pPr>
+        <w:rPr>
+          <w:sz w:val="28"/>
+          <w:szCs w:val="28"/>
+        </w:rPr>
+      </w:pPr>
+    </w:p>
+    <w:p>
+      <w:pPr>
+        <w:rPr>
+          <w:sz w:val="28"/>
+          <w:szCs w:val="28"/>
+        </w:rPr>
+      </w:pPr>
+    </w:p>
+    <w:p>
+      <w:pPr>
+        <w:rPr>
           <w:sz w:val="32"/>
           <w:szCs w:val="32"/>
         </w:rPr>
@@ -2641,49 +1804,855 @@
           <w:sz w:val="32"/>
           <w:szCs w:val="32"/>
         </w:rPr>
-        <w:t>Credenziali di accesso errate</w:t>
-      </w:r>
-    </w:p>
-    <w:p>
-      <w:pPr>
+        <w:t xml:space="preserve">Gestione dipendente: </w:t>
+      </w:r>
+      <w:r>
         <w:rPr>
           <w:sz w:val="32"/>
           <w:szCs w:val="32"/>
         </w:rPr>
-      </w:pPr>
-      <w:r>
+        <w:t>scenario di base</w:t>
+      </w:r>
+    </w:p>
+    <w:p>
+      <w:pPr>
+        <w:pStyle w:val="Paragrafoelenco"/>
+        <w:numPr>
+          <w:ilvl w:val="0"/>
+          <w:numId w:val="15"/>
+        </w:numPr>
+        <w:spacing w:after="200" w:line="276" w:lineRule="auto"/>
+        <w:jc w:val="both"/>
+        <w:rPr>
+          <w:rFonts w:ascii="Calibri" w:eastAsia="Calibri" w:hAnsi="Calibri" w:cs="Calibri"/>
+          <w:sz w:val="28"/>
+          <w:szCs w:val="28"/>
+        </w:rPr>
+      </w:pPr>
+      <w:r>
+        <w:rPr>
+          <w:rFonts w:ascii="Calibri" w:eastAsia="Calibri" w:hAnsi="Calibri" w:cs="Calibri"/>
+          <w:sz w:val="28"/>
+          <w:szCs w:val="28"/>
+        </w:rPr>
+        <w:t xml:space="preserve">L'amministratore effettua il login al </w:t>
+      </w:r>
+      <w:proofErr w:type="spellStart"/>
+      <w:r>
+        <w:rPr>
+          <w:rFonts w:ascii="Calibri" w:eastAsia="Calibri" w:hAnsi="Calibri" w:cs="Calibri"/>
+          <w:sz w:val="28"/>
+          <w:szCs w:val="28"/>
+        </w:rPr>
+        <w:t>backend</w:t>
+      </w:r>
+      <w:proofErr w:type="spellEnd"/>
+    </w:p>
+    <w:p>
+      <w:pPr>
+        <w:pStyle w:val="Paragrafoelenco"/>
+        <w:numPr>
+          <w:ilvl w:val="0"/>
+          <w:numId w:val="15"/>
+        </w:numPr>
+        <w:spacing w:after="200" w:line="276" w:lineRule="auto"/>
+        <w:jc w:val="both"/>
+        <w:rPr>
+          <w:rFonts w:ascii="Calibri" w:eastAsia="Calibri" w:hAnsi="Calibri" w:cs="Calibri"/>
+          <w:sz w:val="28"/>
+          <w:szCs w:val="28"/>
+        </w:rPr>
+      </w:pPr>
+      <w:r>
+        <w:rPr>
+          <w:rFonts w:ascii="Calibri" w:eastAsia="Calibri" w:hAnsi="Calibri" w:cs="Calibri"/>
+          <w:sz w:val="28"/>
+          <w:szCs w:val="28"/>
+        </w:rPr>
+        <w:t>L’amministratore può effettuare una delle seguenti azioni:</w:t>
+      </w:r>
+    </w:p>
+    <w:p>
+      <w:pPr>
+        <w:pStyle w:val="Paragrafoelenco"/>
+        <w:numPr>
+          <w:ilvl w:val="1"/>
+          <w:numId w:val="15"/>
+        </w:numPr>
+        <w:spacing w:after="200" w:line="276" w:lineRule="auto"/>
+        <w:jc w:val="both"/>
+        <w:rPr>
+          <w:rFonts w:ascii="Calibri" w:eastAsia="Calibri" w:hAnsi="Calibri" w:cs="Calibri"/>
+          <w:sz w:val="28"/>
+          <w:szCs w:val="28"/>
+        </w:rPr>
+      </w:pPr>
+      <w:r>
+        <w:rPr>
+          <w:rFonts w:ascii="Calibri" w:eastAsia="Calibri" w:hAnsi="Calibri" w:cs="Calibri"/>
+          <w:sz w:val="28"/>
+          <w:szCs w:val="28"/>
+        </w:rPr>
+        <w:t xml:space="preserve"> Registrare un nuovo dipendente</w:t>
+      </w:r>
+    </w:p>
+    <w:p>
+      <w:pPr>
+        <w:pStyle w:val="Paragrafoelenco"/>
+        <w:numPr>
+          <w:ilvl w:val="2"/>
+          <w:numId w:val="15"/>
+        </w:numPr>
+        <w:spacing w:after="200" w:line="276" w:lineRule="auto"/>
+        <w:jc w:val="both"/>
+        <w:rPr>
+          <w:rFonts w:ascii="Calibri" w:eastAsia="Calibri" w:hAnsi="Calibri" w:cs="Calibri"/>
+          <w:sz w:val="28"/>
+          <w:szCs w:val="28"/>
+        </w:rPr>
+      </w:pPr>
+      <w:r>
+        <w:rPr>
+          <w:rFonts w:ascii="Calibri" w:eastAsia="Calibri" w:hAnsi="Calibri" w:cs="Calibri"/>
+          <w:sz w:val="28"/>
+          <w:szCs w:val="28"/>
+        </w:rPr>
+        <w:t>Entra nella sezione dedicata alla gestione dei dipendenti</w:t>
+      </w:r>
+    </w:p>
+    <w:p>
+      <w:pPr>
+        <w:pStyle w:val="Paragrafoelenco"/>
+        <w:numPr>
+          <w:ilvl w:val="2"/>
+          <w:numId w:val="15"/>
+        </w:numPr>
+        <w:spacing w:after="200" w:line="276" w:lineRule="auto"/>
+        <w:jc w:val="both"/>
+        <w:rPr>
+          <w:rFonts w:ascii="Calibri" w:eastAsia="Calibri" w:hAnsi="Calibri" w:cs="Calibri"/>
+          <w:sz w:val="28"/>
+          <w:szCs w:val="28"/>
+        </w:rPr>
+      </w:pPr>
+      <w:r>
+        <w:rPr>
+          <w:rFonts w:ascii="Calibri" w:eastAsia="Calibri" w:hAnsi="Calibri" w:cs="Calibri"/>
+          <w:sz w:val="28"/>
+          <w:szCs w:val="28"/>
+        </w:rPr>
+        <w:t>Seleziona la voce “Nuovo”</w:t>
+      </w:r>
+    </w:p>
+    <w:p>
+      <w:pPr>
+        <w:pStyle w:val="Paragrafoelenco"/>
+        <w:numPr>
+          <w:ilvl w:val="2"/>
+          <w:numId w:val="15"/>
+        </w:numPr>
+        <w:spacing w:after="200" w:line="276" w:lineRule="auto"/>
+        <w:jc w:val="both"/>
+        <w:rPr>
+          <w:rFonts w:ascii="Calibri" w:eastAsia="Calibri" w:hAnsi="Calibri" w:cs="Calibri"/>
+          <w:sz w:val="28"/>
+          <w:szCs w:val="28"/>
+        </w:rPr>
+      </w:pPr>
+      <w:r>
+        <w:rPr>
+          <w:rFonts w:ascii="Calibri" w:eastAsia="Calibri" w:hAnsi="Calibri" w:cs="Calibri"/>
+          <w:sz w:val="28"/>
+          <w:szCs w:val="28"/>
+        </w:rPr>
+        <w:t xml:space="preserve">Compila il </w:t>
+      </w:r>
+      <w:proofErr w:type="spellStart"/>
+      <w:r>
+        <w:rPr>
+          <w:rFonts w:ascii="Calibri" w:eastAsia="Calibri" w:hAnsi="Calibri" w:cs="Calibri"/>
+          <w:sz w:val="28"/>
+          <w:szCs w:val="28"/>
+        </w:rPr>
+        <w:t>form</w:t>
+      </w:r>
+      <w:proofErr w:type="spellEnd"/>
+      <w:r>
+        <w:rPr>
+          <w:rFonts w:ascii="Calibri" w:eastAsia="Calibri" w:hAnsi="Calibri" w:cs="Calibri"/>
+          <w:sz w:val="28"/>
+          <w:szCs w:val="28"/>
+        </w:rPr>
+        <w:t xml:space="preserve"> per la registrazione del nuovo dipendente</w:t>
+      </w:r>
+    </w:p>
+    <w:p>
+      <w:pPr>
+        <w:pStyle w:val="Paragrafoelenco"/>
+        <w:numPr>
+          <w:ilvl w:val="2"/>
+          <w:numId w:val="15"/>
+        </w:numPr>
+        <w:spacing w:after="200" w:line="276" w:lineRule="auto"/>
+        <w:jc w:val="both"/>
+        <w:rPr>
+          <w:rFonts w:ascii="Calibri" w:eastAsia="Calibri" w:hAnsi="Calibri" w:cs="Calibri"/>
+          <w:sz w:val="28"/>
+          <w:szCs w:val="28"/>
+        </w:rPr>
+      </w:pPr>
+      <w:r>
+        <w:rPr>
+          <w:rFonts w:ascii="Calibri" w:eastAsia="Calibri" w:hAnsi="Calibri" w:cs="Calibri"/>
+          <w:sz w:val="28"/>
+          <w:szCs w:val="28"/>
+        </w:rPr>
+        <w:t>Al termine della compilazione, visualizza anteprima</w:t>
+      </w:r>
+    </w:p>
+    <w:p>
+      <w:pPr>
+        <w:pStyle w:val="Paragrafoelenco"/>
+        <w:numPr>
+          <w:ilvl w:val="2"/>
+          <w:numId w:val="15"/>
+        </w:numPr>
+        <w:spacing w:after="200" w:line="276" w:lineRule="auto"/>
+        <w:jc w:val="both"/>
+        <w:rPr>
+          <w:rFonts w:ascii="Calibri" w:eastAsia="Calibri" w:hAnsi="Calibri" w:cs="Calibri"/>
+          <w:sz w:val="28"/>
+          <w:szCs w:val="28"/>
+        </w:rPr>
+      </w:pPr>
+      <w:r>
+        <w:rPr>
+          <w:rFonts w:ascii="Calibri" w:eastAsia="Calibri" w:hAnsi="Calibri" w:cs="Calibri"/>
+          <w:sz w:val="28"/>
+          <w:szCs w:val="28"/>
+        </w:rPr>
+        <w:t>Conferma/annulla l’inserimento</w:t>
+      </w:r>
+    </w:p>
+    <w:p>
+      <w:pPr>
+        <w:pStyle w:val="Paragrafoelenco"/>
+        <w:numPr>
+          <w:ilvl w:val="1"/>
+          <w:numId w:val="15"/>
+        </w:numPr>
+        <w:spacing w:after="200" w:line="276" w:lineRule="auto"/>
+        <w:jc w:val="both"/>
+        <w:rPr>
+          <w:rFonts w:ascii="Calibri" w:eastAsia="Calibri" w:hAnsi="Calibri" w:cs="Calibri"/>
+          <w:sz w:val="28"/>
+          <w:szCs w:val="28"/>
+        </w:rPr>
+      </w:pPr>
+      <w:r>
+        <w:rPr>
+          <w:rFonts w:ascii="Calibri" w:eastAsia="Calibri" w:hAnsi="Calibri" w:cs="Calibri"/>
+          <w:sz w:val="28"/>
+          <w:szCs w:val="28"/>
+        </w:rPr>
+        <w:t xml:space="preserve"> Modificare i dati di un dipendente</w:t>
+      </w:r>
+    </w:p>
+    <w:p>
+      <w:pPr>
+        <w:pStyle w:val="Paragrafoelenco"/>
+        <w:numPr>
+          <w:ilvl w:val="2"/>
+          <w:numId w:val="15"/>
+        </w:numPr>
+        <w:spacing w:after="200" w:line="276" w:lineRule="auto"/>
+        <w:jc w:val="both"/>
+        <w:rPr>
+          <w:rFonts w:ascii="Calibri" w:eastAsia="Calibri" w:hAnsi="Calibri" w:cs="Calibri"/>
+          <w:sz w:val="28"/>
+          <w:szCs w:val="28"/>
+        </w:rPr>
+      </w:pPr>
+      <w:r>
+        <w:rPr>
+          <w:rFonts w:ascii="Calibri" w:eastAsia="Calibri" w:hAnsi="Calibri" w:cs="Calibri"/>
+          <w:sz w:val="28"/>
+          <w:szCs w:val="28"/>
+        </w:rPr>
+        <w:t>Entra nella sezione dedicata alla gestione dei dipendenti</w:t>
+      </w:r>
+    </w:p>
+    <w:p>
+      <w:pPr>
+        <w:pStyle w:val="Paragrafoelenco"/>
+        <w:numPr>
+          <w:ilvl w:val="2"/>
+          <w:numId w:val="15"/>
+        </w:numPr>
+        <w:spacing w:after="200" w:line="276" w:lineRule="auto"/>
+        <w:jc w:val="both"/>
+        <w:rPr>
+          <w:rFonts w:ascii="Calibri" w:eastAsia="Calibri" w:hAnsi="Calibri" w:cs="Calibri"/>
+          <w:sz w:val="28"/>
+          <w:szCs w:val="28"/>
+        </w:rPr>
+      </w:pPr>
+      <w:r>
+        <w:rPr>
+          <w:rFonts w:ascii="Calibri" w:eastAsia="Calibri" w:hAnsi="Calibri" w:cs="Calibri"/>
+          <w:sz w:val="28"/>
+          <w:szCs w:val="28"/>
+        </w:rPr>
+        <w:t>Cerca il dipendente</w:t>
+      </w:r>
+    </w:p>
+    <w:p>
+      <w:pPr>
+        <w:pStyle w:val="Paragrafoelenco"/>
+        <w:numPr>
+          <w:ilvl w:val="2"/>
+          <w:numId w:val="15"/>
+        </w:numPr>
+        <w:spacing w:after="200" w:line="276" w:lineRule="auto"/>
+        <w:jc w:val="both"/>
+        <w:rPr>
+          <w:rFonts w:ascii="Calibri" w:eastAsia="Calibri" w:hAnsi="Calibri" w:cs="Calibri"/>
+          <w:sz w:val="28"/>
+          <w:szCs w:val="28"/>
+        </w:rPr>
+      </w:pPr>
+      <w:r>
+        <w:rPr>
+          <w:rFonts w:ascii="Calibri" w:eastAsia="Calibri" w:hAnsi="Calibri" w:cs="Calibri"/>
+          <w:sz w:val="28"/>
+          <w:szCs w:val="28"/>
+        </w:rPr>
+        <w:t>Seleziona la voce “Modifica”</w:t>
+      </w:r>
+    </w:p>
+    <w:p>
+      <w:pPr>
+        <w:pStyle w:val="Paragrafoelenco"/>
+        <w:numPr>
+          <w:ilvl w:val="2"/>
+          <w:numId w:val="15"/>
+        </w:numPr>
+        <w:spacing w:after="200" w:line="276" w:lineRule="auto"/>
+        <w:jc w:val="both"/>
+        <w:rPr>
+          <w:rFonts w:ascii="Calibri" w:eastAsia="Calibri" w:hAnsi="Calibri" w:cs="Calibri"/>
+          <w:sz w:val="28"/>
+          <w:szCs w:val="28"/>
+        </w:rPr>
+      </w:pPr>
+      <w:r>
+        <w:rPr>
+          <w:rFonts w:ascii="Calibri" w:eastAsia="Calibri" w:hAnsi="Calibri" w:cs="Calibri"/>
+          <w:sz w:val="28"/>
+          <w:szCs w:val="28"/>
+        </w:rPr>
+        <w:t xml:space="preserve">Modifica i dati </w:t>
+      </w:r>
+    </w:p>
+    <w:p>
+      <w:pPr>
+        <w:pStyle w:val="Paragrafoelenco"/>
+        <w:numPr>
+          <w:ilvl w:val="2"/>
+          <w:numId w:val="15"/>
+        </w:numPr>
+        <w:spacing w:after="200" w:line="276" w:lineRule="auto"/>
+        <w:jc w:val="both"/>
+        <w:rPr>
+          <w:rFonts w:ascii="Calibri" w:eastAsia="Calibri" w:hAnsi="Calibri" w:cs="Calibri"/>
+          <w:sz w:val="28"/>
+          <w:szCs w:val="28"/>
+        </w:rPr>
+      </w:pPr>
+      <w:r>
+        <w:rPr>
+          <w:rFonts w:ascii="Calibri" w:eastAsia="Calibri" w:hAnsi="Calibri" w:cs="Calibri"/>
+          <w:sz w:val="28"/>
+          <w:szCs w:val="28"/>
+        </w:rPr>
+        <w:t>Al termine della modifica, visualizza anteprima</w:t>
+      </w:r>
+    </w:p>
+    <w:p>
+      <w:pPr>
+        <w:pStyle w:val="Paragrafoelenco"/>
+        <w:numPr>
+          <w:ilvl w:val="2"/>
+          <w:numId w:val="15"/>
+        </w:numPr>
+        <w:spacing w:after="200" w:line="276" w:lineRule="auto"/>
+        <w:jc w:val="both"/>
+        <w:rPr>
+          <w:rFonts w:ascii="Calibri" w:eastAsia="Calibri" w:hAnsi="Calibri" w:cs="Calibri"/>
+          <w:sz w:val="28"/>
+          <w:szCs w:val="28"/>
+        </w:rPr>
+      </w:pPr>
+      <w:r>
+        <w:rPr>
+          <w:rFonts w:ascii="Calibri" w:eastAsia="Calibri" w:hAnsi="Calibri" w:cs="Calibri"/>
+          <w:sz w:val="28"/>
+          <w:szCs w:val="28"/>
+        </w:rPr>
+        <w:t>Conferma/annulla la modifica</w:t>
+      </w:r>
+    </w:p>
+    <w:p>
+      <w:pPr>
+        <w:pStyle w:val="Paragrafoelenco"/>
+        <w:numPr>
+          <w:ilvl w:val="1"/>
+          <w:numId w:val="15"/>
+        </w:numPr>
+        <w:spacing w:after="200" w:line="276" w:lineRule="auto"/>
+        <w:jc w:val="both"/>
+        <w:rPr>
+          <w:rFonts w:ascii="Calibri" w:eastAsia="Calibri" w:hAnsi="Calibri" w:cs="Calibri"/>
+          <w:sz w:val="28"/>
+          <w:szCs w:val="28"/>
+        </w:rPr>
+      </w:pPr>
+      <w:r>
+        <w:rPr>
+          <w:rFonts w:ascii="Calibri" w:eastAsia="Calibri" w:hAnsi="Calibri" w:cs="Calibri"/>
+          <w:sz w:val="28"/>
+          <w:szCs w:val="28"/>
+        </w:rPr>
+        <w:t xml:space="preserve"> Eliminare un dipendente</w:t>
+      </w:r>
+    </w:p>
+    <w:p>
+      <w:pPr>
+        <w:pStyle w:val="Paragrafoelenco"/>
+        <w:numPr>
+          <w:ilvl w:val="2"/>
+          <w:numId w:val="15"/>
+        </w:numPr>
+        <w:spacing w:after="200" w:line="276" w:lineRule="auto"/>
+        <w:jc w:val="both"/>
+        <w:rPr>
+          <w:rFonts w:ascii="Calibri" w:eastAsia="Calibri" w:hAnsi="Calibri" w:cs="Calibri"/>
+          <w:sz w:val="28"/>
+          <w:szCs w:val="28"/>
+        </w:rPr>
+      </w:pPr>
+      <w:r>
+        <w:rPr>
+          <w:rFonts w:ascii="Calibri" w:eastAsia="Calibri" w:hAnsi="Calibri" w:cs="Calibri"/>
+          <w:sz w:val="28"/>
+          <w:szCs w:val="28"/>
+        </w:rPr>
+        <w:t>Entra nella sezione dedicata alla gestione dei dipendenti</w:t>
+      </w:r>
+    </w:p>
+    <w:p>
+      <w:pPr>
+        <w:pStyle w:val="Paragrafoelenco"/>
+        <w:numPr>
+          <w:ilvl w:val="2"/>
+          <w:numId w:val="15"/>
+        </w:numPr>
+        <w:spacing w:after="200" w:line="276" w:lineRule="auto"/>
+        <w:jc w:val="both"/>
+        <w:rPr>
+          <w:rFonts w:ascii="Calibri" w:eastAsia="Calibri" w:hAnsi="Calibri" w:cs="Calibri"/>
+          <w:sz w:val="28"/>
+          <w:szCs w:val="28"/>
+        </w:rPr>
+      </w:pPr>
+      <w:r>
+        <w:rPr>
+          <w:rFonts w:ascii="Calibri" w:eastAsia="Calibri" w:hAnsi="Calibri" w:cs="Calibri"/>
+          <w:sz w:val="28"/>
+          <w:szCs w:val="28"/>
+        </w:rPr>
+        <w:t>Cerca il dipendente</w:t>
+      </w:r>
+    </w:p>
+    <w:p>
+      <w:pPr>
+        <w:pStyle w:val="Paragrafoelenco"/>
+        <w:numPr>
+          <w:ilvl w:val="2"/>
+          <w:numId w:val="15"/>
+        </w:numPr>
+        <w:spacing w:after="200" w:line="276" w:lineRule="auto"/>
+        <w:jc w:val="both"/>
+        <w:rPr>
+          <w:rFonts w:ascii="Calibri" w:eastAsia="Calibri" w:hAnsi="Calibri" w:cs="Calibri"/>
+          <w:sz w:val="28"/>
+          <w:szCs w:val="28"/>
+        </w:rPr>
+      </w:pPr>
+      <w:r>
+        <w:rPr>
+          <w:rFonts w:ascii="Calibri" w:eastAsia="Calibri" w:hAnsi="Calibri" w:cs="Calibri"/>
+          <w:sz w:val="28"/>
+          <w:szCs w:val="28"/>
+        </w:rPr>
+        <w:lastRenderedPageBreak/>
+        <w:t>Seleziona la voce “Elimina”</w:t>
+      </w:r>
+    </w:p>
+    <w:p>
+      <w:pPr>
+        <w:pStyle w:val="Paragrafoelenco"/>
+        <w:numPr>
+          <w:ilvl w:val="2"/>
+          <w:numId w:val="15"/>
+        </w:numPr>
+        <w:spacing w:after="200" w:line="276" w:lineRule="auto"/>
+        <w:jc w:val="both"/>
+        <w:rPr>
+          <w:rFonts w:ascii="Calibri" w:eastAsia="Calibri" w:hAnsi="Calibri" w:cs="Calibri"/>
+          <w:sz w:val="28"/>
+          <w:szCs w:val="28"/>
+        </w:rPr>
+      </w:pPr>
+      <w:r>
+        <w:rPr>
+          <w:rFonts w:ascii="Calibri" w:eastAsia="Calibri" w:hAnsi="Calibri" w:cs="Calibri"/>
+          <w:sz w:val="28"/>
+          <w:szCs w:val="28"/>
+        </w:rPr>
+        <w:t>Conferma/annulla l’eliminazione</w:t>
+      </w:r>
+    </w:p>
+    <w:p>
+      <w:pPr>
+        <w:spacing w:after="200" w:line="276" w:lineRule="auto"/>
+        <w:jc w:val="both"/>
+        <w:rPr>
+          <w:rFonts w:ascii="Calibri" w:eastAsia="Calibri" w:hAnsi="Calibri" w:cs="Calibri"/>
+          <w:sz w:val="28"/>
+          <w:szCs w:val="28"/>
+        </w:rPr>
+      </w:pPr>
+    </w:p>
+    <w:p>
+      <w:pPr>
         <w:rPr>
           <w:sz w:val="32"/>
           <w:szCs w:val="32"/>
         </w:rPr>
-        <w:tab/>
-        <w:t>Il dipendente nel caso in cui inserisce username/password errate e si trova al punto 4:</w:t>
-      </w:r>
-    </w:p>
-    <w:p>
-      <w:pPr>
-        <w:rPr>
+      </w:pPr>
+      <w:r>
+        <w:rPr>
+          <w:b/>
           <w:sz w:val="32"/>
           <w:szCs w:val="32"/>
         </w:rPr>
-      </w:pPr>
+        <w:t xml:space="preserve">Gestione dipendente: </w:t>
+      </w:r>
       <w:r>
         <w:rPr>
           <w:sz w:val="32"/>
           <w:szCs w:val="32"/>
         </w:rPr>
+        <w:t>scenario alternativi</w:t>
+      </w:r>
+    </w:p>
+    <w:p>
+      <w:pPr>
+        <w:rPr>
+          <w:b/>
+          <w:sz w:val="28"/>
+          <w:szCs w:val="28"/>
+        </w:rPr>
+      </w:pPr>
+      <w:r>
+        <w:rPr>
+          <w:b/>
+          <w:sz w:val="28"/>
+          <w:szCs w:val="28"/>
+        </w:rPr>
+        <w:t>Login errato</w:t>
+      </w:r>
+    </w:p>
+    <w:p>
+      <w:pPr>
+        <w:rPr>
+          <w:sz w:val="28"/>
+          <w:szCs w:val="28"/>
+        </w:rPr>
+      </w:pPr>
+      <w:r>
+        <w:rPr>
+          <w:sz w:val="28"/>
+          <w:szCs w:val="28"/>
+        </w:rPr>
+        <w:t>Nel caso in cui l’amministratore inserisce username/password errato/a e siamo al punto 1:</w:t>
+      </w:r>
+    </w:p>
+    <w:p>
+      <w:pPr>
+        <w:pStyle w:val="Paragrafoelenco"/>
+        <w:numPr>
+          <w:ilvl w:val="1"/>
+          <w:numId w:val="16"/>
+        </w:numPr>
+        <w:rPr>
+          <w:sz w:val="28"/>
+          <w:szCs w:val="28"/>
+        </w:rPr>
+      </w:pPr>
+      <w:r>
+        <w:rPr>
+          <w:sz w:val="28"/>
+          <w:szCs w:val="28"/>
+        </w:rPr>
+        <w:t>Visualizza il messaggio “Credenziali errate! Riprovare.”</w:t>
+      </w:r>
+    </w:p>
+    <w:p>
+      <w:pPr>
+        <w:rPr>
+          <w:sz w:val="28"/>
+          <w:szCs w:val="28"/>
+        </w:rPr>
+      </w:pPr>
+    </w:p>
+    <w:p>
+      <w:pPr>
+        <w:rPr>
+          <w:b/>
+          <w:sz w:val="28"/>
+          <w:szCs w:val="28"/>
+        </w:rPr>
+      </w:pPr>
+      <w:r>
+        <w:rPr>
+          <w:b/>
+          <w:sz w:val="28"/>
+          <w:szCs w:val="28"/>
+        </w:rPr>
+        <w:t>Dipendente già iscritto</w:t>
+      </w:r>
+    </w:p>
+    <w:p>
+      <w:pPr>
+        <w:rPr>
+          <w:sz w:val="28"/>
+          <w:szCs w:val="28"/>
+        </w:rPr>
+      </w:pPr>
+      <w:r>
+        <w:rPr>
+          <w:sz w:val="28"/>
+          <w:szCs w:val="28"/>
+        </w:rPr>
+        <w:t>Nel caso in cui l’amministratore inserisce un’e-mail già presente e siamo al punto 2.1.3:</w:t>
+      </w:r>
+    </w:p>
+    <w:p>
+      <w:pPr>
+        <w:ind w:firstLine="708"/>
+        <w:rPr>
+          <w:sz w:val="28"/>
+          <w:szCs w:val="28"/>
+        </w:rPr>
+      </w:pPr>
+      <w:r>
+        <w:rPr>
+          <w:sz w:val="28"/>
+          <w:szCs w:val="28"/>
+        </w:rPr>
+        <w:t>2.1.3.1 Visualizza il messaggio “Dipendente già iscritto!”</w:t>
+      </w:r>
+    </w:p>
+    <w:p>
+      <w:pPr>
+        <w:rPr>
+          <w:b/>
+          <w:sz w:val="28"/>
+          <w:szCs w:val="28"/>
+        </w:rPr>
+      </w:pPr>
+      <w:r>
+        <w:rPr>
+          <w:b/>
+          <w:sz w:val="28"/>
+          <w:szCs w:val="28"/>
+        </w:rPr>
+        <w:t>Dato obbligatorio mancante</w:t>
+      </w:r>
+    </w:p>
+    <w:p>
+      <w:pPr>
+        <w:rPr>
+          <w:sz w:val="28"/>
+          <w:szCs w:val="28"/>
+        </w:rPr>
+      </w:pPr>
+      <w:r>
+        <w:rPr>
+          <w:sz w:val="28"/>
+          <w:szCs w:val="28"/>
+        </w:rPr>
+        <w:t xml:space="preserve">Nel caso in cui l’amministratore non inserisce un dato obbligatorio nel </w:t>
+      </w:r>
+      <w:proofErr w:type="spellStart"/>
+      <w:r>
+        <w:rPr>
+          <w:sz w:val="28"/>
+          <w:szCs w:val="28"/>
+        </w:rPr>
+        <w:t>form</w:t>
+      </w:r>
+      <w:proofErr w:type="spellEnd"/>
+      <w:r>
+        <w:rPr>
+          <w:sz w:val="28"/>
+          <w:szCs w:val="28"/>
+        </w:rPr>
+        <w:t xml:space="preserve"> del dipendente e siamo al punto 2.1.3:</w:t>
+      </w:r>
+    </w:p>
+    <w:p>
+      <w:pPr>
+        <w:ind w:firstLine="708"/>
+        <w:rPr>
+          <w:sz w:val="28"/>
+          <w:szCs w:val="28"/>
+        </w:rPr>
+      </w:pPr>
+      <w:r>
+        <w:rPr>
+          <w:sz w:val="28"/>
+          <w:szCs w:val="28"/>
+        </w:rPr>
+        <w:t>2.1.3.2 Visualizza il messaggio “Inserire dato mancante!”</w:t>
+      </w:r>
+    </w:p>
+    <w:p>
+      <w:pPr>
+        <w:ind w:firstLine="708"/>
+        <w:rPr>
+          <w:sz w:val="28"/>
+          <w:szCs w:val="28"/>
+        </w:rPr>
+      </w:pPr>
+    </w:p>
+    <w:p>
+      <w:pPr>
+        <w:rPr>
+          <w:b/>
+          <w:sz w:val="28"/>
+          <w:szCs w:val="28"/>
+        </w:rPr>
+      </w:pPr>
+      <w:r>
+        <w:rPr>
+          <w:b/>
+          <w:sz w:val="28"/>
+          <w:szCs w:val="28"/>
+        </w:rPr>
+        <w:t>Dati obbligatori eliminati</w:t>
+      </w:r>
+    </w:p>
+    <w:p>
+      <w:pPr>
+        <w:rPr>
+          <w:sz w:val="28"/>
+          <w:szCs w:val="28"/>
+        </w:rPr>
+      </w:pPr>
+      <w:r>
+        <w:rPr>
+          <w:sz w:val="28"/>
+          <w:szCs w:val="28"/>
+        </w:rPr>
+        <w:t>Nel caso in cui l’amministratore elimina almeno un dato obbligatorio e siamo al punto 2.2.4:</w:t>
+      </w:r>
+    </w:p>
+    <w:p>
+      <w:pPr>
+        <w:rPr>
+          <w:sz w:val="28"/>
+          <w:szCs w:val="28"/>
+        </w:rPr>
+      </w:pPr>
+      <w:r>
+        <w:rPr>
+          <w:sz w:val="28"/>
+          <w:szCs w:val="28"/>
+        </w:rPr>
         <w:tab/>
-        <w:t>4.1. Visualizza il messaggio: “Credenziali errate!</w:t>
-      </w:r>
-      <w:bookmarkStart w:id="0" w:name="_GoBack"/>
-      <w:bookmarkEnd w:id="0"/>
-      <w:r>
-        <w:rPr>
-          <w:sz w:val="32"/>
-          <w:szCs w:val="32"/>
-        </w:rPr>
-        <w:t xml:space="preserve"> Riprovare.”</w:t>
-      </w:r>
+        <w:t>2.2.4.1 Visualizza il messaggio “Dati obbligatori mancanti!”</w:t>
+      </w:r>
+    </w:p>
+    <w:p>
+      <w:pPr>
+        <w:rPr>
+          <w:sz w:val="28"/>
+          <w:szCs w:val="28"/>
+        </w:rPr>
+      </w:pPr>
+    </w:p>
+    <w:p>
+      <w:pPr>
+        <w:rPr>
+          <w:b/>
+          <w:sz w:val="28"/>
+          <w:szCs w:val="28"/>
+        </w:rPr>
+      </w:pPr>
+      <w:r>
+        <w:rPr>
+          <w:b/>
+          <w:sz w:val="28"/>
+          <w:szCs w:val="28"/>
+        </w:rPr>
+        <w:t>E-mail modificata già presente</w:t>
+      </w:r>
+    </w:p>
+    <w:p>
+      <w:pPr>
+        <w:rPr>
+          <w:sz w:val="28"/>
+          <w:szCs w:val="28"/>
+        </w:rPr>
+      </w:pPr>
+      <w:r>
+        <w:rPr>
+          <w:sz w:val="28"/>
+          <w:szCs w:val="28"/>
+        </w:rPr>
+        <w:t>Nel caso in cui l’amministratore modifica l’e-mail con una già presente:</w:t>
+      </w:r>
+    </w:p>
+    <w:p>
+      <w:pPr>
+        <w:pStyle w:val="Paragrafoelenco"/>
+        <w:numPr>
+          <w:ilvl w:val="1"/>
+          <w:numId w:val="17"/>
+        </w:numPr>
+        <w:rPr>
+          <w:sz w:val="28"/>
+          <w:szCs w:val="28"/>
+        </w:rPr>
+      </w:pPr>
+      <w:r>
+        <w:rPr>
+          <w:sz w:val="28"/>
+          <w:szCs w:val="28"/>
+        </w:rPr>
+        <w:t>Visualizza il messaggio “E-mail già presente!”</w:t>
+      </w:r>
+    </w:p>
+    <w:p>
+      <w:pPr>
+        <w:rPr>
+          <w:sz w:val="28"/>
+          <w:szCs w:val="28"/>
+        </w:rPr>
+      </w:pPr>
     </w:p>
     <w:p>
       <w:pPr>

</xml_diff>

<commit_message>
Completata numerazione per gli scenari
#7214
</commit_message>
<xml_diff>
--- a/Documentazione progetto/2_SC_001.docx
+++ b/Documentazione progetto/2_SC_001.docx
@@ -1,6 +1,6 @@
 
 <file path=word/document.xml><?xml version="1.0" encoding="utf-8"?>
-<w:document xmlns:wpc="http://schemas.microsoft.com/office/word/2010/wordprocessingCanvas" xmlns:cx="http://schemas.microsoft.com/office/drawing/2014/chartex" xmlns:cx1="http://schemas.microsoft.com/office/drawing/2015/9/8/chartex" xmlns:cx2="http://schemas.microsoft.com/office/drawing/2015/10/21/chartex" xmlns:cx3="http://schemas.microsoft.com/office/drawing/2016/5/9/chartex" xmlns:cx4="http://schemas.microsoft.com/office/drawing/2016/5/10/chartex" xmlns:cx5="http://schemas.microsoft.com/office/drawing/2016/5/11/chartex" xmlns:cx6="http://schemas.microsoft.com/office/drawing/2016/5/12/chartex" xmlns:cx7="http://schemas.microsoft.com/office/drawing/2016/5/13/chartex" xmlns:cx8="http://schemas.microsoft.com/office/drawing/2016/5/14/chartex" xmlns:mc="http://schemas.openxmlformats.org/markup-compatibility/2006" xmlns:aink="http://schemas.microsoft.com/office/drawing/2016/ink" xmlns:am3d="http://schemas.microsoft.com/office/drawing/2017/model3d" xmlns:o="urn:schemas-microsoft-com:office:office" xmlns:r="http://schemas.openxmlformats.org/officeDocument/2006/relationships" xmlns:m="http://schemas.openxmlformats.org/officeDocument/2006/math" xmlns:v="urn:schemas-microsoft-com:vml" xmlns:wp14="http://schemas.microsoft.com/office/word/2010/wordprocessingDrawing" xmlns:wp="http://schemas.openxmlformats.org/drawingml/2006/wordprocessingDrawing" xmlns:w10="urn:schemas-microsoft-com:office:word" xmlns:w="http://schemas.openxmlformats.org/wordprocessingml/2006/main" xmlns:w14="http://schemas.microsoft.com/office/word/2010/wordml" xmlns:w15="http://schemas.microsoft.com/office/word/2012/wordml" xmlns:w16cid="http://schemas.microsoft.com/office/word/2016/wordml/cid" xmlns:w16se="http://schemas.microsoft.com/office/word/2015/wordml/symex" xmlns:wpg="http://schemas.microsoft.com/office/word/2010/wordprocessingGroup" xmlns:wpi="http://schemas.microsoft.com/office/word/2010/wordprocessingInk" xmlns:wne="http://schemas.microsoft.com/office/word/2006/wordml" xmlns:wps="http://schemas.microsoft.com/office/word/2010/wordprocessingShape" mc:Ignorable="w14 w15 w16se w16cid wp14">
+<w:document xmlns:wpc="http://schemas.microsoft.com/office/word/2010/wordprocessingCanvas" xmlns:cx="http://schemas.microsoft.com/office/drawing/2014/chartex" xmlns:cx1="http://schemas.microsoft.com/office/drawing/2015/9/8/chartex" xmlns:cx2="http://schemas.microsoft.com/office/drawing/2015/10/21/chartex" xmlns:cx3="http://schemas.microsoft.com/office/drawing/2016/5/9/chartex" xmlns:cx4="http://schemas.microsoft.com/office/drawing/2016/5/10/chartex" xmlns:cx5="http://schemas.microsoft.com/office/drawing/2016/5/11/chartex" xmlns:cx6="http://schemas.microsoft.com/office/drawing/2016/5/12/chartex" xmlns:cx7="http://schemas.microsoft.com/office/drawing/2016/5/13/chartex" xmlns:cx8="http://schemas.microsoft.com/office/drawing/2016/5/14/chartex" xmlns:mc="http://schemas.openxmlformats.org/markup-compatibility/2006" xmlns:aink="http://schemas.microsoft.com/office/drawing/2016/ink" xmlns:am3d="http://schemas.microsoft.com/office/drawing/2017/model3d" xmlns:o="urn:schemas-microsoft-com:office:office" xmlns:r="http://schemas.openxmlformats.org/officeDocument/2006/relationships" xmlns:m="http://schemas.openxmlformats.org/officeDocument/2006/math" xmlns:v="urn:schemas-microsoft-com:vml" xmlns:wp14="http://schemas.microsoft.com/office/word/2010/wordprocessingDrawing" xmlns:wp="http://schemas.openxmlformats.org/drawingml/2006/wordprocessingDrawing" xmlns:w10="urn:schemas-microsoft-com:office:word" xmlns:w="http://schemas.openxmlformats.org/wordprocessingml/2006/main" xmlns:w14="http://schemas.microsoft.com/office/word/2010/wordml" xmlns:w15="http://schemas.microsoft.com/office/word/2012/wordml" xmlns:w16se="http://schemas.microsoft.com/office/word/2015/wordml/symex" xmlns:wpg="http://schemas.microsoft.com/office/word/2010/wordprocessingGroup" xmlns:wpi="http://schemas.microsoft.com/office/word/2010/wordprocessingInk" xmlns:wne="http://schemas.microsoft.com/office/word/2006/wordml" xmlns:wps="http://schemas.microsoft.com/office/word/2010/wordprocessingShape" mc:Ignorable="w14 w15 w16se wp14">
   <w:body>
     <w:p>
       <w:pPr>
@@ -9,6 +9,22 @@
           <w:szCs w:val="32"/>
         </w:rPr>
       </w:pPr>
+      <w:r>
+        <w:rPr>
+          <w:b/>
+          <w:sz w:val="32"/>
+          <w:szCs w:val="32"/>
+        </w:rPr>
+        <w:t xml:space="preserve">1. </w:t>
+      </w:r>
+      <w:r>
+        <w:rPr>
+          <w:b/>
+          <w:sz w:val="32"/>
+          <w:szCs w:val="32"/>
+        </w:rPr>
+        <w:t xml:space="preserve">[2_SC_01] </w:t>
+      </w:r>
       <w:r>
         <w:rPr>
           <w:b/>
@@ -250,24 +266,73 @@
           <w:sz w:val="32"/>
           <w:szCs w:val="32"/>
         </w:rPr>
-        <w:t xml:space="preserve">Utilizzo piattaforma: </w:t>
-      </w:r>
-      <w:r>
-        <w:rPr>
+        <w:t>1.</w:t>
+      </w:r>
+      <w:r>
+        <w:rPr>
+          <w:b/>
           <w:sz w:val="32"/>
           <w:szCs w:val="32"/>
         </w:rPr>
+        <w:t xml:space="preserve"> </w:t>
+      </w:r>
+      <w:r>
+        <w:rPr>
+          <w:b/>
+          <w:sz w:val="32"/>
+          <w:szCs w:val="32"/>
+        </w:rPr>
+        <w:t xml:space="preserve">[2_SC_01.x] </w:t>
+      </w:r>
+      <w:r>
+        <w:rPr>
+          <w:b/>
+          <w:sz w:val="32"/>
+          <w:szCs w:val="32"/>
+        </w:rPr>
+        <w:t xml:space="preserve">Utilizzo piattaforma: </w:t>
+      </w:r>
+      <w:r>
+        <w:rPr>
+          <w:sz w:val="32"/>
+          <w:szCs w:val="32"/>
+        </w:rPr>
         <w:t>scenario alternativo</w:t>
       </w:r>
     </w:p>
     <w:p>
       <w:pPr>
-        <w:rPr>
-          <w:b/>
-          <w:sz w:val="28"/>
-          <w:szCs w:val="28"/>
-        </w:rPr>
-      </w:pPr>
+        <w:ind w:firstLine="708"/>
+        <w:rPr>
+          <w:b/>
+          <w:sz w:val="28"/>
+          <w:szCs w:val="28"/>
+        </w:rPr>
+      </w:pPr>
+      <w:r>
+        <w:rPr>
+          <w:b/>
+          <w:sz w:val="28"/>
+          <w:szCs w:val="28"/>
+        </w:rPr>
+        <w:t>1</w:t>
+      </w:r>
+      <w:r>
+        <w:rPr>
+          <w:b/>
+          <w:sz w:val="28"/>
+          <w:szCs w:val="28"/>
+        </w:rPr>
+        <w:t>.</w:t>
+      </w:r>
+      <w:r>
+        <w:rPr>
+          <w:b/>
+          <w:sz w:val="28"/>
+          <w:szCs w:val="28"/>
+        </w:rPr>
+        <w:t xml:space="preserve"> </w:t>
+      </w:r>
       <w:r>
         <w:rPr>
           <w:b/>
@@ -279,6 +344,7 @@
     </w:p>
     <w:p>
       <w:pPr>
+        <w:ind w:firstLine="705"/>
         <w:rPr>
           <w:sz w:val="28"/>
           <w:szCs w:val="28"/>
@@ -296,7 +362,7 @@
       <w:pPr>
         <w:pStyle w:val="Paragrafoelenco"/>
         <w:numPr>
-          <w:ilvl w:val="1"/>
+          <w:ilvl w:val="2"/>
           <w:numId w:val="11"/>
         </w:numPr>
         <w:rPr>
@@ -325,7 +391,7 @@
       <w:pPr>
         <w:pStyle w:val="Paragrafoelenco"/>
         <w:numPr>
-          <w:ilvl w:val="1"/>
+          <w:ilvl w:val="2"/>
           <w:numId w:val="11"/>
         </w:numPr>
         <w:rPr>
@@ -343,12 +409,37 @@
     </w:p>
     <w:p>
       <w:pPr>
-        <w:rPr>
-          <w:b/>
-          <w:sz w:val="28"/>
-          <w:szCs w:val="28"/>
-        </w:rPr>
-      </w:pPr>
+        <w:ind w:firstLine="708"/>
+        <w:rPr>
+          <w:b/>
+          <w:sz w:val="28"/>
+          <w:szCs w:val="28"/>
+        </w:rPr>
+      </w:pPr>
+      <w:r>
+        <w:rPr>
+          <w:b/>
+          <w:sz w:val="28"/>
+          <w:szCs w:val="28"/>
+        </w:rPr>
+        <w:t>2</w:t>
+      </w:r>
+      <w:r>
+        <w:rPr>
+          <w:b/>
+          <w:sz w:val="28"/>
+          <w:szCs w:val="28"/>
+        </w:rPr>
+        <w:t>.</w:t>
+      </w:r>
+      <w:r>
+        <w:rPr>
+          <w:b/>
+          <w:sz w:val="28"/>
+          <w:szCs w:val="28"/>
+        </w:rPr>
+        <w:t xml:space="preserve"> </w:t>
+      </w:r>
       <w:r>
         <w:rPr>
           <w:b/>
@@ -360,6 +451,7 @@
     </w:p>
     <w:p>
       <w:pPr>
+        <w:ind w:firstLine="708"/>
         <w:rPr>
           <w:sz w:val="28"/>
           <w:szCs w:val="28"/>
@@ -386,6 +478,19 @@
           <w:szCs w:val="28"/>
         </w:rPr>
         <w:tab/>
+      </w:r>
+      <w:r>
+        <w:rPr>
+          <w:sz w:val="28"/>
+          <w:szCs w:val="28"/>
+        </w:rPr>
+        <w:tab/>
+      </w:r>
+      <w:r>
+        <w:rPr>
+          <w:sz w:val="28"/>
+          <w:szCs w:val="28"/>
+        </w:rPr>
         <w:t>4.1 Non posso avviare contenuti multimediali</w:t>
       </w:r>
     </w:p>
@@ -402,17 +507,55 @@
           <w:szCs w:val="28"/>
         </w:rPr>
         <w:tab/>
+      </w:r>
+      <w:r>
+        <w:rPr>
+          <w:sz w:val="28"/>
+          <w:szCs w:val="28"/>
+        </w:rPr>
+        <w:tab/>
+      </w:r>
+      <w:r>
+        <w:rPr>
+          <w:sz w:val="28"/>
+          <w:szCs w:val="28"/>
+        </w:rPr>
         <w:t>4.2 Visualizzo il messaggio “Cuffie non inserite”</w:t>
       </w:r>
     </w:p>
     <w:p>
       <w:pPr>
-        <w:rPr>
-          <w:b/>
-          <w:sz w:val="28"/>
-          <w:szCs w:val="28"/>
-        </w:rPr>
-      </w:pPr>
+        <w:ind w:firstLine="708"/>
+        <w:rPr>
+          <w:b/>
+          <w:sz w:val="28"/>
+          <w:szCs w:val="28"/>
+        </w:rPr>
+      </w:pPr>
+      <w:r>
+        <w:rPr>
+          <w:b/>
+          <w:sz w:val="28"/>
+          <w:szCs w:val="28"/>
+        </w:rPr>
+        <w:t>3</w:t>
+      </w:r>
+      <w:r>
+        <w:rPr>
+          <w:b/>
+          <w:sz w:val="28"/>
+          <w:szCs w:val="28"/>
+        </w:rPr>
+        <w:t>.</w:t>
+      </w:r>
+      <w:r>
+        <w:rPr>
+          <w:b/>
+          <w:sz w:val="28"/>
+          <w:szCs w:val="28"/>
+        </w:rPr>
+        <w:t xml:space="preserve"> </w:t>
+      </w:r>
       <w:r>
         <w:rPr>
           <w:b/>
@@ -424,6 +567,7 @@
     </w:p>
     <w:p>
       <w:pPr>
+        <w:ind w:firstLine="708"/>
         <w:rPr>
           <w:sz w:val="28"/>
           <w:szCs w:val="28"/>
@@ -450,6 +594,19 @@
           <w:szCs w:val="28"/>
         </w:rPr>
         <w:tab/>
+      </w:r>
+      <w:r>
+        <w:rPr>
+          <w:sz w:val="28"/>
+          <w:szCs w:val="28"/>
+        </w:rPr>
+        <w:tab/>
+      </w:r>
+      <w:r>
+        <w:rPr>
+          <w:sz w:val="28"/>
+          <w:szCs w:val="28"/>
+        </w:rPr>
         <w:t>5.4 Non visualizzo contenuti multimediali</w:t>
       </w:r>
     </w:p>
@@ -466,6 +623,19 @@
           <w:szCs w:val="28"/>
         </w:rPr>
         <w:tab/>
+      </w:r>
+      <w:r>
+        <w:rPr>
+          <w:sz w:val="28"/>
+          <w:szCs w:val="28"/>
+        </w:rPr>
+        <w:tab/>
+      </w:r>
+      <w:r>
+        <w:rPr>
+          <w:sz w:val="28"/>
+          <w:szCs w:val="28"/>
+        </w:rPr>
         <w:t>5.5 Visualizzo il messaggio “Contenuti multimediali non disponibili”</w:t>
       </w:r>
     </w:p>
@@ -538,7 +708,22 @@
           <w:sz w:val="32"/>
           <w:szCs w:val="32"/>
         </w:rPr>
-        <w:lastRenderedPageBreak/>
+        <w:t xml:space="preserve">2. </w:t>
+      </w:r>
+      <w:r>
+        <w:rPr>
+          <w:b/>
+          <w:sz w:val="32"/>
+          <w:szCs w:val="32"/>
+        </w:rPr>
+        <w:t xml:space="preserve">[2_SC_02] </w:t>
+      </w:r>
+      <w:r>
+        <w:rPr>
+          <w:b/>
+          <w:sz w:val="32"/>
+          <w:szCs w:val="32"/>
+        </w:rPr>
         <w:t xml:space="preserve">Accesso al </w:t>
       </w:r>
       <w:proofErr w:type="spellStart"/>
@@ -736,32 +921,141 @@
           <w:sz w:val="32"/>
           <w:szCs w:val="32"/>
         </w:rPr>
-        <w:t xml:space="preserve">Gestione scheda reperto: </w:t>
-      </w:r>
-      <w:r>
-        <w:rPr>
+        <w:t>2. [2_SC_02.x]</w:t>
+      </w:r>
+      <w:r>
+        <w:rPr>
+          <w:b/>
           <w:sz w:val="32"/>
           <w:szCs w:val="32"/>
         </w:rPr>
-        <w:t>scenari alternativi</w:t>
-      </w:r>
-    </w:p>
-    <w:p>
-      <w:pPr>
+        <w:t xml:space="preserve"> </w:t>
+      </w:r>
+      <w:r>
         <w:rPr>
           <w:b/>
           <w:sz w:val="32"/>
           <w:szCs w:val="32"/>
         </w:rPr>
-      </w:pPr>
-      <w:r>
-        <w:rPr>
-          <w:b/>
+        <w:t xml:space="preserve">Gestione scheda reperto: </w:t>
+      </w:r>
+      <w:r>
+        <w:rPr>
           <w:sz w:val="32"/>
           <w:szCs w:val="32"/>
         </w:rPr>
+        <w:t>scenari alternativi</w:t>
+      </w:r>
+    </w:p>
+    <w:p>
+      <w:pPr>
+        <w:ind w:firstLine="708"/>
+        <w:rPr>
+          <w:b/>
+          <w:sz w:val="28"/>
+          <w:szCs w:val="28"/>
+        </w:rPr>
+      </w:pPr>
+      <w:r>
+        <w:rPr>
+          <w:b/>
+          <w:sz w:val="28"/>
+          <w:szCs w:val="28"/>
+        </w:rPr>
+        <w:t>1</w:t>
+      </w:r>
+      <w:r>
+        <w:rPr>
+          <w:b/>
+          <w:sz w:val="28"/>
+          <w:szCs w:val="28"/>
+        </w:rPr>
+        <w:t>.</w:t>
+      </w:r>
+      <w:r>
+        <w:rPr>
+          <w:b/>
+          <w:sz w:val="28"/>
+          <w:szCs w:val="28"/>
+        </w:rPr>
+        <w:t xml:space="preserve"> </w:t>
+      </w:r>
+      <w:r>
+        <w:rPr>
+          <w:b/>
+          <w:sz w:val="28"/>
+          <w:szCs w:val="28"/>
+        </w:rPr>
         <w:t>Credenziali di accesso errate</w:t>
       </w:r>
+    </w:p>
+    <w:p>
+      <w:pPr>
+        <w:ind w:left="1410"/>
+        <w:rPr>
+          <w:sz w:val="28"/>
+          <w:szCs w:val="28"/>
+        </w:rPr>
+      </w:pPr>
+      <w:r>
+        <w:rPr>
+          <w:sz w:val="28"/>
+          <w:szCs w:val="28"/>
+        </w:rPr>
+        <w:t>Il dipendente nel caso in cui inserisce username/password errate e si trova al punto 4:</w:t>
+      </w:r>
+    </w:p>
+    <w:p>
+      <w:pPr>
+        <w:rPr>
+          <w:sz w:val="28"/>
+          <w:szCs w:val="28"/>
+        </w:rPr>
+      </w:pPr>
+      <w:r>
+        <w:rPr>
+          <w:sz w:val="28"/>
+          <w:szCs w:val="28"/>
+        </w:rPr>
+        <w:tab/>
+      </w:r>
+      <w:r>
+        <w:rPr>
+          <w:sz w:val="28"/>
+          <w:szCs w:val="28"/>
+        </w:rPr>
+        <w:tab/>
+      </w:r>
+      <w:r>
+        <w:rPr>
+          <w:sz w:val="28"/>
+          <w:szCs w:val="28"/>
+        </w:rPr>
+        <w:tab/>
+      </w:r>
+      <w:r>
+        <w:rPr>
+          <w:sz w:val="28"/>
+          <w:szCs w:val="28"/>
+        </w:rPr>
+        <w:t>4.1. Visualizza il messaggio: “Credenziali errate! Riprovare.”</w:t>
+      </w:r>
+    </w:p>
+    <w:p>
+      <w:pPr>
+        <w:rPr>
+          <w:sz w:val="28"/>
+          <w:szCs w:val="28"/>
+        </w:rPr>
+      </w:pPr>
+    </w:p>
+    <w:p>
+      <w:pPr>
+        <w:rPr>
+          <w:sz w:val="28"/>
+          <w:szCs w:val="28"/>
+        </w:rPr>
+      </w:pPr>
     </w:p>
     <w:p>
       <w:pPr>
@@ -772,54 +1066,20 @@
       </w:pPr>
       <w:r>
         <w:rPr>
+          <w:b/>
           <w:sz w:val="32"/>
           <w:szCs w:val="32"/>
         </w:rPr>
-        <w:tab/>
-        <w:t>Il dipendente nel caso in cui inserisce username/password errate e si trova al punto 4:</w:t>
-      </w:r>
-    </w:p>
-    <w:p>
-      <w:pPr>
-        <w:rPr>
+        <w:t xml:space="preserve">3. </w:t>
+      </w:r>
+      <w:r>
+        <w:rPr>
+          <w:b/>
           <w:sz w:val="32"/>
           <w:szCs w:val="32"/>
         </w:rPr>
-      </w:pPr>
-      <w:r>
-        <w:rPr>
-          <w:sz w:val="32"/>
-          <w:szCs w:val="32"/>
-        </w:rPr>
-        <w:tab/>
-        <w:t>4.1. Visualizza il messaggio: “Credenziali errate! Riprovare.”</w:t>
-      </w:r>
-    </w:p>
-    <w:p>
-      <w:pPr>
-        <w:rPr>
-          <w:sz w:val="28"/>
-          <w:szCs w:val="28"/>
-        </w:rPr>
-      </w:pPr>
-    </w:p>
-    <w:p>
-      <w:pPr>
-        <w:rPr>
-          <w:sz w:val="28"/>
-          <w:szCs w:val="28"/>
-        </w:rPr>
-      </w:pPr>
-      <w:bookmarkStart w:id="0" w:name="_GoBack"/>
-      <w:bookmarkEnd w:id="0"/>
-    </w:p>
-    <w:p>
-      <w:pPr>
-        <w:rPr>
-          <w:sz w:val="32"/>
-          <w:szCs w:val="32"/>
-        </w:rPr>
-      </w:pPr>
+        <w:t xml:space="preserve">[2_SC_03] </w:t>
+      </w:r>
       <w:r>
         <w:rPr>
           <w:b/>
@@ -1261,6 +1521,7 @@
           <w:sz w:val="28"/>
           <w:szCs w:val="28"/>
         </w:rPr>
+        <w:lastRenderedPageBreak/>
         <w:t>Entra nella sezione dedicata alla raccolta dei reperti</w:t>
       </w:r>
     </w:p>
@@ -1285,7 +1546,6 @@
           <w:sz w:val="28"/>
           <w:szCs w:val="28"/>
         </w:rPr>
-        <w:lastRenderedPageBreak/>
         <w:t>Cerca la scheda reperto da eliminare</w:t>
       </w:r>
     </w:p>
@@ -1361,24 +1621,65 @@
           <w:sz w:val="32"/>
           <w:szCs w:val="32"/>
         </w:rPr>
-        <w:t xml:space="preserve">Gestione scheda reperto: </w:t>
-      </w:r>
-      <w:r>
-        <w:rPr>
+        <w:t>3. [2_SC_03.x]</w:t>
+      </w:r>
+      <w:r>
+        <w:rPr>
+          <w:b/>
           <w:sz w:val="32"/>
           <w:szCs w:val="32"/>
         </w:rPr>
+        <w:t xml:space="preserve"> </w:t>
+      </w:r>
+      <w:r>
+        <w:rPr>
+          <w:b/>
+          <w:sz w:val="32"/>
+          <w:szCs w:val="32"/>
+        </w:rPr>
+        <w:t xml:space="preserve">Gestione scheda reperto: </w:t>
+      </w:r>
+      <w:r>
+        <w:rPr>
+          <w:sz w:val="32"/>
+          <w:szCs w:val="32"/>
+        </w:rPr>
         <w:t>scenari alternativi</w:t>
       </w:r>
     </w:p>
     <w:p>
       <w:pPr>
-        <w:rPr>
-          <w:b/>
-          <w:sz w:val="28"/>
-          <w:szCs w:val="28"/>
-        </w:rPr>
-      </w:pPr>
+        <w:ind w:firstLine="708"/>
+        <w:rPr>
+          <w:b/>
+          <w:sz w:val="28"/>
+          <w:szCs w:val="28"/>
+        </w:rPr>
+      </w:pPr>
+      <w:r>
+        <w:rPr>
+          <w:b/>
+          <w:sz w:val="28"/>
+          <w:szCs w:val="28"/>
+        </w:rPr>
+        <w:t>1</w:t>
+      </w:r>
+      <w:r>
+        <w:rPr>
+          <w:b/>
+          <w:sz w:val="28"/>
+          <w:szCs w:val="28"/>
+        </w:rPr>
+        <w:t>.</w:t>
+      </w:r>
+      <w:r>
+        <w:rPr>
+          <w:b/>
+          <w:sz w:val="28"/>
+          <w:szCs w:val="28"/>
+        </w:rPr>
+        <w:t xml:space="preserve"> </w:t>
+      </w:r>
       <w:r>
         <w:rPr>
           <w:b/>
@@ -1390,6 +1691,7 @@
     </w:p>
     <w:p>
       <w:pPr>
+        <w:ind w:left="708"/>
         <w:rPr>
           <w:sz w:val="28"/>
           <w:szCs w:val="28"/>
@@ -1408,13 +1710,20 @@
         <w:pStyle w:val="Paragrafoelenco"/>
         <w:numPr>
           <w:ilvl w:val="1"/>
-          <w:numId w:val="13"/>
+          <w:numId w:val="25"/>
         </w:numPr>
         <w:rPr>
           <w:sz w:val="28"/>
           <w:szCs w:val="28"/>
         </w:rPr>
       </w:pPr>
+      <w:r>
+        <w:rPr>
+          <w:sz w:val="28"/>
+          <w:szCs w:val="28"/>
+        </w:rPr>
+        <w:t xml:space="preserve"> </w:t>
+      </w:r>
       <w:r>
         <w:rPr>
           <w:sz w:val="28"/>
@@ -1435,52 +1744,37 @@
     </w:p>
     <w:p>
       <w:pPr>
-        <w:pStyle w:val="Paragrafoelenco"/>
-        <w:ind w:left="1125"/>
-        <w:rPr>
-          <w:sz w:val="28"/>
-          <w:szCs w:val="28"/>
-        </w:rPr>
-      </w:pPr>
-    </w:p>
-    <w:p>
-      <w:pPr>
-        <w:pStyle w:val="Paragrafoelenco"/>
-        <w:ind w:left="1125"/>
-        <w:rPr>
-          <w:sz w:val="28"/>
-          <w:szCs w:val="28"/>
-        </w:rPr>
-      </w:pPr>
-    </w:p>
-    <w:p>
-      <w:pPr>
-        <w:pStyle w:val="Paragrafoelenco"/>
-        <w:ind w:left="1125"/>
-        <w:rPr>
-          <w:sz w:val="28"/>
-          <w:szCs w:val="28"/>
-        </w:rPr>
-      </w:pPr>
-    </w:p>
-    <w:p>
-      <w:pPr>
-        <w:pStyle w:val="Paragrafoelenco"/>
-        <w:ind w:left="1125"/>
-        <w:rPr>
-          <w:sz w:val="28"/>
-          <w:szCs w:val="28"/>
-        </w:rPr>
-      </w:pPr>
-    </w:p>
-    <w:p>
-      <w:pPr>
-        <w:rPr>
-          <w:b/>
-          <w:sz w:val="28"/>
-          <w:szCs w:val="28"/>
-        </w:rPr>
-      </w:pPr>
+        <w:ind w:firstLine="708"/>
+        <w:rPr>
+          <w:b/>
+          <w:sz w:val="28"/>
+          <w:szCs w:val="28"/>
+        </w:rPr>
+      </w:pPr>
+      <w:r>
+        <w:rPr>
+          <w:b/>
+          <w:sz w:val="28"/>
+          <w:szCs w:val="28"/>
+        </w:rPr>
+        <w:t>2</w:t>
+      </w:r>
+      <w:r>
+        <w:rPr>
+          <w:b/>
+          <w:sz w:val="28"/>
+          <w:szCs w:val="28"/>
+        </w:rPr>
+        <w:t>.</w:t>
+      </w:r>
+      <w:r>
+        <w:rPr>
+          <w:b/>
+          <w:sz w:val="28"/>
+          <w:szCs w:val="28"/>
+        </w:rPr>
+        <w:t xml:space="preserve"> </w:t>
+      </w:r>
       <w:r>
         <w:rPr>
           <w:b/>
@@ -1492,6 +1786,7 @@
     </w:p>
     <w:p>
       <w:pPr>
+        <w:ind w:left="708"/>
         <w:rPr>
           <w:sz w:val="28"/>
           <w:szCs w:val="28"/>
@@ -1507,37 +1802,62 @@
     </w:p>
     <w:p>
       <w:pPr>
+        <w:ind w:left="708" w:firstLine="708"/>
+        <w:rPr>
+          <w:sz w:val="28"/>
+          <w:szCs w:val="28"/>
+        </w:rPr>
+      </w:pPr>
+      <w:r>
+        <w:rPr>
+          <w:sz w:val="28"/>
+          <w:szCs w:val="28"/>
+        </w:rPr>
+        <w:t>2.1.2.1 Visualizza il messaggio “Reperto già inserito!”</w:t>
+      </w:r>
+    </w:p>
+    <w:p>
+      <w:pPr>
         <w:ind w:firstLine="708"/>
         <w:rPr>
           <w:sz w:val="28"/>
           <w:szCs w:val="28"/>
         </w:rPr>
       </w:pPr>
-      <w:r>
-        <w:rPr>
-          <w:sz w:val="28"/>
-          <w:szCs w:val="28"/>
-        </w:rPr>
-        <w:t>2.1.2.1 Visualizza il messaggio “Reperto già inserito!”</w:t>
-      </w:r>
     </w:p>
     <w:p>
       <w:pPr>
         <w:ind w:firstLine="708"/>
         <w:rPr>
-          <w:sz w:val="28"/>
-          <w:szCs w:val="28"/>
-        </w:rPr>
-      </w:pPr>
-    </w:p>
-    <w:p>
-      <w:pPr>
-        <w:rPr>
-          <w:b/>
-          <w:sz w:val="28"/>
-          <w:szCs w:val="28"/>
-        </w:rPr>
-      </w:pPr>
+          <w:b/>
+          <w:sz w:val="28"/>
+          <w:szCs w:val="28"/>
+        </w:rPr>
+      </w:pPr>
+      <w:r>
+        <w:rPr>
+          <w:b/>
+          <w:sz w:val="28"/>
+          <w:szCs w:val="28"/>
+        </w:rPr>
+        <w:t>3</w:t>
+      </w:r>
+      <w:r>
+        <w:rPr>
+          <w:b/>
+          <w:sz w:val="28"/>
+          <w:szCs w:val="28"/>
+        </w:rPr>
+        <w:t>.</w:t>
+      </w:r>
+      <w:r>
+        <w:rPr>
+          <w:b/>
+          <w:sz w:val="28"/>
+          <w:szCs w:val="28"/>
+        </w:rPr>
+        <w:t xml:space="preserve"> </w:t>
+      </w:r>
       <w:r>
         <w:rPr>
           <w:b/>
@@ -1549,6 +1869,7 @@
     </w:p>
     <w:p>
       <w:pPr>
+        <w:ind w:left="708"/>
         <w:rPr>
           <w:sz w:val="28"/>
           <w:szCs w:val="28"/>
@@ -1580,36 +1901,61 @@
     </w:p>
     <w:p>
       <w:pPr>
+        <w:ind w:left="708" w:firstLine="708"/>
+        <w:rPr>
+          <w:sz w:val="28"/>
+          <w:szCs w:val="28"/>
+        </w:rPr>
+      </w:pPr>
+      <w:r>
+        <w:rPr>
+          <w:sz w:val="28"/>
+          <w:szCs w:val="28"/>
+        </w:rPr>
+        <w:t>2.1.2.2 Visualizza il messaggio “Inserire dato mancante!”</w:t>
+      </w:r>
+    </w:p>
+    <w:p>
+      <w:pPr>
+        <w:rPr>
+          <w:sz w:val="28"/>
+          <w:szCs w:val="28"/>
+        </w:rPr>
+      </w:pPr>
+    </w:p>
+    <w:p>
+      <w:pPr>
         <w:ind w:firstLine="708"/>
         <w:rPr>
-          <w:sz w:val="28"/>
-          <w:szCs w:val="28"/>
-        </w:rPr>
-      </w:pPr>
-      <w:r>
-        <w:rPr>
-          <w:sz w:val="28"/>
-          <w:szCs w:val="28"/>
-        </w:rPr>
-        <w:t>2.1.2.2 Visualizza il messaggio “Inserire dato mancante!”</w:t>
-      </w:r>
-    </w:p>
-    <w:p>
-      <w:pPr>
-        <w:rPr>
-          <w:sz w:val="28"/>
-          <w:szCs w:val="28"/>
-        </w:rPr>
-      </w:pPr>
-    </w:p>
-    <w:p>
-      <w:pPr>
-        <w:rPr>
-          <w:b/>
-          <w:sz w:val="28"/>
-          <w:szCs w:val="28"/>
-        </w:rPr>
-      </w:pPr>
+          <w:b/>
+          <w:sz w:val="28"/>
+          <w:szCs w:val="28"/>
+        </w:rPr>
+      </w:pPr>
+      <w:r>
+        <w:rPr>
+          <w:b/>
+          <w:sz w:val="28"/>
+          <w:szCs w:val="28"/>
+        </w:rPr>
+        <w:t>4</w:t>
+      </w:r>
+      <w:r>
+        <w:rPr>
+          <w:b/>
+          <w:sz w:val="28"/>
+          <w:szCs w:val="28"/>
+        </w:rPr>
+        <w:t>.</w:t>
+      </w:r>
+      <w:r>
+        <w:rPr>
+          <w:b/>
+          <w:sz w:val="28"/>
+          <w:szCs w:val="28"/>
+        </w:rPr>
+        <w:t xml:space="preserve"> </w:t>
+      </w:r>
       <w:r>
         <w:rPr>
           <w:b/>
@@ -1621,6 +1967,7 @@
     </w:p>
     <w:p>
       <w:pPr>
+        <w:ind w:left="708"/>
         <w:rPr>
           <w:sz w:val="28"/>
           <w:szCs w:val="28"/>
@@ -1636,6 +1983,7 @@
     </w:p>
     <w:p>
       <w:pPr>
+        <w:ind w:firstLine="708"/>
         <w:rPr>
           <w:sz w:val="28"/>
           <w:szCs w:val="28"/>
@@ -1652,20 +2000,48 @@
     </w:p>
     <w:p>
       <w:pPr>
-        <w:rPr>
-          <w:sz w:val="28"/>
-          <w:szCs w:val="28"/>
-        </w:rPr>
-      </w:pPr>
-    </w:p>
-    <w:p>
-      <w:pPr>
-        <w:rPr>
-          <w:b/>
-          <w:sz w:val="28"/>
-          <w:szCs w:val="28"/>
-        </w:rPr>
-      </w:pPr>
+        <w:ind w:firstLine="708"/>
+        <w:rPr>
+          <w:sz w:val="28"/>
+          <w:szCs w:val="28"/>
+        </w:rPr>
+      </w:pPr>
+    </w:p>
+    <w:p>
+      <w:pPr>
+        <w:ind w:firstLine="708"/>
+        <w:rPr>
+          <w:b/>
+          <w:sz w:val="28"/>
+          <w:szCs w:val="28"/>
+        </w:rPr>
+      </w:pPr>
+      <w:r>
+        <w:rPr>
+          <w:b/>
+          <w:sz w:val="28"/>
+          <w:szCs w:val="28"/>
+        </w:rPr>
+        <w:t>5</w:t>
+      </w:r>
+      <w:r>
+        <w:rPr>
+          <w:b/>
+          <w:sz w:val="28"/>
+          <w:szCs w:val="28"/>
+        </w:rPr>
+        <w:t>.</w:t>
+      </w:r>
+      <w:bookmarkStart w:id="0" w:name="_GoBack"/>
+      <w:bookmarkEnd w:id="0"/>
+      <w:r>
+        <w:rPr>
+          <w:b/>
+          <w:sz w:val="28"/>
+          <w:szCs w:val="28"/>
+        </w:rPr>
+        <w:t xml:space="preserve"> </w:t>
+      </w:r>
       <w:r>
         <w:rPr>
           <w:b/>
@@ -1677,17 +2053,17 @@
     </w:p>
     <w:p>
       <w:pPr>
-        <w:rPr>
-          <w:sz w:val="28"/>
-          <w:szCs w:val="28"/>
-        </w:rPr>
-      </w:pPr>
-      <w:r>
-        <w:rPr>
-          <w:sz w:val="28"/>
-          <w:szCs w:val="28"/>
-        </w:rPr>
-        <w:lastRenderedPageBreak/>
+        <w:ind w:left="705"/>
+        <w:rPr>
+          <w:sz w:val="28"/>
+          <w:szCs w:val="28"/>
+        </w:rPr>
+      </w:pPr>
+      <w:r>
+        <w:rPr>
+          <w:sz w:val="28"/>
+          <w:szCs w:val="28"/>
+        </w:rPr>
         <w:t>Nel caso in cui il dipendente modifica il numero passaporto con uno già presente:</w:t>
       </w:r>
     </w:p>
@@ -1696,13 +2072,21 @@
         <w:pStyle w:val="Paragrafoelenco"/>
         <w:numPr>
           <w:ilvl w:val="1"/>
-          <w:numId w:val="14"/>
+          <w:numId w:val="26"/>
         </w:numPr>
         <w:rPr>
           <w:sz w:val="28"/>
           <w:szCs w:val="28"/>
         </w:rPr>
       </w:pPr>
+      <w:r>
+        <w:rPr>
+          <w:sz w:val="28"/>
+          <w:szCs w:val="28"/>
+        </w:rPr>
+        <w:lastRenderedPageBreak/>
+        <w:t xml:space="preserve"> </w:t>
+      </w:r>
       <w:r>
         <w:rPr>
           <w:sz w:val="28"/>
@@ -1798,6 +2182,22 @@
           <w:szCs w:val="32"/>
         </w:rPr>
       </w:pPr>
+      <w:r>
+        <w:rPr>
+          <w:b/>
+          <w:sz w:val="32"/>
+          <w:szCs w:val="32"/>
+        </w:rPr>
+        <w:t xml:space="preserve">4. </w:t>
+      </w:r>
+      <w:r>
+        <w:rPr>
+          <w:b/>
+          <w:sz w:val="32"/>
+          <w:szCs w:val="32"/>
+        </w:rPr>
+        <w:t xml:space="preserve">[2_SC_04] </w:t>
+      </w:r>
       <w:r>
         <w:rPr>
           <w:b/>
@@ -2295,7 +2695,6 @@
           <w:sz w:val="28"/>
           <w:szCs w:val="28"/>
         </w:rPr>
-        <w:lastRenderedPageBreak/>
         <w:t>Seleziona la voce “Elimina”</w:t>
       </w:r>
     </w:p>
@@ -2347,24 +2746,49 @@
           <w:sz w:val="32"/>
           <w:szCs w:val="32"/>
         </w:rPr>
-        <w:t xml:space="preserve">Gestione dipendente: </w:t>
-      </w:r>
-      <w:r>
-        <w:rPr>
+        <w:t xml:space="preserve">4. [2_SC_04.x] </w:t>
+      </w:r>
+      <w:r>
+        <w:rPr>
+          <w:b/>
           <w:sz w:val="32"/>
           <w:szCs w:val="32"/>
         </w:rPr>
+        <w:t xml:space="preserve">Gestione dipendente: </w:t>
+      </w:r>
+      <w:r>
+        <w:rPr>
+          <w:sz w:val="32"/>
+          <w:szCs w:val="32"/>
+        </w:rPr>
         <w:t>scenario alternativi</w:t>
       </w:r>
     </w:p>
     <w:p>
       <w:pPr>
-        <w:rPr>
-          <w:b/>
-          <w:sz w:val="28"/>
-          <w:szCs w:val="28"/>
-        </w:rPr>
-      </w:pPr>
+        <w:ind w:firstLine="708"/>
+        <w:rPr>
+          <w:b/>
+          <w:sz w:val="28"/>
+          <w:szCs w:val="28"/>
+        </w:rPr>
+      </w:pPr>
+      <w:r>
+        <w:rPr>
+          <w:b/>
+          <w:sz w:val="28"/>
+          <w:szCs w:val="28"/>
+        </w:rPr>
+        <w:t>1.</w:t>
+      </w:r>
+      <w:r>
+        <w:rPr>
+          <w:b/>
+          <w:sz w:val="28"/>
+          <w:szCs w:val="28"/>
+        </w:rPr>
+        <w:t xml:space="preserve"> </w:t>
+      </w:r>
       <w:r>
         <w:rPr>
           <w:b/>
@@ -2376,6 +2800,7 @@
     </w:p>
     <w:p>
       <w:pPr>
+        <w:ind w:left="705"/>
         <w:rPr>
           <w:sz w:val="28"/>
           <w:szCs w:val="28"/>
@@ -2394,7 +2819,7 @@
         <w:pStyle w:val="Paragrafoelenco"/>
         <w:numPr>
           <w:ilvl w:val="1"/>
-          <w:numId w:val="16"/>
+          <w:numId w:val="27"/>
         </w:numPr>
         <w:rPr>
           <w:sz w:val="28"/>
@@ -2406,6 +2831,13 @@
           <w:sz w:val="28"/>
           <w:szCs w:val="28"/>
         </w:rPr>
+        <w:t xml:space="preserve"> </w:t>
+      </w:r>
+      <w:r>
+        <w:rPr>
+          <w:sz w:val="28"/>
+          <w:szCs w:val="28"/>
+        </w:rPr>
         <w:t>Visualizza il messaggio “Credenziali errate! Riprovare.”</w:t>
       </w:r>
     </w:p>
@@ -2419,12 +2851,29 @@
     </w:p>
     <w:p>
       <w:pPr>
-        <w:rPr>
-          <w:b/>
-          <w:sz w:val="28"/>
-          <w:szCs w:val="28"/>
-        </w:rPr>
-      </w:pPr>
+        <w:ind w:firstLine="708"/>
+        <w:rPr>
+          <w:b/>
+          <w:sz w:val="28"/>
+          <w:szCs w:val="28"/>
+        </w:rPr>
+      </w:pPr>
+      <w:r>
+        <w:rPr>
+          <w:b/>
+          <w:sz w:val="28"/>
+          <w:szCs w:val="28"/>
+        </w:rPr>
+        <w:t>2.</w:t>
+      </w:r>
+      <w:r>
+        <w:rPr>
+          <w:b/>
+          <w:sz w:val="28"/>
+          <w:szCs w:val="28"/>
+        </w:rPr>
+        <w:t xml:space="preserve"> </w:t>
+      </w:r>
       <w:r>
         <w:rPr>
           <w:b/>
@@ -2436,6 +2885,7 @@
     </w:p>
     <w:p>
       <w:pPr>
+        <w:ind w:left="708"/>
         <w:rPr>
           <w:sz w:val="28"/>
           <w:szCs w:val="28"/>
@@ -2451,28 +2901,45 @@
     </w:p>
     <w:p>
       <w:pPr>
+        <w:ind w:left="708" w:firstLine="708"/>
+        <w:rPr>
+          <w:sz w:val="28"/>
+          <w:szCs w:val="28"/>
+        </w:rPr>
+      </w:pPr>
+      <w:r>
+        <w:rPr>
+          <w:sz w:val="28"/>
+          <w:szCs w:val="28"/>
+        </w:rPr>
+        <w:t>2.1.3.1 Visualizza il messaggio “Dipendente già iscritto!”</w:t>
+      </w:r>
+    </w:p>
+    <w:p>
+      <w:pPr>
         <w:ind w:firstLine="708"/>
         <w:rPr>
-          <w:sz w:val="28"/>
-          <w:szCs w:val="28"/>
-        </w:rPr>
-      </w:pPr>
-      <w:r>
-        <w:rPr>
-          <w:sz w:val="28"/>
-          <w:szCs w:val="28"/>
-        </w:rPr>
-        <w:t>2.1.3.1 Visualizza il messaggio “Dipendente già iscritto!”</w:t>
-      </w:r>
-    </w:p>
-    <w:p>
-      <w:pPr>
-        <w:rPr>
-          <w:b/>
-          <w:sz w:val="28"/>
-          <w:szCs w:val="28"/>
-        </w:rPr>
-      </w:pPr>
+          <w:b/>
+          <w:sz w:val="28"/>
+          <w:szCs w:val="28"/>
+        </w:rPr>
+      </w:pPr>
+      <w:r>
+        <w:rPr>
+          <w:b/>
+          <w:sz w:val="28"/>
+          <w:szCs w:val="28"/>
+        </w:rPr>
+        <w:t>3.</w:t>
+      </w:r>
+      <w:r>
+        <w:rPr>
+          <w:b/>
+          <w:sz w:val="28"/>
+          <w:szCs w:val="28"/>
+        </w:rPr>
+        <w:t xml:space="preserve"> </w:t>
+      </w:r>
       <w:r>
         <w:rPr>
           <w:b/>
@@ -2484,6 +2951,7 @@
     </w:p>
     <w:p>
       <w:pPr>
+        <w:ind w:left="708"/>
         <w:rPr>
           <w:sz w:val="28"/>
           <w:szCs w:val="28"/>
@@ -2515,37 +2983,46 @@
     </w:p>
     <w:p>
       <w:pPr>
+        <w:ind w:left="708" w:firstLine="708"/>
+        <w:rPr>
+          <w:sz w:val="28"/>
+          <w:szCs w:val="28"/>
+        </w:rPr>
+      </w:pPr>
+      <w:r>
+        <w:rPr>
+          <w:sz w:val="28"/>
+          <w:szCs w:val="28"/>
+        </w:rPr>
+        <w:t>2.1.3.2 Visualizza il messaggio “Inserire dato mancante!”</w:t>
+      </w:r>
+    </w:p>
+    <w:p>
+      <w:pPr>
         <w:ind w:firstLine="708"/>
         <w:rPr>
           <w:sz w:val="28"/>
           <w:szCs w:val="28"/>
         </w:rPr>
       </w:pPr>
-      <w:r>
-        <w:rPr>
-          <w:sz w:val="28"/>
-          <w:szCs w:val="28"/>
-        </w:rPr>
-        <w:t>2.1.3.2 Visualizza il messaggio “Inserire dato mancante!”</w:t>
-      </w:r>
     </w:p>
     <w:p>
       <w:pPr>
         <w:ind w:firstLine="708"/>
         <w:rPr>
-          <w:sz w:val="28"/>
-          <w:szCs w:val="28"/>
-        </w:rPr>
-      </w:pPr>
-    </w:p>
-    <w:p>
-      <w:pPr>
-        <w:rPr>
-          <w:b/>
-          <w:sz w:val="28"/>
-          <w:szCs w:val="28"/>
-        </w:rPr>
-      </w:pPr>
+          <w:b/>
+          <w:sz w:val="28"/>
+          <w:szCs w:val="28"/>
+        </w:rPr>
+      </w:pPr>
+      <w:r>
+        <w:rPr>
+          <w:b/>
+          <w:sz w:val="28"/>
+          <w:szCs w:val="28"/>
+        </w:rPr>
+        <w:t xml:space="preserve">4. </w:t>
+      </w:r>
       <w:r>
         <w:rPr>
           <w:b/>
@@ -2557,6 +3034,7 @@
     </w:p>
     <w:p>
       <w:pPr>
+        <w:ind w:left="708"/>
         <w:rPr>
           <w:sz w:val="28"/>
           <w:szCs w:val="28"/>
@@ -2572,6 +3050,7 @@
     </w:p>
     <w:p>
       <w:pPr>
+        <w:ind w:firstLine="708"/>
         <w:rPr>
           <w:sz w:val="28"/>
           <w:szCs w:val="28"/>
@@ -2596,12 +3075,29 @@
     </w:p>
     <w:p>
       <w:pPr>
-        <w:rPr>
-          <w:b/>
-          <w:sz w:val="28"/>
-          <w:szCs w:val="28"/>
-        </w:rPr>
-      </w:pPr>
+        <w:ind w:firstLine="708"/>
+        <w:rPr>
+          <w:b/>
+          <w:sz w:val="28"/>
+          <w:szCs w:val="28"/>
+        </w:rPr>
+      </w:pPr>
+      <w:r>
+        <w:rPr>
+          <w:b/>
+          <w:sz w:val="28"/>
+          <w:szCs w:val="28"/>
+        </w:rPr>
+        <w:t>5.</w:t>
+      </w:r>
+      <w:r>
+        <w:rPr>
+          <w:b/>
+          <w:sz w:val="28"/>
+          <w:szCs w:val="28"/>
+        </w:rPr>
+        <w:t xml:space="preserve"> </w:t>
+      </w:r>
       <w:r>
         <w:rPr>
           <w:b/>
@@ -2613,6 +3109,7 @@
     </w:p>
     <w:p>
       <w:pPr>
+        <w:ind w:firstLine="705"/>
         <w:rPr>
           <w:sz w:val="28"/>
           <w:szCs w:val="28"/>
@@ -2631,7 +3128,7 @@
         <w:pStyle w:val="Paragrafoelenco"/>
         <w:numPr>
           <w:ilvl w:val="1"/>
-          <w:numId w:val="17"/>
+          <w:numId w:val="28"/>
         </w:numPr>
         <w:rPr>
           <w:sz w:val="28"/>
@@ -2643,24 +3140,15 @@
           <w:sz w:val="28"/>
           <w:szCs w:val="28"/>
         </w:rPr>
+        <w:t xml:space="preserve"> </w:t>
+      </w:r>
+      <w:r>
+        <w:rPr>
+          <w:sz w:val="28"/>
+          <w:szCs w:val="28"/>
+        </w:rPr>
         <w:t>Visualizza il messaggio “E-mail già presente!”</w:t>
       </w:r>
-    </w:p>
-    <w:p>
-      <w:pPr>
-        <w:rPr>
-          <w:sz w:val="28"/>
-          <w:szCs w:val="28"/>
-        </w:rPr>
-      </w:pPr>
-    </w:p>
-    <w:p>
-      <w:pPr>
-        <w:rPr>
-          <w:sz w:val="28"/>
-          <w:szCs w:val="28"/>
-        </w:rPr>
-      </w:pPr>
     </w:p>
     <w:sectPr>
       <w:pgSz w:w="11906" w:h="16838"/>
@@ -2673,7 +3161,7 @@
 </file>
 
 <file path=word/numbering.xml><?xml version="1.0" encoding="utf-8"?>
-<w:numbering xmlns:wpc="http://schemas.microsoft.com/office/word/2010/wordprocessingCanvas" xmlns:cx="http://schemas.microsoft.com/office/drawing/2014/chartex" xmlns:cx1="http://schemas.microsoft.com/office/drawing/2015/9/8/chartex" xmlns:cx2="http://schemas.microsoft.com/office/drawing/2015/10/21/chartex" xmlns:cx3="http://schemas.microsoft.com/office/drawing/2016/5/9/chartex" xmlns:cx4="http://schemas.microsoft.com/office/drawing/2016/5/10/chartex" xmlns:cx5="http://schemas.microsoft.com/office/drawing/2016/5/11/chartex" xmlns:cx6="http://schemas.microsoft.com/office/drawing/2016/5/12/chartex" xmlns:cx7="http://schemas.microsoft.com/office/drawing/2016/5/13/chartex" xmlns:cx8="http://schemas.microsoft.com/office/drawing/2016/5/14/chartex" xmlns:mc="http://schemas.openxmlformats.org/markup-compatibility/2006" xmlns:aink="http://schemas.microsoft.com/office/drawing/2016/ink" xmlns:am3d="http://schemas.microsoft.com/office/drawing/2017/model3d" xmlns:o="urn:schemas-microsoft-com:office:office" xmlns:r="http://schemas.openxmlformats.org/officeDocument/2006/relationships" xmlns:m="http://schemas.openxmlformats.org/officeDocument/2006/math" xmlns:v="urn:schemas-microsoft-com:vml" xmlns:wp14="http://schemas.microsoft.com/office/word/2010/wordprocessingDrawing" xmlns:wp="http://schemas.openxmlformats.org/drawingml/2006/wordprocessingDrawing" xmlns:w10="urn:schemas-microsoft-com:office:word" xmlns:w="http://schemas.openxmlformats.org/wordprocessingml/2006/main" xmlns:w14="http://schemas.microsoft.com/office/word/2010/wordml" xmlns:w15="http://schemas.microsoft.com/office/word/2012/wordml" xmlns:w16cid="http://schemas.microsoft.com/office/word/2016/wordml/cid" xmlns:w16se="http://schemas.microsoft.com/office/word/2015/wordml/symex" xmlns:wpg="http://schemas.microsoft.com/office/word/2010/wordprocessingGroup" xmlns:wpi="http://schemas.microsoft.com/office/word/2010/wordprocessingInk" xmlns:wne="http://schemas.microsoft.com/office/word/2006/wordml" xmlns:wps="http://schemas.microsoft.com/office/word/2010/wordprocessingShape" mc:Ignorable="w14 w15 w16se w16cid wp14">
+<w:numbering xmlns:wpc="http://schemas.microsoft.com/office/word/2010/wordprocessingCanvas" xmlns:cx="http://schemas.microsoft.com/office/drawing/2014/chartex" xmlns:cx1="http://schemas.microsoft.com/office/drawing/2015/9/8/chartex" xmlns:cx2="http://schemas.microsoft.com/office/drawing/2015/10/21/chartex" xmlns:cx3="http://schemas.microsoft.com/office/drawing/2016/5/9/chartex" xmlns:cx4="http://schemas.microsoft.com/office/drawing/2016/5/10/chartex" xmlns:cx5="http://schemas.microsoft.com/office/drawing/2016/5/11/chartex" xmlns:cx6="http://schemas.microsoft.com/office/drawing/2016/5/12/chartex" xmlns:cx7="http://schemas.microsoft.com/office/drawing/2016/5/13/chartex" xmlns:cx8="http://schemas.microsoft.com/office/drawing/2016/5/14/chartex" xmlns:mc="http://schemas.openxmlformats.org/markup-compatibility/2006" xmlns:aink="http://schemas.microsoft.com/office/drawing/2016/ink" xmlns:am3d="http://schemas.microsoft.com/office/drawing/2017/model3d" xmlns:o="urn:schemas-microsoft-com:office:office" xmlns:r="http://schemas.openxmlformats.org/officeDocument/2006/relationships" xmlns:m="http://schemas.openxmlformats.org/officeDocument/2006/math" xmlns:v="urn:schemas-microsoft-com:vml" xmlns:wp14="http://schemas.microsoft.com/office/word/2010/wordprocessingDrawing" xmlns:wp="http://schemas.openxmlformats.org/drawingml/2006/wordprocessingDrawing" xmlns:w10="urn:schemas-microsoft-com:office:word" xmlns:w="http://schemas.openxmlformats.org/wordprocessingml/2006/main" xmlns:w14="http://schemas.microsoft.com/office/word/2010/wordml" xmlns:w15="http://schemas.microsoft.com/office/word/2012/wordml" xmlns:w16se="http://schemas.microsoft.com/office/word/2015/wordml/symex" xmlns:wpg="http://schemas.microsoft.com/office/word/2010/wordprocessingGroup" xmlns:wpi="http://schemas.microsoft.com/office/word/2010/wordprocessingInk" xmlns:wne="http://schemas.microsoft.com/office/word/2006/wordml" xmlns:wps="http://schemas.microsoft.com/office/word/2010/wordprocessingShape" mc:Ignorable="w14 w15 w16se wp14">
   <w:abstractNum w:abstractNumId="0" w15:restartNumberingAfterBreak="0">
     <w:nsid w:val="05054822"/>
     <w:multiLevelType w:val="multilevel"/>
@@ -3027,6 +3515,119 @@
     </w:lvl>
   </w:abstractNum>
   <w:abstractNum w:abstractNumId="4" w15:restartNumberingAfterBreak="0">
+    <w:nsid w:val="2D8C0F6A"/>
+    <w:multiLevelType w:val="multilevel"/>
+    <w:tmpl w:val="00561B88"/>
+    <w:lvl w:ilvl="0">
+      <w:start w:val="1"/>
+      <w:numFmt w:val="decimal"/>
+      <w:lvlText w:val="%1"/>
+      <w:lvlJc w:val="left"/>
+      <w:pPr>
+        <w:ind w:left="375" w:hanging="375"/>
+      </w:pPr>
+      <w:rPr>
+        <w:rFonts w:hint="default"/>
+      </w:rPr>
+    </w:lvl>
+    <w:lvl w:ilvl="1">
+      <w:start w:val="1"/>
+      <w:numFmt w:val="decimal"/>
+      <w:lvlText w:val="%1.%2"/>
+      <w:lvlJc w:val="left"/>
+      <w:pPr>
+        <w:ind w:left="1791" w:hanging="375"/>
+      </w:pPr>
+      <w:rPr>
+        <w:rFonts w:hint="default"/>
+      </w:rPr>
+    </w:lvl>
+    <w:lvl w:ilvl="2">
+      <w:start w:val="1"/>
+      <w:numFmt w:val="decimal"/>
+      <w:lvlText w:val="%1.%2.%3"/>
+      <w:lvlJc w:val="left"/>
+      <w:pPr>
+        <w:ind w:left="3552" w:hanging="720"/>
+      </w:pPr>
+      <w:rPr>
+        <w:rFonts w:hint="default"/>
+      </w:rPr>
+    </w:lvl>
+    <w:lvl w:ilvl="3">
+      <w:start w:val="1"/>
+      <w:numFmt w:val="decimal"/>
+      <w:lvlText w:val="%1.%2.%3.%4"/>
+      <w:lvlJc w:val="left"/>
+      <w:pPr>
+        <w:ind w:left="5328" w:hanging="1080"/>
+      </w:pPr>
+      <w:rPr>
+        <w:rFonts w:hint="default"/>
+      </w:rPr>
+    </w:lvl>
+    <w:lvl w:ilvl="4">
+      <w:start w:val="1"/>
+      <w:numFmt w:val="decimal"/>
+      <w:lvlText w:val="%1.%2.%3.%4.%5"/>
+      <w:lvlJc w:val="left"/>
+      <w:pPr>
+        <w:ind w:left="6744" w:hanging="1080"/>
+      </w:pPr>
+      <w:rPr>
+        <w:rFonts w:hint="default"/>
+      </w:rPr>
+    </w:lvl>
+    <w:lvl w:ilvl="5">
+      <w:start w:val="1"/>
+      <w:numFmt w:val="decimal"/>
+      <w:lvlText w:val="%1.%2.%3.%4.%5.%6"/>
+      <w:lvlJc w:val="left"/>
+      <w:pPr>
+        <w:ind w:left="8520" w:hanging="1440"/>
+      </w:pPr>
+      <w:rPr>
+        <w:rFonts w:hint="default"/>
+      </w:rPr>
+    </w:lvl>
+    <w:lvl w:ilvl="6">
+      <w:start w:val="1"/>
+      <w:numFmt w:val="decimal"/>
+      <w:lvlText w:val="%1.%2.%3.%4.%5.%6.%7"/>
+      <w:lvlJc w:val="left"/>
+      <w:pPr>
+        <w:ind w:left="9936" w:hanging="1440"/>
+      </w:pPr>
+      <w:rPr>
+        <w:rFonts w:hint="default"/>
+      </w:rPr>
+    </w:lvl>
+    <w:lvl w:ilvl="7">
+      <w:start w:val="1"/>
+      <w:numFmt w:val="decimal"/>
+      <w:lvlText w:val="%1.%2.%3.%4.%5.%6.%7.%8"/>
+      <w:lvlJc w:val="left"/>
+      <w:pPr>
+        <w:ind w:left="11712" w:hanging="1800"/>
+      </w:pPr>
+      <w:rPr>
+        <w:rFonts w:hint="default"/>
+      </w:rPr>
+    </w:lvl>
+    <w:lvl w:ilvl="8">
+      <w:start w:val="1"/>
+      <w:numFmt w:val="decimal"/>
+      <w:lvlText w:val="%1.%2.%3.%4.%5.%6.%7.%8.%9"/>
+      <w:lvlJc w:val="left"/>
+      <w:pPr>
+        <w:ind w:left="13488" w:hanging="2160"/>
+      </w:pPr>
+      <w:rPr>
+        <w:rFonts w:hint="default"/>
+      </w:rPr>
+    </w:lvl>
+  </w:abstractNum>
+  <w:abstractNum w:abstractNumId="5" w15:restartNumberingAfterBreak="0">
     <w:nsid w:val="3238496C"/>
     <w:multiLevelType w:val="hybridMultilevel"/>
     <w:tmpl w:val="03400D94"/>
@@ -3115,7 +3716,7 @@
       </w:pPr>
     </w:lvl>
   </w:abstractNum>
-  <w:abstractNum w:abstractNumId="5" w15:restartNumberingAfterBreak="0">
+  <w:abstractNum w:abstractNumId="6" w15:restartNumberingAfterBreak="0">
     <w:nsid w:val="35315B32"/>
     <w:multiLevelType w:val="multilevel"/>
     <w:tmpl w:val="EA6CF52A"/>
@@ -3201,7 +3802,7 @@
       </w:pPr>
     </w:lvl>
   </w:abstractNum>
-  <w:abstractNum w:abstractNumId="6" w15:restartNumberingAfterBreak="0">
+  <w:abstractNum w:abstractNumId="7" w15:restartNumberingAfterBreak="0">
     <w:nsid w:val="372F4FF4"/>
     <w:multiLevelType w:val="multilevel"/>
     <w:tmpl w:val="906629F6"/>
@@ -3295,7 +3896,7 @@
       </w:pPr>
     </w:lvl>
   </w:abstractNum>
-  <w:abstractNum w:abstractNumId="7" w15:restartNumberingAfterBreak="0">
+  <w:abstractNum w:abstractNumId="8" w15:restartNumberingAfterBreak="0">
     <w:nsid w:val="37B54E09"/>
     <w:multiLevelType w:val="multilevel"/>
     <w:tmpl w:val="0410001F"/>
@@ -3381,7 +3982,7 @@
       </w:pPr>
     </w:lvl>
   </w:abstractNum>
-  <w:abstractNum w:abstractNumId="8" w15:restartNumberingAfterBreak="0">
+  <w:abstractNum w:abstractNumId="9" w15:restartNumberingAfterBreak="0">
     <w:nsid w:val="442F040E"/>
     <w:multiLevelType w:val="hybridMultilevel"/>
     <w:tmpl w:val="8B5A7C28"/>
@@ -3470,7 +4071,7 @@
       </w:pPr>
     </w:lvl>
   </w:abstractNum>
-  <w:abstractNum w:abstractNumId="9" w15:restartNumberingAfterBreak="0">
+  <w:abstractNum w:abstractNumId="10" w15:restartNumberingAfterBreak="0">
     <w:nsid w:val="46061DCB"/>
     <w:multiLevelType w:val="multilevel"/>
     <w:tmpl w:val="0410001F"/>
@@ -3556,7 +4157,300 @@
       </w:pPr>
     </w:lvl>
   </w:abstractNum>
-  <w:abstractNum w:abstractNumId="10" w15:restartNumberingAfterBreak="0">
+  <w:abstractNum w:abstractNumId="11" w15:restartNumberingAfterBreak="0">
+    <w:nsid w:val="4A502C8B"/>
+    <w:multiLevelType w:val="hybridMultilevel"/>
+    <w:tmpl w:val="6EA08E6E"/>
+    <w:lvl w:ilvl="0" w:tplc="CAE41EA8">
+      <w:start w:val="4"/>
+      <w:numFmt w:val="decimal"/>
+      <w:lvlText w:val="%1."/>
+      <w:lvlJc w:val="left"/>
+      <w:pPr>
+        <w:ind w:left="720" w:hanging="360"/>
+      </w:pPr>
+      <w:rPr>
+        <w:rFonts w:hint="default"/>
+        <w:b/>
+      </w:rPr>
+    </w:lvl>
+    <w:lvl w:ilvl="1" w:tplc="04100019" w:tentative="1">
+      <w:start w:val="1"/>
+      <w:numFmt w:val="lowerLetter"/>
+      <w:lvlText w:val="%2."/>
+      <w:lvlJc w:val="left"/>
+      <w:pPr>
+        <w:ind w:left="1440" w:hanging="360"/>
+      </w:pPr>
+    </w:lvl>
+    <w:lvl w:ilvl="2" w:tplc="0410001B" w:tentative="1">
+      <w:start w:val="1"/>
+      <w:numFmt w:val="lowerRoman"/>
+      <w:lvlText w:val="%3."/>
+      <w:lvlJc w:val="right"/>
+      <w:pPr>
+        <w:ind w:left="2160" w:hanging="180"/>
+      </w:pPr>
+    </w:lvl>
+    <w:lvl w:ilvl="3" w:tplc="0410000F" w:tentative="1">
+      <w:start w:val="1"/>
+      <w:numFmt w:val="decimal"/>
+      <w:lvlText w:val="%4."/>
+      <w:lvlJc w:val="left"/>
+      <w:pPr>
+        <w:ind w:left="2880" w:hanging="360"/>
+      </w:pPr>
+    </w:lvl>
+    <w:lvl w:ilvl="4" w:tplc="04100019" w:tentative="1">
+      <w:start w:val="1"/>
+      <w:numFmt w:val="lowerLetter"/>
+      <w:lvlText w:val="%5."/>
+      <w:lvlJc w:val="left"/>
+      <w:pPr>
+        <w:ind w:left="3600" w:hanging="360"/>
+      </w:pPr>
+    </w:lvl>
+    <w:lvl w:ilvl="5" w:tplc="0410001B" w:tentative="1">
+      <w:start w:val="1"/>
+      <w:numFmt w:val="lowerRoman"/>
+      <w:lvlText w:val="%6."/>
+      <w:lvlJc w:val="right"/>
+      <w:pPr>
+        <w:ind w:left="4320" w:hanging="180"/>
+      </w:pPr>
+    </w:lvl>
+    <w:lvl w:ilvl="6" w:tplc="0410000F" w:tentative="1">
+      <w:start w:val="1"/>
+      <w:numFmt w:val="decimal"/>
+      <w:lvlText w:val="%7."/>
+      <w:lvlJc w:val="left"/>
+      <w:pPr>
+        <w:ind w:left="5040" w:hanging="360"/>
+      </w:pPr>
+    </w:lvl>
+    <w:lvl w:ilvl="7" w:tplc="04100019" w:tentative="1">
+      <w:start w:val="1"/>
+      <w:numFmt w:val="lowerLetter"/>
+      <w:lvlText w:val="%8."/>
+      <w:lvlJc w:val="left"/>
+      <w:pPr>
+        <w:ind w:left="5760" w:hanging="360"/>
+      </w:pPr>
+    </w:lvl>
+    <w:lvl w:ilvl="8" w:tplc="0410001B" w:tentative="1">
+      <w:start w:val="1"/>
+      <w:numFmt w:val="lowerRoman"/>
+      <w:lvlText w:val="%9."/>
+      <w:lvlJc w:val="right"/>
+      <w:pPr>
+        <w:ind w:left="6480" w:hanging="180"/>
+      </w:pPr>
+    </w:lvl>
+  </w:abstractNum>
+  <w:abstractNum w:abstractNumId="12" w15:restartNumberingAfterBreak="0">
+    <w:nsid w:val="4D89553E"/>
+    <w:multiLevelType w:val="hybridMultilevel"/>
+    <w:tmpl w:val="5F48D06C"/>
+    <w:lvl w:ilvl="0" w:tplc="99388442">
+      <w:start w:val="1"/>
+      <w:numFmt w:val="decimal"/>
+      <w:lvlText w:val="%1."/>
+      <w:lvlJc w:val="left"/>
+      <w:pPr>
+        <w:ind w:left="720" w:hanging="360"/>
+      </w:pPr>
+      <w:rPr>
+        <w:rFonts w:hint="default"/>
+        <w:b/>
+      </w:rPr>
+    </w:lvl>
+    <w:lvl w:ilvl="1" w:tplc="04100019" w:tentative="1">
+      <w:start w:val="1"/>
+      <w:numFmt w:val="lowerLetter"/>
+      <w:lvlText w:val="%2."/>
+      <w:lvlJc w:val="left"/>
+      <w:pPr>
+        <w:ind w:left="1440" w:hanging="360"/>
+      </w:pPr>
+    </w:lvl>
+    <w:lvl w:ilvl="2" w:tplc="0410001B" w:tentative="1">
+      <w:start w:val="1"/>
+      <w:numFmt w:val="lowerRoman"/>
+      <w:lvlText w:val="%3."/>
+      <w:lvlJc w:val="right"/>
+      <w:pPr>
+        <w:ind w:left="2160" w:hanging="180"/>
+      </w:pPr>
+    </w:lvl>
+    <w:lvl w:ilvl="3" w:tplc="0410000F" w:tentative="1">
+      <w:start w:val="1"/>
+      <w:numFmt w:val="decimal"/>
+      <w:lvlText w:val="%4."/>
+      <w:lvlJc w:val="left"/>
+      <w:pPr>
+        <w:ind w:left="2880" w:hanging="360"/>
+      </w:pPr>
+    </w:lvl>
+    <w:lvl w:ilvl="4" w:tplc="04100019" w:tentative="1">
+      <w:start w:val="1"/>
+      <w:numFmt w:val="lowerLetter"/>
+      <w:lvlText w:val="%5."/>
+      <w:lvlJc w:val="left"/>
+      <w:pPr>
+        <w:ind w:left="3600" w:hanging="360"/>
+      </w:pPr>
+    </w:lvl>
+    <w:lvl w:ilvl="5" w:tplc="0410001B" w:tentative="1">
+      <w:start w:val="1"/>
+      <w:numFmt w:val="lowerRoman"/>
+      <w:lvlText w:val="%6."/>
+      <w:lvlJc w:val="right"/>
+      <w:pPr>
+        <w:ind w:left="4320" w:hanging="180"/>
+      </w:pPr>
+    </w:lvl>
+    <w:lvl w:ilvl="6" w:tplc="0410000F" w:tentative="1">
+      <w:start w:val="1"/>
+      <w:numFmt w:val="decimal"/>
+      <w:lvlText w:val="%7."/>
+      <w:lvlJc w:val="left"/>
+      <w:pPr>
+        <w:ind w:left="5040" w:hanging="360"/>
+      </w:pPr>
+    </w:lvl>
+    <w:lvl w:ilvl="7" w:tplc="04100019" w:tentative="1">
+      <w:start w:val="1"/>
+      <w:numFmt w:val="lowerLetter"/>
+      <w:lvlText w:val="%8."/>
+      <w:lvlJc w:val="left"/>
+      <w:pPr>
+        <w:ind w:left="5760" w:hanging="360"/>
+      </w:pPr>
+    </w:lvl>
+    <w:lvl w:ilvl="8" w:tplc="0410001B" w:tentative="1">
+      <w:start w:val="1"/>
+      <w:numFmt w:val="lowerRoman"/>
+      <w:lvlText w:val="%9."/>
+      <w:lvlJc w:val="right"/>
+      <w:pPr>
+        <w:ind w:left="6480" w:hanging="180"/>
+      </w:pPr>
+    </w:lvl>
+  </w:abstractNum>
+  <w:abstractNum w:abstractNumId="13" w15:restartNumberingAfterBreak="0">
+    <w:nsid w:val="511C5E9C"/>
+    <w:multiLevelType w:val="multilevel"/>
+    <w:tmpl w:val="9F527E52"/>
+    <w:lvl w:ilvl="0">
+      <w:start w:val="1"/>
+      <w:numFmt w:val="decimal"/>
+      <w:lvlText w:val="%1"/>
+      <w:lvlJc w:val="left"/>
+      <w:pPr>
+        <w:ind w:left="375" w:hanging="375"/>
+      </w:pPr>
+      <w:rPr>
+        <w:rFonts w:hint="default"/>
+      </w:rPr>
+    </w:lvl>
+    <w:lvl w:ilvl="1">
+      <w:start w:val="1"/>
+      <w:numFmt w:val="decimal"/>
+      <w:lvlText w:val="%1.%2"/>
+      <w:lvlJc w:val="left"/>
+      <w:pPr>
+        <w:ind w:left="1791" w:hanging="375"/>
+      </w:pPr>
+      <w:rPr>
+        <w:rFonts w:hint="default"/>
+      </w:rPr>
+    </w:lvl>
+    <w:lvl w:ilvl="2">
+      <w:start w:val="1"/>
+      <w:numFmt w:val="decimal"/>
+      <w:lvlText w:val="%1.%2.%3"/>
+      <w:lvlJc w:val="left"/>
+      <w:pPr>
+        <w:ind w:left="3552" w:hanging="720"/>
+      </w:pPr>
+      <w:rPr>
+        <w:rFonts w:hint="default"/>
+      </w:rPr>
+    </w:lvl>
+    <w:lvl w:ilvl="3">
+      <w:start w:val="1"/>
+      <w:numFmt w:val="decimal"/>
+      <w:lvlText w:val="%1.%2.%3.%4"/>
+      <w:lvlJc w:val="left"/>
+      <w:pPr>
+        <w:ind w:left="5328" w:hanging="1080"/>
+      </w:pPr>
+      <w:rPr>
+        <w:rFonts w:hint="default"/>
+      </w:rPr>
+    </w:lvl>
+    <w:lvl w:ilvl="4">
+      <w:start w:val="1"/>
+      <w:numFmt w:val="decimal"/>
+      <w:lvlText w:val="%1.%2.%3.%4.%5"/>
+      <w:lvlJc w:val="left"/>
+      <w:pPr>
+        <w:ind w:left="6744" w:hanging="1080"/>
+      </w:pPr>
+      <w:rPr>
+        <w:rFonts w:hint="default"/>
+      </w:rPr>
+    </w:lvl>
+    <w:lvl w:ilvl="5">
+      <w:start w:val="1"/>
+      <w:numFmt w:val="decimal"/>
+      <w:lvlText w:val="%1.%2.%3.%4.%5.%6"/>
+      <w:lvlJc w:val="left"/>
+      <w:pPr>
+        <w:ind w:left="8520" w:hanging="1440"/>
+      </w:pPr>
+      <w:rPr>
+        <w:rFonts w:hint="default"/>
+      </w:rPr>
+    </w:lvl>
+    <w:lvl w:ilvl="6">
+      <w:start w:val="1"/>
+      <w:numFmt w:val="decimal"/>
+      <w:lvlText w:val="%1.%2.%3.%4.%5.%6.%7"/>
+      <w:lvlJc w:val="left"/>
+      <w:pPr>
+        <w:ind w:left="9936" w:hanging="1440"/>
+      </w:pPr>
+      <w:rPr>
+        <w:rFonts w:hint="default"/>
+      </w:rPr>
+    </w:lvl>
+    <w:lvl w:ilvl="7">
+      <w:start w:val="1"/>
+      <w:numFmt w:val="decimal"/>
+      <w:lvlText w:val="%1.%2.%3.%4.%5.%6.%7.%8"/>
+      <w:lvlJc w:val="left"/>
+      <w:pPr>
+        <w:ind w:left="11712" w:hanging="1800"/>
+      </w:pPr>
+      <w:rPr>
+        <w:rFonts w:hint="default"/>
+      </w:rPr>
+    </w:lvl>
+    <w:lvl w:ilvl="8">
+      <w:start w:val="1"/>
+      <w:numFmt w:val="decimal"/>
+      <w:lvlText w:val="%1.%2.%3.%4.%5.%6.%7.%8.%9"/>
+      <w:lvlJc w:val="left"/>
+      <w:pPr>
+        <w:ind w:left="13488" w:hanging="2160"/>
+      </w:pPr>
+      <w:rPr>
+        <w:rFonts w:hint="default"/>
+      </w:rPr>
+    </w:lvl>
+  </w:abstractNum>
+  <w:abstractNum w:abstractNumId="14" w15:restartNumberingAfterBreak="0">
     <w:nsid w:val="53AE6FC8"/>
     <w:multiLevelType w:val="hybridMultilevel"/>
     <w:tmpl w:val="4F526564"/>
@@ -3642,7 +4536,7 @@
       </w:pPr>
     </w:lvl>
   </w:abstractNum>
-  <w:abstractNum w:abstractNumId="11" w15:restartNumberingAfterBreak="0">
+  <w:abstractNum w:abstractNumId="15" w15:restartNumberingAfterBreak="0">
     <w:nsid w:val="58C11C08"/>
     <w:multiLevelType w:val="multilevel"/>
     <w:tmpl w:val="EA6CF52A"/>
@@ -3728,7 +4622,7 @@
       </w:pPr>
     </w:lvl>
   </w:abstractNum>
-  <w:abstractNum w:abstractNumId="12" w15:restartNumberingAfterBreak="0">
+  <w:abstractNum w:abstractNumId="16" w15:restartNumberingAfterBreak="0">
     <w:nsid w:val="58FE62CA"/>
     <w:multiLevelType w:val="multilevel"/>
     <w:tmpl w:val="0410001F"/>
@@ -3738,7 +4632,7 @@
       <w:lvlText w:val="%1."/>
       <w:lvlJc w:val="left"/>
       <w:pPr>
-        <w:ind w:left="360" w:hanging="360"/>
+        <w:ind w:left="720" w:hanging="360"/>
       </w:pPr>
     </w:lvl>
     <w:lvl w:ilvl="1">
@@ -3747,7 +4641,7 @@
       <w:lvlText w:val="%1.%2."/>
       <w:lvlJc w:val="left"/>
       <w:pPr>
-        <w:ind w:left="792" w:hanging="432"/>
+        <w:ind w:left="1152" w:hanging="432"/>
       </w:pPr>
     </w:lvl>
     <w:lvl w:ilvl="2">
@@ -3756,7 +4650,7 @@
       <w:lvlText w:val="%1.%2.%3."/>
       <w:lvlJc w:val="left"/>
       <w:pPr>
-        <w:ind w:left="1224" w:hanging="504"/>
+        <w:ind w:left="1584" w:hanging="504"/>
       </w:pPr>
     </w:lvl>
     <w:lvl w:ilvl="3">
@@ -3765,7 +4659,7 @@
       <w:lvlText w:val="%1.%2.%3.%4."/>
       <w:lvlJc w:val="left"/>
       <w:pPr>
-        <w:ind w:left="1728" w:hanging="648"/>
+        <w:ind w:left="2088" w:hanging="648"/>
       </w:pPr>
     </w:lvl>
     <w:lvl w:ilvl="4">
@@ -3774,7 +4668,7 @@
       <w:lvlText w:val="%1.%2.%3.%4.%5."/>
       <w:lvlJc w:val="left"/>
       <w:pPr>
-        <w:ind w:left="2232" w:hanging="792"/>
+        <w:ind w:left="2592" w:hanging="792"/>
       </w:pPr>
     </w:lvl>
     <w:lvl w:ilvl="5">
@@ -3783,7 +4677,7 @@
       <w:lvlText w:val="%1.%2.%3.%4.%5.%6."/>
       <w:lvlJc w:val="left"/>
       <w:pPr>
-        <w:ind w:left="2736" w:hanging="936"/>
+        <w:ind w:left="3096" w:hanging="936"/>
       </w:pPr>
     </w:lvl>
     <w:lvl w:ilvl="6">
@@ -3792,7 +4686,7 @@
       <w:lvlText w:val="%1.%2.%3.%4.%5.%6.%7."/>
       <w:lvlJc w:val="left"/>
       <w:pPr>
-        <w:ind w:left="3240" w:hanging="1080"/>
+        <w:ind w:left="3600" w:hanging="1080"/>
       </w:pPr>
     </w:lvl>
     <w:lvl w:ilvl="7">
@@ -3801,7 +4695,7 @@
       <w:lvlText w:val="%1.%2.%3.%4.%5.%6.%7.%8."/>
       <w:lvlJc w:val="left"/>
       <w:pPr>
-        <w:ind w:left="3744" w:hanging="1224"/>
+        <w:ind w:left="4104" w:hanging="1224"/>
       </w:pPr>
     </w:lvl>
     <w:lvl w:ilvl="8">
@@ -3810,11 +4704,11 @@
       <w:lvlText w:val="%1.%2.%3.%4.%5.%6.%7.%8.%9."/>
       <w:lvlJc w:val="left"/>
       <w:pPr>
-        <w:ind w:left="4320" w:hanging="1440"/>
+        <w:ind w:left="4680" w:hanging="1440"/>
       </w:pPr>
     </w:lvl>
   </w:abstractNum>
-  <w:abstractNum w:abstractNumId="13" w15:restartNumberingAfterBreak="0">
+  <w:abstractNum w:abstractNumId="17" w15:restartNumberingAfterBreak="0">
     <w:nsid w:val="5FFE4E31"/>
     <w:multiLevelType w:val="multilevel"/>
     <w:tmpl w:val="EA6CF52A"/>
@@ -3900,7 +4794,7 @@
       </w:pPr>
     </w:lvl>
   </w:abstractNum>
-  <w:abstractNum w:abstractNumId="14" w15:restartNumberingAfterBreak="0">
+  <w:abstractNum w:abstractNumId="18" w15:restartNumberingAfterBreak="0">
     <w:nsid w:val="62546A9B"/>
     <w:multiLevelType w:val="multilevel"/>
     <w:tmpl w:val="EA6CF52A"/>
@@ -3986,7 +4880,7 @@
       </w:pPr>
     </w:lvl>
   </w:abstractNum>
-  <w:abstractNum w:abstractNumId="15" w15:restartNumberingAfterBreak="0">
+  <w:abstractNum w:abstractNumId="19" w15:restartNumberingAfterBreak="0">
     <w:nsid w:val="69482F4C"/>
     <w:multiLevelType w:val="hybridMultilevel"/>
     <w:tmpl w:val="99F8565E"/>
@@ -4076,7 +4970,7 @@
       </w:pPr>
     </w:lvl>
   </w:abstractNum>
-  <w:abstractNum w:abstractNumId="16" w15:restartNumberingAfterBreak="0">
+  <w:abstractNum w:abstractNumId="20" w15:restartNumberingAfterBreak="0">
     <w:nsid w:val="69E8291C"/>
     <w:multiLevelType w:val="hybridMultilevel"/>
     <w:tmpl w:val="AEAA4B4C"/>
@@ -4162,7 +5056,7 @@
       </w:pPr>
     </w:lvl>
   </w:abstractNum>
-  <w:abstractNum w:abstractNumId="17" w15:restartNumberingAfterBreak="0">
+  <w:abstractNum w:abstractNumId="21" w15:restartNumberingAfterBreak="0">
     <w:nsid w:val="6BD34E76"/>
     <w:multiLevelType w:val="multilevel"/>
     <w:tmpl w:val="0410001F"/>
@@ -4248,7 +5142,7 @@
       </w:pPr>
     </w:lvl>
   </w:abstractNum>
-  <w:abstractNum w:abstractNumId="18" w15:restartNumberingAfterBreak="0">
+  <w:abstractNum w:abstractNumId="22" w15:restartNumberingAfterBreak="0">
     <w:nsid w:val="70286E27"/>
     <w:multiLevelType w:val="multilevel"/>
     <w:tmpl w:val="906629F6"/>
@@ -4342,7 +5236,7 @@
       </w:pPr>
     </w:lvl>
   </w:abstractNum>
-  <w:abstractNum w:abstractNumId="19" w15:restartNumberingAfterBreak="0">
+  <w:abstractNum w:abstractNumId="23" w15:restartNumberingAfterBreak="0">
     <w:nsid w:val="71B15C5B"/>
     <w:multiLevelType w:val="hybridMultilevel"/>
     <w:tmpl w:val="9006AD32"/>
@@ -4428,7 +5322,233 @@
       </w:pPr>
     </w:lvl>
   </w:abstractNum>
-  <w:abstractNum w:abstractNumId="20" w15:restartNumberingAfterBreak="0">
+  <w:abstractNum w:abstractNumId="24" w15:restartNumberingAfterBreak="0">
+    <w:nsid w:val="75947F8B"/>
+    <w:multiLevelType w:val="multilevel"/>
+    <w:tmpl w:val="72D26706"/>
+    <w:lvl w:ilvl="0">
+      <w:start w:val="1"/>
+      <w:numFmt w:val="decimal"/>
+      <w:lvlText w:val="%1"/>
+      <w:lvlJc w:val="left"/>
+      <w:pPr>
+        <w:ind w:left="375" w:hanging="375"/>
+      </w:pPr>
+      <w:rPr>
+        <w:rFonts w:hint="default"/>
+      </w:rPr>
+    </w:lvl>
+    <w:lvl w:ilvl="1">
+      <w:start w:val="1"/>
+      <w:numFmt w:val="decimal"/>
+      <w:lvlText w:val="%1.%2"/>
+      <w:lvlJc w:val="left"/>
+      <w:pPr>
+        <w:ind w:left="1791" w:hanging="375"/>
+      </w:pPr>
+      <w:rPr>
+        <w:rFonts w:hint="default"/>
+      </w:rPr>
+    </w:lvl>
+    <w:lvl w:ilvl="2">
+      <w:start w:val="1"/>
+      <w:numFmt w:val="decimal"/>
+      <w:lvlText w:val="%1.%2.%3"/>
+      <w:lvlJc w:val="left"/>
+      <w:pPr>
+        <w:ind w:left="3552" w:hanging="720"/>
+      </w:pPr>
+      <w:rPr>
+        <w:rFonts w:hint="default"/>
+      </w:rPr>
+    </w:lvl>
+    <w:lvl w:ilvl="3">
+      <w:start w:val="1"/>
+      <w:numFmt w:val="decimal"/>
+      <w:lvlText w:val="%1.%2.%3.%4"/>
+      <w:lvlJc w:val="left"/>
+      <w:pPr>
+        <w:ind w:left="5328" w:hanging="1080"/>
+      </w:pPr>
+      <w:rPr>
+        <w:rFonts w:hint="default"/>
+      </w:rPr>
+    </w:lvl>
+    <w:lvl w:ilvl="4">
+      <w:start w:val="1"/>
+      <w:numFmt w:val="decimal"/>
+      <w:lvlText w:val="%1.%2.%3.%4.%5"/>
+      <w:lvlJc w:val="left"/>
+      <w:pPr>
+        <w:ind w:left="6744" w:hanging="1080"/>
+      </w:pPr>
+      <w:rPr>
+        <w:rFonts w:hint="default"/>
+      </w:rPr>
+    </w:lvl>
+    <w:lvl w:ilvl="5">
+      <w:start w:val="1"/>
+      <w:numFmt w:val="decimal"/>
+      <w:lvlText w:val="%1.%2.%3.%4.%5.%6"/>
+      <w:lvlJc w:val="left"/>
+      <w:pPr>
+        <w:ind w:left="8520" w:hanging="1440"/>
+      </w:pPr>
+      <w:rPr>
+        <w:rFonts w:hint="default"/>
+      </w:rPr>
+    </w:lvl>
+    <w:lvl w:ilvl="6">
+      <w:start w:val="1"/>
+      <w:numFmt w:val="decimal"/>
+      <w:lvlText w:val="%1.%2.%3.%4.%5.%6.%7"/>
+      <w:lvlJc w:val="left"/>
+      <w:pPr>
+        <w:ind w:left="9936" w:hanging="1440"/>
+      </w:pPr>
+      <w:rPr>
+        <w:rFonts w:hint="default"/>
+      </w:rPr>
+    </w:lvl>
+    <w:lvl w:ilvl="7">
+      <w:start w:val="1"/>
+      <w:numFmt w:val="decimal"/>
+      <w:lvlText w:val="%1.%2.%3.%4.%5.%6.%7.%8"/>
+      <w:lvlJc w:val="left"/>
+      <w:pPr>
+        <w:ind w:left="11712" w:hanging="1800"/>
+      </w:pPr>
+      <w:rPr>
+        <w:rFonts w:hint="default"/>
+      </w:rPr>
+    </w:lvl>
+    <w:lvl w:ilvl="8">
+      <w:start w:val="1"/>
+      <w:numFmt w:val="decimal"/>
+      <w:lvlText w:val="%1.%2.%3.%4.%5.%6.%7.%8.%9"/>
+      <w:lvlJc w:val="left"/>
+      <w:pPr>
+        <w:ind w:left="13488" w:hanging="2160"/>
+      </w:pPr>
+      <w:rPr>
+        <w:rFonts w:hint="default"/>
+      </w:rPr>
+    </w:lvl>
+  </w:abstractNum>
+  <w:abstractNum w:abstractNumId="25" w15:restartNumberingAfterBreak="0">
+    <w:nsid w:val="7A7E0FDA"/>
+    <w:multiLevelType w:val="multilevel"/>
+    <w:tmpl w:val="969690F8"/>
+    <w:lvl w:ilvl="0">
+      <w:start w:val="1"/>
+      <w:numFmt w:val="decimal"/>
+      <w:lvlText w:val="%1"/>
+      <w:lvlJc w:val="left"/>
+      <w:pPr>
+        <w:ind w:left="375" w:hanging="375"/>
+      </w:pPr>
+      <w:rPr>
+        <w:rFonts w:hint="default"/>
+      </w:rPr>
+    </w:lvl>
+    <w:lvl w:ilvl="1">
+      <w:start w:val="1"/>
+      <w:numFmt w:val="decimal"/>
+      <w:lvlText w:val="%1.%2"/>
+      <w:lvlJc w:val="left"/>
+      <w:pPr>
+        <w:ind w:left="1791" w:hanging="375"/>
+      </w:pPr>
+      <w:rPr>
+        <w:rFonts w:hint="default"/>
+      </w:rPr>
+    </w:lvl>
+    <w:lvl w:ilvl="2">
+      <w:start w:val="1"/>
+      <w:numFmt w:val="decimal"/>
+      <w:lvlText w:val="%1.%2.%3"/>
+      <w:lvlJc w:val="left"/>
+      <w:pPr>
+        <w:ind w:left="3552" w:hanging="720"/>
+      </w:pPr>
+      <w:rPr>
+        <w:rFonts w:hint="default"/>
+      </w:rPr>
+    </w:lvl>
+    <w:lvl w:ilvl="3">
+      <w:start w:val="1"/>
+      <w:numFmt w:val="decimal"/>
+      <w:lvlText w:val="%1.%2.%3.%4"/>
+      <w:lvlJc w:val="left"/>
+      <w:pPr>
+        <w:ind w:left="5328" w:hanging="1080"/>
+      </w:pPr>
+      <w:rPr>
+        <w:rFonts w:hint="default"/>
+      </w:rPr>
+    </w:lvl>
+    <w:lvl w:ilvl="4">
+      <w:start w:val="1"/>
+      <w:numFmt w:val="decimal"/>
+      <w:lvlText w:val="%1.%2.%3.%4.%5"/>
+      <w:lvlJc w:val="left"/>
+      <w:pPr>
+        <w:ind w:left="6744" w:hanging="1080"/>
+      </w:pPr>
+      <w:rPr>
+        <w:rFonts w:hint="default"/>
+      </w:rPr>
+    </w:lvl>
+    <w:lvl w:ilvl="5">
+      <w:start w:val="1"/>
+      <w:numFmt w:val="decimal"/>
+      <w:lvlText w:val="%1.%2.%3.%4.%5.%6"/>
+      <w:lvlJc w:val="left"/>
+      <w:pPr>
+        <w:ind w:left="8520" w:hanging="1440"/>
+      </w:pPr>
+      <w:rPr>
+        <w:rFonts w:hint="default"/>
+      </w:rPr>
+    </w:lvl>
+    <w:lvl w:ilvl="6">
+      <w:start w:val="1"/>
+      <w:numFmt w:val="decimal"/>
+      <w:lvlText w:val="%1.%2.%3.%4.%5.%6.%7"/>
+      <w:lvlJc w:val="left"/>
+      <w:pPr>
+        <w:ind w:left="9936" w:hanging="1440"/>
+      </w:pPr>
+      <w:rPr>
+        <w:rFonts w:hint="default"/>
+      </w:rPr>
+    </w:lvl>
+    <w:lvl w:ilvl="7">
+      <w:start w:val="1"/>
+      <w:numFmt w:val="decimal"/>
+      <w:lvlText w:val="%1.%2.%3.%4.%5.%6.%7.%8"/>
+      <w:lvlJc w:val="left"/>
+      <w:pPr>
+        <w:ind w:left="11712" w:hanging="1800"/>
+      </w:pPr>
+      <w:rPr>
+        <w:rFonts w:hint="default"/>
+      </w:rPr>
+    </w:lvl>
+    <w:lvl w:ilvl="8">
+      <w:start w:val="1"/>
+      <w:numFmt w:val="decimal"/>
+      <w:lvlText w:val="%1.%2.%3.%4.%5.%6.%7.%8.%9"/>
+      <w:lvlJc w:val="left"/>
+      <w:pPr>
+        <w:ind w:left="13488" w:hanging="2160"/>
+      </w:pPr>
+      <w:rPr>
+        <w:rFonts w:hint="default"/>
+      </w:rPr>
+    </w:lvl>
+  </w:abstractNum>
+  <w:abstractNum w:abstractNumId="26" w15:restartNumberingAfterBreak="0">
     <w:nsid w:val="7C2A39C8"/>
     <w:multiLevelType w:val="multilevel"/>
     <w:tmpl w:val="0410001F"/>
@@ -4515,34 +5635,34 @@
     </w:lvl>
   </w:abstractNum>
   <w:num w:numId="1">
-    <w:abstractNumId w:val="15"/>
+    <w:abstractNumId w:val="19"/>
   </w:num>
   <w:num w:numId="2">
-    <w:abstractNumId w:val="20"/>
+    <w:abstractNumId w:val="26"/>
   </w:num>
   <w:num w:numId="3">
-    <w:abstractNumId w:val="7"/>
+    <w:abstractNumId w:val="8"/>
   </w:num>
   <w:num w:numId="4">
-    <w:abstractNumId w:val="8"/>
+    <w:abstractNumId w:val="9"/>
   </w:num>
   <w:num w:numId="5">
-    <w:abstractNumId w:val="4"/>
+    <w:abstractNumId w:val="5"/>
   </w:num>
   <w:num w:numId="6">
-    <w:abstractNumId w:val="12"/>
+    <w:abstractNumId w:val="16"/>
   </w:num>
   <w:num w:numId="7">
     <w:abstractNumId w:val="3"/>
   </w:num>
   <w:num w:numId="8">
-    <w:abstractNumId w:val="9"/>
+    <w:abstractNumId w:val="10"/>
   </w:num>
   <w:num w:numId="9">
-    <w:abstractNumId w:val="17"/>
+    <w:abstractNumId w:val="21"/>
   </w:num>
   <w:num w:numId="10">
-    <w:abstractNumId w:val="12"/>
+    <w:abstractNumId w:val="16"/>
     <w:lvlOverride w:ilvl="0">
       <w:startOverride w:val="1"/>
     </w:lvlOverride>
@@ -4602,7 +5722,7 @@
     </w:lvlOverride>
   </w:num>
   <w:num w:numId="12">
-    <w:abstractNumId w:val="18"/>
+    <w:abstractNumId w:val="22"/>
     <w:lvlOverride w:ilvl="0">
       <w:startOverride w:val="1"/>
     </w:lvlOverride>
@@ -4632,7 +5752,7 @@
     </w:lvlOverride>
   </w:num>
   <w:num w:numId="13">
-    <w:abstractNumId w:val="11"/>
+    <w:abstractNumId w:val="15"/>
     <w:lvlOverride w:ilvl="0">
       <w:startOverride w:val="1"/>
     </w:lvlOverride>
@@ -4662,7 +5782,7 @@
     </w:lvlOverride>
   </w:num>
   <w:num w:numId="14">
-    <w:abstractNumId w:val="14"/>
+    <w:abstractNumId w:val="18"/>
     <w:lvlOverride w:ilvl="0">
       <w:startOverride w:val="1"/>
     </w:lvlOverride>
@@ -4722,7 +5842,7 @@
     </w:lvlOverride>
   </w:num>
   <w:num w:numId="16">
-    <w:abstractNumId w:val="5"/>
+    <w:abstractNumId w:val="6"/>
     <w:lvlOverride w:ilvl="0">
       <w:startOverride w:val="1"/>
     </w:lvlOverride>
@@ -4752,7 +5872,7 @@
     </w:lvlOverride>
   </w:num>
   <w:num w:numId="17">
-    <w:abstractNumId w:val="13"/>
+    <w:abstractNumId w:val="17"/>
     <w:lvlOverride w:ilvl="0">
       <w:startOverride w:val="1"/>
     </w:lvlOverride>
@@ -4782,25 +5902,43 @@
     </w:lvlOverride>
   </w:num>
   <w:num w:numId="18">
-    <w:abstractNumId w:val="6"/>
+    <w:abstractNumId w:val="7"/>
   </w:num>
   <w:num w:numId="19">
-    <w:abstractNumId w:val="19"/>
+    <w:abstractNumId w:val="23"/>
   </w:num>
   <w:num w:numId="20">
     <w:abstractNumId w:val="1"/>
   </w:num>
   <w:num w:numId="21">
-    <w:abstractNumId w:val="16"/>
+    <w:abstractNumId w:val="20"/>
   </w:num>
   <w:num w:numId="22">
-    <w:abstractNumId w:val="10"/>
+    <w:abstractNumId w:val="14"/>
+  </w:num>
+  <w:num w:numId="23">
+    <w:abstractNumId w:val="12"/>
+  </w:num>
+  <w:num w:numId="24">
+    <w:abstractNumId w:val="11"/>
+  </w:num>
+  <w:num w:numId="25">
+    <w:abstractNumId w:val="24"/>
+  </w:num>
+  <w:num w:numId="26">
+    <w:abstractNumId w:val="4"/>
+  </w:num>
+  <w:num w:numId="27">
+    <w:abstractNumId w:val="13"/>
+  </w:num>
+  <w:num w:numId="28">
+    <w:abstractNumId w:val="25"/>
   </w:num>
 </w:numbering>
 </file>
 
 <file path=word/styles.xml><?xml version="1.0" encoding="utf-8"?>
-<w:styles xmlns:mc="http://schemas.openxmlformats.org/markup-compatibility/2006" xmlns:r="http://schemas.openxmlformats.org/officeDocument/2006/relationships" xmlns:w="http://schemas.openxmlformats.org/wordprocessingml/2006/main" xmlns:w14="http://schemas.microsoft.com/office/word/2010/wordml" xmlns:w15="http://schemas.microsoft.com/office/word/2012/wordml" xmlns:w16cid="http://schemas.microsoft.com/office/word/2016/wordml/cid" xmlns:w16se="http://schemas.microsoft.com/office/word/2015/wordml/symex" mc:Ignorable="w14 w15 w16se w16cid">
+<w:styles xmlns:mc="http://schemas.openxmlformats.org/markup-compatibility/2006" xmlns:r="http://schemas.openxmlformats.org/officeDocument/2006/relationships" xmlns:w="http://schemas.openxmlformats.org/wordprocessingml/2006/main" xmlns:w14="http://schemas.microsoft.com/office/word/2010/wordml" xmlns:w15="http://schemas.microsoft.com/office/word/2012/wordml" xmlns:w16se="http://schemas.microsoft.com/office/word/2015/wordml/symex" mc:Ignorable="w14 w15 w16se">
   <w:docDefaults>
     <w:rPrDefault>
       <w:rPr>

</xml_diff>

<commit_message>
Colorazione scenari alternativi per rendere più intuitiva la lettura della relazione
#7214
</commit_message>
<xml_diff>
--- a/Documentazione progetto/2_SC_001.docx
+++ b/Documentazione progetto/2_SC_001.docx
@@ -282,21 +282,38 @@
           <w:sz w:val="32"/>
           <w:szCs w:val="32"/>
         </w:rPr>
-        <w:t xml:space="preserve">[2_SC_01.x] </w:t>
-      </w:r>
-      <w:r>
-        <w:rPr>
-          <w:b/>
+        <w:t>[2_SC_01.</w:t>
+      </w:r>
+      <w:r>
+        <w:rPr>
+          <w:b/>
+          <w:color w:val="FF0000"/>
           <w:sz w:val="32"/>
           <w:szCs w:val="32"/>
         </w:rPr>
-        <w:t xml:space="preserve">Utilizzo piattaforma: </w:t>
-      </w:r>
-      <w:r>
-        <w:rPr>
+        <w:t>x</w:t>
+      </w:r>
+      <w:r>
+        <w:rPr>
+          <w:b/>
           <w:sz w:val="32"/>
           <w:szCs w:val="32"/>
         </w:rPr>
+        <w:t xml:space="preserve">] </w:t>
+      </w:r>
+      <w:r>
+        <w:rPr>
+          <w:b/>
+          <w:sz w:val="32"/>
+          <w:szCs w:val="32"/>
+        </w:rPr>
+        <w:t xml:space="preserve">Utilizzo piattaforma: </w:t>
+      </w:r>
+      <w:r>
+        <w:rPr>
+          <w:sz w:val="32"/>
+          <w:szCs w:val="32"/>
+        </w:rPr>
         <w:t>scenario alternativo</w:t>
       </w:r>
     </w:p>
@@ -305,13 +322,15 @@
         <w:ind w:firstLine="708"/>
         <w:rPr>
           <w:b/>
-          <w:sz w:val="28"/>
-          <w:szCs w:val="28"/>
-        </w:rPr>
-      </w:pPr>
-      <w:r>
-        <w:rPr>
-          <w:b/>
+          <w:color w:val="FF0000"/>
+          <w:sz w:val="28"/>
+          <w:szCs w:val="28"/>
+        </w:rPr>
+      </w:pPr>
+      <w:r>
+        <w:rPr>
+          <w:b/>
+          <w:color w:val="FF0000"/>
           <w:sz w:val="28"/>
           <w:szCs w:val="28"/>
         </w:rPr>
@@ -320,6 +339,7 @@
       <w:r>
         <w:rPr>
           <w:b/>
+          <w:color w:val="FF0000"/>
           <w:sz w:val="28"/>
           <w:szCs w:val="28"/>
         </w:rPr>
@@ -328,6 +348,7 @@
       <w:r>
         <w:rPr>
           <w:b/>
+          <w:color w:val="FF0000"/>
           <w:sz w:val="28"/>
           <w:szCs w:val="28"/>
         </w:rPr>
@@ -336,6 +357,7 @@
       <w:r>
         <w:rPr>
           <w:b/>
+          <w:color w:val="FF0000"/>
           <w:sz w:val="28"/>
           <w:szCs w:val="28"/>
         </w:rPr>
@@ -412,13 +434,15 @@
         <w:ind w:firstLine="708"/>
         <w:rPr>
           <w:b/>
-          <w:sz w:val="28"/>
-          <w:szCs w:val="28"/>
-        </w:rPr>
-      </w:pPr>
-      <w:r>
-        <w:rPr>
-          <w:b/>
+          <w:color w:val="FF0000"/>
+          <w:sz w:val="28"/>
+          <w:szCs w:val="28"/>
+        </w:rPr>
+      </w:pPr>
+      <w:r>
+        <w:rPr>
+          <w:b/>
+          <w:color w:val="FF0000"/>
           <w:sz w:val="28"/>
           <w:szCs w:val="28"/>
         </w:rPr>
@@ -427,6 +451,7 @@
       <w:r>
         <w:rPr>
           <w:b/>
+          <w:color w:val="FF0000"/>
           <w:sz w:val="28"/>
           <w:szCs w:val="28"/>
         </w:rPr>
@@ -435,6 +460,7 @@
       <w:r>
         <w:rPr>
           <w:b/>
+          <w:color w:val="FF0000"/>
           <w:sz w:val="28"/>
           <w:szCs w:val="28"/>
         </w:rPr>
@@ -443,6 +469,7 @@
       <w:r>
         <w:rPr>
           <w:b/>
+          <w:color w:val="FF0000"/>
           <w:sz w:val="28"/>
           <w:szCs w:val="28"/>
         </w:rPr>
@@ -528,13 +555,15 @@
         <w:ind w:firstLine="708"/>
         <w:rPr>
           <w:b/>
-          <w:sz w:val="28"/>
-          <w:szCs w:val="28"/>
-        </w:rPr>
-      </w:pPr>
-      <w:r>
-        <w:rPr>
-          <w:b/>
+          <w:color w:val="FF0000"/>
+          <w:sz w:val="28"/>
+          <w:szCs w:val="28"/>
+        </w:rPr>
+      </w:pPr>
+      <w:r>
+        <w:rPr>
+          <w:b/>
+          <w:color w:val="FF0000"/>
           <w:sz w:val="28"/>
           <w:szCs w:val="28"/>
         </w:rPr>
@@ -543,6 +572,7 @@
       <w:r>
         <w:rPr>
           <w:b/>
+          <w:color w:val="FF0000"/>
           <w:sz w:val="28"/>
           <w:szCs w:val="28"/>
         </w:rPr>
@@ -551,6 +581,7 @@
       <w:r>
         <w:rPr>
           <w:b/>
+          <w:color w:val="FF0000"/>
           <w:sz w:val="28"/>
           <w:szCs w:val="28"/>
         </w:rPr>
@@ -559,6 +590,7 @@
       <w:r>
         <w:rPr>
           <w:b/>
+          <w:color w:val="FF0000"/>
           <w:sz w:val="28"/>
           <w:szCs w:val="28"/>
         </w:rPr>
@@ -921,15 +953,16 @@
           <w:sz w:val="32"/>
           <w:szCs w:val="32"/>
         </w:rPr>
-        <w:t>2. [2_SC_02.x]</w:t>
-      </w:r>
-      <w:r>
-        <w:rPr>
-          <w:b/>
+        <w:t>2. [2_SC_02.</w:t>
+      </w:r>
+      <w:r>
+        <w:rPr>
+          <w:b/>
+          <w:color w:val="FF0000"/>
           <w:sz w:val="32"/>
           <w:szCs w:val="32"/>
         </w:rPr>
-        <w:t xml:space="preserve"> </w:t>
+        <w:t>x</w:t>
       </w:r>
       <w:r>
         <w:rPr>
@@ -937,13 +970,29 @@
           <w:sz w:val="32"/>
           <w:szCs w:val="32"/>
         </w:rPr>
-        <w:t xml:space="preserve">Gestione scheda reperto: </w:t>
-      </w:r>
-      <w:r>
-        <w:rPr>
+        <w:t>]</w:t>
+      </w:r>
+      <w:r>
+        <w:rPr>
+          <w:b/>
           <w:sz w:val="32"/>
           <w:szCs w:val="32"/>
         </w:rPr>
+        <w:t xml:space="preserve"> </w:t>
+      </w:r>
+      <w:r>
+        <w:rPr>
+          <w:b/>
+          <w:sz w:val="32"/>
+          <w:szCs w:val="32"/>
+        </w:rPr>
+        <w:t xml:space="preserve">Gestione scheda reperto: </w:t>
+      </w:r>
+      <w:r>
+        <w:rPr>
+          <w:sz w:val="32"/>
+          <w:szCs w:val="32"/>
+        </w:rPr>
         <w:t>scenari alternativi</w:t>
       </w:r>
     </w:p>
@@ -952,13 +1001,15 @@
         <w:ind w:firstLine="708"/>
         <w:rPr>
           <w:b/>
-          <w:sz w:val="28"/>
-          <w:szCs w:val="28"/>
-        </w:rPr>
-      </w:pPr>
-      <w:r>
-        <w:rPr>
-          <w:b/>
+          <w:color w:val="FF0000"/>
+          <w:sz w:val="28"/>
+          <w:szCs w:val="28"/>
+        </w:rPr>
+      </w:pPr>
+      <w:r>
+        <w:rPr>
+          <w:b/>
+          <w:color w:val="FF0000"/>
           <w:sz w:val="28"/>
           <w:szCs w:val="28"/>
         </w:rPr>
@@ -967,6 +1018,7 @@
       <w:r>
         <w:rPr>
           <w:b/>
+          <w:color w:val="FF0000"/>
           <w:sz w:val="28"/>
           <w:szCs w:val="28"/>
         </w:rPr>
@@ -975,6 +1027,7 @@
       <w:r>
         <w:rPr>
           <w:b/>
+          <w:color w:val="FF0000"/>
           <w:sz w:val="28"/>
           <w:szCs w:val="28"/>
         </w:rPr>
@@ -983,6 +1036,7 @@
       <w:r>
         <w:rPr>
           <w:b/>
+          <w:color w:val="FF0000"/>
           <w:sz w:val="28"/>
           <w:szCs w:val="28"/>
         </w:rPr>
@@ -1621,15 +1675,16 @@
           <w:sz w:val="32"/>
           <w:szCs w:val="32"/>
         </w:rPr>
-        <w:t>3. [2_SC_03.x]</w:t>
-      </w:r>
-      <w:r>
-        <w:rPr>
-          <w:b/>
+        <w:t>3. [2_SC_03.</w:t>
+      </w:r>
+      <w:r>
+        <w:rPr>
+          <w:b/>
+          <w:color w:val="FF0000"/>
           <w:sz w:val="32"/>
           <w:szCs w:val="32"/>
         </w:rPr>
-        <w:t xml:space="preserve"> </w:t>
+        <w:t>x</w:t>
       </w:r>
       <w:r>
         <w:rPr>
@@ -1637,13 +1692,29 @@
           <w:sz w:val="32"/>
           <w:szCs w:val="32"/>
         </w:rPr>
-        <w:t xml:space="preserve">Gestione scheda reperto: </w:t>
-      </w:r>
-      <w:r>
-        <w:rPr>
+        <w:t>]</w:t>
+      </w:r>
+      <w:r>
+        <w:rPr>
+          <w:b/>
           <w:sz w:val="32"/>
           <w:szCs w:val="32"/>
         </w:rPr>
+        <w:t xml:space="preserve"> </w:t>
+      </w:r>
+      <w:r>
+        <w:rPr>
+          <w:b/>
+          <w:sz w:val="32"/>
+          <w:szCs w:val="32"/>
+        </w:rPr>
+        <w:t xml:space="preserve">Gestione scheda reperto: </w:t>
+      </w:r>
+      <w:r>
+        <w:rPr>
+          <w:sz w:val="32"/>
+          <w:szCs w:val="32"/>
+        </w:rPr>
         <w:t>scenari alternativi</w:t>
       </w:r>
     </w:p>
@@ -1652,13 +1723,15 @@
         <w:ind w:firstLine="708"/>
         <w:rPr>
           <w:b/>
-          <w:sz w:val="28"/>
-          <w:szCs w:val="28"/>
-        </w:rPr>
-      </w:pPr>
-      <w:r>
-        <w:rPr>
-          <w:b/>
+          <w:color w:val="FF0000"/>
+          <w:sz w:val="28"/>
+          <w:szCs w:val="28"/>
+        </w:rPr>
+      </w:pPr>
+      <w:r>
+        <w:rPr>
+          <w:b/>
+          <w:color w:val="FF0000"/>
           <w:sz w:val="28"/>
           <w:szCs w:val="28"/>
         </w:rPr>
@@ -1667,6 +1740,7 @@
       <w:r>
         <w:rPr>
           <w:b/>
+          <w:color w:val="FF0000"/>
           <w:sz w:val="28"/>
           <w:szCs w:val="28"/>
         </w:rPr>
@@ -1675,6 +1749,7 @@
       <w:r>
         <w:rPr>
           <w:b/>
+          <w:color w:val="FF0000"/>
           <w:sz w:val="28"/>
           <w:szCs w:val="28"/>
         </w:rPr>
@@ -1683,6 +1758,7 @@
       <w:r>
         <w:rPr>
           <w:b/>
+          <w:color w:val="FF0000"/>
           <w:sz w:val="28"/>
           <w:szCs w:val="28"/>
         </w:rPr>
@@ -1747,13 +1823,15 @@
         <w:ind w:firstLine="708"/>
         <w:rPr>
           <w:b/>
-          <w:sz w:val="28"/>
-          <w:szCs w:val="28"/>
-        </w:rPr>
-      </w:pPr>
-      <w:r>
-        <w:rPr>
-          <w:b/>
+          <w:color w:val="FF0000"/>
+          <w:sz w:val="28"/>
+          <w:szCs w:val="28"/>
+        </w:rPr>
+      </w:pPr>
+      <w:r>
+        <w:rPr>
+          <w:b/>
+          <w:color w:val="FF0000"/>
           <w:sz w:val="28"/>
           <w:szCs w:val="28"/>
         </w:rPr>
@@ -1762,6 +1840,7 @@
       <w:r>
         <w:rPr>
           <w:b/>
+          <w:color w:val="FF0000"/>
           <w:sz w:val="28"/>
           <w:szCs w:val="28"/>
         </w:rPr>
@@ -1770,6 +1849,7 @@
       <w:r>
         <w:rPr>
           <w:b/>
+          <w:color w:val="FF0000"/>
           <w:sz w:val="28"/>
           <w:szCs w:val="28"/>
         </w:rPr>
@@ -1778,6 +1858,7 @@
       <w:r>
         <w:rPr>
           <w:b/>
+          <w:color w:val="FF0000"/>
           <w:sz w:val="28"/>
           <w:szCs w:val="28"/>
         </w:rPr>
@@ -1830,13 +1911,15 @@
         <w:ind w:firstLine="708"/>
         <w:rPr>
           <w:b/>
-          <w:sz w:val="28"/>
-          <w:szCs w:val="28"/>
-        </w:rPr>
-      </w:pPr>
-      <w:r>
-        <w:rPr>
-          <w:b/>
+          <w:color w:val="FF0000"/>
+          <w:sz w:val="28"/>
+          <w:szCs w:val="28"/>
+        </w:rPr>
+      </w:pPr>
+      <w:r>
+        <w:rPr>
+          <w:b/>
+          <w:color w:val="FF0000"/>
           <w:sz w:val="28"/>
           <w:szCs w:val="28"/>
         </w:rPr>
@@ -1845,6 +1928,7 @@
       <w:r>
         <w:rPr>
           <w:b/>
+          <w:color w:val="FF0000"/>
           <w:sz w:val="28"/>
           <w:szCs w:val="28"/>
         </w:rPr>
@@ -1853,6 +1937,7 @@
       <w:r>
         <w:rPr>
           <w:b/>
+          <w:color w:val="FF0000"/>
           <w:sz w:val="28"/>
           <w:szCs w:val="28"/>
         </w:rPr>
@@ -1861,6 +1946,7 @@
       <w:r>
         <w:rPr>
           <w:b/>
+          <w:color w:val="FF0000"/>
           <w:sz w:val="28"/>
           <w:szCs w:val="28"/>
         </w:rPr>
@@ -1928,13 +2014,15 @@
         <w:ind w:firstLine="708"/>
         <w:rPr>
           <w:b/>
-          <w:sz w:val="28"/>
-          <w:szCs w:val="28"/>
-        </w:rPr>
-      </w:pPr>
-      <w:r>
-        <w:rPr>
-          <w:b/>
+          <w:color w:val="FF0000"/>
+          <w:sz w:val="28"/>
+          <w:szCs w:val="28"/>
+        </w:rPr>
+      </w:pPr>
+      <w:r>
+        <w:rPr>
+          <w:b/>
+          <w:color w:val="FF0000"/>
           <w:sz w:val="28"/>
           <w:szCs w:val="28"/>
         </w:rPr>
@@ -1943,6 +2031,7 @@
       <w:r>
         <w:rPr>
           <w:b/>
+          <w:color w:val="FF0000"/>
           <w:sz w:val="28"/>
           <w:szCs w:val="28"/>
         </w:rPr>
@@ -1951,6 +2040,7 @@
       <w:r>
         <w:rPr>
           <w:b/>
+          <w:color w:val="FF0000"/>
           <w:sz w:val="28"/>
           <w:szCs w:val="28"/>
         </w:rPr>
@@ -1959,6 +2049,7 @@
       <w:r>
         <w:rPr>
           <w:b/>
+          <w:color w:val="FF0000"/>
           <w:sz w:val="28"/>
           <w:szCs w:val="28"/>
         </w:rPr>
@@ -2012,13 +2103,15 @@
         <w:ind w:firstLine="708"/>
         <w:rPr>
           <w:b/>
-          <w:sz w:val="28"/>
-          <w:szCs w:val="28"/>
-        </w:rPr>
-      </w:pPr>
-      <w:r>
-        <w:rPr>
-          <w:b/>
+          <w:color w:val="FF0000"/>
+          <w:sz w:val="28"/>
+          <w:szCs w:val="28"/>
+        </w:rPr>
+      </w:pPr>
+      <w:r>
+        <w:rPr>
+          <w:b/>
+          <w:color w:val="FF0000"/>
           <w:sz w:val="28"/>
           <w:szCs w:val="28"/>
         </w:rPr>
@@ -2027,16 +2120,16 @@
       <w:r>
         <w:rPr>
           <w:b/>
+          <w:color w:val="FF0000"/>
           <w:sz w:val="28"/>
           <w:szCs w:val="28"/>
         </w:rPr>
         <w:t>.</w:t>
       </w:r>
-      <w:bookmarkStart w:id="0" w:name="_GoBack"/>
-      <w:bookmarkEnd w:id="0"/>
-      <w:r>
-        <w:rPr>
-          <w:b/>
+      <w:r>
+        <w:rPr>
+          <w:b/>
+          <w:color w:val="FF0000"/>
           <w:sz w:val="28"/>
           <w:szCs w:val="28"/>
         </w:rPr>
@@ -2045,6 +2138,7 @@
       <w:r>
         <w:rPr>
           <w:b/>
+          <w:color w:val="FF0000"/>
           <w:sz w:val="28"/>
           <w:szCs w:val="28"/>
         </w:rPr>
@@ -2094,78 +2188,6 @@
         </w:rPr>
         <w:t>Visualizza il messaggio “Numero passaporto già presente!”</w:t>
       </w:r>
-    </w:p>
-    <w:p>
-      <w:pPr>
-        <w:rPr>
-          <w:sz w:val="28"/>
-          <w:szCs w:val="28"/>
-        </w:rPr>
-      </w:pPr>
-    </w:p>
-    <w:p>
-      <w:pPr>
-        <w:rPr>
-          <w:sz w:val="28"/>
-          <w:szCs w:val="28"/>
-        </w:rPr>
-      </w:pPr>
-    </w:p>
-    <w:p>
-      <w:pPr>
-        <w:rPr>
-          <w:sz w:val="28"/>
-          <w:szCs w:val="28"/>
-        </w:rPr>
-      </w:pPr>
-    </w:p>
-    <w:p>
-      <w:pPr>
-        <w:rPr>
-          <w:sz w:val="28"/>
-          <w:szCs w:val="28"/>
-        </w:rPr>
-      </w:pPr>
-    </w:p>
-    <w:p>
-      <w:pPr>
-        <w:rPr>
-          <w:sz w:val="28"/>
-          <w:szCs w:val="28"/>
-        </w:rPr>
-      </w:pPr>
-    </w:p>
-    <w:p>
-      <w:pPr>
-        <w:rPr>
-          <w:sz w:val="28"/>
-          <w:szCs w:val="28"/>
-        </w:rPr>
-      </w:pPr>
-    </w:p>
-    <w:p>
-      <w:pPr>
-        <w:rPr>
-          <w:sz w:val="28"/>
-          <w:szCs w:val="28"/>
-        </w:rPr>
-      </w:pPr>
-    </w:p>
-    <w:p>
-      <w:pPr>
-        <w:rPr>
-          <w:sz w:val="28"/>
-          <w:szCs w:val="28"/>
-        </w:rPr>
-      </w:pPr>
-    </w:p>
-    <w:p>
-      <w:pPr>
-        <w:rPr>
-          <w:sz w:val="28"/>
-          <w:szCs w:val="28"/>
-        </w:rPr>
-      </w:pPr>
     </w:p>
     <w:p>
       <w:pPr>
@@ -2746,22 +2768,46 @@
           <w:sz w:val="32"/>
           <w:szCs w:val="32"/>
         </w:rPr>
-        <w:t xml:space="preserve">4. [2_SC_04.x] </w:t>
-      </w:r>
-      <w:r>
-        <w:rPr>
-          <w:b/>
+        <w:t>4. [2_SC_04.</w:t>
+      </w:r>
+      <w:r>
+        <w:rPr>
+          <w:b/>
+          <w:color w:val="FF0000"/>
           <w:sz w:val="32"/>
           <w:szCs w:val="32"/>
         </w:rPr>
-        <w:t xml:space="preserve">Gestione dipendente: </w:t>
-      </w:r>
-      <w:r>
-        <w:rPr>
+        <w:t>x</w:t>
+      </w:r>
+      <w:r>
+        <w:rPr>
+          <w:b/>
           <w:sz w:val="32"/>
           <w:szCs w:val="32"/>
         </w:rPr>
-        <w:t>scenario alternativi</w:t>
+        <w:t xml:space="preserve">] </w:t>
+      </w:r>
+      <w:r>
+        <w:rPr>
+          <w:b/>
+          <w:sz w:val="32"/>
+          <w:szCs w:val="32"/>
+        </w:rPr>
+        <w:t xml:space="preserve">Gestione dipendente: </w:t>
+      </w:r>
+      <w:r>
+        <w:rPr>
+          <w:sz w:val="32"/>
+          <w:szCs w:val="32"/>
+        </w:rPr>
+        <w:t>scenari</w:t>
+      </w:r>
+      <w:r>
+        <w:rPr>
+          <w:sz w:val="32"/>
+          <w:szCs w:val="32"/>
+        </w:rPr>
+        <w:t xml:space="preserve"> alternativi</w:t>
       </w:r>
     </w:p>
     <w:p>
@@ -2769,13 +2815,15 @@
         <w:ind w:firstLine="708"/>
         <w:rPr>
           <w:b/>
-          <w:sz w:val="28"/>
-          <w:szCs w:val="28"/>
-        </w:rPr>
-      </w:pPr>
-      <w:r>
-        <w:rPr>
-          <w:b/>
+          <w:color w:val="FF0000"/>
+          <w:sz w:val="28"/>
+          <w:szCs w:val="28"/>
+        </w:rPr>
+      </w:pPr>
+      <w:r>
+        <w:rPr>
+          <w:b/>
+          <w:color w:val="FF0000"/>
           <w:sz w:val="28"/>
           <w:szCs w:val="28"/>
         </w:rPr>
@@ -2784,6 +2832,7 @@
       <w:r>
         <w:rPr>
           <w:b/>
+          <w:color w:val="FF0000"/>
           <w:sz w:val="28"/>
           <w:szCs w:val="28"/>
         </w:rPr>
@@ -2792,6 +2841,7 @@
       <w:r>
         <w:rPr>
           <w:b/>
+          <w:color w:val="FF0000"/>
           <w:sz w:val="28"/>
           <w:szCs w:val="28"/>
         </w:rPr>
@@ -2851,24 +2901,46 @@
     </w:p>
     <w:p>
       <w:pPr>
+        <w:rPr>
+          <w:sz w:val="28"/>
+          <w:szCs w:val="28"/>
+        </w:rPr>
+      </w:pPr>
+    </w:p>
+    <w:p>
+      <w:pPr>
+        <w:rPr>
+          <w:sz w:val="28"/>
+          <w:szCs w:val="28"/>
+        </w:rPr>
+      </w:pPr>
+      <w:bookmarkStart w:id="0" w:name="_GoBack"/>
+      <w:bookmarkEnd w:id="0"/>
+    </w:p>
+    <w:p>
+      <w:pPr>
         <w:ind w:firstLine="708"/>
         <w:rPr>
           <w:b/>
-          <w:sz w:val="28"/>
-          <w:szCs w:val="28"/>
-        </w:rPr>
-      </w:pPr>
-      <w:r>
-        <w:rPr>
-          <w:b/>
-          <w:sz w:val="28"/>
-          <w:szCs w:val="28"/>
-        </w:rPr>
+          <w:color w:val="FF0000"/>
+          <w:sz w:val="28"/>
+          <w:szCs w:val="28"/>
+        </w:rPr>
+      </w:pPr>
+      <w:r>
+        <w:rPr>
+          <w:b/>
+          <w:color w:val="FF0000"/>
+          <w:sz w:val="28"/>
+          <w:szCs w:val="28"/>
+        </w:rPr>
+        <w:lastRenderedPageBreak/>
         <w:t>2.</w:t>
       </w:r>
       <w:r>
         <w:rPr>
           <w:b/>
+          <w:color w:val="FF0000"/>
           <w:sz w:val="28"/>
           <w:szCs w:val="28"/>
         </w:rPr>
@@ -2877,6 +2949,7 @@
       <w:r>
         <w:rPr>
           <w:b/>
+          <w:color w:val="FF0000"/>
           <w:sz w:val="28"/>
           <w:szCs w:val="28"/>
         </w:rPr>
@@ -2920,13 +2993,15 @@
         <w:ind w:firstLine="708"/>
         <w:rPr>
           <w:b/>
-          <w:sz w:val="28"/>
-          <w:szCs w:val="28"/>
-        </w:rPr>
-      </w:pPr>
-      <w:r>
-        <w:rPr>
-          <w:b/>
+          <w:color w:val="FF0000"/>
+          <w:sz w:val="28"/>
+          <w:szCs w:val="28"/>
+        </w:rPr>
+      </w:pPr>
+      <w:r>
+        <w:rPr>
+          <w:b/>
+          <w:color w:val="FF0000"/>
           <w:sz w:val="28"/>
           <w:szCs w:val="28"/>
         </w:rPr>
@@ -2935,6 +3010,7 @@
       <w:r>
         <w:rPr>
           <w:b/>
+          <w:color w:val="FF0000"/>
           <w:sz w:val="28"/>
           <w:szCs w:val="28"/>
         </w:rPr>
@@ -2943,6 +3019,7 @@
       <w:r>
         <w:rPr>
           <w:b/>
+          <w:color w:val="FF0000"/>
           <w:sz w:val="28"/>
           <w:szCs w:val="28"/>
         </w:rPr>
@@ -3011,13 +3088,15 @@
         <w:ind w:firstLine="708"/>
         <w:rPr>
           <w:b/>
-          <w:sz w:val="28"/>
-          <w:szCs w:val="28"/>
-        </w:rPr>
-      </w:pPr>
-      <w:r>
-        <w:rPr>
-          <w:b/>
+          <w:color w:val="FF0000"/>
+          <w:sz w:val="28"/>
+          <w:szCs w:val="28"/>
+        </w:rPr>
+      </w:pPr>
+      <w:r>
+        <w:rPr>
+          <w:b/>
+          <w:color w:val="FF0000"/>
           <w:sz w:val="28"/>
           <w:szCs w:val="28"/>
         </w:rPr>
@@ -3026,6 +3105,7 @@
       <w:r>
         <w:rPr>
           <w:b/>
+          <w:color w:val="FF0000"/>
           <w:sz w:val="28"/>
           <w:szCs w:val="28"/>
         </w:rPr>
@@ -3078,13 +3158,15 @@
         <w:ind w:firstLine="708"/>
         <w:rPr>
           <w:b/>
-          <w:sz w:val="28"/>
-          <w:szCs w:val="28"/>
-        </w:rPr>
-      </w:pPr>
-      <w:r>
-        <w:rPr>
-          <w:b/>
+          <w:color w:val="FF0000"/>
+          <w:sz w:val="28"/>
+          <w:szCs w:val="28"/>
+        </w:rPr>
+      </w:pPr>
+      <w:r>
+        <w:rPr>
+          <w:b/>
+          <w:color w:val="FF0000"/>
           <w:sz w:val="28"/>
           <w:szCs w:val="28"/>
         </w:rPr>
@@ -3093,6 +3175,7 @@
       <w:r>
         <w:rPr>
           <w:b/>
+          <w:color w:val="FF0000"/>
           <w:sz w:val="28"/>
           <w:szCs w:val="28"/>
         </w:rPr>
@@ -3101,6 +3184,7 @@
       <w:r>
         <w:rPr>
           <w:b/>
+          <w:color w:val="FF0000"/>
           <w:sz w:val="28"/>
           <w:szCs w:val="28"/>
         </w:rPr>

</xml_diff>

<commit_message>
Inserimento di un passo allo scenario 3 #7187
</commit_message>
<xml_diff>
--- a/Documentazione progetto/2_SC_001.docx
+++ b/Documentazione progetto/2_SC_001.docx
@@ -1,6 +1,6 @@
 
 <file path=word/document.xml><?xml version="1.0" encoding="utf-8"?>
-<w:document xmlns:wpc="http://schemas.microsoft.com/office/word/2010/wordprocessingCanvas" xmlns:cx="http://schemas.microsoft.com/office/drawing/2014/chartex" xmlns:cx1="http://schemas.microsoft.com/office/drawing/2015/9/8/chartex" xmlns:cx2="http://schemas.microsoft.com/office/drawing/2015/10/21/chartex" xmlns:cx3="http://schemas.microsoft.com/office/drawing/2016/5/9/chartex" xmlns:cx4="http://schemas.microsoft.com/office/drawing/2016/5/10/chartex" xmlns:cx5="http://schemas.microsoft.com/office/drawing/2016/5/11/chartex" xmlns:cx6="http://schemas.microsoft.com/office/drawing/2016/5/12/chartex" xmlns:cx7="http://schemas.microsoft.com/office/drawing/2016/5/13/chartex" xmlns:cx8="http://schemas.microsoft.com/office/drawing/2016/5/14/chartex" xmlns:mc="http://schemas.openxmlformats.org/markup-compatibility/2006" xmlns:aink="http://schemas.microsoft.com/office/drawing/2016/ink" xmlns:am3d="http://schemas.microsoft.com/office/drawing/2017/model3d" xmlns:o="urn:schemas-microsoft-com:office:office" xmlns:r="http://schemas.openxmlformats.org/officeDocument/2006/relationships" xmlns:m="http://schemas.openxmlformats.org/officeDocument/2006/math" xmlns:v="urn:schemas-microsoft-com:vml" xmlns:wp14="http://schemas.microsoft.com/office/word/2010/wordprocessingDrawing" xmlns:wp="http://schemas.openxmlformats.org/drawingml/2006/wordprocessingDrawing" xmlns:w10="urn:schemas-microsoft-com:office:word" xmlns:w="http://schemas.openxmlformats.org/wordprocessingml/2006/main" xmlns:w14="http://schemas.microsoft.com/office/word/2010/wordml" xmlns:w15="http://schemas.microsoft.com/office/word/2012/wordml" xmlns:w16se="http://schemas.microsoft.com/office/word/2015/wordml/symex" xmlns:wpg="http://schemas.microsoft.com/office/word/2010/wordprocessingGroup" xmlns:wpi="http://schemas.microsoft.com/office/word/2010/wordprocessingInk" xmlns:wne="http://schemas.microsoft.com/office/word/2006/wordml" xmlns:wps="http://schemas.microsoft.com/office/word/2010/wordprocessingShape" mc:Ignorable="w14 w15 w16se wp14">
+<w:document xmlns:wpc="http://schemas.microsoft.com/office/word/2010/wordprocessingCanvas" xmlns:cx="http://schemas.microsoft.com/office/drawing/2014/chartex" xmlns:cx1="http://schemas.microsoft.com/office/drawing/2015/9/8/chartex" xmlns:cx2="http://schemas.microsoft.com/office/drawing/2015/10/21/chartex" xmlns:cx3="http://schemas.microsoft.com/office/drawing/2016/5/9/chartex" xmlns:cx4="http://schemas.microsoft.com/office/drawing/2016/5/10/chartex" xmlns:cx5="http://schemas.microsoft.com/office/drawing/2016/5/11/chartex" xmlns:cx6="http://schemas.microsoft.com/office/drawing/2016/5/12/chartex" xmlns:cx7="http://schemas.microsoft.com/office/drawing/2016/5/13/chartex" xmlns:cx8="http://schemas.microsoft.com/office/drawing/2016/5/14/chartex" xmlns:mc="http://schemas.openxmlformats.org/markup-compatibility/2006" xmlns:aink="http://schemas.microsoft.com/office/drawing/2016/ink" xmlns:am3d="http://schemas.microsoft.com/office/drawing/2017/model3d" xmlns:o="urn:schemas-microsoft-com:office:office" xmlns:r="http://schemas.openxmlformats.org/officeDocument/2006/relationships" xmlns:m="http://schemas.openxmlformats.org/officeDocument/2006/math" xmlns:v="urn:schemas-microsoft-com:vml" xmlns:wp14="http://schemas.microsoft.com/office/word/2010/wordprocessingDrawing" xmlns:wp="http://schemas.openxmlformats.org/drawingml/2006/wordprocessingDrawing" xmlns:w10="urn:schemas-microsoft-com:office:word" xmlns:w="http://schemas.openxmlformats.org/wordprocessingml/2006/main" xmlns:w14="http://schemas.microsoft.com/office/word/2010/wordml" xmlns:w15="http://schemas.microsoft.com/office/word/2012/wordml" xmlns:w16cid="http://schemas.microsoft.com/office/word/2016/wordml/cid" xmlns:w16se="http://schemas.microsoft.com/office/word/2015/wordml/symex" xmlns:wpg="http://schemas.microsoft.com/office/word/2010/wordprocessingGroup" xmlns:wpi="http://schemas.microsoft.com/office/word/2010/wordprocessingInk" xmlns:wne="http://schemas.microsoft.com/office/word/2006/wordml" xmlns:wps="http://schemas.microsoft.com/office/word/2010/wordprocessingShape" mc:Ignorable="w14 w15 w16se w16cid wp14">
   <w:body>
     <w:p>
       <w:pPr>
@@ -62,18 +62,8 @@
           <w:sz w:val="28"/>
           <w:szCs w:val="28"/>
         </w:rPr>
-        <w:t>Il visitatore avvia l’</w:t>
-      </w:r>
-      <w:proofErr w:type="spellStart"/>
-      <w:r>
-        <w:rPr>
-          <w:rFonts w:ascii="Calibri" w:eastAsia="Calibri" w:hAnsi="Calibri" w:cs="Calibri"/>
-          <w:sz w:val="28"/>
-          <w:szCs w:val="28"/>
-        </w:rPr>
-        <w:t>app</w:t>
-      </w:r>
-      <w:proofErr w:type="spellEnd"/>
+        <w:t>Il visitatore avvia l’app</w:t>
+      </w:r>
     </w:p>
     <w:p>
       <w:pPr>
@@ -96,18 +86,8 @@
           <w:sz w:val="28"/>
           <w:szCs w:val="28"/>
         </w:rPr>
-        <w:t xml:space="preserve">Per ogni reperto/insieme di reperti (teche contenenti opere): scannerizza </w:t>
-      </w:r>
-      <w:proofErr w:type="spellStart"/>
-      <w:r>
-        <w:rPr>
-          <w:rFonts w:ascii="Calibri" w:eastAsia="Calibri" w:hAnsi="Calibri" w:cs="Calibri"/>
-          <w:sz w:val="28"/>
-          <w:szCs w:val="28"/>
-        </w:rPr>
-        <w:t>QRcode</w:t>
-      </w:r>
-      <w:proofErr w:type="spellEnd"/>
+        <w:t>Per ogni reperto/insieme di reperti (teche contenenti opere): scannerizza QRcode</w:t>
+      </w:r>
     </w:p>
     <w:p>
       <w:pPr>
@@ -397,17 +377,8 @@
           <w:sz w:val="28"/>
           <w:szCs w:val="28"/>
         </w:rPr>
-        <w:t>Non posso utilizzare l’</w:t>
-      </w:r>
-      <w:proofErr w:type="spellStart"/>
-      <w:r>
-        <w:rPr>
-          <w:sz w:val="28"/>
-          <w:szCs w:val="28"/>
-        </w:rPr>
-        <w:t>app</w:t>
-      </w:r>
-      <w:proofErr w:type="spellEnd"/>
+        <w:t>Non posso utilizzare l’app</w:t>
+      </w:r>
     </w:p>
     <w:p>
       <w:pPr>
@@ -756,25 +727,7 @@
           <w:sz w:val="32"/>
           <w:szCs w:val="32"/>
         </w:rPr>
-        <w:t xml:space="preserve">Accesso al </w:t>
-      </w:r>
-      <w:proofErr w:type="spellStart"/>
-      <w:r>
-        <w:rPr>
-          <w:b/>
-          <w:sz w:val="32"/>
-          <w:szCs w:val="32"/>
-        </w:rPr>
-        <w:t>backend</w:t>
-      </w:r>
-      <w:proofErr w:type="spellEnd"/>
-      <w:r>
-        <w:rPr>
-          <w:b/>
-          <w:sz w:val="32"/>
-          <w:szCs w:val="32"/>
-        </w:rPr>
-        <w:t xml:space="preserve">: </w:t>
+        <w:t xml:space="preserve">Accesso al backend: </w:t>
       </w:r>
       <w:r>
         <w:rPr>
@@ -853,25 +806,7 @@
           <w:sz w:val="28"/>
           <w:szCs w:val="28"/>
         </w:rPr>
-        <w:t xml:space="preserve">Il dipendente accede al </w:t>
-      </w:r>
-      <w:proofErr w:type="spellStart"/>
-      <w:r>
-        <w:rPr>
-          <w:rFonts w:ascii="Calibri" w:eastAsia="Calibri" w:hAnsi="Calibri" w:cs="Calibri"/>
-          <w:sz w:val="28"/>
-          <w:szCs w:val="28"/>
-        </w:rPr>
-        <w:t>Backend</w:t>
-      </w:r>
-      <w:proofErr w:type="spellEnd"/>
-      <w:r>
-        <w:rPr>
-          <w:rFonts w:ascii="Calibri" w:eastAsia="Calibri" w:hAnsi="Calibri" w:cs="Calibri"/>
-          <w:sz w:val="28"/>
-          <w:szCs w:val="28"/>
-        </w:rPr>
-        <w:t xml:space="preserve"> tramite l’URL della cartella</w:t>
+        <w:t>Il dipendente accede al Backend tramite l’URL della cartella</w:t>
       </w:r>
     </w:p>
     <w:p>
@@ -919,25 +854,7 @@
           <w:sz w:val="28"/>
           <w:szCs w:val="28"/>
         </w:rPr>
-        <w:t xml:space="preserve">Visualizza </w:t>
-      </w:r>
-      <w:proofErr w:type="spellStart"/>
-      <w:r>
-        <w:rPr>
-          <w:rFonts w:ascii="Calibri" w:eastAsia="Calibri" w:hAnsi="Calibri" w:cs="Calibri"/>
-          <w:sz w:val="28"/>
-          <w:szCs w:val="28"/>
-        </w:rPr>
-        <w:t>backend</w:t>
-      </w:r>
-      <w:proofErr w:type="spellEnd"/>
-      <w:r>
-        <w:rPr>
-          <w:rFonts w:ascii="Calibri" w:eastAsia="Calibri" w:hAnsi="Calibri" w:cs="Calibri"/>
-          <w:sz w:val="28"/>
-          <w:szCs w:val="28"/>
-        </w:rPr>
-        <w:t xml:space="preserve"> del sito</w:t>
+        <w:t>Visualizza backend del sito</w:t>
       </w:r>
     </w:p>
     <w:p>
@@ -1171,18 +1088,8 @@
           <w:sz w:val="28"/>
           <w:szCs w:val="28"/>
         </w:rPr>
-        <w:t xml:space="preserve">Il dipendente effettua il login al </w:t>
-      </w:r>
-      <w:proofErr w:type="spellStart"/>
-      <w:r>
-        <w:rPr>
-          <w:rFonts w:ascii="Calibri" w:eastAsia="Calibri" w:hAnsi="Calibri" w:cs="Calibri"/>
-          <w:sz w:val="28"/>
-          <w:szCs w:val="28"/>
-        </w:rPr>
-        <w:t>backend</w:t>
-      </w:r>
-      <w:proofErr w:type="spellEnd"/>
+        <w:t>Il dipendente effettua il login al backend</w:t>
+      </w:r>
     </w:p>
     <w:p>
       <w:pPr>
@@ -1277,18 +1184,10 @@
           <w:sz w:val="28"/>
           <w:szCs w:val="28"/>
         </w:rPr>
-        <w:t xml:space="preserve">Inserisce i dati (anche eventuali contenuti multimediali) del reperto, compilando il </w:t>
-      </w:r>
-      <w:proofErr w:type="spellStart"/>
-      <w:r>
-        <w:rPr>
-          <w:rFonts w:ascii="Calibri" w:eastAsia="Calibri" w:hAnsi="Calibri" w:cs="Calibri"/>
-          <w:sz w:val="28"/>
-          <w:szCs w:val="28"/>
-        </w:rPr>
-        <w:t>form</w:t>
-      </w:r>
-      <w:proofErr w:type="spellEnd"/>
+        <w:t>Visualizza il form di inserimento di un nuova scheda reperto</w:t>
+      </w:r>
+      <w:bookmarkStart w:id="0" w:name="_GoBack"/>
+      <w:bookmarkEnd w:id="0"/>
     </w:p>
     <w:p>
       <w:pPr>
@@ -1311,7 +1210,7 @@
           <w:sz w:val="28"/>
           <w:szCs w:val="28"/>
         </w:rPr>
-        <w:t>Viene generato il QR code</w:t>
+        <w:t>Inserisce i dati (anche eventuali contenuti multimediali) del reperto, compilando il form</w:t>
       </w:r>
     </w:p>
     <w:p>
@@ -1335,7 +1234,7 @@
           <w:sz w:val="28"/>
           <w:szCs w:val="28"/>
         </w:rPr>
-        <w:t>Al termine della compilazione, visualizza anteprima</w:t>
+        <w:t>Viene generato il QR code</w:t>
       </w:r>
     </w:p>
     <w:p>
@@ -1359,6 +1258,30 @@
           <w:sz w:val="28"/>
           <w:szCs w:val="28"/>
         </w:rPr>
+        <w:t>Al termine della compilazione, visualizza anteprima</w:t>
+      </w:r>
+    </w:p>
+    <w:p>
+      <w:pPr>
+        <w:pStyle w:val="Paragrafoelenco"/>
+        <w:numPr>
+          <w:ilvl w:val="2"/>
+          <w:numId w:val="12"/>
+        </w:numPr>
+        <w:spacing w:after="200" w:line="276" w:lineRule="auto"/>
+        <w:jc w:val="both"/>
+        <w:rPr>
+          <w:rFonts w:ascii="Calibri" w:eastAsia="Calibri" w:hAnsi="Calibri" w:cs="Calibri"/>
+          <w:sz w:val="28"/>
+          <w:szCs w:val="28"/>
+        </w:rPr>
+      </w:pPr>
+      <w:r>
+        <w:rPr>
+          <w:rFonts w:ascii="Calibri" w:eastAsia="Calibri" w:hAnsi="Calibri" w:cs="Calibri"/>
+          <w:sz w:val="28"/>
+          <w:szCs w:val="28"/>
+        </w:rPr>
         <w:t>Conferma/annulla l’inserimento</w:t>
       </w:r>
     </w:p>
@@ -1551,6 +1474,7 @@
           <w:sz w:val="28"/>
           <w:szCs w:val="28"/>
         </w:rPr>
+        <w:lastRenderedPageBreak/>
         <w:t xml:space="preserve"> Eliminare una scheda reperto</w:t>
       </w:r>
     </w:p>
@@ -1575,7 +1499,6 @@
           <w:sz w:val="28"/>
           <w:szCs w:val="28"/>
         </w:rPr>
-        <w:lastRenderedPageBreak/>
         <w:t>Entra nella sezione dedicata alla raccolta dei reperti</w:t>
       </w:r>
     </w:p>
@@ -1966,23 +1889,7 @@
           <w:sz w:val="28"/>
           <w:szCs w:val="28"/>
         </w:rPr>
-        <w:t xml:space="preserve">Nel caso in cui il dipendente non inserisce un dato obbligatorio nel </w:t>
-      </w:r>
-      <w:proofErr w:type="spellStart"/>
-      <w:r>
-        <w:rPr>
-          <w:sz w:val="28"/>
-          <w:szCs w:val="28"/>
-        </w:rPr>
-        <w:t>form</w:t>
-      </w:r>
-      <w:proofErr w:type="spellEnd"/>
-      <w:r>
-        <w:rPr>
-          <w:sz w:val="28"/>
-          <w:szCs w:val="28"/>
-        </w:rPr>
-        <w:t xml:space="preserve"> della scheda reperto e siamo al punto 2.1.2:</w:t>
+        <w:t>Nel caso in cui il dipendente non inserisce un dato obbligatorio nel form della scheda reperto e siamo al punto 2.1.2:</w:t>
       </w:r>
     </w:p>
     <w:p>
@@ -2257,18 +2164,8 @@
           <w:sz w:val="28"/>
           <w:szCs w:val="28"/>
         </w:rPr>
-        <w:t xml:space="preserve">L'amministratore effettua il login al </w:t>
-      </w:r>
-      <w:proofErr w:type="spellStart"/>
-      <w:r>
-        <w:rPr>
-          <w:rFonts w:ascii="Calibri" w:eastAsia="Calibri" w:hAnsi="Calibri" w:cs="Calibri"/>
-          <w:sz w:val="28"/>
-          <w:szCs w:val="28"/>
-        </w:rPr>
-        <w:t>backend</w:t>
-      </w:r>
-      <w:proofErr w:type="spellEnd"/>
+        <w:t>L'amministratore effettua il login al backend</w:t>
+      </w:r>
     </w:p>
     <w:p>
       <w:pPr>
@@ -2387,25 +2284,7 @@
           <w:sz w:val="28"/>
           <w:szCs w:val="28"/>
         </w:rPr>
-        <w:t xml:space="preserve">Compila il </w:t>
-      </w:r>
-      <w:proofErr w:type="spellStart"/>
-      <w:r>
-        <w:rPr>
-          <w:rFonts w:ascii="Calibri" w:eastAsia="Calibri" w:hAnsi="Calibri" w:cs="Calibri"/>
-          <w:sz w:val="28"/>
-          <w:szCs w:val="28"/>
-        </w:rPr>
-        <w:t>form</w:t>
-      </w:r>
-      <w:proofErr w:type="spellEnd"/>
-      <w:r>
-        <w:rPr>
-          <w:rFonts w:ascii="Calibri" w:eastAsia="Calibri" w:hAnsi="Calibri" w:cs="Calibri"/>
-          <w:sz w:val="28"/>
-          <w:szCs w:val="28"/>
-        </w:rPr>
-        <w:t xml:space="preserve"> per la registrazione del nuovo dipendente</w:t>
+        <w:t>Compila il form per la registrazione del nuovo dipendente</w:t>
       </w:r>
     </w:p>
     <w:p>
@@ -2914,8 +2793,6 @@
           <w:szCs w:val="28"/>
         </w:rPr>
       </w:pPr>
-      <w:bookmarkStart w:id="0" w:name="_GoBack"/>
-      <w:bookmarkEnd w:id="0"/>
     </w:p>
     <w:p>
       <w:pPr>
@@ -3039,23 +2916,7 @@
           <w:sz w:val="28"/>
           <w:szCs w:val="28"/>
         </w:rPr>
-        <w:t xml:space="preserve">Nel caso in cui l’amministratore non inserisce un dato obbligatorio nel </w:t>
-      </w:r>
-      <w:proofErr w:type="spellStart"/>
-      <w:r>
-        <w:rPr>
-          <w:sz w:val="28"/>
-          <w:szCs w:val="28"/>
-        </w:rPr>
-        <w:t>form</w:t>
-      </w:r>
-      <w:proofErr w:type="spellEnd"/>
-      <w:r>
-        <w:rPr>
-          <w:sz w:val="28"/>
-          <w:szCs w:val="28"/>
-        </w:rPr>
-        <w:t xml:space="preserve"> del dipendente e siamo al punto 2.1.3:</w:t>
+        <w:t>Nel caso in cui l’amministratore non inserisce un dato obbligatorio nel form del dipendente e siamo al punto 2.1.3:</w:t>
       </w:r>
     </w:p>
     <w:p>
@@ -3245,7 +3106,7 @@
 </file>
 
 <file path=word/numbering.xml><?xml version="1.0" encoding="utf-8"?>
-<w:numbering xmlns:wpc="http://schemas.microsoft.com/office/word/2010/wordprocessingCanvas" xmlns:cx="http://schemas.microsoft.com/office/drawing/2014/chartex" xmlns:cx1="http://schemas.microsoft.com/office/drawing/2015/9/8/chartex" xmlns:cx2="http://schemas.microsoft.com/office/drawing/2015/10/21/chartex" xmlns:cx3="http://schemas.microsoft.com/office/drawing/2016/5/9/chartex" xmlns:cx4="http://schemas.microsoft.com/office/drawing/2016/5/10/chartex" xmlns:cx5="http://schemas.microsoft.com/office/drawing/2016/5/11/chartex" xmlns:cx6="http://schemas.microsoft.com/office/drawing/2016/5/12/chartex" xmlns:cx7="http://schemas.microsoft.com/office/drawing/2016/5/13/chartex" xmlns:cx8="http://schemas.microsoft.com/office/drawing/2016/5/14/chartex" xmlns:mc="http://schemas.openxmlformats.org/markup-compatibility/2006" xmlns:aink="http://schemas.microsoft.com/office/drawing/2016/ink" xmlns:am3d="http://schemas.microsoft.com/office/drawing/2017/model3d" xmlns:o="urn:schemas-microsoft-com:office:office" xmlns:r="http://schemas.openxmlformats.org/officeDocument/2006/relationships" xmlns:m="http://schemas.openxmlformats.org/officeDocument/2006/math" xmlns:v="urn:schemas-microsoft-com:vml" xmlns:wp14="http://schemas.microsoft.com/office/word/2010/wordprocessingDrawing" xmlns:wp="http://schemas.openxmlformats.org/drawingml/2006/wordprocessingDrawing" xmlns:w10="urn:schemas-microsoft-com:office:word" xmlns:w="http://schemas.openxmlformats.org/wordprocessingml/2006/main" xmlns:w14="http://schemas.microsoft.com/office/word/2010/wordml" xmlns:w15="http://schemas.microsoft.com/office/word/2012/wordml" xmlns:w16se="http://schemas.microsoft.com/office/word/2015/wordml/symex" xmlns:wpg="http://schemas.microsoft.com/office/word/2010/wordprocessingGroup" xmlns:wpi="http://schemas.microsoft.com/office/word/2010/wordprocessingInk" xmlns:wne="http://schemas.microsoft.com/office/word/2006/wordml" xmlns:wps="http://schemas.microsoft.com/office/word/2010/wordprocessingShape" mc:Ignorable="w14 w15 w16se wp14">
+<w:numbering xmlns:wpc="http://schemas.microsoft.com/office/word/2010/wordprocessingCanvas" xmlns:cx="http://schemas.microsoft.com/office/drawing/2014/chartex" xmlns:cx1="http://schemas.microsoft.com/office/drawing/2015/9/8/chartex" xmlns:cx2="http://schemas.microsoft.com/office/drawing/2015/10/21/chartex" xmlns:cx3="http://schemas.microsoft.com/office/drawing/2016/5/9/chartex" xmlns:cx4="http://schemas.microsoft.com/office/drawing/2016/5/10/chartex" xmlns:cx5="http://schemas.microsoft.com/office/drawing/2016/5/11/chartex" xmlns:cx6="http://schemas.microsoft.com/office/drawing/2016/5/12/chartex" xmlns:cx7="http://schemas.microsoft.com/office/drawing/2016/5/13/chartex" xmlns:cx8="http://schemas.microsoft.com/office/drawing/2016/5/14/chartex" xmlns:mc="http://schemas.openxmlformats.org/markup-compatibility/2006" xmlns:aink="http://schemas.microsoft.com/office/drawing/2016/ink" xmlns:am3d="http://schemas.microsoft.com/office/drawing/2017/model3d" xmlns:o="urn:schemas-microsoft-com:office:office" xmlns:r="http://schemas.openxmlformats.org/officeDocument/2006/relationships" xmlns:m="http://schemas.openxmlformats.org/officeDocument/2006/math" xmlns:v="urn:schemas-microsoft-com:vml" xmlns:wp14="http://schemas.microsoft.com/office/word/2010/wordprocessingDrawing" xmlns:wp="http://schemas.openxmlformats.org/drawingml/2006/wordprocessingDrawing" xmlns:w10="urn:schemas-microsoft-com:office:word" xmlns:w="http://schemas.openxmlformats.org/wordprocessingml/2006/main" xmlns:w14="http://schemas.microsoft.com/office/word/2010/wordml" xmlns:w15="http://schemas.microsoft.com/office/word/2012/wordml" xmlns:w16cid="http://schemas.microsoft.com/office/word/2016/wordml/cid" xmlns:w16se="http://schemas.microsoft.com/office/word/2015/wordml/symex" xmlns:wpg="http://schemas.microsoft.com/office/word/2010/wordprocessingGroup" xmlns:wpi="http://schemas.microsoft.com/office/word/2010/wordprocessingInk" xmlns:wne="http://schemas.microsoft.com/office/word/2006/wordml" xmlns:wps="http://schemas.microsoft.com/office/word/2010/wordprocessingShape" mc:Ignorable="w14 w15 w16se w16cid wp14">
   <w:abstractNum w:abstractNumId="0" w15:restartNumberingAfterBreak="0">
     <w:nsid w:val="05054822"/>
     <w:multiLevelType w:val="multilevel"/>
@@ -6022,7 +5883,7 @@
 </file>
 
 <file path=word/styles.xml><?xml version="1.0" encoding="utf-8"?>
-<w:styles xmlns:mc="http://schemas.openxmlformats.org/markup-compatibility/2006" xmlns:r="http://schemas.openxmlformats.org/officeDocument/2006/relationships" xmlns:w="http://schemas.openxmlformats.org/wordprocessingml/2006/main" xmlns:w14="http://schemas.microsoft.com/office/word/2010/wordml" xmlns:w15="http://schemas.microsoft.com/office/word/2012/wordml" xmlns:w16se="http://schemas.microsoft.com/office/word/2015/wordml/symex" mc:Ignorable="w14 w15 w16se">
+<w:styles xmlns:mc="http://schemas.openxmlformats.org/markup-compatibility/2006" xmlns:r="http://schemas.openxmlformats.org/officeDocument/2006/relationships" xmlns:w="http://schemas.openxmlformats.org/wordprocessingml/2006/main" xmlns:w14="http://schemas.microsoft.com/office/word/2010/wordml" xmlns:w15="http://schemas.microsoft.com/office/word/2012/wordml" xmlns:w16cid="http://schemas.microsoft.com/office/word/2016/wordml/cid" xmlns:w16se="http://schemas.microsoft.com/office/word/2015/wordml/symex" mc:Ignorable="w14 w15 w16se w16cid">
   <w:docDefaults>
     <w:rPrDefault>
       <w:rPr>

</xml_diff>

<commit_message>
Aggiunta scenari alternativi #7187
</commit_message>
<xml_diff>
--- a/Documentazione progetto/2_SC_001.docx
+++ b/Documentazione progetto/2_SC_001.docx
@@ -4,6 +4,7 @@
   <w:body>
     <w:p>
       <w:pPr>
+        <w:jc w:val="both"/>
         <w:rPr>
           <w:sz w:val="32"/>
           <w:szCs w:val="32"/>
@@ -235,6 +236,7 @@
     </w:p>
     <w:p>
       <w:pPr>
+        <w:jc w:val="both"/>
         <w:rPr>
           <w:sz w:val="32"/>
           <w:szCs w:val="32"/>
@@ -300,6 +302,7 @@
     <w:p>
       <w:pPr>
         <w:ind w:firstLine="708"/>
+        <w:jc w:val="both"/>
         <w:rPr>
           <w:b/>
           <w:color w:val="FF0000"/>
@@ -347,6 +350,7 @@
     <w:p>
       <w:pPr>
         <w:ind w:firstLine="705"/>
+        <w:jc w:val="both"/>
         <w:rPr>
           <w:sz w:val="28"/>
           <w:szCs w:val="28"/>
@@ -367,6 +371,7 @@
           <w:ilvl w:val="2"/>
           <w:numId w:val="11"/>
         </w:numPr>
+        <w:jc w:val="both"/>
         <w:rPr>
           <w:sz w:val="28"/>
           <w:szCs w:val="28"/>
@@ -387,6 +392,7 @@
           <w:ilvl w:val="2"/>
           <w:numId w:val="11"/>
         </w:numPr>
+        <w:jc w:val="both"/>
         <w:rPr>
           <w:sz w:val="28"/>
           <w:szCs w:val="28"/>
@@ -403,6 +409,7 @@
     <w:p>
       <w:pPr>
         <w:ind w:firstLine="708"/>
+        <w:jc w:val="both"/>
         <w:rPr>
           <w:b/>
           <w:color w:val="FF0000"/>
@@ -450,6 +457,7 @@
     <w:p>
       <w:pPr>
         <w:ind w:firstLine="708"/>
+        <w:jc w:val="both"/>
         <w:rPr>
           <w:sz w:val="28"/>
           <w:szCs w:val="28"/>
@@ -465,6 +473,7 @@
     </w:p>
     <w:p>
       <w:pPr>
+        <w:jc w:val="both"/>
         <w:rPr>
           <w:sz w:val="28"/>
           <w:szCs w:val="28"/>
@@ -494,6 +503,7 @@
     </w:p>
     <w:p>
       <w:pPr>
+        <w:jc w:val="both"/>
         <w:rPr>
           <w:sz w:val="28"/>
           <w:szCs w:val="28"/>
@@ -524,6 +534,7 @@
     <w:p>
       <w:pPr>
         <w:ind w:firstLine="708"/>
+        <w:jc w:val="both"/>
         <w:rPr>
           <w:b/>
           <w:color w:val="FF0000"/>
@@ -571,6 +582,7 @@
     <w:p>
       <w:pPr>
         <w:ind w:firstLine="708"/>
+        <w:jc w:val="both"/>
         <w:rPr>
           <w:sz w:val="28"/>
           <w:szCs w:val="28"/>
@@ -586,6 +598,7 @@
     </w:p>
     <w:p>
       <w:pPr>
+        <w:jc w:val="both"/>
         <w:rPr>
           <w:sz w:val="28"/>
           <w:szCs w:val="28"/>
@@ -615,6 +628,7 @@
     </w:p>
     <w:p>
       <w:pPr>
+        <w:jc w:val="both"/>
         <w:rPr>
           <w:sz w:val="28"/>
           <w:szCs w:val="28"/>
@@ -644,62 +658,61 @@
     </w:p>
     <w:p>
       <w:pPr>
-        <w:rPr>
-          <w:sz w:val="28"/>
-          <w:szCs w:val="28"/>
-        </w:rPr>
-      </w:pPr>
-    </w:p>
-    <w:p>
-      <w:pPr>
-        <w:rPr>
-          <w:sz w:val="28"/>
-          <w:szCs w:val="28"/>
-        </w:rPr>
-      </w:pPr>
-    </w:p>
-    <w:p>
-      <w:pPr>
-        <w:rPr>
-          <w:sz w:val="28"/>
-          <w:szCs w:val="28"/>
-        </w:rPr>
-      </w:pPr>
-    </w:p>
-    <w:p>
-      <w:pPr>
-        <w:rPr>
-          <w:sz w:val="28"/>
-          <w:szCs w:val="28"/>
-        </w:rPr>
-      </w:pPr>
-    </w:p>
-    <w:p>
-      <w:pPr>
-        <w:rPr>
-          <w:sz w:val="28"/>
-          <w:szCs w:val="28"/>
-        </w:rPr>
-      </w:pPr>
-    </w:p>
-    <w:p>
-      <w:pPr>
-        <w:rPr>
-          <w:sz w:val="28"/>
-          <w:szCs w:val="28"/>
-        </w:rPr>
-      </w:pPr>
-    </w:p>
-    <w:p>
-      <w:pPr>
-        <w:rPr>
-          <w:sz w:val="28"/>
-          <w:szCs w:val="28"/>
-        </w:rPr>
-      </w:pPr>
-    </w:p>
-    <w:p>
-      <w:pPr>
+        <w:jc w:val="both"/>
+        <w:rPr>
+          <w:sz w:val="28"/>
+          <w:szCs w:val="28"/>
+        </w:rPr>
+      </w:pPr>
+    </w:p>
+    <w:p>
+      <w:pPr>
+        <w:jc w:val="both"/>
+        <w:rPr>
+          <w:sz w:val="28"/>
+          <w:szCs w:val="28"/>
+        </w:rPr>
+      </w:pPr>
+    </w:p>
+    <w:p>
+      <w:pPr>
+        <w:jc w:val="both"/>
+        <w:rPr>
+          <w:sz w:val="28"/>
+          <w:szCs w:val="28"/>
+        </w:rPr>
+      </w:pPr>
+    </w:p>
+    <w:p>
+      <w:pPr>
+        <w:jc w:val="both"/>
+        <w:rPr>
+          <w:sz w:val="28"/>
+          <w:szCs w:val="28"/>
+        </w:rPr>
+      </w:pPr>
+    </w:p>
+    <w:p>
+      <w:pPr>
+        <w:jc w:val="both"/>
+        <w:rPr>
+          <w:sz w:val="28"/>
+          <w:szCs w:val="28"/>
+        </w:rPr>
+      </w:pPr>
+    </w:p>
+    <w:p>
+      <w:pPr>
+        <w:jc w:val="both"/>
+        <w:rPr>
+          <w:sz w:val="28"/>
+          <w:szCs w:val="28"/>
+        </w:rPr>
+      </w:pPr>
+    </w:p>
+    <w:p>
+      <w:pPr>
+        <w:jc w:val="both"/>
         <w:rPr>
           <w:sz w:val="32"/>
           <w:szCs w:val="32"/>
@@ -711,6 +724,7 @@
           <w:sz w:val="32"/>
           <w:szCs w:val="32"/>
         </w:rPr>
+        <w:lastRenderedPageBreak/>
         <w:t xml:space="preserve">2. </w:t>
       </w:r>
       <w:r>
@@ -859,6 +873,7 @@
     </w:p>
     <w:p>
       <w:pPr>
+        <w:jc w:val="both"/>
         <w:rPr>
           <w:sz w:val="32"/>
           <w:szCs w:val="32"/>
@@ -916,6 +931,7 @@
     <w:p>
       <w:pPr>
         <w:ind w:firstLine="708"/>
+        <w:jc w:val="both"/>
         <w:rPr>
           <w:b/>
           <w:color w:val="FF0000"/>
@@ -963,6 +979,7 @@
     <w:p>
       <w:pPr>
         <w:ind w:left="1410"/>
+        <w:jc w:val="both"/>
         <w:rPr>
           <w:sz w:val="28"/>
           <w:szCs w:val="28"/>
@@ -978,6 +995,7 @@
     </w:p>
     <w:p>
       <w:pPr>
+        <w:jc w:val="both"/>
         <w:rPr>
           <w:sz w:val="28"/>
           <w:szCs w:val="28"/>
@@ -1014,22 +1032,160 @@
     </w:p>
     <w:p>
       <w:pPr>
-        <w:rPr>
-          <w:sz w:val="28"/>
-          <w:szCs w:val="28"/>
-        </w:rPr>
-      </w:pPr>
-    </w:p>
-    <w:p>
-      <w:pPr>
-        <w:rPr>
-          <w:sz w:val="28"/>
-          <w:szCs w:val="28"/>
-        </w:rPr>
-      </w:pPr>
-    </w:p>
-    <w:p>
-      <w:pPr>
+        <w:jc w:val="both"/>
+        <w:rPr>
+          <w:sz w:val="28"/>
+          <w:szCs w:val="28"/>
+        </w:rPr>
+      </w:pPr>
+    </w:p>
+    <w:p>
+      <w:pPr>
+        <w:jc w:val="both"/>
+        <w:rPr>
+          <w:sz w:val="28"/>
+          <w:szCs w:val="28"/>
+        </w:rPr>
+      </w:pPr>
+    </w:p>
+    <w:p>
+      <w:pPr>
+        <w:jc w:val="both"/>
+        <w:rPr>
+          <w:sz w:val="28"/>
+          <w:szCs w:val="28"/>
+        </w:rPr>
+      </w:pPr>
+    </w:p>
+    <w:p>
+      <w:pPr>
+        <w:jc w:val="both"/>
+        <w:rPr>
+          <w:sz w:val="28"/>
+          <w:szCs w:val="28"/>
+        </w:rPr>
+      </w:pPr>
+    </w:p>
+    <w:p>
+      <w:pPr>
+        <w:jc w:val="both"/>
+        <w:rPr>
+          <w:sz w:val="28"/>
+          <w:szCs w:val="28"/>
+        </w:rPr>
+      </w:pPr>
+    </w:p>
+    <w:p>
+      <w:pPr>
+        <w:jc w:val="both"/>
+        <w:rPr>
+          <w:sz w:val="28"/>
+          <w:szCs w:val="28"/>
+        </w:rPr>
+      </w:pPr>
+    </w:p>
+    <w:p>
+      <w:pPr>
+        <w:jc w:val="both"/>
+        <w:rPr>
+          <w:sz w:val="28"/>
+          <w:szCs w:val="28"/>
+        </w:rPr>
+      </w:pPr>
+    </w:p>
+    <w:p>
+      <w:pPr>
+        <w:jc w:val="both"/>
+        <w:rPr>
+          <w:sz w:val="28"/>
+          <w:szCs w:val="28"/>
+        </w:rPr>
+      </w:pPr>
+    </w:p>
+    <w:p>
+      <w:pPr>
+        <w:jc w:val="both"/>
+        <w:rPr>
+          <w:sz w:val="28"/>
+          <w:szCs w:val="28"/>
+        </w:rPr>
+      </w:pPr>
+    </w:p>
+    <w:p>
+      <w:pPr>
+        <w:jc w:val="both"/>
+        <w:rPr>
+          <w:sz w:val="28"/>
+          <w:szCs w:val="28"/>
+        </w:rPr>
+      </w:pPr>
+    </w:p>
+    <w:p>
+      <w:pPr>
+        <w:jc w:val="both"/>
+        <w:rPr>
+          <w:sz w:val="28"/>
+          <w:szCs w:val="28"/>
+        </w:rPr>
+      </w:pPr>
+    </w:p>
+    <w:p>
+      <w:pPr>
+        <w:jc w:val="both"/>
+        <w:rPr>
+          <w:sz w:val="28"/>
+          <w:szCs w:val="28"/>
+        </w:rPr>
+      </w:pPr>
+    </w:p>
+    <w:p>
+      <w:pPr>
+        <w:jc w:val="both"/>
+        <w:rPr>
+          <w:sz w:val="28"/>
+          <w:szCs w:val="28"/>
+        </w:rPr>
+      </w:pPr>
+    </w:p>
+    <w:p>
+      <w:pPr>
+        <w:jc w:val="both"/>
+        <w:rPr>
+          <w:sz w:val="28"/>
+          <w:szCs w:val="28"/>
+        </w:rPr>
+      </w:pPr>
+    </w:p>
+    <w:p>
+      <w:pPr>
+        <w:jc w:val="both"/>
+        <w:rPr>
+          <w:sz w:val="28"/>
+          <w:szCs w:val="28"/>
+        </w:rPr>
+      </w:pPr>
+    </w:p>
+    <w:p>
+      <w:pPr>
+        <w:jc w:val="both"/>
+        <w:rPr>
+          <w:sz w:val="28"/>
+          <w:szCs w:val="28"/>
+        </w:rPr>
+      </w:pPr>
+    </w:p>
+    <w:p>
+      <w:pPr>
+        <w:jc w:val="both"/>
+        <w:rPr>
+          <w:sz w:val="28"/>
+          <w:szCs w:val="28"/>
+        </w:rPr>
+      </w:pPr>
+    </w:p>
+    <w:p>
+      <w:pPr>
+        <w:jc w:val="both"/>
         <w:rPr>
           <w:sz w:val="32"/>
           <w:szCs w:val="32"/>
@@ -1041,6 +1197,7 @@
           <w:sz w:val="32"/>
           <w:szCs w:val="32"/>
         </w:rPr>
+        <w:lastRenderedPageBreak/>
         <w:t xml:space="preserve">3. </w:t>
       </w:r>
       <w:r>
@@ -1186,8 +1343,6 @@
         </w:rPr>
         <w:t>Visualizza il form di inserimento di un nuova scheda reperto</w:t>
       </w:r>
-      <w:bookmarkStart w:id="0" w:name="_GoBack"/>
-      <w:bookmarkEnd w:id="0"/>
     </w:p>
     <w:p>
       <w:pPr>
@@ -1474,7 +1629,6 @@
           <w:sz w:val="28"/>
           <w:szCs w:val="28"/>
         </w:rPr>
-        <w:lastRenderedPageBreak/>
         <w:t xml:space="preserve"> Eliminare una scheda reperto</w:t>
       </w:r>
     </w:p>
@@ -1576,17 +1730,7 @@
     </w:p>
     <w:p>
       <w:pPr>
-        <w:spacing w:after="200" w:line="276" w:lineRule="auto"/>
-        <w:jc w:val="both"/>
-        <w:rPr>
-          <w:rFonts w:ascii="Calibri" w:eastAsia="Calibri" w:hAnsi="Calibri" w:cs="Calibri"/>
-          <w:sz w:val="28"/>
-          <w:szCs w:val="28"/>
-        </w:rPr>
-      </w:pPr>
-    </w:p>
-    <w:p>
-      <w:pPr>
+        <w:jc w:val="both"/>
         <w:rPr>
           <w:sz w:val="32"/>
           <w:szCs w:val="32"/>
@@ -1644,6 +1788,7 @@
     <w:p>
       <w:pPr>
         <w:ind w:firstLine="708"/>
+        <w:jc w:val="both"/>
         <w:rPr>
           <w:b/>
           <w:color w:val="FF0000"/>
@@ -1691,6 +1836,7 @@
     <w:p>
       <w:pPr>
         <w:ind w:left="708"/>
+        <w:jc w:val="both"/>
         <w:rPr>
           <w:sz w:val="28"/>
           <w:szCs w:val="28"/>
@@ -1711,6 +1857,8 @@
           <w:ilvl w:val="1"/>
           <w:numId w:val="25"/>
         </w:numPr>
+        <w:ind w:left="1125"/>
+        <w:jc w:val="both"/>
         <w:rPr>
           <w:sz w:val="28"/>
           <w:szCs w:val="28"/>
@@ -1733,17 +1881,8 @@
     </w:p>
     <w:p>
       <w:pPr>
-        <w:pStyle w:val="Paragrafoelenco"/>
-        <w:ind w:left="1125"/>
-        <w:rPr>
-          <w:sz w:val="28"/>
-          <w:szCs w:val="28"/>
-        </w:rPr>
-      </w:pPr>
-    </w:p>
-    <w:p>
-      <w:pPr>
         <w:ind w:firstLine="708"/>
+        <w:jc w:val="both"/>
         <w:rPr>
           <w:b/>
           <w:color w:val="FF0000"/>
@@ -1791,6 +1930,7 @@
     <w:p>
       <w:pPr>
         <w:ind w:left="708"/>
+        <w:jc w:val="both"/>
         <w:rPr>
           <w:sz w:val="28"/>
           <w:szCs w:val="28"/>
@@ -1807,6 +1947,7 @@
     <w:p>
       <w:pPr>
         <w:ind w:left="708" w:firstLine="708"/>
+        <w:jc w:val="both"/>
         <w:rPr>
           <w:sz w:val="28"/>
           <w:szCs w:val="28"/>
@@ -1823,6 +1964,7 @@
     <w:p>
       <w:pPr>
         <w:ind w:firstLine="708"/>
+        <w:jc w:val="both"/>
         <w:rPr>
           <w:sz w:val="28"/>
           <w:szCs w:val="28"/>
@@ -1832,20 +1974,22 @@
     <w:p>
       <w:pPr>
         <w:ind w:firstLine="708"/>
-        <w:rPr>
-          <w:b/>
-          <w:color w:val="FF0000"/>
-          <w:sz w:val="28"/>
-          <w:szCs w:val="28"/>
-        </w:rPr>
-      </w:pPr>
-      <w:r>
-        <w:rPr>
-          <w:b/>
-          <w:color w:val="FF0000"/>
-          <w:sz w:val="28"/>
-          <w:szCs w:val="28"/>
-        </w:rPr>
+        <w:jc w:val="both"/>
+        <w:rPr>
+          <w:b/>
+          <w:color w:val="FF0000"/>
+          <w:sz w:val="28"/>
+          <w:szCs w:val="28"/>
+        </w:rPr>
+      </w:pPr>
+      <w:r>
+        <w:rPr>
+          <w:b/>
+          <w:color w:val="FF0000"/>
+          <w:sz w:val="28"/>
+          <w:szCs w:val="28"/>
+        </w:rPr>
+        <w:lastRenderedPageBreak/>
         <w:t>3</w:t>
       </w:r>
       <w:r>
@@ -1879,6 +2023,7 @@
     <w:p>
       <w:pPr>
         <w:ind w:left="708"/>
+        <w:jc w:val="both"/>
         <w:rPr>
           <w:sz w:val="28"/>
           <w:szCs w:val="28"/>
@@ -1895,6 +2040,7 @@
     <w:p>
       <w:pPr>
         <w:ind w:left="708" w:firstLine="708"/>
+        <w:jc w:val="both"/>
         <w:rPr>
           <w:sz w:val="28"/>
           <w:szCs w:val="28"/>
@@ -1910,15 +2056,8 @@
     </w:p>
     <w:p>
       <w:pPr>
-        <w:rPr>
-          <w:sz w:val="28"/>
-          <w:szCs w:val="28"/>
-        </w:rPr>
-      </w:pPr>
-    </w:p>
-    <w:p>
-      <w:pPr>
         <w:ind w:firstLine="708"/>
+        <w:jc w:val="both"/>
         <w:rPr>
           <w:b/>
           <w:color w:val="FF0000"/>
@@ -1966,6 +2105,7 @@
     <w:p>
       <w:pPr>
         <w:ind w:left="708"/>
+        <w:jc w:val="both"/>
         <w:rPr>
           <w:sz w:val="28"/>
           <w:szCs w:val="28"/>
@@ -1982,6 +2122,7 @@
     <w:p>
       <w:pPr>
         <w:ind w:firstLine="708"/>
+        <w:jc w:val="both"/>
         <w:rPr>
           <w:sz w:val="28"/>
           <w:szCs w:val="28"/>
@@ -1999,15 +2140,7 @@
     <w:p>
       <w:pPr>
         <w:ind w:firstLine="708"/>
-        <w:rPr>
-          <w:sz w:val="28"/>
-          <w:szCs w:val="28"/>
-        </w:rPr>
-      </w:pPr>
-    </w:p>
-    <w:p>
-      <w:pPr>
-        <w:ind w:firstLine="708"/>
+        <w:jc w:val="both"/>
         <w:rPr>
           <w:b/>
           <w:color w:val="FF0000"/>
@@ -2055,6 +2188,7 @@
     <w:p>
       <w:pPr>
         <w:ind w:left="705"/>
+        <w:jc w:val="both"/>
         <w:rPr>
           <w:sz w:val="28"/>
           <w:szCs w:val="28"/>
@@ -2085,7 +2219,6 @@
           <w:sz w:val="28"/>
           <w:szCs w:val="28"/>
         </w:rPr>
-        <w:lastRenderedPageBreak/>
         <w:t xml:space="preserve"> </w:t>
       </w:r>
       <w:r>
@@ -2095,6 +2228,126 @@
         </w:rPr>
         <w:t>Visualizza il messaggio “Numero passaporto già presente!”</w:t>
       </w:r>
+    </w:p>
+    <w:p>
+      <w:pPr>
+        <w:rPr>
+          <w:sz w:val="28"/>
+          <w:szCs w:val="28"/>
+        </w:rPr>
+      </w:pPr>
+    </w:p>
+    <w:p>
+      <w:pPr>
+        <w:rPr>
+          <w:sz w:val="28"/>
+          <w:szCs w:val="28"/>
+        </w:rPr>
+      </w:pPr>
+    </w:p>
+    <w:p>
+      <w:pPr>
+        <w:rPr>
+          <w:sz w:val="28"/>
+          <w:szCs w:val="28"/>
+        </w:rPr>
+      </w:pPr>
+    </w:p>
+    <w:p>
+      <w:pPr>
+        <w:rPr>
+          <w:sz w:val="28"/>
+          <w:szCs w:val="28"/>
+        </w:rPr>
+      </w:pPr>
+    </w:p>
+    <w:p>
+      <w:pPr>
+        <w:rPr>
+          <w:sz w:val="28"/>
+          <w:szCs w:val="28"/>
+        </w:rPr>
+      </w:pPr>
+    </w:p>
+    <w:p>
+      <w:pPr>
+        <w:rPr>
+          <w:sz w:val="28"/>
+          <w:szCs w:val="28"/>
+        </w:rPr>
+      </w:pPr>
+    </w:p>
+    <w:p>
+      <w:pPr>
+        <w:rPr>
+          <w:sz w:val="28"/>
+          <w:szCs w:val="28"/>
+        </w:rPr>
+      </w:pPr>
+    </w:p>
+    <w:p>
+      <w:pPr>
+        <w:rPr>
+          <w:sz w:val="28"/>
+          <w:szCs w:val="28"/>
+        </w:rPr>
+      </w:pPr>
+    </w:p>
+    <w:p>
+      <w:pPr>
+        <w:rPr>
+          <w:sz w:val="28"/>
+          <w:szCs w:val="28"/>
+        </w:rPr>
+      </w:pPr>
+    </w:p>
+    <w:p>
+      <w:pPr>
+        <w:rPr>
+          <w:sz w:val="28"/>
+          <w:szCs w:val="28"/>
+        </w:rPr>
+      </w:pPr>
+    </w:p>
+    <w:p>
+      <w:pPr>
+        <w:rPr>
+          <w:sz w:val="28"/>
+          <w:szCs w:val="28"/>
+        </w:rPr>
+      </w:pPr>
+    </w:p>
+    <w:p>
+      <w:pPr>
+        <w:rPr>
+          <w:sz w:val="28"/>
+          <w:szCs w:val="28"/>
+        </w:rPr>
+      </w:pPr>
+    </w:p>
+    <w:p>
+      <w:pPr>
+        <w:rPr>
+          <w:sz w:val="28"/>
+          <w:szCs w:val="28"/>
+        </w:rPr>
+      </w:pPr>
+    </w:p>
+    <w:p>
+      <w:pPr>
+        <w:rPr>
+          <w:sz w:val="28"/>
+          <w:szCs w:val="28"/>
+        </w:rPr>
+      </w:pPr>
+    </w:p>
+    <w:p>
+      <w:pPr>
+        <w:rPr>
+          <w:sz w:val="28"/>
+          <w:szCs w:val="28"/>
+        </w:rPr>
+      </w:pPr>
     </w:p>
     <w:p>
       <w:pPr>
@@ -2117,6 +2370,7 @@
           <w:sz w:val="32"/>
           <w:szCs w:val="32"/>
         </w:rPr>
+        <w:lastRenderedPageBreak/>
         <w:t xml:space="preserve">4. </w:t>
       </w:r>
       <w:r>
@@ -2260,7 +2514,7 @@
           <w:sz w:val="28"/>
           <w:szCs w:val="28"/>
         </w:rPr>
-        <w:t>Seleziona la voce “Nuovo”</w:t>
+        <w:t>Visualizza le informazioni base dei dipendenti già presenti</w:t>
       </w:r>
     </w:p>
     <w:p>
@@ -2284,7 +2538,7 @@
           <w:sz w:val="28"/>
           <w:szCs w:val="28"/>
         </w:rPr>
-        <w:t>Compila il form per la registrazione del nuovo dipendente</w:t>
+        <w:t>Seleziona la voce “Nuovo”</w:t>
       </w:r>
     </w:p>
     <w:p>
@@ -2308,7 +2562,7 @@
           <w:sz w:val="28"/>
           <w:szCs w:val="28"/>
         </w:rPr>
-        <w:t>Al termine della compilazione, visualizza anteprima</w:t>
+        <w:t>Compila il form per la registrazione del nuovo dipendente</w:t>
       </w:r>
     </w:p>
     <w:p>
@@ -2332,7 +2586,71 @@
           <w:sz w:val="28"/>
           <w:szCs w:val="28"/>
         </w:rPr>
-        <w:t>Conferma/annulla l’inserimento</w:t>
+        <w:t>Al termine della compilazione, visualizza anteprima</w:t>
+      </w:r>
+    </w:p>
+    <w:p>
+      <w:pPr>
+        <w:pStyle w:val="Paragrafoelenco"/>
+        <w:numPr>
+          <w:ilvl w:val="2"/>
+          <w:numId w:val="15"/>
+        </w:numPr>
+        <w:spacing w:after="200" w:line="276" w:lineRule="auto"/>
+        <w:jc w:val="both"/>
+        <w:rPr>
+          <w:rFonts w:ascii="Calibri" w:eastAsia="Calibri" w:hAnsi="Calibri" w:cs="Calibri"/>
+          <w:sz w:val="28"/>
+          <w:szCs w:val="28"/>
+        </w:rPr>
+      </w:pPr>
+      <w:r>
+        <w:rPr>
+          <w:rFonts w:ascii="Calibri" w:eastAsia="Calibri" w:hAnsi="Calibri" w:cs="Calibri"/>
+          <w:sz w:val="28"/>
+          <w:szCs w:val="28"/>
+        </w:rPr>
+        <w:t>Conferma</w:t>
+      </w:r>
+    </w:p>
+    <w:p>
+      <w:pPr>
+        <w:pStyle w:val="Paragrafoelenco"/>
+        <w:numPr>
+          <w:ilvl w:val="2"/>
+          <w:numId w:val="15"/>
+        </w:numPr>
+        <w:spacing w:after="200" w:line="276" w:lineRule="auto"/>
+        <w:jc w:val="both"/>
+        <w:rPr>
+          <w:rFonts w:ascii="Calibri" w:eastAsia="Calibri" w:hAnsi="Calibri" w:cs="Calibri"/>
+          <w:sz w:val="28"/>
+          <w:szCs w:val="28"/>
+        </w:rPr>
+      </w:pPr>
+      <w:r>
+        <w:rPr>
+          <w:rFonts w:ascii="Calibri" w:eastAsia="Calibri" w:hAnsi="Calibri" w:cs="Calibri"/>
+          <w:sz w:val="28"/>
+          <w:szCs w:val="28"/>
+        </w:rPr>
+        <w:t xml:space="preserve"> </w:t>
+      </w:r>
+      <w:r>
+        <w:rPr>
+          <w:rFonts w:ascii="Calibri" w:eastAsia="Calibri" w:hAnsi="Calibri" w:cs="Calibri"/>
+          <w:sz w:val="28"/>
+          <w:szCs w:val="28"/>
+        </w:rPr>
+        <w:t>Visualizzo messaggio di conferm</w:t>
+      </w:r>
+      <w:r>
+        <w:rPr>
+          <w:rFonts w:ascii="Calibri" w:eastAsia="Calibri" w:hAnsi="Calibri" w:cs="Calibri"/>
+          <w:sz w:val="28"/>
+          <w:szCs w:val="28"/>
+        </w:rPr>
+        <w:t>a</w:t>
       </w:r>
     </w:p>
     <w:p>
@@ -2404,7 +2722,15 @@
           <w:sz w:val="28"/>
           <w:szCs w:val="28"/>
         </w:rPr>
-        <w:t>Cerca il dipendente</w:t>
+        <w:t xml:space="preserve">Visualizza le informazioni base </w:t>
+      </w:r>
+      <w:r>
+        <w:rPr>
+          <w:rFonts w:ascii="Calibri" w:eastAsia="Calibri" w:hAnsi="Calibri" w:cs="Calibri"/>
+          <w:sz w:val="28"/>
+          <w:szCs w:val="28"/>
+        </w:rPr>
+        <w:t>dei dipendenti già presenti</w:t>
       </w:r>
     </w:p>
     <w:p>
@@ -2428,7 +2754,7 @@
           <w:sz w:val="28"/>
           <w:szCs w:val="28"/>
         </w:rPr>
-        <w:t>Seleziona la voce “Modifica”</w:t>
+        <w:t>Cerca il dipendente</w:t>
       </w:r>
     </w:p>
     <w:p>
@@ -2452,7 +2778,7 @@
           <w:sz w:val="28"/>
           <w:szCs w:val="28"/>
         </w:rPr>
-        <w:t xml:space="preserve">Modifica i dati </w:t>
+        <w:t>Seleziona la voce “Modifica”</w:t>
       </w:r>
     </w:p>
     <w:p>
@@ -2476,7 +2802,7 @@
           <w:sz w:val="28"/>
           <w:szCs w:val="28"/>
         </w:rPr>
-        <w:t>Al termine della modifica, visualizza anteprima</w:t>
+        <w:t>Compila il form per la modifica del nuovo dipendente</w:t>
       </w:r>
     </w:p>
     <w:p>
@@ -2500,7 +2826,55 @@
           <w:sz w:val="28"/>
           <w:szCs w:val="28"/>
         </w:rPr>
-        <w:t>Conferma/annulla la modifica</w:t>
+        <w:t xml:space="preserve">Modifica i dati </w:t>
+      </w:r>
+    </w:p>
+    <w:p>
+      <w:pPr>
+        <w:pStyle w:val="Paragrafoelenco"/>
+        <w:numPr>
+          <w:ilvl w:val="2"/>
+          <w:numId w:val="15"/>
+        </w:numPr>
+        <w:spacing w:after="200" w:line="276" w:lineRule="auto"/>
+        <w:jc w:val="both"/>
+        <w:rPr>
+          <w:rFonts w:ascii="Calibri" w:eastAsia="Calibri" w:hAnsi="Calibri" w:cs="Calibri"/>
+          <w:sz w:val="28"/>
+          <w:szCs w:val="28"/>
+        </w:rPr>
+      </w:pPr>
+      <w:r>
+        <w:rPr>
+          <w:rFonts w:ascii="Calibri" w:eastAsia="Calibri" w:hAnsi="Calibri" w:cs="Calibri"/>
+          <w:sz w:val="28"/>
+          <w:szCs w:val="28"/>
+        </w:rPr>
+        <w:t>Al termine della modifica, visualizza anteprima</w:t>
+      </w:r>
+    </w:p>
+    <w:p>
+      <w:pPr>
+        <w:pStyle w:val="Paragrafoelenco"/>
+        <w:numPr>
+          <w:ilvl w:val="2"/>
+          <w:numId w:val="15"/>
+        </w:numPr>
+        <w:spacing w:after="200" w:line="276" w:lineRule="auto"/>
+        <w:jc w:val="both"/>
+        <w:rPr>
+          <w:rFonts w:ascii="Calibri" w:eastAsia="Calibri" w:hAnsi="Calibri" w:cs="Calibri"/>
+          <w:sz w:val="28"/>
+          <w:szCs w:val="28"/>
+        </w:rPr>
+      </w:pPr>
+      <w:r>
+        <w:rPr>
+          <w:rFonts w:ascii="Calibri" w:eastAsia="Calibri" w:hAnsi="Calibri" w:cs="Calibri"/>
+          <w:sz w:val="28"/>
+          <w:szCs w:val="28"/>
+        </w:rPr>
+        <w:t>Conferma</w:t>
       </w:r>
     </w:p>
     <w:p>
@@ -2572,7 +2946,15 @@
           <w:sz w:val="28"/>
           <w:szCs w:val="28"/>
         </w:rPr>
-        <w:t>Cerca il dipendente</w:t>
+        <w:t xml:space="preserve">Visualizza le informazioni base </w:t>
+      </w:r>
+      <w:r>
+        <w:rPr>
+          <w:rFonts w:ascii="Calibri" w:eastAsia="Calibri" w:hAnsi="Calibri" w:cs="Calibri"/>
+          <w:sz w:val="28"/>
+          <w:szCs w:val="28"/>
+        </w:rPr>
+        <w:t>dei dipendenti già presenti</w:t>
       </w:r>
     </w:p>
     <w:p>
@@ -2596,7 +2978,7 @@
           <w:sz w:val="28"/>
           <w:szCs w:val="28"/>
         </w:rPr>
-        <w:t>Seleziona la voce “Elimina”</w:t>
+        <w:t>Cerca il dipendente</w:t>
       </w:r>
     </w:p>
     <w:p>
@@ -2620,11 +3002,16 @@
           <w:sz w:val="28"/>
           <w:szCs w:val="28"/>
         </w:rPr>
-        <w:t>Conferma/annulla l’eliminazione</w:t>
-      </w:r>
-    </w:p>
-    <w:p>
-      <w:pPr>
+        <w:t>Seleziona la voce “Elimina”</w:t>
+      </w:r>
+    </w:p>
+    <w:p>
+      <w:pPr>
+        <w:pStyle w:val="Paragrafoelenco"/>
+        <w:numPr>
+          <w:ilvl w:val="2"/>
+          <w:numId w:val="15"/>
+        </w:numPr>
         <w:spacing w:after="200" w:line="276" w:lineRule="auto"/>
         <w:jc w:val="both"/>
         <w:rPr>
@@ -2633,6 +3020,38 @@
           <w:szCs w:val="28"/>
         </w:rPr>
       </w:pPr>
+      <w:r>
+        <w:rPr>
+          <w:rFonts w:ascii="Calibri" w:eastAsia="Calibri" w:hAnsi="Calibri" w:cs="Calibri"/>
+          <w:sz w:val="28"/>
+          <w:szCs w:val="28"/>
+        </w:rPr>
+        <w:t>Visualizza il messaggio: “Sei sicuro di voler eliminare?”</w:t>
+      </w:r>
+    </w:p>
+    <w:p>
+      <w:pPr>
+        <w:pStyle w:val="Paragrafoelenco"/>
+        <w:numPr>
+          <w:ilvl w:val="2"/>
+          <w:numId w:val="15"/>
+        </w:numPr>
+        <w:spacing w:after="200" w:line="276" w:lineRule="auto"/>
+        <w:jc w:val="both"/>
+        <w:rPr>
+          <w:rFonts w:ascii="Calibri" w:eastAsia="Calibri" w:hAnsi="Calibri" w:cs="Calibri"/>
+          <w:sz w:val="28"/>
+          <w:szCs w:val="28"/>
+        </w:rPr>
+      </w:pPr>
+      <w:r>
+        <w:rPr>
+          <w:rFonts w:ascii="Calibri" w:eastAsia="Calibri" w:hAnsi="Calibri" w:cs="Calibri"/>
+          <w:sz w:val="28"/>
+          <w:szCs w:val="28"/>
+        </w:rPr>
+        <w:t>Conferma</w:t>
+      </w:r>
     </w:p>
     <w:p>
       <w:pPr>
@@ -2769,22 +3188,8 @@
         </w:rPr>
         <w:t>Visualizza il messaggio “Credenziali errate! Riprovare.”</w:t>
       </w:r>
-    </w:p>
-    <w:p>
-      <w:pPr>
-        <w:rPr>
-          <w:sz w:val="28"/>
-          <w:szCs w:val="28"/>
-        </w:rPr>
-      </w:pPr>
-    </w:p>
-    <w:p>
-      <w:pPr>
-        <w:rPr>
-          <w:sz w:val="28"/>
-          <w:szCs w:val="28"/>
-        </w:rPr>
-      </w:pPr>
+      <w:bookmarkStart w:id="0" w:name="_GoBack"/>
+      <w:bookmarkEnd w:id="0"/>
     </w:p>
     <w:p>
       <w:pPr>
@@ -2846,7 +3251,21 @@
           <w:sz w:val="28"/>
           <w:szCs w:val="28"/>
         </w:rPr>
-        <w:t>Nel caso in cui l’amministratore inserisce un’e-mail già presente e siamo al punto 2.1.3:</w:t>
+        <w:t>Nel caso in cui l’amministratore inserisce un’e-mail già</w:t>
+      </w:r>
+      <w:r>
+        <w:rPr>
+          <w:sz w:val="28"/>
+          <w:szCs w:val="28"/>
+        </w:rPr>
+        <w:t xml:space="preserve"> presente e siamo al punto 2.1.6</w:t>
+      </w:r>
+      <w:r>
+        <w:rPr>
+          <w:sz w:val="28"/>
+          <w:szCs w:val="28"/>
+        </w:rPr>
+        <w:t>:</w:t>
       </w:r>
     </w:p>
     <w:p>
@@ -2862,7 +3281,14 @@
           <w:sz w:val="28"/>
           <w:szCs w:val="28"/>
         </w:rPr>
-        <w:t>2.1.3.1 Visualizza il messaggio “Dipendente già iscritto!”</w:t>
+        <w:t>2.1.6</w:t>
+      </w:r>
+      <w:r>
+        <w:rPr>
+          <w:sz w:val="28"/>
+          <w:szCs w:val="28"/>
+        </w:rPr>
+        <w:t>.1 Visualizza il messaggio “Dipendente già iscritto!”</w:t>
       </w:r>
     </w:p>
     <w:p>
@@ -2916,7 +3342,21 @@
           <w:sz w:val="28"/>
           <w:szCs w:val="28"/>
         </w:rPr>
-        <w:t>Nel caso in cui l’amministratore non inserisce un dato obbligatorio nel form del dipendente e siamo al punto 2.1.3:</w:t>
+        <w:t>Nel caso in cui l’amministratore non inserisce un dato obbligatorio nel form del dipen</w:t>
+      </w:r>
+      <w:r>
+        <w:rPr>
+          <w:sz w:val="28"/>
+          <w:szCs w:val="28"/>
+        </w:rPr>
+        <w:t>dente e siamo al punto 2.1.6</w:t>
+      </w:r>
+      <w:r>
+        <w:rPr>
+          <w:sz w:val="28"/>
+          <w:szCs w:val="28"/>
+        </w:rPr>
+        <w:t>:</w:t>
       </w:r>
     </w:p>
     <w:p>
@@ -2932,45 +3372,417 @@
           <w:sz w:val="28"/>
           <w:szCs w:val="28"/>
         </w:rPr>
-        <w:t>2.1.3.2 Visualizza il messaggio “Inserire dato mancante!”</w:t>
+        <w:t>2.1.6.</w:t>
+      </w:r>
+      <w:r>
+        <w:rPr>
+          <w:sz w:val="28"/>
+          <w:szCs w:val="28"/>
+        </w:rPr>
+        <w:t>2 Visualizza il messaggio “Inserire dato mancante!”</w:t>
+      </w:r>
+    </w:p>
+    <w:p>
+      <w:pPr>
+        <w:ind w:left="705"/>
+        <w:rPr>
+          <w:sz w:val="28"/>
+          <w:szCs w:val="28"/>
+        </w:rPr>
+      </w:pPr>
+      <w:r>
+        <w:rPr>
+          <w:b/>
+          <w:color w:val="FF0000"/>
+          <w:sz w:val="28"/>
+          <w:szCs w:val="28"/>
+        </w:rPr>
+        <w:t>4. Annullamento registrazione dipendente</w:t>
+      </w:r>
+      <w:r>
+        <w:rPr>
+          <w:b/>
+          <w:color w:val="FF0000"/>
+          <w:sz w:val="28"/>
+          <w:szCs w:val="28"/>
+        </w:rPr>
+        <w:t xml:space="preserve"> </w:t>
+      </w:r>
+      <w:r>
+        <w:rPr>
+          <w:sz w:val="28"/>
+          <w:szCs w:val="28"/>
+        </w:rPr>
+        <w:t>(trattato nel diagramma di sequenza base)</w:t>
+      </w:r>
+    </w:p>
+    <w:p>
+      <w:pPr>
+        <w:ind w:left="708"/>
+        <w:rPr>
+          <w:sz w:val="28"/>
+          <w:szCs w:val="28"/>
+        </w:rPr>
+      </w:pPr>
+      <w:r>
+        <w:rPr>
+          <w:sz w:val="28"/>
+          <w:szCs w:val="28"/>
+        </w:rPr>
+        <w:t>Nel caso in cui l’amministratore decide di annullare la registrazione del d</w:t>
+      </w:r>
+      <w:r>
+        <w:rPr>
+          <w:sz w:val="28"/>
+          <w:szCs w:val="28"/>
+        </w:rPr>
+        <w:t>ipendente e siamo al punto 2.1.5</w:t>
+      </w:r>
+    </w:p>
+    <w:p>
+      <w:pPr>
+        <w:rPr>
+          <w:sz w:val="28"/>
+          <w:szCs w:val="28"/>
+        </w:rPr>
+      </w:pPr>
+      <w:r>
+        <w:rPr>
+          <w:sz w:val="28"/>
+          <w:szCs w:val="28"/>
+        </w:rPr>
+        <w:tab/>
+      </w:r>
+      <w:r>
+        <w:rPr>
+          <w:sz w:val="28"/>
+          <w:szCs w:val="28"/>
+        </w:rPr>
+        <w:tab/>
+        <w:t>2.1.</w:t>
+      </w:r>
+      <w:r>
+        <w:rPr>
+          <w:sz w:val="28"/>
+          <w:szCs w:val="28"/>
+        </w:rPr>
+        <w:t>5</w:t>
+      </w:r>
+      <w:r>
+        <w:rPr>
+          <w:sz w:val="28"/>
+          <w:szCs w:val="28"/>
+        </w:rPr>
+        <w:t>.1 Annulla</w:t>
+      </w:r>
+    </w:p>
+    <w:p>
+      <w:pPr>
+        <w:rPr>
+          <w:sz w:val="28"/>
+          <w:szCs w:val="28"/>
+        </w:rPr>
+      </w:pPr>
+      <w:r>
+        <w:rPr>
+          <w:sz w:val="28"/>
+          <w:szCs w:val="28"/>
+        </w:rPr>
+        <w:tab/>
+      </w:r>
+      <w:r>
+        <w:rPr>
+          <w:sz w:val="28"/>
+          <w:szCs w:val="28"/>
+        </w:rPr>
+        <w:tab/>
+        <w:t>2.1.5</w:t>
+      </w:r>
+      <w:r>
+        <w:rPr>
+          <w:sz w:val="28"/>
+          <w:szCs w:val="28"/>
+        </w:rPr>
+        <w:t>.2 Visualizza messaggio di annullamento</w:t>
       </w:r>
     </w:p>
     <w:p>
       <w:pPr>
         <w:ind w:firstLine="708"/>
         <w:rPr>
-          <w:sz w:val="28"/>
-          <w:szCs w:val="28"/>
-        </w:rPr>
-      </w:pPr>
+          <w:b/>
+          <w:color w:val="FF0000"/>
+          <w:sz w:val="28"/>
+          <w:szCs w:val="28"/>
+        </w:rPr>
+      </w:pPr>
+      <w:r>
+        <w:rPr>
+          <w:b/>
+          <w:color w:val="FF0000"/>
+          <w:sz w:val="28"/>
+          <w:szCs w:val="28"/>
+        </w:rPr>
+        <w:t>5</w:t>
+      </w:r>
+      <w:r>
+        <w:rPr>
+          <w:b/>
+          <w:color w:val="FF0000"/>
+          <w:sz w:val="28"/>
+          <w:szCs w:val="28"/>
+        </w:rPr>
+        <w:t xml:space="preserve">. </w:t>
+      </w:r>
+      <w:r>
+        <w:rPr>
+          <w:b/>
+          <w:color w:val="FF0000"/>
+          <w:sz w:val="28"/>
+          <w:szCs w:val="28"/>
+        </w:rPr>
+        <w:t>Dati obbligatori eliminati</w:t>
+      </w:r>
+    </w:p>
+    <w:p>
+      <w:pPr>
+        <w:ind w:left="708"/>
+        <w:rPr>
+          <w:sz w:val="28"/>
+          <w:szCs w:val="28"/>
+        </w:rPr>
+      </w:pPr>
+      <w:r>
+        <w:rPr>
+          <w:sz w:val="28"/>
+          <w:szCs w:val="28"/>
+        </w:rPr>
+        <w:t>Nel caso in cui l’amministratore elimina almeno un dato obb</w:t>
+      </w:r>
+      <w:r>
+        <w:rPr>
+          <w:sz w:val="28"/>
+          <w:szCs w:val="28"/>
+        </w:rPr>
+        <w:t>ligatorio e</w:t>
+      </w:r>
+      <w:r>
+        <w:rPr>
+          <w:sz w:val="28"/>
+          <w:szCs w:val="28"/>
+        </w:rPr>
+        <w:t xml:space="preserve"> siamo al punto 2.2.8</w:t>
+      </w:r>
+      <w:r>
+        <w:rPr>
+          <w:sz w:val="28"/>
+          <w:szCs w:val="28"/>
+        </w:rPr>
+        <w:t>:</w:t>
+      </w:r>
     </w:p>
     <w:p>
       <w:pPr>
         <w:ind w:firstLine="708"/>
         <w:rPr>
-          <w:b/>
-          <w:color w:val="FF0000"/>
-          <w:sz w:val="28"/>
-          <w:szCs w:val="28"/>
-        </w:rPr>
-      </w:pPr>
-      <w:r>
-        <w:rPr>
-          <w:b/>
-          <w:color w:val="FF0000"/>
-          <w:sz w:val="28"/>
-          <w:szCs w:val="28"/>
-        </w:rPr>
-        <w:t xml:space="preserve">4. </w:t>
-      </w:r>
-      <w:r>
-        <w:rPr>
-          <w:b/>
-          <w:color w:val="FF0000"/>
-          <w:sz w:val="28"/>
-          <w:szCs w:val="28"/>
-        </w:rPr>
-        <w:t>Dati obbligatori eliminati</w:t>
+          <w:sz w:val="28"/>
+          <w:szCs w:val="28"/>
+        </w:rPr>
+      </w:pPr>
+      <w:r>
+        <w:rPr>
+          <w:sz w:val="28"/>
+          <w:szCs w:val="28"/>
+        </w:rPr>
+        <w:tab/>
+        <w:t>2.2.8</w:t>
+      </w:r>
+      <w:r>
+        <w:rPr>
+          <w:sz w:val="28"/>
+          <w:szCs w:val="28"/>
+        </w:rPr>
+        <w:t>.1 Visualizza il messaggio “Dati obbligatori mancanti!”</w:t>
+      </w:r>
+    </w:p>
+    <w:p>
+      <w:pPr>
+        <w:ind w:firstLine="708"/>
+        <w:rPr>
+          <w:b/>
+          <w:color w:val="FF0000"/>
+          <w:sz w:val="28"/>
+          <w:szCs w:val="28"/>
+        </w:rPr>
+      </w:pPr>
+      <w:r>
+        <w:rPr>
+          <w:b/>
+          <w:color w:val="FF0000"/>
+          <w:sz w:val="28"/>
+          <w:szCs w:val="28"/>
+        </w:rPr>
+        <w:t>6</w:t>
+      </w:r>
+      <w:r>
+        <w:rPr>
+          <w:b/>
+          <w:color w:val="FF0000"/>
+          <w:sz w:val="28"/>
+          <w:szCs w:val="28"/>
+        </w:rPr>
+        <w:t>.</w:t>
+      </w:r>
+      <w:r>
+        <w:rPr>
+          <w:b/>
+          <w:color w:val="FF0000"/>
+          <w:sz w:val="28"/>
+          <w:szCs w:val="28"/>
+        </w:rPr>
+        <w:t xml:space="preserve"> </w:t>
+      </w:r>
+      <w:r>
+        <w:rPr>
+          <w:b/>
+          <w:color w:val="FF0000"/>
+          <w:sz w:val="28"/>
+          <w:szCs w:val="28"/>
+        </w:rPr>
+        <w:t>E-mail modificata già presente</w:t>
+      </w:r>
+    </w:p>
+    <w:p>
+      <w:pPr>
+        <w:ind w:left="705"/>
+        <w:rPr>
+          <w:sz w:val="28"/>
+          <w:szCs w:val="28"/>
+        </w:rPr>
+      </w:pPr>
+      <w:r>
+        <w:rPr>
+          <w:sz w:val="28"/>
+          <w:szCs w:val="28"/>
+        </w:rPr>
+        <w:t>Nel caso in cui l’amministratore modifica l’e-mail con una già presente</w:t>
+      </w:r>
+      <w:r>
+        <w:rPr>
+          <w:sz w:val="28"/>
+          <w:szCs w:val="28"/>
+        </w:rPr>
+        <w:t xml:space="preserve"> e </w:t>
+      </w:r>
+      <w:r>
+        <w:rPr>
+          <w:sz w:val="28"/>
+          <w:szCs w:val="28"/>
+        </w:rPr>
+        <w:t>siamo al punto 2.2.8</w:t>
+      </w:r>
+      <w:r>
+        <w:rPr>
+          <w:sz w:val="28"/>
+          <w:szCs w:val="28"/>
+        </w:rPr>
+        <w:t>:</w:t>
+      </w:r>
+    </w:p>
+    <w:p>
+      <w:pPr>
+        <w:ind w:left="1416"/>
+        <w:rPr>
+          <w:sz w:val="28"/>
+          <w:szCs w:val="28"/>
+        </w:rPr>
+      </w:pPr>
+      <w:r>
+        <w:rPr>
+          <w:sz w:val="28"/>
+          <w:szCs w:val="28"/>
+        </w:rPr>
+        <w:t>2.2.8</w:t>
+      </w:r>
+      <w:r>
+        <w:rPr>
+          <w:sz w:val="28"/>
+          <w:szCs w:val="28"/>
+        </w:rPr>
+        <w:t>.2</w:t>
+      </w:r>
+      <w:r>
+        <w:rPr>
+          <w:sz w:val="28"/>
+          <w:szCs w:val="28"/>
+        </w:rPr>
+        <w:t xml:space="preserve"> </w:t>
+      </w:r>
+      <w:r>
+        <w:rPr>
+          <w:sz w:val="28"/>
+          <w:szCs w:val="28"/>
+        </w:rPr>
+        <w:t>Visualizza il messaggio “E-mail già presente!”</w:t>
+      </w:r>
+    </w:p>
+    <w:p>
+      <w:pPr>
+        <w:ind w:left="705"/>
+        <w:rPr>
+          <w:sz w:val="28"/>
+          <w:szCs w:val="28"/>
+        </w:rPr>
+      </w:pPr>
+      <w:r>
+        <w:rPr>
+          <w:sz w:val="28"/>
+          <w:szCs w:val="28"/>
+        </w:rPr>
+        <w:tab/>
+      </w:r>
+      <w:r>
+        <w:rPr>
+          <w:b/>
+          <w:color w:val="FF0000"/>
+          <w:sz w:val="28"/>
+          <w:szCs w:val="28"/>
+        </w:rPr>
+        <w:t>7</w:t>
+      </w:r>
+      <w:r>
+        <w:rPr>
+          <w:b/>
+          <w:color w:val="FF0000"/>
+          <w:sz w:val="28"/>
+          <w:szCs w:val="28"/>
+        </w:rPr>
+        <w:t xml:space="preserve">. Annullamento </w:t>
+      </w:r>
+      <w:r>
+        <w:rPr>
+          <w:b/>
+          <w:color w:val="FF0000"/>
+          <w:sz w:val="28"/>
+          <w:szCs w:val="28"/>
+        </w:rPr>
+        <w:t>modifica dipendente</w:t>
+      </w:r>
+      <w:r>
+        <w:rPr>
+          <w:b/>
+          <w:color w:val="FF0000"/>
+          <w:sz w:val="28"/>
+          <w:szCs w:val="28"/>
+        </w:rPr>
+        <w:t xml:space="preserve"> </w:t>
+      </w:r>
+      <w:r>
+        <w:rPr>
+          <w:sz w:val="28"/>
+          <w:szCs w:val="28"/>
+        </w:rPr>
+        <w:t>(trattato nel diagramma di sequenza base)</w:t>
       </w:r>
     </w:p>
     <w:p>
@@ -2986,12 +3798,39 @@
           <w:sz w:val="28"/>
           <w:szCs w:val="28"/>
         </w:rPr>
-        <w:t>Nel caso in cui l’amministratore elimina almeno un dato obbligatorio e siamo al punto 2.2.4:</w:t>
-      </w:r>
-    </w:p>
-    <w:p>
-      <w:pPr>
-        <w:ind w:firstLine="708"/>
+        <w:t>Nel caso in cui l’amministratore decide di annullare l</w:t>
+      </w:r>
+      <w:r>
+        <w:rPr>
+          <w:sz w:val="28"/>
+          <w:szCs w:val="28"/>
+        </w:rPr>
+        <w:t>a modifica</w:t>
+      </w:r>
+      <w:r>
+        <w:rPr>
+          <w:sz w:val="28"/>
+          <w:szCs w:val="28"/>
+        </w:rPr>
+        <w:t xml:space="preserve"> del d</w:t>
+      </w:r>
+      <w:r>
+        <w:rPr>
+          <w:sz w:val="28"/>
+          <w:szCs w:val="28"/>
+        </w:rPr>
+        <w:t>ipendente e siamo al punto 2.2</w:t>
+      </w:r>
+      <w:r>
+        <w:rPr>
+          <w:sz w:val="28"/>
+          <w:szCs w:val="28"/>
+        </w:rPr>
+        <w:t>.7</w:t>
+      </w:r>
+    </w:p>
+    <w:p>
+      <w:pPr>
         <w:rPr>
           <w:sz w:val="28"/>
           <w:szCs w:val="28"/>
@@ -3003,35 +3842,133 @@
           <w:szCs w:val="28"/>
         </w:rPr>
         <w:tab/>
-        <w:t>2.2.4.1 Visualizza il messaggio “Dati obbligatori mancanti!”</w:t>
-      </w:r>
-    </w:p>
-    <w:p>
-      <w:pPr>
-        <w:rPr>
-          <w:sz w:val="28"/>
-          <w:szCs w:val="28"/>
-        </w:rPr>
-      </w:pPr>
-    </w:p>
-    <w:p>
-      <w:pPr>
-        <w:ind w:firstLine="708"/>
-        <w:rPr>
-          <w:b/>
-          <w:color w:val="FF0000"/>
-          <w:sz w:val="28"/>
-          <w:szCs w:val="28"/>
-        </w:rPr>
-      </w:pPr>
-      <w:r>
-        <w:rPr>
-          <w:b/>
-          <w:color w:val="FF0000"/>
-          <w:sz w:val="28"/>
-          <w:szCs w:val="28"/>
-        </w:rPr>
-        <w:t>5.</w:t>
+      </w:r>
+      <w:r>
+        <w:rPr>
+          <w:sz w:val="28"/>
+          <w:szCs w:val="28"/>
+        </w:rPr>
+        <w:tab/>
+        <w:t>2.2</w:t>
+      </w:r>
+      <w:r>
+        <w:rPr>
+          <w:sz w:val="28"/>
+          <w:szCs w:val="28"/>
+        </w:rPr>
+        <w:t>.</w:t>
+      </w:r>
+      <w:r>
+        <w:rPr>
+          <w:sz w:val="28"/>
+          <w:szCs w:val="28"/>
+        </w:rPr>
+        <w:t>7</w:t>
+      </w:r>
+      <w:r>
+        <w:rPr>
+          <w:sz w:val="28"/>
+          <w:szCs w:val="28"/>
+        </w:rPr>
+        <w:t>.1 Annulla</w:t>
+      </w:r>
+    </w:p>
+    <w:p>
+      <w:pPr>
+        <w:rPr>
+          <w:sz w:val="28"/>
+          <w:szCs w:val="28"/>
+        </w:rPr>
+      </w:pPr>
+      <w:r>
+        <w:rPr>
+          <w:sz w:val="28"/>
+          <w:szCs w:val="28"/>
+        </w:rPr>
+        <w:tab/>
+      </w:r>
+      <w:r>
+        <w:rPr>
+          <w:sz w:val="28"/>
+          <w:szCs w:val="28"/>
+        </w:rPr>
+        <w:tab/>
+        <w:t>2.2</w:t>
+      </w:r>
+      <w:r>
+        <w:rPr>
+          <w:sz w:val="28"/>
+          <w:szCs w:val="28"/>
+        </w:rPr>
+        <w:t>.7</w:t>
+      </w:r>
+      <w:r>
+        <w:rPr>
+          <w:sz w:val="28"/>
+          <w:szCs w:val="28"/>
+        </w:rPr>
+        <w:t>.2 Visualizza messaggio di annullamento</w:t>
+      </w:r>
+    </w:p>
+    <w:p>
+      <w:pPr>
+        <w:rPr>
+          <w:sz w:val="28"/>
+          <w:szCs w:val="28"/>
+        </w:rPr>
+      </w:pPr>
+    </w:p>
+    <w:p>
+      <w:pPr>
+        <w:ind w:left="705"/>
+        <w:rPr>
+          <w:sz w:val="28"/>
+          <w:szCs w:val="28"/>
+        </w:rPr>
+      </w:pPr>
+      <w:r>
+        <w:rPr>
+          <w:sz w:val="28"/>
+          <w:szCs w:val="28"/>
+        </w:rPr>
+        <w:lastRenderedPageBreak/>
+        <w:tab/>
+      </w:r>
+      <w:r>
+        <w:rPr>
+          <w:b/>
+          <w:color w:val="FF0000"/>
+          <w:sz w:val="28"/>
+          <w:szCs w:val="28"/>
+        </w:rPr>
+        <w:t>8</w:t>
+      </w:r>
+      <w:r>
+        <w:rPr>
+          <w:b/>
+          <w:color w:val="FF0000"/>
+          <w:sz w:val="28"/>
+          <w:szCs w:val="28"/>
+        </w:rPr>
+        <w:t xml:space="preserve">. Annullamento </w:t>
+      </w:r>
+      <w:r>
+        <w:rPr>
+          <w:b/>
+          <w:color w:val="FF0000"/>
+          <w:sz w:val="28"/>
+          <w:szCs w:val="28"/>
+        </w:rPr>
+        <w:t>eliminazione</w:t>
+      </w:r>
+      <w:r>
+        <w:rPr>
+          <w:b/>
+          <w:color w:val="FF0000"/>
+          <w:sz w:val="28"/>
+          <w:szCs w:val="28"/>
+        </w:rPr>
+        <w:t xml:space="preserve"> dipendente</w:t>
       </w:r>
       <w:r>
         <w:rPr>
@@ -3044,56 +3981,159 @@
       </w:r>
       <w:r>
         <w:rPr>
-          <w:b/>
-          <w:color w:val="FF0000"/>
-          <w:sz w:val="28"/>
-          <w:szCs w:val="28"/>
-        </w:rPr>
-        <w:t>E-mail modificata già presente</w:t>
-      </w:r>
-    </w:p>
-    <w:p>
-      <w:pPr>
-        <w:ind w:firstLine="705"/>
-        <w:rPr>
-          <w:sz w:val="28"/>
-          <w:szCs w:val="28"/>
-        </w:rPr>
-      </w:pPr>
-      <w:r>
-        <w:rPr>
-          <w:sz w:val="28"/>
-          <w:szCs w:val="28"/>
-        </w:rPr>
-        <w:t>Nel caso in cui l’amministratore modifica l’e-mail con una già presente:</w:t>
-      </w:r>
-    </w:p>
-    <w:p>
-      <w:pPr>
-        <w:pStyle w:val="Paragrafoelenco"/>
-        <w:numPr>
-          <w:ilvl w:val="1"/>
-          <w:numId w:val="28"/>
-        </w:numPr>
-        <w:rPr>
-          <w:sz w:val="28"/>
-          <w:szCs w:val="28"/>
-        </w:rPr>
-      </w:pPr>
-      <w:r>
-        <w:rPr>
-          <w:sz w:val="28"/>
-          <w:szCs w:val="28"/>
-        </w:rPr>
-        <w:t xml:space="preserve"> </w:t>
-      </w:r>
-      <w:r>
-        <w:rPr>
-          <w:sz w:val="28"/>
-          <w:szCs w:val="28"/>
-        </w:rPr>
-        <w:t>Visualizza il messaggio “E-mail già presente!”</w:t>
-      </w:r>
+          <w:sz w:val="28"/>
+          <w:szCs w:val="28"/>
+        </w:rPr>
+        <w:t>(trattato nel diagramma di sequenza base)</w:t>
+      </w:r>
+    </w:p>
+    <w:p>
+      <w:pPr>
+        <w:ind w:left="708"/>
+        <w:rPr>
+          <w:sz w:val="28"/>
+          <w:szCs w:val="28"/>
+        </w:rPr>
+      </w:pPr>
+      <w:r>
+        <w:rPr>
+          <w:sz w:val="28"/>
+          <w:szCs w:val="28"/>
+        </w:rPr>
+        <w:t>Nel caso in cui l’amministratore decide di annullare l</w:t>
+      </w:r>
+      <w:r>
+        <w:rPr>
+          <w:sz w:val="28"/>
+          <w:szCs w:val="28"/>
+        </w:rPr>
+        <w:t xml:space="preserve">’eliminazione </w:t>
+      </w:r>
+      <w:r>
+        <w:rPr>
+          <w:sz w:val="28"/>
+          <w:szCs w:val="28"/>
+        </w:rPr>
+        <w:t>del d</w:t>
+      </w:r>
+      <w:r>
+        <w:rPr>
+          <w:sz w:val="28"/>
+          <w:szCs w:val="28"/>
+        </w:rPr>
+        <w:t>ipendente e siamo al punto 2.3</w:t>
+      </w:r>
+      <w:r>
+        <w:rPr>
+          <w:sz w:val="28"/>
+          <w:szCs w:val="28"/>
+        </w:rPr>
+        <w:t>.5</w:t>
+      </w:r>
+    </w:p>
+    <w:p>
+      <w:pPr>
+        <w:rPr>
+          <w:sz w:val="28"/>
+          <w:szCs w:val="28"/>
+        </w:rPr>
+      </w:pPr>
+      <w:r>
+        <w:rPr>
+          <w:sz w:val="28"/>
+          <w:szCs w:val="28"/>
+        </w:rPr>
+        <w:tab/>
+      </w:r>
+      <w:r>
+        <w:rPr>
+          <w:sz w:val="28"/>
+          <w:szCs w:val="28"/>
+        </w:rPr>
+        <w:tab/>
+        <w:t>2.3</w:t>
+      </w:r>
+      <w:r>
+        <w:rPr>
+          <w:sz w:val="28"/>
+          <w:szCs w:val="28"/>
+        </w:rPr>
+        <w:t>.</w:t>
+      </w:r>
+      <w:r>
+        <w:rPr>
+          <w:sz w:val="28"/>
+          <w:szCs w:val="28"/>
+        </w:rPr>
+        <w:t>5</w:t>
+      </w:r>
+      <w:r>
+        <w:rPr>
+          <w:sz w:val="28"/>
+          <w:szCs w:val="28"/>
+        </w:rPr>
+        <w:t>.1 Annulla</w:t>
+      </w:r>
+    </w:p>
+    <w:p>
+      <w:pPr>
+        <w:rPr>
+          <w:sz w:val="28"/>
+          <w:szCs w:val="28"/>
+        </w:rPr>
+      </w:pPr>
+      <w:r>
+        <w:rPr>
+          <w:sz w:val="28"/>
+          <w:szCs w:val="28"/>
+        </w:rPr>
+        <w:tab/>
+      </w:r>
+      <w:r>
+        <w:rPr>
+          <w:sz w:val="28"/>
+          <w:szCs w:val="28"/>
+        </w:rPr>
+        <w:tab/>
+        <w:t>2.3</w:t>
+      </w:r>
+      <w:r>
+        <w:rPr>
+          <w:sz w:val="28"/>
+          <w:szCs w:val="28"/>
+        </w:rPr>
+        <w:t>.</w:t>
+      </w:r>
+      <w:r>
+        <w:rPr>
+          <w:sz w:val="28"/>
+          <w:szCs w:val="28"/>
+        </w:rPr>
+        <w:t>5</w:t>
+      </w:r>
+      <w:r>
+        <w:rPr>
+          <w:sz w:val="28"/>
+          <w:szCs w:val="28"/>
+        </w:rPr>
+        <w:t>.2 Visualizza messaggio di annullamento</w:t>
+      </w:r>
+    </w:p>
+    <w:p>
+      <w:pPr>
+        <w:rPr>
+          <w:sz w:val="28"/>
+          <w:szCs w:val="28"/>
+        </w:rPr>
+      </w:pPr>
+    </w:p>
+    <w:p>
+      <w:pPr>
+        <w:rPr>
+          <w:sz w:val="28"/>
+          <w:szCs w:val="28"/>
+        </w:rPr>
+      </w:pPr>
     </w:p>
     <w:sectPr>
       <w:pgSz w:w="11906" w:h="16838"/>

</xml_diff>

<commit_message>
Rimozione dello scenario alternativo "Login errato" presente negli scenari "gestione scheda reperto" e "gestione dipendente" perché trattato nello scenario "accesso al backend" #7187
</commit_message>
<xml_diff>
--- a/Documentazione progetto/2_SC_001.docx
+++ b/Documentazione progetto/2_SC_001.docx
@@ -1830,7 +1830,7 @@
           <w:sz w:val="28"/>
           <w:szCs w:val="28"/>
         </w:rPr>
-        <w:t>Login errato</w:t>
+        <w:t>Scheda reperto già presente</w:t>
       </w:r>
     </w:p>
     <w:p>
@@ -1847,25 +1847,69 @@
           <w:sz w:val="28"/>
           <w:szCs w:val="28"/>
         </w:rPr>
-        <w:t>Nel caso in cui il dipendente inserisce username/password errato/a e siamo al punto 1:</w:t>
-      </w:r>
-    </w:p>
-    <w:p>
-      <w:pPr>
-        <w:pStyle w:val="Paragrafoelenco"/>
-        <w:numPr>
-          <w:ilvl w:val="1"/>
-          <w:numId w:val="25"/>
-        </w:numPr>
-        <w:ind w:left="1125"/>
-        <w:jc w:val="both"/>
-        <w:rPr>
-          <w:sz w:val="28"/>
-          <w:szCs w:val="28"/>
-        </w:rPr>
-      </w:pPr>
-      <w:r>
-        <w:rPr>
+        <w:t>Nel caso in cui il dipendente inserisce un numero passaporto già presente e siamo al punto 2.1.2:</w:t>
+      </w:r>
+    </w:p>
+    <w:p>
+      <w:pPr>
+        <w:ind w:left="708" w:firstLine="708"/>
+        <w:jc w:val="both"/>
+        <w:rPr>
+          <w:sz w:val="28"/>
+          <w:szCs w:val="28"/>
+        </w:rPr>
+      </w:pPr>
+      <w:r>
+        <w:rPr>
+          <w:sz w:val="28"/>
+          <w:szCs w:val="28"/>
+        </w:rPr>
+        <w:t>2.1.2.1 Visualizza il messaggio “Reperto già inserito!”</w:t>
+      </w:r>
+    </w:p>
+    <w:p>
+      <w:pPr>
+        <w:ind w:firstLine="708"/>
+        <w:jc w:val="both"/>
+        <w:rPr>
+          <w:sz w:val="28"/>
+          <w:szCs w:val="28"/>
+        </w:rPr>
+      </w:pPr>
+    </w:p>
+    <w:p>
+      <w:pPr>
+        <w:ind w:firstLine="708"/>
+        <w:jc w:val="both"/>
+        <w:rPr>
+          <w:b/>
+          <w:color w:val="FF0000"/>
+          <w:sz w:val="28"/>
+          <w:szCs w:val="28"/>
+        </w:rPr>
+      </w:pPr>
+      <w:r>
+        <w:rPr>
+          <w:b/>
+          <w:color w:val="FF0000"/>
+          <w:sz w:val="28"/>
+          <w:szCs w:val="28"/>
+        </w:rPr>
+        <w:t>2</w:t>
+      </w:r>
+      <w:r>
+        <w:rPr>
+          <w:b/>
+          <w:color w:val="FF0000"/>
+          <w:sz w:val="28"/>
+          <w:szCs w:val="28"/>
+        </w:rPr>
+        <w:t>.</w:t>
+      </w:r>
+      <w:r>
+        <w:rPr>
+          <w:b/>
+          <w:color w:val="FF0000"/>
           <w:sz w:val="28"/>
           <w:szCs w:val="28"/>
         </w:rPr>
@@ -1873,58 +1917,12 @@
       </w:r>
       <w:r>
         <w:rPr>
-          <w:sz w:val="28"/>
-          <w:szCs w:val="28"/>
-        </w:rPr>
-        <w:t>Visualizza il messaggio “Credenziali errate! Riprovare.”</w:t>
-      </w:r>
-    </w:p>
-    <w:p>
-      <w:pPr>
-        <w:ind w:firstLine="708"/>
-        <w:jc w:val="both"/>
-        <w:rPr>
           <w:b/>
           <w:color w:val="FF0000"/>
           <w:sz w:val="28"/>
           <w:szCs w:val="28"/>
         </w:rPr>
-      </w:pPr>
-      <w:r>
-        <w:rPr>
-          <w:b/>
-          <w:color w:val="FF0000"/>
-          <w:sz w:val="28"/>
-          <w:szCs w:val="28"/>
-        </w:rPr>
-        <w:t>2</w:t>
-      </w:r>
-      <w:r>
-        <w:rPr>
-          <w:b/>
-          <w:color w:val="FF0000"/>
-          <w:sz w:val="28"/>
-          <w:szCs w:val="28"/>
-        </w:rPr>
-        <w:t>.</w:t>
-      </w:r>
-      <w:r>
-        <w:rPr>
-          <w:b/>
-          <w:color w:val="FF0000"/>
-          <w:sz w:val="28"/>
-          <w:szCs w:val="28"/>
-        </w:rPr>
-        <w:t xml:space="preserve"> </w:t>
-      </w:r>
-      <w:r>
-        <w:rPr>
-          <w:b/>
-          <w:color w:val="FF0000"/>
-          <w:sz w:val="28"/>
-          <w:szCs w:val="28"/>
-        </w:rPr>
-        <w:t>Scheda reperto già presente</w:t>
+        <w:t>Dato obbligatorio mancante</w:t>
       </w:r>
     </w:p>
     <w:p>
@@ -1941,7 +1939,7 @@
           <w:sz w:val="28"/>
           <w:szCs w:val="28"/>
         </w:rPr>
-        <w:t>Nel caso in cui il dipendente inserisce un numero passaporto già presente e siamo al punto 2.1.2:</w:t>
+        <w:t>Nel caso in cui il dipendente non inserisce un dato obbligatorio nel form della scheda reperto e siamo al punto 2.1.2:</w:t>
       </w:r>
     </w:p>
     <w:p>
@@ -1958,18 +1956,8 @@
           <w:sz w:val="28"/>
           <w:szCs w:val="28"/>
         </w:rPr>
-        <w:t>2.1.2.1 Visualizza il messaggio “Reperto già inserito!”</w:t>
-      </w:r>
-    </w:p>
-    <w:p>
-      <w:pPr>
-        <w:ind w:firstLine="708"/>
-        <w:jc w:val="both"/>
-        <w:rPr>
-          <w:sz w:val="28"/>
-          <w:szCs w:val="28"/>
-        </w:rPr>
-      </w:pPr>
+        <w:t>2.1.2.2 Visualizza il messaggio “Inserire dato mancante!”</w:t>
+      </w:r>
     </w:p>
     <w:p>
       <w:pPr>
@@ -2017,88 +2005,6 @@
           <w:sz w:val="28"/>
           <w:szCs w:val="28"/>
         </w:rPr>
-        <w:t>Dato obbligatorio mancante</w:t>
-      </w:r>
-    </w:p>
-    <w:p>
-      <w:pPr>
-        <w:ind w:left="708"/>
-        <w:jc w:val="both"/>
-        <w:rPr>
-          <w:sz w:val="28"/>
-          <w:szCs w:val="28"/>
-        </w:rPr>
-      </w:pPr>
-      <w:r>
-        <w:rPr>
-          <w:sz w:val="28"/>
-          <w:szCs w:val="28"/>
-        </w:rPr>
-        <w:t>Nel caso in cui il dipendente non inserisce un dato obbligatorio nel form della scheda reperto e siamo al punto 2.1.2:</w:t>
-      </w:r>
-    </w:p>
-    <w:p>
-      <w:pPr>
-        <w:ind w:left="708" w:firstLine="708"/>
-        <w:jc w:val="both"/>
-        <w:rPr>
-          <w:sz w:val="28"/>
-          <w:szCs w:val="28"/>
-        </w:rPr>
-      </w:pPr>
-      <w:r>
-        <w:rPr>
-          <w:sz w:val="28"/>
-          <w:szCs w:val="28"/>
-        </w:rPr>
-        <w:t>2.1.2.2 Visualizza il messaggio “Inserire dato mancante!”</w:t>
-      </w:r>
-    </w:p>
-    <w:p>
-      <w:pPr>
-        <w:ind w:firstLine="708"/>
-        <w:jc w:val="both"/>
-        <w:rPr>
-          <w:b/>
-          <w:color w:val="FF0000"/>
-          <w:sz w:val="28"/>
-          <w:szCs w:val="28"/>
-        </w:rPr>
-      </w:pPr>
-      <w:r>
-        <w:rPr>
-          <w:b/>
-          <w:color w:val="FF0000"/>
-          <w:sz w:val="28"/>
-          <w:szCs w:val="28"/>
-        </w:rPr>
-        <w:t>4</w:t>
-      </w:r>
-      <w:r>
-        <w:rPr>
-          <w:b/>
-          <w:color w:val="FF0000"/>
-          <w:sz w:val="28"/>
-          <w:szCs w:val="28"/>
-        </w:rPr>
-        <w:t>.</w:t>
-      </w:r>
-      <w:r>
-        <w:rPr>
-          <w:b/>
-          <w:color w:val="FF0000"/>
-          <w:sz w:val="28"/>
-          <w:szCs w:val="28"/>
-        </w:rPr>
-        <w:t xml:space="preserve"> </w:t>
-      </w:r>
-      <w:r>
-        <w:rPr>
-          <w:b/>
-          <w:color w:val="FF0000"/>
-          <w:sz w:val="28"/>
-          <w:szCs w:val="28"/>
-        </w:rPr>
         <w:t>Dati obbligatori eliminati</w:t>
       </w:r>
     </w:p>
@@ -2155,7 +2061,7 @@
           <w:sz w:val="28"/>
           <w:szCs w:val="28"/>
         </w:rPr>
-        <w:t>5</w:t>
+        <w:t>4</w:t>
       </w:r>
       <w:r>
         <w:rPr>
@@ -2228,6 +2134,38 @@
         </w:rPr>
         <w:t>Visualizza il messaggio “Numero passaporto già presente!”</w:t>
       </w:r>
+    </w:p>
+    <w:p>
+      <w:pPr>
+        <w:rPr>
+          <w:sz w:val="28"/>
+          <w:szCs w:val="28"/>
+        </w:rPr>
+      </w:pPr>
+    </w:p>
+    <w:p>
+      <w:pPr>
+        <w:rPr>
+          <w:sz w:val="28"/>
+          <w:szCs w:val="28"/>
+        </w:rPr>
+      </w:pPr>
+    </w:p>
+    <w:p>
+      <w:pPr>
+        <w:rPr>
+          <w:sz w:val="28"/>
+          <w:szCs w:val="28"/>
+        </w:rPr>
+      </w:pPr>
+    </w:p>
+    <w:p>
+      <w:pPr>
+        <w:rPr>
+          <w:sz w:val="28"/>
+          <w:szCs w:val="28"/>
+        </w:rPr>
+      </w:pPr>
     </w:p>
     <w:p>
       <w:pPr>
@@ -2946,15 +2884,7 @@
           <w:sz w:val="28"/>
           <w:szCs w:val="28"/>
         </w:rPr>
-        <w:t xml:space="preserve">Visualizza le informazioni base </w:t>
-      </w:r>
-      <w:r>
-        <w:rPr>
-          <w:rFonts w:ascii="Calibri" w:eastAsia="Calibri" w:hAnsi="Calibri" w:cs="Calibri"/>
-          <w:sz w:val="28"/>
-          <w:szCs w:val="28"/>
-        </w:rPr>
-        <w:t>dei dipendenti già presenti</w:t>
+        <w:t>Visualizza le informazioni base dei dipendenti già presenti</w:t>
       </w:r>
     </w:p>
     <w:p>
@@ -3125,7 +3055,7 @@
           <w:sz w:val="28"/>
           <w:szCs w:val="28"/>
         </w:rPr>
-        <w:t>1.</w:t>
+        <w:t>1</w:t>
       </w:r>
       <w:r>
         <w:rPr>
@@ -3134,6 +3064,15 @@
           <w:sz w:val="28"/>
           <w:szCs w:val="28"/>
         </w:rPr>
+        <w:t>.</w:t>
+      </w:r>
+      <w:r>
+        <w:rPr>
+          <w:b/>
+          <w:color w:val="FF0000"/>
+          <w:sz w:val="28"/>
+          <w:szCs w:val="28"/>
+        </w:rPr>
         <w:t xml:space="preserve"> </w:t>
       </w:r>
       <w:r>
@@ -3143,64 +3082,75 @@
           <w:sz w:val="28"/>
           <w:szCs w:val="28"/>
         </w:rPr>
-        <w:t>Login errato</w:t>
-      </w:r>
-    </w:p>
-    <w:p>
-      <w:pPr>
-        <w:ind w:left="705"/>
-        <w:rPr>
-          <w:sz w:val="28"/>
-          <w:szCs w:val="28"/>
-        </w:rPr>
-      </w:pPr>
-      <w:r>
-        <w:rPr>
-          <w:sz w:val="28"/>
-          <w:szCs w:val="28"/>
-        </w:rPr>
-        <w:t>Nel caso in cui l’amministratore inserisce username/password errato/a e siamo al punto 1:</w:t>
-      </w:r>
-    </w:p>
-    <w:p>
-      <w:pPr>
-        <w:pStyle w:val="Paragrafoelenco"/>
-        <w:numPr>
-          <w:ilvl w:val="1"/>
-          <w:numId w:val="27"/>
-        </w:numPr>
-        <w:rPr>
-          <w:sz w:val="28"/>
-          <w:szCs w:val="28"/>
-        </w:rPr>
-      </w:pPr>
-      <w:r>
-        <w:rPr>
-          <w:sz w:val="28"/>
-          <w:szCs w:val="28"/>
-        </w:rPr>
-        <w:t xml:space="preserve"> </w:t>
-      </w:r>
-      <w:r>
-        <w:rPr>
-          <w:sz w:val="28"/>
-          <w:szCs w:val="28"/>
-        </w:rPr>
-        <w:t>Visualizza il messaggio “Credenziali errate! Riprovare.”</w:t>
-      </w:r>
+        <w:t>Dipendente già iscritto</w:t>
+      </w:r>
+    </w:p>
+    <w:p>
+      <w:pPr>
+        <w:ind w:left="708"/>
+        <w:rPr>
+          <w:sz w:val="28"/>
+          <w:szCs w:val="28"/>
+        </w:rPr>
+      </w:pPr>
+      <w:r>
+        <w:rPr>
+          <w:sz w:val="28"/>
+          <w:szCs w:val="28"/>
+        </w:rPr>
+        <w:t>Nel caso in cui l’amministratore inserisce un’e-mail già</w:t>
+      </w:r>
+      <w:r>
+        <w:rPr>
+          <w:sz w:val="28"/>
+          <w:szCs w:val="28"/>
+        </w:rPr>
+        <w:t xml:space="preserve"> presente e siamo al punto 2.1.6</w:t>
+      </w:r>
+      <w:r>
+        <w:rPr>
+          <w:sz w:val="28"/>
+          <w:szCs w:val="28"/>
+        </w:rPr>
+        <w:t>:</w:t>
+      </w:r>
+    </w:p>
+    <w:p>
+      <w:pPr>
+        <w:ind w:left="708" w:firstLine="708"/>
+        <w:rPr>
+          <w:sz w:val="28"/>
+          <w:szCs w:val="28"/>
+        </w:rPr>
+      </w:pPr>
+      <w:r>
+        <w:rPr>
+          <w:sz w:val="28"/>
+          <w:szCs w:val="28"/>
+        </w:rPr>
+        <w:t>2.1.6</w:t>
+      </w:r>
+      <w:r>
+        <w:rPr>
+          <w:sz w:val="28"/>
+          <w:szCs w:val="28"/>
+        </w:rPr>
+        <w:t>.1 Visualizza il messaggio “Dipendente già iscritto!”</w:t>
+      </w:r>
+    </w:p>
+    <w:p>
+      <w:pPr>
+        <w:ind w:left="708" w:firstLine="708"/>
+        <w:rPr>
+          <w:sz w:val="28"/>
+          <w:szCs w:val="28"/>
+        </w:rPr>
+      </w:pPr>
       <w:bookmarkStart w:id="0" w:name="_GoBack"/>
       <w:bookmarkEnd w:id="0"/>
     </w:p>
     <w:p>
       <w:pPr>
-        <w:rPr>
-          <w:sz w:val="28"/>
-          <w:szCs w:val="28"/>
-        </w:rPr>
-      </w:pPr>
-    </w:p>
-    <w:p>
-      <w:pPr>
         <w:ind w:firstLine="708"/>
         <w:rPr>
           <w:b/>
@@ -3217,7 +3167,7 @@
           <w:szCs w:val="28"/>
         </w:rPr>
         <w:lastRenderedPageBreak/>
-        <w:t>2.</w:t>
+        <w:t>2</w:t>
       </w:r>
       <w:r>
         <w:rPr>
@@ -3226,6 +3176,15 @@
           <w:sz w:val="28"/>
           <w:szCs w:val="28"/>
         </w:rPr>
+        <w:t>.</w:t>
+      </w:r>
+      <w:r>
+        <w:rPr>
+          <w:b/>
+          <w:color w:val="FF0000"/>
+          <w:sz w:val="28"/>
+          <w:szCs w:val="28"/>
+        </w:rPr>
         <w:t xml:space="preserve"> </w:t>
       </w:r>
       <w:r>
@@ -3235,7 +3194,7 @@
           <w:sz w:val="28"/>
           <w:szCs w:val="28"/>
         </w:rPr>
-        <w:t>Dipendente già iscritto</w:t>
+        <w:t>Dato obbligatorio mancante</w:t>
       </w:r>
     </w:p>
     <w:p>
@@ -3251,14 +3210,14 @@
           <w:sz w:val="28"/>
           <w:szCs w:val="28"/>
         </w:rPr>
-        <w:t>Nel caso in cui l’amministratore inserisce un’e-mail già</w:t>
-      </w:r>
-      <w:r>
-        <w:rPr>
-          <w:sz w:val="28"/>
-          <w:szCs w:val="28"/>
-        </w:rPr>
-        <w:t xml:space="preserve"> presente e siamo al punto 2.1.6</w:t>
+        <w:t>Nel caso in cui l’amministratore non inserisce un dato obbligatorio nel form del dipen</w:t>
+      </w:r>
+      <w:r>
+        <w:rPr>
+          <w:sz w:val="28"/>
+          <w:szCs w:val="28"/>
+        </w:rPr>
+        <w:t>dente e siamo al punto 2.1.6</w:t>
       </w:r>
       <w:r>
         <w:rPr>
@@ -3281,26 +3240,33 @@
           <w:sz w:val="28"/>
           <w:szCs w:val="28"/>
         </w:rPr>
-        <w:t>2.1.6</w:t>
-      </w:r>
-      <w:r>
-        <w:rPr>
-          <w:sz w:val="28"/>
-          <w:szCs w:val="28"/>
-        </w:rPr>
-        <w:t>.1 Visualizza il messaggio “Dipendente già iscritto!”</w:t>
-      </w:r>
-    </w:p>
-    <w:p>
-      <w:pPr>
-        <w:ind w:firstLine="708"/>
+        <w:t>2.1.6.</w:t>
+      </w:r>
+      <w:r>
+        <w:rPr>
+          <w:sz w:val="28"/>
+          <w:szCs w:val="28"/>
+        </w:rPr>
+        <w:t>2 Visualizza il messaggio “Inserire dato mancante!”</w:t>
+      </w:r>
+    </w:p>
+    <w:p>
+      <w:pPr>
+        <w:ind w:left="705"/>
+        <w:rPr>
+          <w:sz w:val="28"/>
+          <w:szCs w:val="28"/>
+        </w:rPr>
+      </w:pPr>
+      <w:r>
         <w:rPr>
           <w:b/>
           <w:color w:val="FF0000"/>
           <w:sz w:val="28"/>
           <w:szCs w:val="28"/>
         </w:rPr>
-      </w:pPr>
+        <w:t>3</w:t>
+      </w:r>
       <w:r>
         <w:rPr>
           <w:b/>
@@ -3308,96 +3274,7 @@
           <w:sz w:val="28"/>
           <w:szCs w:val="28"/>
         </w:rPr>
-        <w:t>3.</w:t>
-      </w:r>
-      <w:r>
-        <w:rPr>
-          <w:b/>
-          <w:color w:val="FF0000"/>
-          <w:sz w:val="28"/>
-          <w:szCs w:val="28"/>
-        </w:rPr>
-        <w:t xml:space="preserve"> </w:t>
-      </w:r>
-      <w:r>
-        <w:rPr>
-          <w:b/>
-          <w:color w:val="FF0000"/>
-          <w:sz w:val="28"/>
-          <w:szCs w:val="28"/>
-        </w:rPr>
-        <w:t>Dato obbligatorio mancante</w:t>
-      </w:r>
-    </w:p>
-    <w:p>
-      <w:pPr>
-        <w:ind w:left="708"/>
-        <w:rPr>
-          <w:sz w:val="28"/>
-          <w:szCs w:val="28"/>
-        </w:rPr>
-      </w:pPr>
-      <w:r>
-        <w:rPr>
-          <w:sz w:val="28"/>
-          <w:szCs w:val="28"/>
-        </w:rPr>
-        <w:t>Nel caso in cui l’amministratore non inserisce un dato obbligatorio nel form del dipen</w:t>
-      </w:r>
-      <w:r>
-        <w:rPr>
-          <w:sz w:val="28"/>
-          <w:szCs w:val="28"/>
-        </w:rPr>
-        <w:t>dente e siamo al punto 2.1.6</w:t>
-      </w:r>
-      <w:r>
-        <w:rPr>
-          <w:sz w:val="28"/>
-          <w:szCs w:val="28"/>
-        </w:rPr>
-        <w:t>:</w:t>
-      </w:r>
-    </w:p>
-    <w:p>
-      <w:pPr>
-        <w:ind w:left="708" w:firstLine="708"/>
-        <w:rPr>
-          <w:sz w:val="28"/>
-          <w:szCs w:val="28"/>
-        </w:rPr>
-      </w:pPr>
-      <w:r>
-        <w:rPr>
-          <w:sz w:val="28"/>
-          <w:szCs w:val="28"/>
-        </w:rPr>
-        <w:t>2.1.6.</w:t>
-      </w:r>
-      <w:r>
-        <w:rPr>
-          <w:sz w:val="28"/>
-          <w:szCs w:val="28"/>
-        </w:rPr>
-        <w:t>2 Visualizza il messaggio “Inserire dato mancante!”</w:t>
-      </w:r>
-    </w:p>
-    <w:p>
-      <w:pPr>
-        <w:ind w:left="705"/>
-        <w:rPr>
-          <w:sz w:val="28"/>
-          <w:szCs w:val="28"/>
-        </w:rPr>
-      </w:pPr>
-      <w:r>
-        <w:rPr>
-          <w:b/>
-          <w:color w:val="FF0000"/>
-          <w:sz w:val="28"/>
-          <w:szCs w:val="28"/>
-        </w:rPr>
-        <w:t>4. Annullamento registrazione dipendente</w:t>
+        <w:t>. Annullamento registrazione dipendente</w:t>
       </w:r>
       <w:r>
         <w:rPr>
@@ -3523,7 +3400,7 @@
           <w:sz w:val="28"/>
           <w:szCs w:val="28"/>
         </w:rPr>
-        <w:t>5</w:t>
+        <w:t>4</w:t>
       </w:r>
       <w:r>
         <w:rPr>
@@ -3622,6 +3499,132 @@
           <w:sz w:val="28"/>
           <w:szCs w:val="28"/>
         </w:rPr>
+        <w:t>5</w:t>
+      </w:r>
+      <w:r>
+        <w:rPr>
+          <w:b/>
+          <w:color w:val="FF0000"/>
+          <w:sz w:val="28"/>
+          <w:szCs w:val="28"/>
+        </w:rPr>
+        <w:t>.</w:t>
+      </w:r>
+      <w:r>
+        <w:rPr>
+          <w:b/>
+          <w:color w:val="FF0000"/>
+          <w:sz w:val="28"/>
+          <w:szCs w:val="28"/>
+        </w:rPr>
+        <w:t xml:space="preserve"> </w:t>
+      </w:r>
+      <w:r>
+        <w:rPr>
+          <w:b/>
+          <w:color w:val="FF0000"/>
+          <w:sz w:val="28"/>
+          <w:szCs w:val="28"/>
+        </w:rPr>
+        <w:t>E-mail modificata già presente</w:t>
+      </w:r>
+    </w:p>
+    <w:p>
+      <w:pPr>
+        <w:ind w:left="705"/>
+        <w:rPr>
+          <w:sz w:val="28"/>
+          <w:szCs w:val="28"/>
+        </w:rPr>
+      </w:pPr>
+      <w:r>
+        <w:rPr>
+          <w:sz w:val="28"/>
+          <w:szCs w:val="28"/>
+        </w:rPr>
+        <w:t>Nel caso in cui l’amministratore modifica l’e-mail con una già presente</w:t>
+      </w:r>
+      <w:r>
+        <w:rPr>
+          <w:sz w:val="28"/>
+          <w:szCs w:val="28"/>
+        </w:rPr>
+        <w:t xml:space="preserve"> e </w:t>
+      </w:r>
+      <w:r>
+        <w:rPr>
+          <w:sz w:val="28"/>
+          <w:szCs w:val="28"/>
+        </w:rPr>
+        <w:t>siamo al punto 2.2.8</w:t>
+      </w:r>
+      <w:r>
+        <w:rPr>
+          <w:sz w:val="28"/>
+          <w:szCs w:val="28"/>
+        </w:rPr>
+        <w:t>:</w:t>
+      </w:r>
+    </w:p>
+    <w:p>
+      <w:pPr>
+        <w:ind w:left="1416"/>
+        <w:rPr>
+          <w:sz w:val="28"/>
+          <w:szCs w:val="28"/>
+        </w:rPr>
+      </w:pPr>
+      <w:r>
+        <w:rPr>
+          <w:sz w:val="28"/>
+          <w:szCs w:val="28"/>
+        </w:rPr>
+        <w:t>2.2.8</w:t>
+      </w:r>
+      <w:r>
+        <w:rPr>
+          <w:sz w:val="28"/>
+          <w:szCs w:val="28"/>
+        </w:rPr>
+        <w:t>.2</w:t>
+      </w:r>
+      <w:r>
+        <w:rPr>
+          <w:sz w:val="28"/>
+          <w:szCs w:val="28"/>
+        </w:rPr>
+        <w:t xml:space="preserve"> </w:t>
+      </w:r>
+      <w:r>
+        <w:rPr>
+          <w:sz w:val="28"/>
+          <w:szCs w:val="28"/>
+        </w:rPr>
+        <w:t>Visualizza il messaggio “E-mail già presente!”</w:t>
+      </w:r>
+    </w:p>
+    <w:p>
+      <w:pPr>
+        <w:ind w:left="705"/>
+        <w:rPr>
+          <w:sz w:val="28"/>
+          <w:szCs w:val="28"/>
+        </w:rPr>
+      </w:pPr>
+      <w:r>
+        <w:rPr>
+          <w:sz w:val="28"/>
+          <w:szCs w:val="28"/>
+        </w:rPr>
+        <w:tab/>
+      </w:r>
+      <w:r>
+        <w:rPr>
+          <w:b/>
+          <w:color w:val="FF0000"/>
+          <w:sz w:val="28"/>
+          <w:szCs w:val="28"/>
+        </w:rPr>
         <w:t>6</w:t>
       </w:r>
       <w:r>
@@ -3631,7 +3634,7 @@
           <w:sz w:val="28"/>
           <w:szCs w:val="28"/>
         </w:rPr>
-        <w:t>.</w:t>
+        <w:t xml:space="preserve">. Annullamento </w:t>
       </w:r>
       <w:r>
         <w:rPr>
@@ -3640,142 +3643,7 @@
           <w:sz w:val="28"/>
           <w:szCs w:val="28"/>
         </w:rPr>
-        <w:t xml:space="preserve"> </w:t>
-      </w:r>
-      <w:r>
-        <w:rPr>
-          <w:b/>
-          <w:color w:val="FF0000"/>
-          <w:sz w:val="28"/>
-          <w:szCs w:val="28"/>
-        </w:rPr>
-        <w:t>E-mail modificata già presente</w:t>
-      </w:r>
-    </w:p>
-    <w:p>
-      <w:pPr>
-        <w:ind w:left="705"/>
-        <w:rPr>
-          <w:sz w:val="28"/>
-          <w:szCs w:val="28"/>
-        </w:rPr>
-      </w:pPr>
-      <w:r>
-        <w:rPr>
-          <w:sz w:val="28"/>
-          <w:szCs w:val="28"/>
-        </w:rPr>
-        <w:t>Nel caso in cui l’amministratore modifica l’e-mail con una già presente</w:t>
-      </w:r>
-      <w:r>
-        <w:rPr>
-          <w:sz w:val="28"/>
-          <w:szCs w:val="28"/>
-        </w:rPr>
-        <w:t xml:space="preserve"> e </w:t>
-      </w:r>
-      <w:r>
-        <w:rPr>
-          <w:sz w:val="28"/>
-          <w:szCs w:val="28"/>
-        </w:rPr>
-        <w:t>siamo al punto 2.2.8</w:t>
-      </w:r>
-      <w:r>
-        <w:rPr>
-          <w:sz w:val="28"/>
-          <w:szCs w:val="28"/>
-        </w:rPr>
-        <w:t>:</w:t>
-      </w:r>
-    </w:p>
-    <w:p>
-      <w:pPr>
-        <w:ind w:left="1416"/>
-        <w:rPr>
-          <w:sz w:val="28"/>
-          <w:szCs w:val="28"/>
-        </w:rPr>
-      </w:pPr>
-      <w:r>
-        <w:rPr>
-          <w:sz w:val="28"/>
-          <w:szCs w:val="28"/>
-        </w:rPr>
-        <w:t>2.2.8</w:t>
-      </w:r>
-      <w:r>
-        <w:rPr>
-          <w:sz w:val="28"/>
-          <w:szCs w:val="28"/>
-        </w:rPr>
-        <w:t>.2</w:t>
-      </w:r>
-      <w:r>
-        <w:rPr>
-          <w:sz w:val="28"/>
-          <w:szCs w:val="28"/>
-        </w:rPr>
-        <w:t xml:space="preserve"> </w:t>
-      </w:r>
-      <w:r>
-        <w:rPr>
-          <w:sz w:val="28"/>
-          <w:szCs w:val="28"/>
-        </w:rPr>
-        <w:t>Visualizza il messaggio “E-mail già presente!”</w:t>
-      </w:r>
-    </w:p>
-    <w:p>
-      <w:pPr>
-        <w:ind w:left="705"/>
-        <w:rPr>
-          <w:sz w:val="28"/>
-          <w:szCs w:val="28"/>
-        </w:rPr>
-      </w:pPr>
-      <w:r>
-        <w:rPr>
-          <w:sz w:val="28"/>
-          <w:szCs w:val="28"/>
-        </w:rPr>
-        <w:tab/>
-      </w:r>
-      <w:r>
-        <w:rPr>
-          <w:b/>
-          <w:color w:val="FF0000"/>
-          <w:sz w:val="28"/>
-          <w:szCs w:val="28"/>
-        </w:rPr>
-        <w:t>7</w:t>
-      </w:r>
-      <w:r>
-        <w:rPr>
-          <w:b/>
-          <w:color w:val="FF0000"/>
-          <w:sz w:val="28"/>
-          <w:szCs w:val="28"/>
-        </w:rPr>
-        <w:t xml:space="preserve">. Annullamento </w:t>
-      </w:r>
-      <w:r>
-        <w:rPr>
-          <w:b/>
-          <w:color w:val="FF0000"/>
-          <w:sz w:val="28"/>
-          <w:szCs w:val="28"/>
-        </w:rPr>
-        <w:t>modifica dipendente</w:t>
-      </w:r>
-      <w:r>
-        <w:rPr>
-          <w:b/>
-          <w:color w:val="FF0000"/>
-          <w:sz w:val="28"/>
-          <w:szCs w:val="28"/>
-        </w:rPr>
-        <w:t xml:space="preserve"> </w:t>
+        <w:t xml:space="preserve">modifica dipendente </w:t>
       </w:r>
       <w:r>
         <w:rPr>
@@ -3798,21 +3666,7 @@
           <w:sz w:val="28"/>
           <w:szCs w:val="28"/>
         </w:rPr>
-        <w:t>Nel caso in cui l’amministratore decide di annullare l</w:t>
-      </w:r>
-      <w:r>
-        <w:rPr>
-          <w:sz w:val="28"/>
-          <w:szCs w:val="28"/>
-        </w:rPr>
-        <w:t>a modifica</w:t>
-      </w:r>
-      <w:r>
-        <w:rPr>
-          <w:sz w:val="28"/>
-          <w:szCs w:val="28"/>
-        </w:rPr>
-        <w:t xml:space="preserve"> del d</w:t>
+        <w:t>Nel caso in cui l’amministratore decide di annullare la modifica del d</w:t>
       </w:r>
       <w:r>
         <w:rPr>
@@ -3931,7 +3785,6 @@
           <w:sz w:val="28"/>
           <w:szCs w:val="28"/>
         </w:rPr>
-        <w:lastRenderedPageBreak/>
         <w:tab/>
       </w:r>
       <w:r>
@@ -3941,7 +3794,7 @@
           <w:sz w:val="28"/>
           <w:szCs w:val="28"/>
         </w:rPr>
-        <w:t>8</w:t>
+        <w:t>7</w:t>
       </w:r>
       <w:r>
         <w:rPr>
@@ -4000,21 +3853,7 @@
           <w:sz w:val="28"/>
           <w:szCs w:val="28"/>
         </w:rPr>
-        <w:t>Nel caso in cui l’amministratore decide di annullare l</w:t>
-      </w:r>
-      <w:r>
-        <w:rPr>
-          <w:sz w:val="28"/>
-          <w:szCs w:val="28"/>
-        </w:rPr>
-        <w:t xml:space="preserve">’eliminazione </w:t>
-      </w:r>
-      <w:r>
-        <w:rPr>
-          <w:sz w:val="28"/>
-          <w:szCs w:val="28"/>
-        </w:rPr>
-        <w:t>del d</w:t>
+        <w:t>Nel caso in cui l’amministratore decide di annullare l’eliminazione del d</w:t>
       </w:r>
       <w:r>
         <w:rPr>
@@ -4087,6 +3926,7 @@
           <w:sz w:val="28"/>
           <w:szCs w:val="28"/>
         </w:rPr>
+        <w:lastRenderedPageBreak/>
         <w:tab/>
       </w:r>
       <w:r>

</xml_diff>

<commit_message>
Piccola correzione alla scrittura degli scenari alternativi #7187
</commit_message>
<xml_diff>
--- a/Documentazione progetto/2_SC_001.docx
+++ b/Documentazione progetto/2_SC_001.docx
@@ -382,7 +382,14 @@
           <w:sz w:val="28"/>
           <w:szCs w:val="28"/>
         </w:rPr>
-        <w:t>Non posso utilizzare l’app</w:t>
+        <w:t xml:space="preserve">Non può </w:t>
+      </w:r>
+      <w:r>
+        <w:rPr>
+          <w:sz w:val="28"/>
+          <w:szCs w:val="28"/>
+        </w:rPr>
+        <w:t>utilizzare l’app</w:t>
       </w:r>
     </w:p>
     <w:p>
@@ -403,7 +410,14 @@
           <w:sz w:val="28"/>
           <w:szCs w:val="28"/>
         </w:rPr>
-        <w:t>Visualizzo il messaggio “Internet assente”</w:t>
+        <w:t>Visualizza</w:t>
+      </w:r>
+      <w:r>
+        <w:rPr>
+          <w:sz w:val="28"/>
+          <w:szCs w:val="28"/>
+        </w:rPr>
+        <w:t xml:space="preserve"> il messaggio “Internet assente”</w:t>
       </w:r>
     </w:p>
     <w:p>
@@ -498,7 +512,14 @@
           <w:sz w:val="28"/>
           <w:szCs w:val="28"/>
         </w:rPr>
-        <w:t>4.1 Non posso avviare contenuti multimediali</w:t>
+        <w:t>4.1 Non può</w:t>
+      </w:r>
+      <w:r>
+        <w:rPr>
+          <w:sz w:val="28"/>
+          <w:szCs w:val="28"/>
+        </w:rPr>
+        <w:t xml:space="preserve"> avviare contenuti multimediali</w:t>
       </w:r>
     </w:p>
     <w:p>
@@ -528,7 +549,14 @@
           <w:sz w:val="28"/>
           <w:szCs w:val="28"/>
         </w:rPr>
-        <w:t>4.2 Visualizzo il messaggio “Cuffie non inserite”</w:t>
+        <w:t>4.2 Visualizza</w:t>
+      </w:r>
+      <w:r>
+        <w:rPr>
+          <w:sz w:val="28"/>
+          <w:szCs w:val="28"/>
+        </w:rPr>
+        <w:t xml:space="preserve"> il messaggio “Cuffie non inserite”</w:t>
       </w:r>
     </w:p>
     <w:p>
@@ -623,7 +651,23 @@
           <w:sz w:val="28"/>
           <w:szCs w:val="28"/>
         </w:rPr>
-        <w:t>5.4 Non visualizzo contenuti multimediali</w:t>
+        <w:t xml:space="preserve">5.4 </w:t>
+      </w:r>
+      <w:bookmarkStart w:id="0" w:name="_GoBack"/>
+      <w:bookmarkEnd w:id="0"/>
+      <w:r>
+        <w:rPr>
+          <w:sz w:val="28"/>
+          <w:szCs w:val="28"/>
+        </w:rPr>
+        <w:t>Non visualizza</w:t>
+      </w:r>
+      <w:r>
+        <w:rPr>
+          <w:sz w:val="28"/>
+          <w:szCs w:val="28"/>
+        </w:rPr>
+        <w:t xml:space="preserve"> contenuti multimediali</w:t>
       </w:r>
     </w:p>
     <w:p>
@@ -653,7 +697,14 @@
           <w:sz w:val="28"/>
           <w:szCs w:val="28"/>
         </w:rPr>
-        <w:t>5.5 Visualizzo il messaggio “Contenuti multimediali non disponibili”</w:t>
+        <w:t>5.5 Visualizza</w:t>
+      </w:r>
+      <w:r>
+        <w:rPr>
+          <w:sz w:val="28"/>
+          <w:szCs w:val="28"/>
+        </w:rPr>
+        <w:t xml:space="preserve"> il messaggio “Contenuti multimediali non disponibili”</w:t>
       </w:r>
     </w:p>
     <w:p>
@@ -990,7 +1041,42 @@
           <w:sz w:val="28"/>
           <w:szCs w:val="28"/>
         </w:rPr>
-        <w:t>Il dipendente nel caso in cui inserisce username/password errate e si trova al punto 4:</w:t>
+        <w:t>Nel caso in</w:t>
+      </w:r>
+      <w:r>
+        <w:rPr>
+          <w:sz w:val="28"/>
+          <w:szCs w:val="28"/>
+        </w:rPr>
+        <w:t xml:space="preserve"> cui </w:t>
+      </w:r>
+      <w:r>
+        <w:rPr>
+          <w:sz w:val="28"/>
+          <w:szCs w:val="28"/>
+        </w:rPr>
+        <w:t xml:space="preserve">il dipendente </w:t>
+      </w:r>
+      <w:r>
+        <w:rPr>
+          <w:sz w:val="28"/>
+          <w:szCs w:val="28"/>
+        </w:rPr>
+        <w:t>inserisc</w:t>
+      </w:r>
+      <w:r>
+        <w:rPr>
+          <w:sz w:val="28"/>
+          <w:szCs w:val="28"/>
+        </w:rPr>
+        <w:t>e username/password errate e siamo</w:t>
+      </w:r>
+      <w:r>
+        <w:rPr>
+          <w:sz w:val="28"/>
+          <w:szCs w:val="28"/>
+        </w:rPr>
+        <w:t xml:space="preserve"> al punto 4:</w:t>
       </w:r>
     </w:p>
     <w:p>
@@ -3146,8 +3232,6 @@
           <w:szCs w:val="28"/>
         </w:rPr>
       </w:pPr>
-      <w:bookmarkStart w:id="0" w:name="_GoBack"/>
-      <w:bookmarkEnd w:id="0"/>
     </w:p>
     <w:p>
       <w:pPr>

</xml_diff>

<commit_message>
è stato specificato che il terzo scenario alternativo relativo al caso d'uso "Utilizzo piattaforma" è stato trattato nel diagramma di sequenza dello scenario di base #7187
</commit_message>
<xml_diff>
--- a/Documentazione progetto/2_SC_001.docx
+++ b/Documentazione progetto/2_SC_001.docx
@@ -561,7 +561,7 @@
     </w:p>
     <w:p>
       <w:pPr>
-        <w:ind w:firstLine="708"/>
+        <w:ind w:left="708"/>
         <w:jc w:val="both"/>
         <w:rPr>
           <w:b/>
@@ -606,52 +606,21 @@
         </w:rPr>
         <w:t>Contenuti multimediali non disponibili</w:t>
       </w:r>
-    </w:p>
-    <w:p>
-      <w:pPr>
-        <w:ind w:firstLine="708"/>
-        <w:jc w:val="both"/>
-        <w:rPr>
-          <w:sz w:val="28"/>
-          <w:szCs w:val="28"/>
-        </w:rPr>
-      </w:pPr>
-      <w:r>
-        <w:rPr>
-          <w:sz w:val="28"/>
-          <w:szCs w:val="28"/>
-        </w:rPr>
-        <w:t>Nel caso in cui siamo al punto 5 e non siano presenti contenuti audio/video:</w:t>
-      </w:r>
-    </w:p>
-    <w:p>
-      <w:pPr>
-        <w:jc w:val="both"/>
-        <w:rPr>
-          <w:sz w:val="28"/>
-          <w:szCs w:val="28"/>
-        </w:rPr>
-      </w:pPr>
-      <w:r>
-        <w:rPr>
-          <w:sz w:val="28"/>
-          <w:szCs w:val="28"/>
-        </w:rPr>
-        <w:tab/>
-      </w:r>
-      <w:r>
-        <w:rPr>
-          <w:sz w:val="28"/>
-          <w:szCs w:val="28"/>
-        </w:rPr>
-        <w:tab/>
-      </w:r>
-      <w:r>
-        <w:rPr>
-          <w:sz w:val="28"/>
-          <w:szCs w:val="28"/>
-        </w:rPr>
-        <w:t xml:space="preserve">5.4 </w:t>
+      <w:r>
+        <w:rPr>
+          <w:b/>
+          <w:color w:val="FF0000"/>
+          <w:sz w:val="28"/>
+          <w:szCs w:val="28"/>
+        </w:rPr>
+        <w:t xml:space="preserve"> </w:t>
+      </w:r>
+      <w:r>
+        <w:rPr>
+          <w:sz w:val="28"/>
+          <w:szCs w:val="28"/>
+        </w:rPr>
+        <w:t>(trattato nel diagramma di sequenz</w:t>
       </w:r>
       <w:bookmarkStart w:id="0" w:name="_GoBack"/>
       <w:bookmarkEnd w:id="0"/>
@@ -660,6 +629,60 @@
           <w:sz w:val="28"/>
           <w:szCs w:val="28"/>
         </w:rPr>
+        <w:t>a base)</w:t>
+      </w:r>
+    </w:p>
+    <w:p>
+      <w:pPr>
+        <w:ind w:firstLine="708"/>
+        <w:jc w:val="both"/>
+        <w:rPr>
+          <w:sz w:val="28"/>
+          <w:szCs w:val="28"/>
+        </w:rPr>
+      </w:pPr>
+      <w:r>
+        <w:rPr>
+          <w:sz w:val="28"/>
+          <w:szCs w:val="28"/>
+        </w:rPr>
+        <w:t>Nel caso in cui siamo al punto 5 e non siano presenti contenuti audio/video:</w:t>
+      </w:r>
+    </w:p>
+    <w:p>
+      <w:pPr>
+        <w:jc w:val="both"/>
+        <w:rPr>
+          <w:sz w:val="28"/>
+          <w:szCs w:val="28"/>
+        </w:rPr>
+      </w:pPr>
+      <w:r>
+        <w:rPr>
+          <w:sz w:val="28"/>
+          <w:szCs w:val="28"/>
+        </w:rPr>
+        <w:tab/>
+      </w:r>
+      <w:r>
+        <w:rPr>
+          <w:sz w:val="28"/>
+          <w:szCs w:val="28"/>
+        </w:rPr>
+        <w:tab/>
+      </w:r>
+      <w:r>
+        <w:rPr>
+          <w:sz w:val="28"/>
+          <w:szCs w:val="28"/>
+        </w:rPr>
+        <w:t xml:space="preserve">5.4 </w:t>
+      </w:r>
+      <w:r>
+        <w:rPr>
+          <w:sz w:val="28"/>
+          <w:szCs w:val="28"/>
+        </w:rPr>
         <w:t>Non visualizza</w:t>
       </w:r>
       <w:r>
@@ -775,7 +798,6 @@
           <w:sz w:val="32"/>
           <w:szCs w:val="32"/>
         </w:rPr>
-        <w:lastRenderedPageBreak/>
         <w:t xml:space="preserve">2. </w:t>
       </w:r>
       <w:r>
@@ -1283,7 +1305,6 @@
           <w:sz w:val="32"/>
           <w:szCs w:val="32"/>
         </w:rPr>
-        <w:lastRenderedPageBreak/>
         <w:t xml:space="preserve">3. </w:t>
       </w:r>
       <w:r>
@@ -2042,6 +2063,7 @@
           <w:sz w:val="28"/>
           <w:szCs w:val="28"/>
         </w:rPr>
+        <w:lastRenderedPageBreak/>
         <w:t>2.1.2.2 Visualizza il messaggio “Inserire dato mancante!”</w:t>
       </w:r>
     </w:p>
@@ -2063,7 +2085,6 @@
           <w:sz w:val="28"/>
           <w:szCs w:val="28"/>
         </w:rPr>
-        <w:lastRenderedPageBreak/>
         <w:t>3</w:t>
       </w:r>
       <w:r>
@@ -2394,7 +2415,6 @@
           <w:sz w:val="32"/>
           <w:szCs w:val="32"/>
         </w:rPr>
-        <w:lastRenderedPageBreak/>
         <w:t xml:space="preserve">4. </w:t>
       </w:r>
       <w:r>
@@ -3250,7 +3270,6 @@
           <w:sz w:val="28"/>
           <w:szCs w:val="28"/>
         </w:rPr>
-        <w:lastRenderedPageBreak/>
         <w:t>2</w:t>
       </w:r>
       <w:r>
@@ -3966,6 +3985,7 @@
           <w:sz w:val="28"/>
           <w:szCs w:val="28"/>
         </w:rPr>
+        <w:lastRenderedPageBreak/>
         <w:tab/>
       </w:r>
       <w:r>
@@ -4010,7 +4030,6 @@
           <w:sz w:val="28"/>
           <w:szCs w:val="28"/>
         </w:rPr>
-        <w:lastRenderedPageBreak/>
         <w:tab/>
       </w:r>
       <w:r>

</xml_diff>